<commit_message>
Mise à jour TP 1
</commit_message>
<xml_diff>
--- a/train/IUT_TD_TP_2015.docx
+++ b/train/IUT_TD_TP_2015.docx
@@ -275,7 +275,7 @@
               </mc:Choice>
               <mc:Fallback xmlns:w15="http://schemas.microsoft.com/office/word/2012/wordml">
                 <w:pict>
-                  <v:group w14:anchorId="7341C325" id="Groupe 149" o:spid="_x0000_s1026" style="position:absolute;margin-left:0;margin-top:0;width:8in;height:95.7pt;z-index:251669504;mso-width-percent:941;mso-height-percent:121;mso-top-percent:23;mso-position-horizontal:center;mso-position-horizontal-relative:page;mso-position-vertical-relative:page;mso-width-percent:941;mso-height-percent:121;mso-top-percent:23" coordorigin="" coordsize="73152,12161" o:gfxdata="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">
+                  <v:group w14:anchorId="4B3695E5" id="Groupe 149" o:spid="_x0000_s1026" style="position:absolute;margin-left:0;margin-top:0;width:8in;height:95.7pt;z-index:251669504;mso-width-percent:941;mso-height-percent:121;mso-top-percent:23;mso-position-horizontal:center;mso-position-horizontal-relative:page;mso-position-vertical-relative:page;mso-width-percent:941;mso-height-percent:121;mso-top-percent:23" coordorigin="" coordsize="73152,12161" o:gfxdata="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">
                     <v:shape id="Rectangle 51" o:spid="_x0000_s1027" style="position:absolute;width:73152;height:11303;visibility:visible;mso-wrap-style:square;v-text-anchor:middle" coordsize="7312660,1129665" o:gfxdata="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" path="m,l7312660,r,1129665l3619500,733425,,1091565,,xe" fillcolor="#bc451b [3204]" stroked="f" strokeweight="1.25pt">
                       <v:stroke endcap="round"/>
                       <v:path arrowok="t" o:connecttype="custom" o:connectlocs="0,0;7315200,0;7315200,1130373;3620757,733885;0,1092249;0,0" o:connectangles="0,0,0,0,0,0"/>
@@ -456,9 +456,9 @@
                   </wp:anchor>
                 </w:drawing>
               </mc:Choice>
-              <mc:Fallback>
+              <mc:Fallback xmlns:w15="http://schemas.microsoft.com/office/word/2012/wordml">
                 <w:pict>
-                  <v:shapetype id="_x0000_t202" coordsize="21600,21600" o:spt="202" path="m,l,21600r21600,l21600,xe">
+                  <v:shapetype w14:anchorId="200508BF" id="_x0000_t202" coordsize="21600,21600" o:spt="202" path="m,l,21600r21600,l21600,xe">
                     <v:stroke joinstyle="miter"/>
                     <v:path gradientshapeok="t" o:connecttype="rect"/>
                   </v:shapetype>
@@ -688,7 +688,7 @@
                               </w:p>
                               <w:tbl>
                                 <w:tblPr>
-                                  <w:tblStyle w:val="GridTable1LightAccent1"/>
+                                  <w:tblStyle w:val="TableauGrille1Clair-Accentuation11"/>
                                   <w:tblW w:w="9488" w:type="dxa"/>
                                   <w:tblInd w:w="-1925" w:type="dxa"/>
                                   <w:tblLook w:val="04A0" w:firstRow="1" w:lastRow="0" w:firstColumn="1" w:lastColumn="0" w:noHBand="0" w:noVBand="1"/>
@@ -837,8 +837,6 @@
                                         </w:rPr>
                                         <w:t>Rémi</w:t>
                                       </w:r>
-                                      <w:bookmarkStart w:id="0" w:name="_GoBack"/>
-                                      <w:bookmarkEnd w:id="0"/>
                                     </w:p>
                                   </w:tc>
                                   <w:tc>
@@ -1132,6 +1130,10 @@
               </mc:Choice>
               <mc:Fallback>
                 <w:pict>
+                  <v:shapetype id="_x0000_t202" coordsize="21600,21600" o:spt="202" path="m,l,21600r21600,l21600,xe">
+                    <v:stroke joinstyle="miter"/>
+                    <v:path gradientshapeok="t" o:connecttype="rect"/>
+                  </v:shapetype>
                   <v:shape id="Zone de texte 154" o:spid="_x0000_s1027" type="#_x0000_t202" style="position:absolute;margin-left:17.3pt;margin-top:154.95pt;width:8in;height:533.35pt;z-index:251661312;visibility:visible;mso-wrap-style:square;mso-width-percent:941;mso-height-percent:0;mso-wrap-distance-left:9pt;mso-wrap-distance-top:0;mso-wrap-distance-right:9pt;mso-wrap-distance-bottom:0;mso-position-horizontal:absolute;mso-position-horizontal-relative:page;mso-position-vertical:absolute;mso-position-vertical-relative:page;mso-width-percent:941;mso-height-percent:0;mso-width-relative:page;mso-height-relative:page;v-text-anchor:bottom" o:gfxdata="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" filled="f" stroked="f" strokeweight=".5pt">
                     <v:textbox inset="126pt,0,54pt,0">
                       <w:txbxContent>
@@ -1206,7 +1208,7 @@
                         </w:p>
                         <w:tbl>
                           <w:tblPr>
-                            <w:tblStyle w:val="GridTable1LightAccent1"/>
+                            <w:tblStyle w:val="TableauGrille1Clair-Accentuation11"/>
                             <w:tblW w:w="9488" w:type="dxa"/>
                             <w:tblInd w:w="-1925" w:type="dxa"/>
                             <w:tblLook w:val="04A0" w:firstRow="1" w:lastRow="0" w:firstColumn="1" w:lastColumn="0" w:noHBand="0" w:noVBand="1"/>
@@ -1355,8 +1357,6 @@
                                   </w:rPr>
                                   <w:t>Rémi</w:t>
                                 </w:r>
-                                <w:bookmarkStart w:id="1" w:name="_GoBack"/>
-                                <w:bookmarkEnd w:id="1"/>
                               </w:p>
                             </w:tc>
                             <w:tc>
@@ -6085,17 +6085,17 @@
       <w:pPr>
         <w:pStyle w:val="Titre1"/>
       </w:pPr>
-      <w:bookmarkStart w:id="2" w:name="_Toc430965353"/>
+      <w:bookmarkStart w:id="0" w:name="_Toc430965353"/>
       <w:r>
         <w:lastRenderedPageBreak/>
         <w:t>Evaluation</w:t>
       </w:r>
-      <w:bookmarkEnd w:id="2"/>
+      <w:bookmarkEnd w:id="0"/>
     </w:p>
     <w:p/>
     <w:tbl>
       <w:tblPr>
-        <w:tblStyle w:val="GridTable1LightAccent1"/>
+        <w:tblStyle w:val="TableauGrille1Clair-Accentuation11"/>
         <w:tblW w:w="9489" w:type="dxa"/>
         <w:tblInd w:w="478" w:type="dxa"/>
         <w:tblLayout w:type="fixed"/>
@@ -6637,7 +6637,7 @@
           <w:noProof/>
         </w:rPr>
       </w:pPr>
-      <w:bookmarkStart w:id="3" w:name="_Toc430965354"/>
+      <w:bookmarkStart w:id="1" w:name="_Toc430965354"/>
       <w:r>
         <w:lastRenderedPageBreak/>
         <w:t>Organisation</w:t>
@@ -6657,7 +6657,7 @@
         </w:rPr>
         <w:t>/TP</w:t>
       </w:r>
-      <w:bookmarkEnd w:id="3"/>
+      <w:bookmarkEnd w:id="1"/>
     </w:p>
     <w:p>
       <w:pPr>
@@ -6668,11 +6668,11 @@
       <w:pPr>
         <w:pStyle w:val="Titre2"/>
       </w:pPr>
-      <w:bookmarkStart w:id="4" w:name="_Toc430965355"/>
+      <w:bookmarkStart w:id="2" w:name="_Toc430965355"/>
       <w:r>
         <w:t>Avant de commencer …</w:t>
       </w:r>
-      <w:bookmarkEnd w:id="4"/>
+      <w:bookmarkEnd w:id="2"/>
     </w:p>
     <w:p/>
     <w:p>
@@ -7023,7 +7023,7 @@
           </mc:Choice>
           <mc:Fallback xmlns:w15="http://schemas.microsoft.com/office/word/2012/wordml">
             <w:pict>
-              <v:rect w14:anchorId="524857BC" id="Rectangle 8" o:spid="_x0000_s1026" style="position:absolute;margin-left:0;margin-top:.2pt;width:48.35pt;height:10.9pt;z-index:251672576;visibility:visible;mso-wrap-style:square;mso-wrap-distance-left:9pt;mso-wrap-distance-top:0;mso-wrap-distance-right:9pt;mso-wrap-distance-bottom:0;mso-position-horizontal:left;mso-position-horizontal-relative:margin;mso-position-vertical:absolute;mso-position-vertical-relative:text;v-text-anchor:middle" o:gfxdata="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" fillcolor="#bc451b [3204]" strokecolor="#5d220d [1604]" strokeweight="1.25pt">
+              <v:rect w14:anchorId="2D6D9F04" id="Rectangle 8" o:spid="_x0000_s1026" style="position:absolute;margin-left:0;margin-top:.2pt;width:48.35pt;height:10.9pt;z-index:251672576;visibility:visible;mso-wrap-style:square;mso-wrap-distance-left:9pt;mso-wrap-distance-top:0;mso-wrap-distance-right:9pt;mso-wrap-distance-bottom:0;mso-position-horizontal:left;mso-position-horizontal-relative:margin;mso-position-vertical:absolute;mso-position-vertical-relative:text;v-text-anchor:middle" o:gfxdata="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" fillcolor="#bc451b [3204]" strokecolor="#5d220d [1604]" strokeweight="1.25pt">
                 <v:stroke endcap="round"/>
                 <w10:wrap type="square" anchorx="margin"/>
               </v:rect>
@@ -7108,7 +7108,7 @@
           </mc:Choice>
           <mc:Fallback xmlns:w15="http://schemas.microsoft.com/office/word/2012/wordml">
             <w:pict>
-              <v:rect w14:anchorId="43E65396" id="Rectangle 4" o:spid="_x0000_s1026" style="position:absolute;margin-left:0;margin-top:.5pt;width:48.35pt;height:10.9pt;z-index:251670528;visibility:visible;mso-wrap-style:square;mso-wrap-distance-left:9pt;mso-wrap-distance-top:0;mso-wrap-distance-right:9pt;mso-wrap-distance-bottom:0;mso-position-horizontal:left;mso-position-horizontal-relative:margin;mso-position-vertical:absolute;mso-position-vertical-relative:text;v-text-anchor:middle" o:gfxdata="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" fillcolor="#d3ba68 [3205]" strokecolor="#796523 [1605]" strokeweight="1.25pt">
+              <v:rect w14:anchorId="614096BC" id="Rectangle 4" o:spid="_x0000_s1026" style="position:absolute;margin-left:0;margin-top:.5pt;width:48.35pt;height:10.9pt;z-index:251670528;visibility:visible;mso-wrap-style:square;mso-wrap-distance-left:9pt;mso-wrap-distance-top:0;mso-wrap-distance-right:9pt;mso-wrap-distance-bottom:0;mso-position-horizontal:left;mso-position-horizontal-relative:margin;mso-position-vertical:absolute;mso-position-vertical-relative:text;v-text-anchor:middle" o:gfxdata="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" fillcolor="#d3ba68 [3205]" strokecolor="#796523 [1605]" strokeweight="1.25pt">
                 <v:stroke endcap="round"/>
                 <w10:wrap type="square" anchorx="margin"/>
               </v:rect>
@@ -7259,11 +7259,11 @@
       <w:pPr>
         <w:pStyle w:val="Titre2"/>
       </w:pPr>
-      <w:bookmarkStart w:id="5" w:name="_Toc430965356"/>
+      <w:bookmarkStart w:id="3" w:name="_Toc430965356"/>
       <w:r>
         <w:t>A propos des TD/TP</w:t>
       </w:r>
-      <w:bookmarkEnd w:id="5"/>
+      <w:bookmarkEnd w:id="3"/>
     </w:p>
     <w:p/>
     <w:p>
@@ -7496,7 +7496,7 @@
           <w:noProof/>
         </w:rPr>
       </w:pPr>
-      <w:bookmarkStart w:id="6" w:name="_Toc430965357"/>
+      <w:bookmarkStart w:id="4" w:name="_Toc430965357"/>
       <w:r>
         <w:rPr>
           <w:noProof/>
@@ -7510,25 +7510,25 @@
         </w:rPr>
         <w:t>Rappels</w:t>
       </w:r>
-      <w:bookmarkEnd w:id="6"/>
+      <w:bookmarkEnd w:id="4"/>
     </w:p>
     <w:p/>
     <w:p>
       <w:pPr>
         <w:pStyle w:val="Titre2"/>
       </w:pPr>
-      <w:bookmarkStart w:id="7" w:name="_Toc430965358"/>
+      <w:bookmarkStart w:id="5" w:name="_Toc430965358"/>
       <w:r>
         <w:t>Exercices</w:t>
       </w:r>
-      <w:bookmarkEnd w:id="7"/>
+      <w:bookmarkEnd w:id="5"/>
     </w:p>
     <w:p/>
     <w:p>
       <w:pPr>
         <w:pStyle w:val="Titre3"/>
       </w:pPr>
-      <w:bookmarkStart w:id="8" w:name="_Toc430965359"/>
+      <w:bookmarkStart w:id="6" w:name="_Toc430965359"/>
       <w:r>
         <w:t xml:space="preserve">Exercice 1 : </w:t>
       </w:r>
@@ -7538,7 +7538,7 @@
       <w:r>
         <w:t xml:space="preserve"> &amp; Héritage</w:t>
       </w:r>
-      <w:bookmarkEnd w:id="8"/>
+      <w:bookmarkEnd w:id="6"/>
     </w:p>
     <w:p>
       <w:r>
@@ -8604,7 +8604,7 @@
       <w:pPr>
         <w:pStyle w:val="Titre3"/>
       </w:pPr>
-      <w:bookmarkStart w:id="9" w:name="_Toc430965360"/>
+      <w:bookmarkStart w:id="7" w:name="_Toc430965360"/>
       <w:r>
         <w:t>Exercice 2 : </w:t>
       </w:r>
@@ -8614,7 +8614,7 @@
       <w:r>
         <w:t>s</w:t>
       </w:r>
-      <w:bookmarkEnd w:id="9"/>
+      <w:bookmarkEnd w:id="7"/>
     </w:p>
     <w:p>
       <w:r>
@@ -8931,7 +8931,7 @@
       <w:pPr>
         <w:pStyle w:val="Titre3"/>
       </w:pPr>
-      <w:bookmarkStart w:id="10" w:name="_Toc430965361"/>
+      <w:bookmarkStart w:id="8" w:name="_Toc430965361"/>
       <w:r>
         <w:t xml:space="preserve">Exercice </w:t>
       </w:r>
@@ -8959,7 +8959,7 @@
       <w:r>
         <w:t> : implémentation partielle d’un agenda</w:t>
       </w:r>
-      <w:bookmarkEnd w:id="10"/>
+      <w:bookmarkEnd w:id="8"/>
     </w:p>
     <w:p>
       <w:pPr>
@@ -9255,12 +9255,12 @@
       <w:pPr>
         <w:pStyle w:val="Titre2"/>
       </w:pPr>
-      <w:bookmarkStart w:id="11" w:name="_Toc430965362"/>
+      <w:bookmarkStart w:id="9" w:name="_Toc430965362"/>
       <w:r>
         <w:lastRenderedPageBreak/>
         <w:t>Aide</w:t>
       </w:r>
-      <w:bookmarkEnd w:id="11"/>
+      <w:bookmarkEnd w:id="9"/>
     </w:p>
     <w:p>
       <w:pPr>
@@ -9297,13 +9297,23 @@
           <w:lang w:val="en-US"/>
         </w:rPr>
       </w:pPr>
+      <w:proofErr w:type="spellStart"/>
       <w:r>
         <w:rPr>
           <w:b/>
           <w:i/>
           <w:lang w:val="en-US"/>
         </w:rPr>
-        <w:t>JOptionPane </w:t>
+        <w:t>JOptionPane</w:t>
+      </w:r>
+      <w:proofErr w:type="spellEnd"/>
+      <w:r>
+        <w:rPr>
+          <w:b/>
+          <w:i/>
+          <w:lang w:val="en-US"/>
+        </w:rPr>
+        <w:t> </w:t>
       </w:r>
       <w:r>
         <w:rPr>
@@ -9332,94 +9342,129 @@
       <w:pPr>
         <w:pStyle w:val="Titre2"/>
       </w:pPr>
-      <w:bookmarkStart w:id="12" w:name="_Toc430965363"/>
+      <w:bookmarkStart w:id="10" w:name="_Toc430965363"/>
       <w:r>
         <w:t>Rapport</w:t>
       </w:r>
-      <w:bookmarkEnd w:id="12"/>
+      <w:bookmarkEnd w:id="10"/>
     </w:p>
     <w:p/>
     <w:p>
       <w:pPr>
         <w:pStyle w:val="Titre3"/>
       </w:pPr>
-      <w:bookmarkStart w:id="13" w:name="_Toc430965364"/>
+      <w:bookmarkStart w:id="11" w:name="_Toc430965364"/>
       <w:r>
         <w:t>Description des travaux</w:t>
       </w:r>
+      <w:bookmarkEnd w:id="11"/>
+    </w:p>
+    <w:p>
+      <w:r>
+        <w:t>Le travail réalisé durant cette séance de TP a été d’implémenter et de compléter les méthodes</w:t>
+      </w:r>
+      <w:r>
+        <w:t xml:space="preserve"> et classes</w:t>
+      </w:r>
+      <w:r>
+        <w:t xml:space="preserve"> demandées</w:t>
+      </w:r>
+      <w:r>
+        <w:t xml:space="preserve">, ainsi que l’initialisation des variables et l’utilisation d’une </w:t>
+      </w:r>
+      <w:proofErr w:type="spellStart"/>
+      <w:r>
+        <w:t>JOptionPane</w:t>
+      </w:r>
+      <w:proofErr w:type="spellEnd"/>
+      <w:r>
+        <w:t xml:space="preserve"> pour afficher les boîtes de dialogues</w:t>
+      </w:r>
+      <w:r>
+        <w:t xml:space="preserve">. </w:t>
+      </w:r>
+    </w:p>
+    <w:p>
+      <w:pPr>
+        <w:pStyle w:val="Titre3"/>
+      </w:pPr>
+      <w:bookmarkStart w:id="12" w:name="_Toc430965365"/>
+      <w:r>
+        <w:t>Difficultés rencontrées</w:t>
+      </w:r>
+      <w:bookmarkEnd w:id="12"/>
+    </w:p>
+    <w:p>
+      <w:pPr>
+        <w:rPr>
+          <w:noProof/>
+        </w:rPr>
+      </w:pPr>
+      <w:r>
+        <w:rPr>
+          <w:noProof/>
+        </w:rPr>
+        <w:t xml:space="preserve">La principale difficulté rencontrée a été le fait que les consignes sont desfois difficiles à comprendre. Le travail fourni ne correspondait donc pas à ce qui était demandé. </w:t>
+      </w:r>
+      <w:bookmarkStart w:id="13" w:name="_GoBack"/>
       <w:bookmarkEnd w:id="13"/>
     </w:p>
     <w:p>
       <w:pPr>
-        <w:pStyle w:val="Titre3"/>
-      </w:pPr>
+        <w:rPr>
+          <w:noProof/>
+        </w:rPr>
+      </w:pPr>
+      <w:r>
+        <w:rPr>
+          <w:noProof/>
+        </w:rPr>
+        <w:br w:type="page"/>
+      </w:r>
     </w:p>
     <w:p>
       <w:pPr>
-        <w:pStyle w:val="Titre3"/>
-      </w:pPr>
-      <w:bookmarkStart w:id="14" w:name="_Toc430965365"/>
-      <w:r>
-        <w:t>Difficultés rencontrées</w:t>
+        <w:rPr>
+          <w:noProof/>
+        </w:rPr>
+      </w:pPr>
+    </w:p>
+    <w:p>
+      <w:pPr>
+        <w:pStyle w:val="Titre1"/>
+        <w:rPr>
+          <w:noProof/>
+        </w:rPr>
+      </w:pPr>
+      <w:bookmarkStart w:id="14" w:name="_Toc430965366"/>
+      <w:r>
+        <w:rPr>
+          <w:noProof/>
+        </w:rPr>
+        <w:t>TD/TP 2 –</w:t>
+      </w:r>
+      <w:r>
+        <w:rPr>
+          <w:noProof/>
+        </w:rPr>
+        <w:t xml:space="preserve"> Gestion des erreurs, tests &amp; bonnes pratiques</w:t>
       </w:r>
       <w:bookmarkEnd w:id="14"/>
     </w:p>
     <w:p>
       <w:pPr>
-        <w:rPr>
-          <w:noProof/>
-        </w:rPr>
-      </w:pPr>
-      <w:r>
-        <w:rPr>
-          <w:noProof/>
-        </w:rPr>
-        <w:br w:type="page"/>
-      </w:r>
+        <w:pStyle w:val="Titre2"/>
+      </w:pPr>
     </w:p>
     <w:p>
       <w:pPr>
-        <w:rPr>
-          <w:noProof/>
-        </w:rPr>
-      </w:pPr>
-    </w:p>
-    <w:p>
-      <w:pPr>
-        <w:pStyle w:val="Titre1"/>
-        <w:rPr>
-          <w:noProof/>
-        </w:rPr>
-      </w:pPr>
-      <w:bookmarkStart w:id="15" w:name="_Toc430965366"/>
-      <w:r>
-        <w:rPr>
-          <w:noProof/>
-        </w:rPr>
-        <w:t>TD/TP 2 –</w:t>
-      </w:r>
-      <w:r>
-        <w:rPr>
-          <w:noProof/>
-        </w:rPr>
-        <w:t xml:space="preserve"> Gestion des erreurs, tests &amp; bonnes pratiques</w:t>
+        <w:pStyle w:val="Titre2"/>
+      </w:pPr>
+      <w:bookmarkStart w:id="15" w:name="_Toc430965367"/>
+      <w:r>
+        <w:t>Exercices</w:t>
       </w:r>
       <w:bookmarkEnd w:id="15"/>
-    </w:p>
-    <w:p>
-      <w:pPr>
-        <w:pStyle w:val="Titre2"/>
-      </w:pPr>
-    </w:p>
-    <w:p>
-      <w:pPr>
-        <w:pStyle w:val="Titre2"/>
-      </w:pPr>
-      <w:bookmarkStart w:id="16" w:name="_Toc430965367"/>
-      <w:r>
-        <w:t>Exercices</w:t>
-      </w:r>
-      <w:bookmarkEnd w:id="16"/>
     </w:p>
     <w:p/>
     <w:p>
@@ -9429,7 +9474,7 @@
           <w:i/>
         </w:rPr>
       </w:pPr>
-      <w:bookmarkStart w:id="17" w:name="_Toc430965368"/>
+      <w:bookmarkStart w:id="16" w:name="_Toc430965368"/>
       <w:r>
         <w:t xml:space="preserve">Exercice </w:t>
       </w:r>
@@ -9448,7 +9493,7 @@
         </w:rPr>
         <w:t>debugger</w:t>
       </w:r>
-      <w:bookmarkEnd w:id="17"/>
+      <w:bookmarkEnd w:id="16"/>
     </w:p>
     <w:p>
       <w:pPr>
@@ -9491,11 +9536,11 @@
       <w:pPr>
         <w:pStyle w:val="Titre3"/>
       </w:pPr>
-      <w:bookmarkStart w:id="18" w:name="_Toc430965369"/>
+      <w:bookmarkStart w:id="17" w:name="_Toc430965369"/>
       <w:r>
         <w:t>Exercice 2 : Internationalisation</w:t>
       </w:r>
-      <w:bookmarkEnd w:id="18"/>
+      <w:bookmarkEnd w:id="17"/>
     </w:p>
     <w:p>
       <w:pPr>
@@ -9535,7 +9580,7 @@
       <w:pPr>
         <w:pStyle w:val="Titre3"/>
       </w:pPr>
-      <w:bookmarkStart w:id="19" w:name="_Toc430965370"/>
+      <w:bookmarkStart w:id="18" w:name="_Toc430965370"/>
       <w:r>
         <w:t xml:space="preserve">Exercice 3 : </w:t>
       </w:r>
@@ -9545,7 +9590,7 @@
       <w:r>
         <w:t xml:space="preserve"> (Exceptions)</w:t>
       </w:r>
-      <w:bookmarkEnd w:id="19"/>
+      <w:bookmarkEnd w:id="18"/>
     </w:p>
     <w:p>
       <w:pPr>
@@ -9739,7 +9784,7 @@
       <w:pPr>
         <w:pStyle w:val="Titre3"/>
       </w:pPr>
-      <w:bookmarkStart w:id="20" w:name="_Toc430965371"/>
+      <w:bookmarkStart w:id="19" w:name="_Toc430965371"/>
       <w:r>
         <w:t>Exercice 4</w:t>
       </w:r>
@@ -9748,189 +9793,189 @@
       </w:r>
       <w:r>
         <w:t>GUI – Changer la langue d’une application</w:t>
+      </w:r>
+      <w:bookmarkEnd w:id="19"/>
+    </w:p>
+    <w:p>
+      <w:r>
+        <w:t xml:space="preserve">En vous appuyant sur le code d’internationalisation de la session, faite en sorte que les éléments affichés (dans l’interface) ou dans les erreurs, soient dépendant de </w:t>
+      </w:r>
+      <w:r>
+        <w:rPr>
+          <w:b/>
+          <w:i/>
+        </w:rPr>
+        <w:t>Locale</w:t>
+      </w:r>
+      <w:r>
+        <w:t xml:space="preserve"> (autrement</w:t>
+      </w:r>
+      <w:r>
+        <w:t xml:space="preserve"> dit</w:t>
+      </w:r>
+      <w:r>
+        <w:t>, l’application devra pouvoir afficher de l’anglais et du français sans avoir été recompilée).</w:t>
+      </w:r>
+    </w:p>
+    <w:p/>
+    <w:p>
+      <w:pPr>
+        <w:pStyle w:val="Titre3"/>
+      </w:pPr>
+      <w:bookmarkStart w:id="20" w:name="_Toc430965372"/>
+      <w:r>
+        <w:t>Exercice 5</w:t>
+      </w:r>
+      <w:r>
+        <w:t> : Créer sa bibliothèque &amp; construire un livrable</w:t>
       </w:r>
       <w:bookmarkEnd w:id="20"/>
     </w:p>
     <w:p>
       <w:r>
-        <w:t xml:space="preserve">En vous appuyant sur le code d’internationalisation de la session, faite en sorte que les éléments affichés (dans l’interface) ou dans les erreurs, soient dépendant de </w:t>
+        <w:t>A l’aide d’</w:t>
       </w:r>
       <w:r>
         <w:rPr>
           <w:b/>
           <w:i/>
         </w:rPr>
-        <w:t>Locale</w:t>
-      </w:r>
-      <w:r>
-        <w:t xml:space="preserve"> (autrement</w:t>
-      </w:r>
-      <w:r>
-        <w:t xml:space="preserve"> dit</w:t>
-      </w:r>
-      <w:r>
-        <w:t>, l’application devra pouvoir afficher de l’anglais et du français sans avoir été recompilée).</w:t>
+        <w:t>E</w:t>
+      </w:r>
+      <w:r>
+        <w:rPr>
+          <w:b/>
+          <w:i/>
+        </w:rPr>
+        <w:t>clipse</w:t>
+      </w:r>
+      <w:r>
+        <w:t>, créer une application (un ‘</w:t>
+      </w:r>
+      <w:r>
+        <w:rPr>
+          <w:b/>
+          <w:i/>
+        </w:rPr>
+        <w:t>.jar</w:t>
+      </w:r>
+      <w:r>
+        <w:t>’</w:t>
+      </w:r>
+      <w:r>
+        <w:t>) livrable (à vos chargés de TD par exemple)</w:t>
+      </w:r>
+    </w:p>
+    <w:p>
+      <w:pPr>
+        <w:rPr>
+          <w:b/>
+          <w:i/>
+        </w:rPr>
+      </w:pPr>
+      <w:r>
+        <w:rPr>
+          <w:b/>
+          <w:i/>
+        </w:rPr>
+        <w:t>Ce livrable devra désormais être disponible tout le temps (pour chaque TD/TP ou à chaque évolution majeur de vos codes</w:t>
+      </w:r>
+      <w:r>
+        <w:rPr>
+          <w:b/>
+          <w:i/>
+        </w:rPr>
+        <w:t>, il faudra le reconstruire</w:t>
+      </w:r>
+      <w:r>
+        <w:rPr>
+          <w:b/>
+          <w:i/>
+        </w:rPr>
+        <w:t>).</w:t>
+      </w:r>
+      <w:r>
+        <w:rPr>
+          <w:b/>
+          <w:i/>
+        </w:rPr>
+        <w:t xml:space="preserve"> Il faut</w:t>
+      </w:r>
+      <w:r>
+        <w:rPr>
+          <w:b/>
+          <w:i/>
+        </w:rPr>
+        <w:t xml:space="preserve"> donc le ‘</w:t>
+      </w:r>
+      <w:proofErr w:type="spellStart"/>
+      <w:r>
+        <w:rPr>
+          <w:b/>
+          <w:i/>
+        </w:rPr>
+        <w:t>versionner</w:t>
+      </w:r>
+      <w:proofErr w:type="spellEnd"/>
+      <w:r>
+        <w:rPr>
+          <w:b/>
+          <w:i/>
+        </w:rPr>
+        <w:t xml:space="preserve">’ dans le dossier </w:t>
+      </w:r>
+      <w:r>
+        <w:rPr>
+          <w:b/>
+          <w:i/>
+          <w:u w:val="single"/>
+        </w:rPr>
+        <w:t>train</w:t>
+      </w:r>
+      <w:r>
+        <w:rPr>
+          <w:b/>
+          <w:i/>
+        </w:rPr>
+        <w:t>. Les scripts ‘run.sh’ et ‘run.bat’ permettent d’exécuter votre application.</w:t>
       </w:r>
     </w:p>
     <w:p/>
     <w:p>
       <w:pPr>
-        <w:pStyle w:val="Titre3"/>
-      </w:pPr>
-      <w:bookmarkStart w:id="21" w:name="_Toc430965372"/>
-      <w:r>
-        <w:t>Exercice 5</w:t>
-      </w:r>
-      <w:r>
-        <w:t> : Créer sa bibliothèque &amp; construire un livrable</w:t>
+        <w:pStyle w:val="Titre2"/>
+      </w:pPr>
+      <w:bookmarkStart w:id="21" w:name="_Toc430965373"/>
+      <w:r>
+        <w:t>Rapport</w:t>
       </w:r>
       <w:bookmarkEnd w:id="21"/>
-    </w:p>
-    <w:p>
-      <w:r>
-        <w:t>A l’aide d’</w:t>
-      </w:r>
-      <w:r>
-        <w:rPr>
-          <w:b/>
-          <w:i/>
-        </w:rPr>
-        <w:t>E</w:t>
-      </w:r>
-      <w:r>
-        <w:rPr>
-          <w:b/>
-          <w:i/>
-        </w:rPr>
-        <w:t>clipse</w:t>
-      </w:r>
-      <w:r>
-        <w:t>, créer une application (un ‘</w:t>
-      </w:r>
-      <w:r>
-        <w:rPr>
-          <w:b/>
-          <w:i/>
-        </w:rPr>
-        <w:t>.jar</w:t>
-      </w:r>
-      <w:r>
-        <w:t>’</w:t>
-      </w:r>
-      <w:r>
-        <w:t>) livrable (à vos chargés de TD par exemple)</w:t>
-      </w:r>
-    </w:p>
-    <w:p>
-      <w:pPr>
-        <w:rPr>
-          <w:b/>
-          <w:i/>
-        </w:rPr>
-      </w:pPr>
-      <w:r>
-        <w:rPr>
-          <w:b/>
-          <w:i/>
-        </w:rPr>
-        <w:t>Ce livrable devra désormais être disponible tout le temps (pour chaque TD/TP ou à chaque évolution majeur de vos codes</w:t>
-      </w:r>
-      <w:r>
-        <w:rPr>
-          <w:b/>
-          <w:i/>
-        </w:rPr>
-        <w:t>, il faudra le reconstruire</w:t>
-      </w:r>
-      <w:r>
-        <w:rPr>
-          <w:b/>
-          <w:i/>
-        </w:rPr>
-        <w:t>).</w:t>
-      </w:r>
-      <w:r>
-        <w:rPr>
-          <w:b/>
-          <w:i/>
-        </w:rPr>
-        <w:t xml:space="preserve"> Il faut</w:t>
-      </w:r>
-      <w:r>
-        <w:rPr>
-          <w:b/>
-          <w:i/>
-        </w:rPr>
-        <w:t xml:space="preserve"> donc le ‘</w:t>
-      </w:r>
-      <w:proofErr w:type="spellStart"/>
-      <w:r>
-        <w:rPr>
-          <w:b/>
-          <w:i/>
-        </w:rPr>
-        <w:t>versionner</w:t>
-      </w:r>
-      <w:proofErr w:type="spellEnd"/>
-      <w:r>
-        <w:rPr>
-          <w:b/>
-          <w:i/>
-        </w:rPr>
-        <w:t xml:space="preserve">’ dans le dossier </w:t>
-      </w:r>
-      <w:r>
-        <w:rPr>
-          <w:b/>
-          <w:i/>
-          <w:u w:val="single"/>
-        </w:rPr>
-        <w:t>train</w:t>
-      </w:r>
-      <w:r>
-        <w:rPr>
-          <w:b/>
-          <w:i/>
-        </w:rPr>
-        <w:t>. Les scripts ‘run.sh’ et ‘run.bat’ permettent d’exécuter votre application.</w:t>
-      </w:r>
     </w:p>
     <w:p/>
     <w:p>
       <w:pPr>
-        <w:pStyle w:val="Titre2"/>
-      </w:pPr>
-      <w:bookmarkStart w:id="22" w:name="_Toc430965373"/>
-      <w:r>
-        <w:t>Rapport</w:t>
+        <w:pStyle w:val="Titre3"/>
+      </w:pPr>
+      <w:bookmarkStart w:id="22" w:name="_Toc430965374"/>
+      <w:r>
+        <w:t>Description des travaux</w:t>
       </w:r>
       <w:bookmarkEnd w:id="22"/>
     </w:p>
-    <w:p/>
     <w:p>
       <w:pPr>
         <w:pStyle w:val="Titre3"/>
       </w:pPr>
-      <w:bookmarkStart w:id="23" w:name="_Toc430965374"/>
-      <w:r>
-        <w:t>Description des travaux</w:t>
-      </w:r>
-      <w:bookmarkEnd w:id="23"/>
     </w:p>
     <w:p>
       <w:pPr>
         <w:pStyle w:val="Titre3"/>
       </w:pPr>
-    </w:p>
-    <w:p>
-      <w:pPr>
-        <w:pStyle w:val="Titre3"/>
-      </w:pPr>
-      <w:bookmarkStart w:id="24" w:name="_Toc430965375"/>
+      <w:bookmarkStart w:id="23" w:name="_Toc430965375"/>
       <w:r>
         <w:t>Difficultés rencontrées</w:t>
       </w:r>
-      <w:bookmarkEnd w:id="24"/>
+      <w:bookmarkEnd w:id="23"/>
     </w:p>
     <w:p/>
     <w:p/>
@@ -9953,7 +9998,7 @@
           <w:noProof/>
         </w:rPr>
       </w:pPr>
-      <w:bookmarkStart w:id="25" w:name="_Toc430965376"/>
+      <w:bookmarkStart w:id="24" w:name="_Toc430965376"/>
       <w:r>
         <w:rPr>
           <w:noProof/>
@@ -9974,35 +10019,35 @@
         </w:rPr>
         <w:t>Design patterns</w:t>
       </w:r>
-      <w:bookmarkEnd w:id="25"/>
+      <w:bookmarkEnd w:id="24"/>
     </w:p>
     <w:p/>
     <w:p>
       <w:pPr>
         <w:pStyle w:val="Titre2"/>
       </w:pPr>
-      <w:bookmarkStart w:id="26" w:name="_Toc430965377"/>
+      <w:bookmarkStart w:id="25" w:name="_Toc430965377"/>
       <w:r>
         <w:t>Exercices</w:t>
+      </w:r>
+      <w:bookmarkEnd w:id="25"/>
+    </w:p>
+    <w:p>
+      <w:pPr>
+        <w:pStyle w:val="Titre3"/>
+      </w:pPr>
+    </w:p>
+    <w:p>
+      <w:pPr>
+        <w:pStyle w:val="Titre3"/>
+      </w:pPr>
+      <w:bookmarkStart w:id="26" w:name="_Toc430965378"/>
+      <w:r>
+        <w:t>Exercice 0</w:t>
       </w:r>
       <w:bookmarkEnd w:id="26"/>
     </w:p>
     <w:p>
-      <w:pPr>
-        <w:pStyle w:val="Titre3"/>
-      </w:pPr>
-    </w:p>
-    <w:p>
-      <w:pPr>
-        <w:pStyle w:val="Titre3"/>
-      </w:pPr>
-      <w:bookmarkStart w:id="27" w:name="_Toc430965378"/>
-      <w:r>
-        <w:t>Exercice 0</w:t>
-      </w:r>
-      <w:bookmarkEnd w:id="27"/>
-    </w:p>
-    <w:p>
       <w:r>
         <w:t xml:space="preserve">Pourquoi, dans le TP1, a-t-on créé un </w:t>
       </w:r>
@@ -10040,7 +10085,7 @@
       <w:pPr>
         <w:pStyle w:val="Titre3"/>
       </w:pPr>
-      <w:bookmarkStart w:id="28" w:name="_Toc430965379"/>
+      <w:bookmarkStart w:id="27" w:name="_Toc430965379"/>
       <w:r>
         <w:t xml:space="preserve">Exercice 1 : </w:t>
       </w:r>
@@ -10050,7 +10095,7 @@
       <w:r>
         <w:t xml:space="preserve"> – Création d’un lecteur d’arguments</w:t>
       </w:r>
-      <w:bookmarkEnd w:id="28"/>
+      <w:bookmarkEnd w:id="27"/>
       <w:r>
         <w:t xml:space="preserve"> </w:t>
       </w:r>
@@ -10204,7 +10249,7 @@
           <w:i/>
         </w:rPr>
       </w:pPr>
-      <w:bookmarkStart w:id="29" w:name="_Toc430965380"/>
+      <w:bookmarkStart w:id="28" w:name="_Toc430965380"/>
       <w:r>
         <w:t xml:space="preserve">Exercice 2 : </w:t>
       </w:r>
@@ -10238,7 +10283,7 @@
         </w:rPr>
         <w:t>vent</w:t>
       </w:r>
-      <w:bookmarkEnd w:id="29"/>
+      <w:bookmarkEnd w:id="28"/>
       <w:proofErr w:type="spellEnd"/>
     </w:p>
     <w:p>
@@ -10434,14 +10479,14 @@
       <w:pPr>
         <w:pStyle w:val="Titre3"/>
       </w:pPr>
-      <w:bookmarkStart w:id="30" w:name="_Toc430965381"/>
+      <w:bookmarkStart w:id="29" w:name="_Toc430965381"/>
       <w:r>
         <w:t xml:space="preserve">Exercice 3 : </w:t>
       </w:r>
       <w:r>
         <w:t>Design pattern</w:t>
       </w:r>
-      <w:bookmarkEnd w:id="30"/>
+      <w:bookmarkEnd w:id="29"/>
     </w:p>
     <w:p>
       <w:pPr>
@@ -10571,11 +10616,11 @@
       <w:pPr>
         <w:pStyle w:val="Titre3"/>
       </w:pPr>
-      <w:bookmarkStart w:id="31" w:name="_Toc430965382"/>
+      <w:bookmarkStart w:id="30" w:name="_Toc430965382"/>
       <w:r>
         <w:t>Exercice 4 : GUI – Menu</w:t>
       </w:r>
-      <w:bookmarkEnd w:id="31"/>
+      <w:bookmarkEnd w:id="30"/>
     </w:p>
     <w:p>
       <w:pPr>
@@ -11079,11 +11124,11 @@
       <w:pPr>
         <w:pStyle w:val="Titre2"/>
       </w:pPr>
-      <w:bookmarkStart w:id="32" w:name="_Toc430965383"/>
+      <w:bookmarkStart w:id="31" w:name="_Toc430965383"/>
       <w:r>
         <w:t>Aide</w:t>
       </w:r>
-      <w:bookmarkEnd w:id="32"/>
+      <w:bookmarkEnd w:id="31"/>
     </w:p>
     <w:p>
       <w:proofErr w:type="spellStart"/>
@@ -11174,18 +11219,18 @@
       <w:pPr>
         <w:pStyle w:val="Titre2"/>
       </w:pPr>
-      <w:bookmarkStart w:id="33" w:name="_Toc430965384"/>
+      <w:bookmarkStart w:id="32" w:name="_Toc430965384"/>
       <w:r>
         <w:t>Rapport</w:t>
       </w:r>
-      <w:bookmarkEnd w:id="33"/>
+      <w:bookmarkEnd w:id="32"/>
     </w:p>
     <w:p/>
     <w:p>
       <w:pPr>
         <w:pStyle w:val="Titre3"/>
       </w:pPr>
-      <w:bookmarkStart w:id="34" w:name="_Toc430965385"/>
+      <w:bookmarkStart w:id="33" w:name="_Toc430965385"/>
       <w:r>
         <w:t>Description des travaux</w:t>
       </w:r>
@@ -11197,45 +11242,45 @@
       </w:r>
       <w:r>
         <w:t>réponses aux questions)</w:t>
+      </w:r>
+      <w:bookmarkEnd w:id="33"/>
+    </w:p>
+    <w:p>
+      <w:pPr>
+        <w:pStyle w:val="Titre3"/>
+      </w:pPr>
+    </w:p>
+    <w:p>
+      <w:pPr>
+        <w:pStyle w:val="Titre3"/>
+      </w:pPr>
+      <w:bookmarkStart w:id="34" w:name="_Toc430965386"/>
+      <w:r>
+        <w:t>Difficultés rencontrées</w:t>
       </w:r>
       <w:bookmarkEnd w:id="34"/>
     </w:p>
     <w:p>
       <w:pPr>
-        <w:pStyle w:val="Titre3"/>
-      </w:pPr>
+        <w:rPr>
+          <w:noProof/>
+        </w:rPr>
+      </w:pPr>
+      <w:r>
+        <w:rPr>
+          <w:noProof/>
+        </w:rPr>
+        <w:br w:type="page"/>
+      </w:r>
     </w:p>
     <w:p>
       <w:pPr>
-        <w:pStyle w:val="Titre3"/>
-      </w:pPr>
-      <w:bookmarkStart w:id="35" w:name="_Toc430965386"/>
-      <w:r>
-        <w:t>Difficultés rencontrées</w:t>
-      </w:r>
-      <w:bookmarkEnd w:id="35"/>
-    </w:p>
-    <w:p>
-      <w:pPr>
+        <w:pStyle w:val="Titre1"/>
         <w:rPr>
           <w:noProof/>
         </w:rPr>
       </w:pPr>
-      <w:r>
-        <w:rPr>
-          <w:noProof/>
-        </w:rPr>
-        <w:br w:type="page"/>
-      </w:r>
-    </w:p>
-    <w:p>
-      <w:pPr>
-        <w:pStyle w:val="Titre1"/>
-        <w:rPr>
-          <w:noProof/>
-        </w:rPr>
-      </w:pPr>
-      <w:bookmarkStart w:id="36" w:name="_Toc430965387"/>
+      <w:bookmarkStart w:id="35" w:name="_Toc430965387"/>
       <w:r>
         <w:rPr>
           <w:noProof/>
@@ -11249,18 +11294,18 @@
         </w:rPr>
         <w:t xml:space="preserve"> Les entrées / sorties</w:t>
       </w:r>
-      <w:bookmarkEnd w:id="36"/>
+      <w:bookmarkEnd w:id="35"/>
     </w:p>
     <w:p/>
     <w:p>
       <w:pPr>
         <w:pStyle w:val="Titre2"/>
       </w:pPr>
-      <w:bookmarkStart w:id="37" w:name="_Toc430965388"/>
+      <w:bookmarkStart w:id="36" w:name="_Toc430965388"/>
       <w:r>
         <w:t>Exercices</w:t>
       </w:r>
-      <w:bookmarkEnd w:id="37"/>
+      <w:bookmarkEnd w:id="36"/>
     </w:p>
     <w:p>
       <w:pPr>
@@ -11271,7 +11316,7 @@
       <w:pPr>
         <w:pStyle w:val="Titre3"/>
       </w:pPr>
-      <w:bookmarkStart w:id="38" w:name="_Toc430965389"/>
+      <w:bookmarkStart w:id="37" w:name="_Toc430965389"/>
       <w:r>
         <w:t xml:space="preserve">Exercice </w:t>
       </w:r>
@@ -11284,7 +11329,7 @@
       <w:r>
         <w:t>Lire &amp; écrire un fichier XML</w:t>
       </w:r>
-      <w:bookmarkEnd w:id="38"/>
+      <w:bookmarkEnd w:id="37"/>
     </w:p>
     <w:p>
       <w:pPr>
@@ -11360,11 +11405,11 @@
       <w:pPr>
         <w:pStyle w:val="Titre3"/>
       </w:pPr>
-      <w:bookmarkStart w:id="39" w:name="_Toc430965390"/>
+      <w:bookmarkStart w:id="38" w:name="_Toc430965390"/>
       <w:r>
         <w:t>Exercice 2: Créer et lire un fichier de configuration pour une application</w:t>
       </w:r>
-      <w:bookmarkEnd w:id="39"/>
+      <w:bookmarkEnd w:id="38"/>
     </w:p>
     <w:p>
       <w:pPr>
@@ -11447,14 +11492,14 @@
       <w:pPr>
         <w:pStyle w:val="Titre3"/>
       </w:pPr>
-      <w:bookmarkStart w:id="40" w:name="_Toc430965391"/>
+      <w:bookmarkStart w:id="39" w:name="_Toc430965391"/>
       <w:r>
         <w:t xml:space="preserve">Exercice 3 : </w:t>
       </w:r>
       <w:r>
         <w:t>Sauvegarder et charger l’état d’une application</w:t>
       </w:r>
-      <w:bookmarkEnd w:id="40"/>
+      <w:bookmarkEnd w:id="39"/>
     </w:p>
     <w:p>
       <w:r>
@@ -11472,11 +11517,11 @@
       <w:pPr>
         <w:pStyle w:val="Titre3"/>
       </w:pPr>
-      <w:bookmarkStart w:id="41" w:name="_Toc430965392"/>
+      <w:bookmarkStart w:id="40" w:name="_Toc430965392"/>
       <w:r>
         <w:t>Exercice 4 : GUI</w:t>
       </w:r>
-      <w:bookmarkEnd w:id="41"/>
+      <w:bookmarkEnd w:id="40"/>
     </w:p>
     <w:p>
       <w:pPr>
@@ -11572,11 +11617,11 @@
       <w:pPr>
         <w:pStyle w:val="Titre3"/>
       </w:pPr>
-      <w:bookmarkStart w:id="42" w:name="_Toc430965393"/>
+      <w:bookmarkStart w:id="41" w:name="_Toc430965393"/>
       <w:r>
         <w:t>Exercice 5 - facultatif: Base de données</w:t>
       </w:r>
-      <w:bookmarkEnd w:id="42"/>
+      <w:bookmarkEnd w:id="41"/>
       <w:r>
         <w:t xml:space="preserve"> </w:t>
       </w:r>
@@ -11591,11 +11636,11 @@
       <w:pPr>
         <w:pStyle w:val="Titre2"/>
       </w:pPr>
-      <w:bookmarkStart w:id="43" w:name="_Toc430965394"/>
+      <w:bookmarkStart w:id="42" w:name="_Toc430965394"/>
       <w:r>
         <w:t>Aide</w:t>
       </w:r>
-      <w:bookmarkEnd w:id="43"/>
+      <w:bookmarkEnd w:id="42"/>
     </w:p>
     <w:p>
       <w:pPr>
@@ -11655,22 +11700,22 @@
       <w:pPr>
         <w:pStyle w:val="Titre2"/>
       </w:pPr>
-      <w:bookmarkStart w:id="44" w:name="_Toc430965395"/>
+      <w:bookmarkStart w:id="43" w:name="_Toc430965395"/>
       <w:r>
         <w:t>Rapport</w:t>
       </w:r>
-      <w:bookmarkEnd w:id="44"/>
+      <w:bookmarkEnd w:id="43"/>
     </w:p>
     <w:p/>
     <w:p>
       <w:pPr>
         <w:pStyle w:val="Titre3"/>
       </w:pPr>
-      <w:bookmarkStart w:id="45" w:name="_Toc430965396"/>
+      <w:bookmarkStart w:id="44" w:name="_Toc430965396"/>
       <w:r>
         <w:t>Description des travaux</w:t>
       </w:r>
-      <w:bookmarkEnd w:id="45"/>
+      <w:bookmarkEnd w:id="44"/>
     </w:p>
     <w:p>
       <w:pPr>
@@ -11681,11 +11726,11 @@
       <w:pPr>
         <w:pStyle w:val="Titre3"/>
       </w:pPr>
-      <w:bookmarkStart w:id="46" w:name="_Toc430965397"/>
+      <w:bookmarkStart w:id="45" w:name="_Toc430965397"/>
       <w:r>
         <w:t>Difficultés rencontrées</w:t>
       </w:r>
-      <w:bookmarkEnd w:id="46"/>
+      <w:bookmarkEnd w:id="45"/>
     </w:p>
     <w:p>
       <w:pPr>
@@ -11711,7 +11756,7 @@
           <w:noProof/>
         </w:rPr>
       </w:pPr>
-      <w:bookmarkStart w:id="47" w:name="_Toc430965398"/>
+      <w:bookmarkStart w:id="46" w:name="_Toc430965398"/>
       <w:r>
         <w:rPr>
           <w:noProof/>
@@ -11737,177 +11782,177 @@
           <w:noProof/>
         </w:rPr>
         <w:t xml:space="preserve"> &amp; Calcul distribué</w:t>
+      </w:r>
+      <w:bookmarkEnd w:id="46"/>
+    </w:p>
+    <w:p>
+      <w:pPr>
+        <w:pStyle w:val="Titre2"/>
+      </w:pPr>
+    </w:p>
+    <w:p>
+      <w:pPr>
+        <w:pStyle w:val="Titre2"/>
+        <w:rPr>
+          <w:noProof/>
+        </w:rPr>
+      </w:pPr>
+      <w:bookmarkStart w:id="47" w:name="_Toc430965399"/>
+      <w:r>
+        <w:rPr>
+          <w:noProof/>
+        </w:rPr>
+        <w:t>Exercices</w:t>
       </w:r>
       <w:bookmarkEnd w:id="47"/>
     </w:p>
     <w:p>
       <w:pPr>
-        <w:pStyle w:val="Titre2"/>
+        <w:pStyle w:val="Titre3"/>
+        <w:rPr>
+          <w:noProof/>
+        </w:rPr>
       </w:pPr>
     </w:p>
     <w:p>
       <w:pPr>
-        <w:pStyle w:val="Titre2"/>
+        <w:pStyle w:val="Titre3"/>
         <w:rPr>
           <w:noProof/>
         </w:rPr>
       </w:pPr>
-      <w:bookmarkStart w:id="48" w:name="_Toc430965399"/>
+      <w:bookmarkStart w:id="48" w:name="_Toc430965400"/>
       <w:r>
         <w:rPr>
           <w:noProof/>
         </w:rPr>
-        <w:t>Exercices</w:t>
+        <w:t xml:space="preserve">Exercice 1 : </w:t>
+      </w:r>
+      <w:r>
+        <w:rPr>
+          <w:noProof/>
+        </w:rPr>
+        <w:t>Sauvegarde en tâche de fond</w:t>
       </w:r>
       <w:bookmarkEnd w:id="48"/>
     </w:p>
     <w:p>
+      <w:r>
+        <w:t>En utilisant un Thread et le système de sauvegarde du TD/TP 4 (exercice 1), sauvegarder le projet toute les minute</w:t>
+      </w:r>
+      <w:r>
+        <w:t>s.</w:t>
+      </w:r>
+    </w:p>
+    <w:p/>
+    <w:p>
       <w:pPr>
         <w:pStyle w:val="Titre3"/>
         <w:rPr>
+          <w:b/>
+          <w:i/>
           <w:noProof/>
         </w:rPr>
       </w:pPr>
-    </w:p>
-    <w:p>
-      <w:pPr>
-        <w:pStyle w:val="Titre3"/>
+      <w:bookmarkStart w:id="49" w:name="_Toc430965401"/>
+      <w:r>
         <w:rPr>
           <w:noProof/>
         </w:rPr>
-      </w:pPr>
-      <w:bookmarkStart w:id="49" w:name="_Toc430965400"/>
-      <w:r>
-        <w:rPr>
+        <w:t xml:space="preserve">Exercice 2 : </w:t>
+      </w:r>
+      <w:r>
+        <w:rPr>
+          <w:b/>
+          <w:i/>
           <w:noProof/>
         </w:rPr>
-        <w:t xml:space="preserve">Exercice 1 : </w:t>
-      </w:r>
-      <w:r>
-        <w:rPr>
-          <w:noProof/>
-        </w:rPr>
-        <w:t>Sauvegarde en tâche de fond</w:t>
+        <w:t>ShutdownHook</w:t>
       </w:r>
       <w:bookmarkEnd w:id="49"/>
     </w:p>
     <w:p>
       <w:r>
-        <w:t>En utilisant un Thread et le système de sauvegarde du TD/TP 4 (exercice 1), sauvegarder le projet toute les minute</w:t>
-      </w:r>
-      <w:r>
-        <w:t>s.</w:t>
-      </w:r>
-    </w:p>
-    <w:p/>
-    <w:p>
-      <w:pPr>
-        <w:pStyle w:val="Titre3"/>
+        <w:t xml:space="preserve">En utilisant le code implémenté dans le TD/TP 4 (exercice 3) écrire une </w:t>
+      </w:r>
+      <w:proofErr w:type="spellStart"/>
+      <w:r>
         <w:rPr>
           <w:b/>
           <w:i/>
-          <w:noProof/>
-        </w:rPr>
-      </w:pPr>
-      <w:bookmarkStart w:id="50" w:name="_Toc430965401"/>
-      <w:r>
-        <w:rPr>
-          <w:noProof/>
-        </w:rPr>
+        </w:rPr>
+        <w:t>ShutdownHook</w:t>
+      </w:r>
+      <w:proofErr w:type="spellEnd"/>
+      <w:r>
+        <w:t xml:space="preserve"> pour faire un système de reprise sur erreur en cas de crash</w:t>
+      </w:r>
+      <w:r>
+        <w:t>.</w:t>
+      </w:r>
+    </w:p>
+    <w:p>
+      <w:pPr>
+        <w:pStyle w:val="Titre3"/>
+      </w:pPr>
+    </w:p>
+    <w:p>
+      <w:pPr>
+        <w:pStyle w:val="Titre3"/>
+      </w:pPr>
+      <w:bookmarkStart w:id="50" w:name="_Toc430965402"/>
+      <w:r>
         <w:t xml:space="preserve">Exercice 2 : </w:t>
       </w:r>
       <w:r>
-        <w:rPr>
-          <w:b/>
-          <w:i/>
-          <w:noProof/>
-        </w:rPr>
-        <w:t>ShutdownHook</w:t>
+        <w:t>Lancer des calculs distribués</w:t>
       </w:r>
       <w:bookmarkEnd w:id="50"/>
     </w:p>
     <w:p>
       <w:r>
-        <w:t xml:space="preserve">En utilisant le code implémenté dans le TD/TP 4 (exercice 3) écrire une </w:t>
-      </w:r>
-      <w:proofErr w:type="spellStart"/>
-      <w:r>
-        <w:rPr>
-          <w:b/>
-          <w:i/>
-        </w:rPr>
-        <w:t>ShutdownHook</w:t>
-      </w:r>
-      <w:proofErr w:type="spellEnd"/>
-      <w:r>
-        <w:t xml:space="preserve"> pour faire un système de reprise sur erreur en cas de crash</w:t>
+        <w:t xml:space="preserve">Dans le TP2 nous avons créé un Filtre, il s’agit ‘de l’externaliser’ afin que les </w:t>
+      </w:r>
+      <w:r>
+        <w:t xml:space="preserve">recherches selon un critère (qui peut être complexe) soient </w:t>
+      </w:r>
+      <w:r>
+        <w:t>effectuées</w:t>
+      </w:r>
+      <w:r>
+        <w:t xml:space="preserve"> sur une autre machine</w:t>
       </w:r>
       <w:r>
         <w:t>.</w:t>
       </w:r>
     </w:p>
     <w:p>
-      <w:pPr>
-        <w:pStyle w:val="Titre3"/>
-      </w:pPr>
+      <w:r>
+        <w:t xml:space="preserve">Cette fonctionnalité ne doit en rien casser l’existant : l’utilisateur devra pouvoir utiliser des calculs externalisés ou bien ses propres ressources. </w:t>
+      </w:r>
     </w:p>
     <w:p>
-      <w:pPr>
-        <w:pStyle w:val="Titre3"/>
-      </w:pPr>
-      <w:bookmarkStart w:id="51" w:name="_Toc430965402"/>
-      <w:r>
-        <w:t xml:space="preserve">Exercice 2 : </w:t>
-      </w:r>
-      <w:r>
-        <w:t>Lancer des calculs distribués</w:t>
-      </w:r>
-      <w:bookmarkEnd w:id="51"/>
+      <w:r>
+        <w:t>Ajouter dans le fichier de configuration l’adresse du server RMI, avec un booléen permettant d’activer (ou de désactiver) la fonctionnalité.</w:t>
+      </w:r>
     </w:p>
     <w:p>
-      <w:r>
-        <w:t xml:space="preserve">Dans le TP2 nous avons créé un Filtre, il s’agit ‘de l’externaliser’ afin que les </w:t>
-      </w:r>
-      <w:r>
-        <w:t xml:space="preserve">recherches selon un critère (qui peut être complexe) soient </w:t>
-      </w:r>
-      <w:r>
-        <w:t>effectuées</w:t>
-      </w:r>
-      <w:r>
-        <w:t xml:space="preserve"> sur une autre machine</w:t>
-      </w:r>
-      <w:r>
-        <w:t>.</w:t>
-      </w:r>
+      <w:pPr>
+        <w:pStyle w:val="Titre3"/>
+      </w:pPr>
     </w:p>
     <w:p>
-      <w:r>
-        <w:t xml:space="preserve">Cette fonctionnalité ne doit en rien casser l’existant : l’utilisateur devra pouvoir utiliser des calculs externalisés ou bien ses propres ressources. </w:t>
-      </w:r>
-    </w:p>
-    <w:p>
-      <w:r>
-        <w:t>Ajouter dans le fichier de configuration l’adresse du server RMI, avec un booléen permettant d’activer (ou de désactiver) la fonctionnalité.</w:t>
-      </w:r>
-    </w:p>
-    <w:p>
       <w:pPr>
         <w:pStyle w:val="Titre3"/>
       </w:pPr>
-    </w:p>
-    <w:p>
-      <w:pPr>
-        <w:pStyle w:val="Titre3"/>
-      </w:pPr>
-      <w:bookmarkStart w:id="52" w:name="_Toc430965403"/>
+      <w:bookmarkStart w:id="51" w:name="_Toc430965403"/>
       <w:r>
         <w:t xml:space="preserve">Exercice 3 : </w:t>
       </w:r>
       <w:r>
         <w:t>GUI – configuration</w:t>
       </w:r>
-      <w:bookmarkEnd w:id="52"/>
+      <w:bookmarkEnd w:id="51"/>
     </w:p>
     <w:p>
       <w:r>
@@ -12084,22 +12129,22 @@
       <w:pPr>
         <w:pStyle w:val="Titre2"/>
       </w:pPr>
-      <w:bookmarkStart w:id="53" w:name="_Toc430965404"/>
+      <w:bookmarkStart w:id="52" w:name="_Toc430965404"/>
       <w:r>
         <w:t>Rapport</w:t>
       </w:r>
-      <w:bookmarkEnd w:id="53"/>
+      <w:bookmarkEnd w:id="52"/>
     </w:p>
     <w:p/>
     <w:p>
       <w:pPr>
         <w:pStyle w:val="Titre3"/>
       </w:pPr>
-      <w:bookmarkStart w:id="54" w:name="_Toc430965405"/>
+      <w:bookmarkStart w:id="53" w:name="_Toc430965405"/>
       <w:r>
         <w:t>Description des travaux</w:t>
       </w:r>
-      <w:bookmarkEnd w:id="54"/>
+      <w:bookmarkEnd w:id="53"/>
     </w:p>
     <w:p>
       <w:pPr>
@@ -12110,11 +12155,11 @@
       <w:pPr>
         <w:pStyle w:val="Titre3"/>
       </w:pPr>
-      <w:bookmarkStart w:id="55" w:name="_Toc430965406"/>
+      <w:bookmarkStart w:id="54" w:name="_Toc430965406"/>
       <w:r>
         <w:t>Difficultés rencontrées</w:t>
       </w:r>
-      <w:bookmarkEnd w:id="55"/>
+      <w:bookmarkEnd w:id="54"/>
     </w:p>
     <w:p>
       <w:pPr>
@@ -12148,7 +12193,7 @@
           <w:noProof/>
         </w:rPr>
       </w:pPr>
-      <w:bookmarkStart w:id="56" w:name="_Toc430965407"/>
+      <w:bookmarkStart w:id="55" w:name="_Toc430965407"/>
       <w:r>
         <w:rPr>
           <w:noProof/>
@@ -12161,18 +12206,18 @@
         </w:rPr>
         <w:t xml:space="preserve"> Les applications en réseau</w:t>
       </w:r>
-      <w:bookmarkEnd w:id="56"/>
+      <w:bookmarkEnd w:id="55"/>
     </w:p>
     <w:p/>
     <w:p>
       <w:pPr>
         <w:pStyle w:val="Titre2"/>
       </w:pPr>
-      <w:bookmarkStart w:id="57" w:name="_Toc430965408"/>
+      <w:bookmarkStart w:id="56" w:name="_Toc430965408"/>
       <w:r>
         <w:t>Exercices</w:t>
       </w:r>
-      <w:bookmarkEnd w:id="57"/>
+      <w:bookmarkEnd w:id="56"/>
     </w:p>
     <w:p>
       <w:pPr>
@@ -12186,7 +12231,7 @@
           <w:i/>
         </w:rPr>
       </w:pPr>
-      <w:bookmarkStart w:id="58" w:name="_Toc430965409"/>
+      <w:bookmarkStart w:id="57" w:name="_Toc430965409"/>
       <w:r>
         <w:t xml:space="preserve">Exercice 1 : </w:t>
       </w:r>
@@ -12199,7 +12244,7 @@
         </w:rPr>
         <w:t>Chat</w:t>
       </w:r>
-      <w:bookmarkEnd w:id="58"/>
+      <w:bookmarkEnd w:id="57"/>
     </w:p>
     <w:p>
       <w:pPr>
@@ -12259,7 +12304,7 @@
           <w:i/>
         </w:rPr>
       </w:pPr>
-      <w:bookmarkStart w:id="59" w:name="_Toc430965410"/>
+      <w:bookmarkStart w:id="58" w:name="_Toc430965410"/>
       <w:r>
         <w:t xml:space="preserve">Exercice </w:t>
       </w:r>
@@ -12307,7 +12352,7 @@
         </w:rPr>
         <w:t xml:space="preserve"> (ou une page JSP)</w:t>
       </w:r>
-      <w:bookmarkEnd w:id="59"/>
+      <w:bookmarkEnd w:id="58"/>
     </w:p>
     <w:p>
       <w:pPr>
@@ -12378,6 +12423,7 @@
           <w:lang w:val="en-US"/>
         </w:rPr>
       </w:pPr>
+      <w:proofErr w:type="spellStart"/>
       <w:proofErr w:type="gramStart"/>
       <w:r>
         <w:rPr>
@@ -12387,6 +12433,7 @@
         </w:rPr>
         <w:t>Shoutbox</w:t>
       </w:r>
+      <w:proofErr w:type="spellEnd"/>
       <w:r>
         <w:rPr>
           <w:lang w:val="en-US"/>
@@ -12421,22 +12468,22 @@
       <w:pPr>
         <w:pStyle w:val="Titre2"/>
       </w:pPr>
-      <w:bookmarkStart w:id="60" w:name="_Toc430965411"/>
+      <w:bookmarkStart w:id="59" w:name="_Toc430965411"/>
       <w:r>
         <w:t>Rapport</w:t>
       </w:r>
-      <w:bookmarkEnd w:id="60"/>
+      <w:bookmarkEnd w:id="59"/>
     </w:p>
     <w:p/>
     <w:p>
       <w:pPr>
         <w:pStyle w:val="Titre3"/>
       </w:pPr>
-      <w:bookmarkStart w:id="61" w:name="_Toc430965412"/>
+      <w:bookmarkStart w:id="60" w:name="_Toc430965412"/>
       <w:r>
         <w:t>Description des travaux</w:t>
       </w:r>
-      <w:bookmarkEnd w:id="61"/>
+      <w:bookmarkEnd w:id="60"/>
     </w:p>
     <w:p>
       <w:pPr>
@@ -12447,11 +12494,11 @@
       <w:pPr>
         <w:pStyle w:val="Titre3"/>
       </w:pPr>
-      <w:bookmarkStart w:id="62" w:name="_Toc430965413"/>
+      <w:bookmarkStart w:id="61" w:name="_Toc430965413"/>
       <w:r>
         <w:t>Difficultés rencontrées</w:t>
       </w:r>
-      <w:bookmarkEnd w:id="62"/>
+      <w:bookmarkEnd w:id="61"/>
     </w:p>
     <w:p>
       <w:pPr>
@@ -12677,7 +12724,7 @@
                                     <w:noProof/>
                                     <w:color w:val="FFFFFF" w:themeColor="background1"/>
                                   </w:rPr>
-                                  <w:t>1</w:t>
+                                  <w:t>6</w:t>
                                 </w:r>
                                 <w:r>
                                   <w:rPr>
@@ -12732,7 +12779,7 @@
                               <w:noProof/>
                               <w:color w:val="FFFFFF" w:themeColor="background1"/>
                             </w:rPr>
-                            <w:t>1</w:t>
+                            <w:t>6</w:t>
                           </w:r>
                           <w:r>
                             <w:rPr>
@@ -16721,8 +16768,8 @@
       </w:tblBorders>
     </w:tblPr>
   </w:style>
-  <w:style w:type="table" w:customStyle="1" w:styleId="GridTableLight">
-    <w:name w:val="Grid Table Light"/>
+  <w:style w:type="table" w:customStyle="1" w:styleId="Grilledetableauclaire1">
+    <w:name w:val="Grille de tableau claire1"/>
     <w:basedOn w:val="TableauNormal"/>
     <w:uiPriority w:val="99"/>
     <w:rsid w:val="00260206"/>
@@ -16737,8 +16784,8 @@
       </w:tblBorders>
     </w:tblPr>
   </w:style>
-  <w:style w:type="table" w:customStyle="1" w:styleId="PlainTable1">
-    <w:name w:val="Plain Table 1"/>
+  <w:style w:type="table" w:customStyle="1" w:styleId="Tableausimple11">
+    <w:name w:val="Tableau simple 11"/>
     <w:basedOn w:val="TableauNormal"/>
     <w:uiPriority w:val="99"/>
     <w:rsid w:val="00260206"/>
@@ -16797,8 +16844,8 @@
       </w:tcPr>
     </w:tblStylePr>
   </w:style>
-  <w:style w:type="table" w:customStyle="1" w:styleId="GridTable1LightAccent1">
-    <w:name w:val="Grid Table 1 Light Accent 1"/>
+  <w:style w:type="table" w:customStyle="1" w:styleId="TableauGrille1Clair-Accentuation11">
+    <w:name w:val="Tableau Grille 1 Clair - Accentuation 11"/>
     <w:basedOn w:val="TableauNormal"/>
     <w:uiPriority w:val="46"/>
     <w:rsid w:val="00260206"/>
@@ -17162,6 +17209,18 @@
       <w:b/>
       <w:bCs/>
       <w:smallCaps/>
+    </w:rPr>
+  </w:style>
+  <w:style w:type="character" w:styleId="Lienhypertextesuivivisit">
+    <w:name w:val="FollowedHyperlink"/>
+    <w:basedOn w:val="Policepardfaut"/>
+    <w:uiPriority w:val="99"/>
+    <w:semiHidden/>
+    <w:unhideWhenUsed/>
+    <w:rsid w:val="00440360"/>
+    <w:rPr>
+      <w:color w:val="F4B69B" w:themeColor="followedHyperlink"/>
+      <w:u w:val="single"/>
     </w:rPr>
   </w:style>
 </w:styles>
@@ -17772,8 +17831,8 @@
       </w:tblBorders>
     </w:tblPr>
   </w:style>
-  <w:style w:type="table" w:customStyle="1" w:styleId="GridTableLight">
-    <w:name w:val="Grid Table Light"/>
+  <w:style w:type="table" w:customStyle="1" w:styleId="Grilledetableauclaire1">
+    <w:name w:val="Grille de tableau claire1"/>
     <w:basedOn w:val="TableauNormal"/>
     <w:uiPriority w:val="99"/>
     <w:rsid w:val="00260206"/>
@@ -17788,8 +17847,8 @@
       </w:tblBorders>
     </w:tblPr>
   </w:style>
-  <w:style w:type="table" w:customStyle="1" w:styleId="PlainTable1">
-    <w:name w:val="Plain Table 1"/>
+  <w:style w:type="table" w:customStyle="1" w:styleId="Tableausimple11">
+    <w:name w:val="Tableau simple 11"/>
     <w:basedOn w:val="TableauNormal"/>
     <w:uiPriority w:val="99"/>
     <w:rsid w:val="00260206"/>
@@ -17848,8 +17907,8 @@
       </w:tcPr>
     </w:tblStylePr>
   </w:style>
-  <w:style w:type="table" w:customStyle="1" w:styleId="GridTable1LightAccent1">
-    <w:name w:val="Grid Table 1 Light Accent 1"/>
+  <w:style w:type="table" w:customStyle="1" w:styleId="TableauGrille1Clair-Accentuation11">
+    <w:name w:val="Tableau Grille 1 Clair - Accentuation 11"/>
     <w:basedOn w:val="TableauNormal"/>
     <w:uiPriority w:val="46"/>
     <w:rsid w:val="00260206"/>
@@ -18213,6 +18272,18 @@
       <w:b/>
       <w:bCs/>
       <w:smallCaps/>
+    </w:rPr>
+  </w:style>
+  <w:style w:type="character" w:styleId="Lienhypertextesuivivisit">
+    <w:name w:val="FollowedHyperlink"/>
+    <w:basedOn w:val="Policepardfaut"/>
+    <w:uiPriority w:val="99"/>
+    <w:semiHidden/>
+    <w:unhideWhenUsed/>
+    <w:rsid w:val="00440360"/>
+    <w:rPr>
+      <w:color w:val="F4B69B" w:themeColor="followedHyperlink"/>
+      <w:u w:val="single"/>
     </w:rPr>
   </w:style>
 </w:styles>
@@ -20933,9 +21004,9 @@
     <dgm:cxn modelId="{967F65B6-C47B-4EC0-ADE6-CAFBBE1F0516}" srcId="{CFFF95AD-6A3E-4156-870B-74376FA448BF}" destId="{559B25C1-457C-4CA8-A035-1849D9779D21}" srcOrd="0" destOrd="0" parTransId="{1489036D-A9DA-40B5-957F-936B4A348264}" sibTransId="{CA40A06D-5492-4390-8F79-91529B97C7E3}"/>
     <dgm:cxn modelId="{10820E9B-F692-4BF5-B197-3DDE2495C1CB}" srcId="{6EAA9C23-3A78-4C27-AAC9-504C071FA2D8}" destId="{913E8ED9-5793-4239-BAD8-A00A3159E04D}" srcOrd="0" destOrd="0" parTransId="{C72AA88C-4AEE-412B-ABBF-33D17A0AD941}" sibTransId="{E09A0026-5DBE-4A74-ADE4-A8C0FD11704F}"/>
     <dgm:cxn modelId="{D89F6048-F1B4-4787-B926-B49F52CB6F9B}" srcId="{AD7B3DA5-2EE7-42E6-A405-E9204AD083F8}" destId="{4D72C498-B5D7-4A5E-9949-13D4BDD70C79}" srcOrd="0" destOrd="0" parTransId="{3FE4910D-602C-4A72-BB9E-A3BE3A3A0E78}" sibTransId="{A5576FB7-9241-49DD-B403-195A5C6DB3B2}"/>
-    <dgm:cxn modelId="{F39AA210-1DC4-4C1F-B543-74AE9BF34B6B}" type="presOf" srcId="{0B7CF66D-0A27-42E3-AC6D-2DB726B0F1E6}" destId="{C296F982-F6F0-4728-ADF2-DC91F37071EA}" srcOrd="1" destOrd="0" presId="urn:microsoft.com/office/officeart/2005/8/layout/hierarchy2"/>
     <dgm:cxn modelId="{EC5FABCE-8643-4C5F-BF14-37928287CDF3}" type="presOf" srcId="{495223E1-057C-40FA-B321-DB15D7B7BF1E}" destId="{98EDA116-065D-473B-983B-F7A1A4E0692D}" srcOrd="0" destOrd="0" presId="urn:microsoft.com/office/officeart/2005/8/layout/hierarchy2"/>
     <dgm:cxn modelId="{CC580797-FC6A-431B-9A51-750DA96EFFBC}" type="presOf" srcId="{99F72719-26C5-43AC-9154-CEFFF5CEB37E}" destId="{A8464F86-5444-4B1D-8904-D5D84FB93A63}" srcOrd="0" destOrd="0" presId="urn:microsoft.com/office/officeart/2005/8/layout/hierarchy2"/>
+    <dgm:cxn modelId="{F39AA210-1DC4-4C1F-B543-74AE9BF34B6B}" type="presOf" srcId="{0B7CF66D-0A27-42E3-AC6D-2DB726B0F1E6}" destId="{C296F982-F6F0-4728-ADF2-DC91F37071EA}" srcOrd="1" destOrd="0" presId="urn:microsoft.com/office/officeart/2005/8/layout/hierarchy2"/>
     <dgm:cxn modelId="{321C796C-3C1C-424B-AC60-7B3941FCF927}" type="presOf" srcId="{DD6977A0-3802-4240-88A2-691E7C2C48A6}" destId="{968AF4BE-4974-4BD5-85C7-35A0B47C6F8A}" srcOrd="0" destOrd="0" presId="urn:microsoft.com/office/officeart/2005/8/layout/hierarchy2"/>
     <dgm:cxn modelId="{5D66E035-8128-4BBA-84F0-1D671D2DE898}" srcId="{6EAA9C23-3A78-4C27-AAC9-504C071FA2D8}" destId="{9E6B55FE-E53C-49DC-B515-C2397BEC2CAB}" srcOrd="2" destOrd="0" parTransId="{F1D4A2FF-1ED4-48C6-8293-904F41872AF1}" sibTransId="{9DCC26EF-3D9C-4F2C-A2B6-405DE1FD371A}"/>
     <dgm:cxn modelId="{ABBB1EFA-83EE-4FA4-904A-577F76BB240D}" type="presOf" srcId="{65626F29-AB7F-4A3E-92D9-6AFC55134C2D}" destId="{76D26D6D-EDAF-4C52-8B4D-841B0D968087}" srcOrd="0" destOrd="0" presId="urn:microsoft.com/office/officeart/2005/8/layout/hierarchy2"/>
@@ -21988,9 +22059,9 @@
     <dgm:cxn modelId="{7FB55B4B-D778-485E-80DB-622F39D1A15E}" srcId="{3958656D-BDA3-48B8-B715-8A44FDE6304E}" destId="{7B2890D2-36E9-4029-898C-FC7E72272380}" srcOrd="0" destOrd="0" parTransId="{F20EDC0B-CCE5-4D9D-9982-89A201087390}" sibTransId="{0DDB3E07-6F3E-4DE7-8E05-649EA4E9106B}"/>
     <dgm:cxn modelId="{1616C754-8B3E-4691-B358-390409DE8FE6}" type="presOf" srcId="{5AA90255-5B35-44C4-B702-E81F223BEFD8}" destId="{3985982F-35AF-48B0-84C6-0C8F1D9EF2FA}" srcOrd="0" destOrd="0" presId="urn:microsoft.com/office/officeart/2005/8/layout/hierarchy2"/>
     <dgm:cxn modelId="{1A8EDD16-7E52-4F8C-9247-9F1A28CC92C1}" type="presOf" srcId="{076B6350-4EE3-45E3-9904-173A771DF62A}" destId="{BE306FCD-9806-4F30-B3B1-CA273857349C}" srcOrd="0" destOrd="0" presId="urn:microsoft.com/office/officeart/2005/8/layout/hierarchy2"/>
+    <dgm:cxn modelId="{B65CB8FC-A4E1-4837-829C-C1DC16A50C59}" type="presOf" srcId="{7B2890D2-36E9-4029-898C-FC7E72272380}" destId="{497DB5E4-8EF3-40EA-9803-E80F51F19C35}" srcOrd="0" destOrd="0" presId="urn:microsoft.com/office/officeart/2005/8/layout/hierarchy2"/>
     <dgm:cxn modelId="{96C6A9B5-7C0D-453A-8D3D-838B1E47CC7C}" srcId="{45CDA3C7-8713-4369-838A-8B5F475DA36B}" destId="{8B8178A4-03D0-4F83-88CD-9E6E781603E6}" srcOrd="0" destOrd="0" parTransId="{50BC2FEF-90AA-4887-A217-BCE929A4632A}" sibTransId="{0B865DCC-B624-40ED-970E-B677A52C4467}"/>
     <dgm:cxn modelId="{B5907B77-DA97-4B87-813B-65212568E20E}" type="presOf" srcId="{8B8178A4-03D0-4F83-88CD-9E6E781603E6}" destId="{C0C8DC8E-72DB-4A2E-A50E-DA1CA06D79E3}" srcOrd="0" destOrd="0" presId="urn:microsoft.com/office/officeart/2005/8/layout/hierarchy2"/>
-    <dgm:cxn modelId="{B65CB8FC-A4E1-4837-829C-C1DC16A50C59}" type="presOf" srcId="{7B2890D2-36E9-4029-898C-FC7E72272380}" destId="{497DB5E4-8EF3-40EA-9803-E80F51F19C35}" srcOrd="0" destOrd="0" presId="urn:microsoft.com/office/officeart/2005/8/layout/hierarchy2"/>
     <dgm:cxn modelId="{77F5184F-B3C3-410D-83EA-0C0542B8E9B9}" type="presOf" srcId="{86643E8D-F7CB-4F7B-B35A-FF26EACC433C}" destId="{419BEB18-32F6-4B18-9238-A8818FE634FC}" srcOrd="0" destOrd="0" presId="urn:microsoft.com/office/officeart/2005/8/layout/hierarchy2"/>
     <dgm:cxn modelId="{02E44D6B-12A6-44E2-8D83-5C7C36C47D01}" type="presParOf" srcId="{BE306FCD-9806-4F30-B3B1-CA273857349C}" destId="{BC89B9CD-5E6C-4475-ADF6-F7C2D7A5A353}" srcOrd="0" destOrd="0" presId="urn:microsoft.com/office/officeart/2005/8/layout/hierarchy2"/>
     <dgm:cxn modelId="{17866218-4795-4973-A931-194649E92501}" type="presParOf" srcId="{BC89B9CD-5E6C-4475-ADF6-F7C2D7A5A353}" destId="{6E6D9CAD-33D1-4ABE-986B-53D6D631EB94}" srcOrd="0" destOrd="0" presId="urn:microsoft.com/office/officeart/2005/8/layout/hierarchy2"/>
@@ -28421,7 +28492,7 @@
   <a:extraClrSchemeLst/>
   <a:extLst>
     <a:ext uri="{05A4C25C-085E-4340-85A3-A5531E510DB2}">
-      <thm15:themeFamily xmlns="" xmlns:thm15="http://schemas.microsoft.com/office/thememl/2012/main" name="Slate" id="{C3F70B94-7CE9-428E-ADC1-3269CC2C3385}" vid="{3F2DE9A5-64E6-437C-A389-CC4477E817E8}"/>
+      <thm15:themeFamily xmlns:thm15="http://schemas.microsoft.com/office/thememl/2012/main" xmlns="" name="Slate" id="{C3F70B94-7CE9-428E-ADC1-3269CC2C3385}" vid="{3F2DE9A5-64E6-437C-A389-CC4477E817E8}"/>
     </a:ext>
   </a:extLst>
 </a:theme>
@@ -28468,7 +28539,7 @@
 </file>
 
 <file path=customXml/itemProps3.xml><?xml version="1.0" encoding="utf-8"?>
-<ds:datastoreItem xmlns:ds="http://schemas.openxmlformats.org/officeDocument/2006/customXml" ds:itemID="{6FC65381-AF3D-442E-9D2C-9B59C3BD0EE7}">
+<ds:datastoreItem xmlns:ds="http://schemas.openxmlformats.org/officeDocument/2006/customXml" ds:itemID="{4430C9F5-5C8E-4618-ABF6-C8E3055AD6F6}">
   <ds:schemaRefs>
     <ds:schemaRef ds:uri="http://schemas.openxmlformats.org/officeDocument/2006/bibliography"/>
   </ds:schemaRefs>

</xml_diff>

<commit_message>
Mis a jour du TP3
</commit_message>
<xml_diff>
--- a/train/IUT_TD_TP_2015.docx
+++ b/train/IUT_TD_TP_2015.docx
@@ -13,6 +13,7 @@
           <w:docPartUnique/>
         </w:docPartObj>
       </w:sdtPr>
+      <w:sdtEndPr/>
       <w:sdtContent>
         <w:p>
           <w:pPr>
@@ -363,9 +364,11 @@
                                   <w:alias w:val="Auteur"/>
                                   <w:tag w:val=""/>
                                   <w:id w:val="1519425463"/>
+                                  <w:showingPlcHdr/>
                                   <w:dataBinding w:prefixMappings="xmlns:ns0='http://purl.org/dc/elements/1.1/' xmlns:ns1='http://schemas.openxmlformats.org/package/2006/metadata/core-properties' " w:xpath="/ns1:coreProperties[1]/ns0:creator[1]" w:storeItemID="{6C3C8BC8-F283-45AE-878A-BAB7291924A1}"/>
                                   <w:text/>
                                 </w:sdtPr>
+                                <w:sdtEndPr/>
                                 <w:sdtContent>
                                   <w:p>
                                     <w:pPr>
@@ -377,16 +380,15 @@
                                         <w:szCs w:val="28"/>
                                       </w:rPr>
                                     </w:pPr>
-                                    <w:proofErr w:type="gramStart"/>
                                     <w:r>
                                       <w:rPr>
                                         <w:color w:val="595959" w:themeColor="text1" w:themeTint="A6"/>
                                         <w:sz w:val="28"/>
                                         <w:szCs w:val="28"/>
+                                        <w:lang w:val="en-US"/>
                                       </w:rPr>
-                                      <w:t>modele</w:t>
+                                      <w:t xml:space="preserve">     </w:t>
                                     </w:r>
-                                    <w:proofErr w:type="gramEnd"/>
                                   </w:p>
                                 </w:sdtContent>
                               </w:sdt>
@@ -413,6 +415,7 @@
                                     <w:dataBinding w:prefixMappings="xmlns:ns0='http://schemas.microsoft.com/office/2006/coverPageProps' " w:xpath="/ns0:CoverPageProperties[1]/ns0:CompanyEmail[1]" w:storeItemID="{55AF091B-3C7A-41E3-B477-F2FDAA23CFDA}"/>
                                     <w:text/>
                                   </w:sdtPr>
+                                  <w:sdtEndPr/>
                                   <w:sdtContent>
                                     <w:r>
                                       <w:rPr>
@@ -473,9 +476,11 @@
                             <w:alias w:val="Auteur"/>
                             <w:tag w:val=""/>
                             <w:id w:val="1519425463"/>
+                            <w:showingPlcHdr/>
                             <w:dataBinding w:prefixMappings="xmlns:ns0='http://purl.org/dc/elements/1.1/' xmlns:ns1='http://schemas.openxmlformats.org/package/2006/metadata/core-properties' " w:xpath="/ns1:coreProperties[1]/ns0:creator[1]" w:storeItemID="{6C3C8BC8-F283-45AE-878A-BAB7291924A1}"/>
                             <w:text/>
                           </w:sdtPr>
+                          <w:sdtEndPr/>
                           <w:sdtContent>
                             <w:p>
                               <w:pPr>
@@ -487,16 +492,15 @@
                                   <w:szCs w:val="28"/>
                                 </w:rPr>
                               </w:pPr>
-                              <w:proofErr w:type="gramStart"/>
                               <w:r>
                                 <w:rPr>
                                   <w:color w:val="595959" w:themeColor="text1" w:themeTint="A6"/>
                                   <w:sz w:val="28"/>
                                   <w:szCs w:val="28"/>
+                                  <w:lang w:val="en-US"/>
                                 </w:rPr>
-                                <w:t>modele</w:t>
+                                <w:t xml:space="preserve">     </w:t>
                               </w:r>
-                              <w:proofErr w:type="gramEnd"/>
                             </w:p>
                           </w:sdtContent>
                         </w:sdt>
@@ -523,6 +527,7 @@
                               <w:dataBinding w:prefixMappings="xmlns:ns0='http://schemas.microsoft.com/office/2006/coverPageProps' " w:xpath="/ns0:CoverPageProperties[1]/ns0:CompanyEmail[1]" w:storeItemID="{55AF091B-3C7A-41E3-B477-F2FDAA23CFDA}"/>
                               <w:text/>
                             </w:sdtPr>
+                            <w:sdtEndPr/>
                             <w:sdtContent>
                               <w:r>
                                 <w:rPr>
@@ -658,6 +663,7 @@
                                     <w:dataBinding w:prefixMappings="xmlns:ns0='http://purl.org/dc/elements/1.1/' xmlns:ns1='http://schemas.openxmlformats.org/package/2006/metadata/core-properties' " w:xpath="/ns1:coreProperties[1]/ns0:subject[1]" w:storeItemID="{6C3C8BC8-F283-45AE-878A-BAB7291924A1}"/>
                                     <w:text/>
                                   </w:sdtPr>
+                                  <w:sdtEndPr/>
                                   <w:sdtContent>
                                     <w:r>
                                       <w:rPr>
@@ -1173,6 +1179,7 @@
                               <w:dataBinding w:prefixMappings="xmlns:ns0='http://purl.org/dc/elements/1.1/' xmlns:ns1='http://schemas.openxmlformats.org/package/2006/metadata/core-properties' " w:xpath="/ns1:coreProperties[1]/ns0:subject[1]" w:storeItemID="{6C3C8BC8-F283-45AE-878A-BAB7291924A1}"/>
                               <w:text/>
                             </w:sdtPr>
+                            <w:sdtEndPr/>
                             <w:sdtContent>
                               <w:r>
                                 <w:rPr>
@@ -6118,17 +6125,8 @@
                 <w:smallCaps/>
                 <w:color w:val="404040" w:themeColor="text1" w:themeTint="BF"/>
               </w:rPr>
-              <w:t>td /</w:t>
+              <w:t>td /tp</w:t>
             </w:r>
-            <w:proofErr w:type="spellStart"/>
-            <w:r>
-              <w:rPr>
-                <w:smallCaps/>
-                <w:color w:val="404040" w:themeColor="text1" w:themeTint="BF"/>
-              </w:rPr>
-              <w:t>tp</w:t>
-            </w:r>
-            <w:proofErr w:type="spellEnd"/>
           </w:p>
         </w:tc>
         <w:tc>
@@ -6197,17 +6195,8 @@
                 <w:smallCaps/>
                 <w:color w:val="404040" w:themeColor="text1" w:themeTint="BF"/>
               </w:rPr>
-              <w:t xml:space="preserve">0 - </w:t>
+              <w:t>0 - Github</w:t>
             </w:r>
-            <w:proofErr w:type="spellStart"/>
-            <w:r>
-              <w:rPr>
-                <w:smallCaps/>
-                <w:color w:val="404040" w:themeColor="text1" w:themeTint="BF"/>
-              </w:rPr>
-              <w:t>Github</w:t>
-            </w:r>
-            <w:proofErr w:type="spellEnd"/>
           </w:p>
         </w:tc>
         <w:tc>
@@ -6709,14 +6698,12 @@
       <w:r>
         <w:t xml:space="preserve"> de créer un compte </w:t>
       </w:r>
-      <w:proofErr w:type="spellStart"/>
       <w:r>
         <w:rPr>
           <w:b/>
         </w:rPr>
         <w:t>GitHub</w:t>
       </w:r>
-      <w:proofErr w:type="spellEnd"/>
       <w:r>
         <w:t xml:space="preserve"> (</w:t>
       </w:r>
@@ -6773,14 +6760,12 @@
       <w:r>
         <w:t xml:space="preserve">La documentation de </w:t>
       </w:r>
-      <w:proofErr w:type="spellStart"/>
       <w:r>
         <w:rPr>
           <w:b/>
         </w:rPr>
         <w:t>GitHub</w:t>
       </w:r>
-      <w:proofErr w:type="spellEnd"/>
       <w:r>
         <w:t xml:space="preserve"> est disponible sur </w:t>
       </w:r>
@@ -6840,14 +6825,12 @@
       <w:r>
         <w:t xml:space="preserve"> et </w:t>
       </w:r>
-      <w:proofErr w:type="spellStart"/>
       <w:r>
         <w:rPr>
           <w:i/>
         </w:rPr>
         <w:t>versionné</w:t>
       </w:r>
-      <w:proofErr w:type="spellEnd"/>
       <w:r>
         <w:t xml:space="preserve"> au même titre que vos travaux.</w:t>
       </w:r>
@@ -6866,7 +6849,6 @@
       <w:r>
         <w:t>La hiérarchie de dossiers (</w:t>
       </w:r>
-      <w:proofErr w:type="spellStart"/>
       <w:r>
         <w:rPr>
           <w:i/>
@@ -6879,7 +6861,6 @@
         </w:rPr>
         <w:t>es</w:t>
       </w:r>
-      <w:proofErr w:type="spellEnd"/>
       <w:r>
         <w:t>) devra être la suivante</w:t>
       </w:r>
@@ -6892,14 +6873,12 @@
       <w:r>
         <w:t xml:space="preserve"> cette hiérarchie, il suffira de </w:t>
       </w:r>
-      <w:proofErr w:type="spellStart"/>
       <w:r>
         <w:rPr>
           <w:i/>
         </w:rPr>
         <w:t>versionner</w:t>
       </w:r>
-      <w:proofErr w:type="spellEnd"/>
       <w:r>
         <w:rPr>
           <w:i/>
@@ -7105,7 +7084,6 @@
           </mc:Fallback>
         </mc:AlternateContent>
       </w:r>
-      <w:proofErr w:type="spellStart"/>
       <w:r>
         <w:rPr>
           <w:b/>
@@ -7113,17 +7091,7 @@
           <w:sz w:val="24"/>
           <w:szCs w:val="24"/>
         </w:rPr>
-        <w:t>Workspace</w:t>
-      </w:r>
-      <w:proofErr w:type="spellEnd"/>
-      <w:r>
-        <w:rPr>
-          <w:b/>
-          <w:i/>
-          <w:sz w:val="24"/>
-          <w:szCs w:val="24"/>
-        </w:rPr>
-        <w:t xml:space="preserve"> Eclipse</w:t>
+        <w:t>Workspace Eclipse</w:t>
       </w:r>
     </w:p>
     <w:p>
@@ -7276,7 +7244,6 @@
       <w:r>
         <w:t xml:space="preserve"> en </w:t>
       </w:r>
-      <w:proofErr w:type="spellStart"/>
       <w:r>
         <w:rPr>
           <w:b/>
@@ -7284,7 +7251,6 @@
         </w:rPr>
         <w:t>JavaDoc</w:t>
       </w:r>
-      <w:proofErr w:type="spellEnd"/>
       <w:r>
         <w:t xml:space="preserve"> et </w:t>
       </w:r>
@@ -7430,7 +7396,6 @@
       <w:r>
         <w:t xml:space="preserve">Tous les TP sont basés sur le même code : chaque TP est donc une amélioration du TP précédent. Sur votre compte </w:t>
       </w:r>
-      <w:proofErr w:type="spellStart"/>
       <w:r>
         <w:rPr>
           <w:b/>
@@ -7438,7 +7403,6 @@
         </w:rPr>
         <w:t>GitHub</w:t>
       </w:r>
-      <w:proofErr w:type="spellEnd"/>
       <w:r>
         <w:t>, il sera inutile de faire un dossier par TP, vous compléterez l’existant</w:t>
       </w:r>
@@ -7548,7 +7512,6 @@
       <w:r>
         <w:t xml:space="preserve"> </w:t>
       </w:r>
-      <w:proofErr w:type="spellStart"/>
       <w:r>
         <w:rPr>
           <w:b/>
@@ -7556,7 +7519,6 @@
         </w:rPr>
         <w:t>edu.iut.app</w:t>
       </w:r>
-      <w:proofErr w:type="spellEnd"/>
       <w:r>
         <w:rPr>
           <w:b/>
@@ -7570,7 +7532,6 @@
       <w:r>
         <w:t xml:space="preserve"> </w:t>
       </w:r>
-      <w:proofErr w:type="spellStart"/>
       <w:r>
         <w:rPr>
           <w:b/>
@@ -7585,7 +7546,6 @@
         </w:rPr>
         <w:t>gui.listeners</w:t>
       </w:r>
-      <w:proofErr w:type="spellEnd"/>
     </w:p>
     <w:p>
       <w:pPr>
@@ -7610,7 +7570,6 @@
       <w:r>
         <w:t xml:space="preserve">interface </w:t>
       </w:r>
-      <w:proofErr w:type="spellStart"/>
       <w:r>
         <w:rPr>
           <w:b/>
@@ -7618,66 +7577,22 @@
         </w:rPr>
         <w:t>IApplicationLogListener</w:t>
       </w:r>
-      <w:proofErr w:type="spellEnd"/>
       <w:r>
         <w:t xml:space="preserve"> ayant une méthode </w:t>
       </w:r>
-      <w:proofErr w:type="spellStart"/>
       <w:r>
         <w:rPr>
           <w:b/>
           <w:i/>
         </w:rPr>
-        <w:t>void</w:t>
-      </w:r>
-      <w:proofErr w:type="spellEnd"/>
+        <w:t>void newMessage(</w:t>
+      </w:r>
       <w:r>
         <w:rPr>
           <w:b/>
           <w:i/>
         </w:rPr>
-        <w:t xml:space="preserve"> </w:t>
-      </w:r>
-      <w:proofErr w:type="spellStart"/>
-      <w:proofErr w:type="gramStart"/>
-      <w:r>
-        <w:rPr>
-          <w:b/>
-          <w:i/>
-        </w:rPr>
-        <w:t>newMessage</w:t>
-      </w:r>
-      <w:proofErr w:type="spellEnd"/>
-      <w:r>
-        <w:rPr>
-          <w:b/>
-          <w:i/>
-        </w:rPr>
-        <w:t>(</w:t>
-      </w:r>
-      <w:proofErr w:type="gramEnd"/>
-      <w:r>
-        <w:rPr>
-          <w:b/>
-          <w:i/>
-        </w:rPr>
-        <w:t xml:space="preserve">String </w:t>
-      </w:r>
-      <w:proofErr w:type="spellStart"/>
-      <w:r>
-        <w:rPr>
-          <w:b/>
-          <w:i/>
-        </w:rPr>
-        <w:t>level</w:t>
-      </w:r>
-      <w:proofErr w:type="spellEnd"/>
-      <w:r>
-        <w:rPr>
-          <w:b/>
-          <w:i/>
-        </w:rPr>
-        <w:t xml:space="preserve">, </w:t>
+        <w:t xml:space="preserve">String level, </w:t>
       </w:r>
       <w:r>
         <w:rPr>
@@ -7701,7 +7616,6 @@
       <w:r>
         <w:t xml:space="preserve"> une interface </w:t>
       </w:r>
-      <w:proofErr w:type="spellStart"/>
       <w:r>
         <w:rPr>
           <w:b/>
@@ -7709,7 +7623,6 @@
         </w:rPr>
         <w:t>IApplicationLog</w:t>
       </w:r>
-      <w:proofErr w:type="spellEnd"/>
       <w:r>
         <w:t xml:space="preserve"> ayant </w:t>
       </w:r>
@@ -7732,46 +7645,12 @@
           <w:i/>
         </w:rPr>
       </w:pPr>
-      <w:proofErr w:type="spellStart"/>
       <w:r>
         <w:rPr>
           <w:b/>
           <w:i/>
         </w:rPr>
-        <w:t>void</w:t>
-      </w:r>
-      <w:proofErr w:type="spellEnd"/>
-      <w:r>
-        <w:rPr>
-          <w:b/>
-          <w:i/>
-        </w:rPr>
-        <w:t xml:space="preserve"> </w:t>
-      </w:r>
-      <w:proofErr w:type="spellStart"/>
-      <w:proofErr w:type="gramStart"/>
-      <w:r>
-        <w:rPr>
-          <w:b/>
-          <w:i/>
-        </w:rPr>
-        <w:t>setMessage</w:t>
-      </w:r>
-      <w:proofErr w:type="spellEnd"/>
-      <w:r>
-        <w:rPr>
-          <w:b/>
-          <w:i/>
-        </w:rPr>
-        <w:t>(</w:t>
-      </w:r>
-      <w:proofErr w:type="gramEnd"/>
-      <w:r>
-        <w:rPr>
-          <w:b/>
-          <w:i/>
-        </w:rPr>
-        <w:t>String message)</w:t>
+        <w:t>void setMessage(String message)</w:t>
       </w:r>
     </w:p>
     <w:p>
@@ -7787,26 +7666,8 @@
           <w:b/>
           <w:i/>
         </w:rPr>
-        <w:t xml:space="preserve">String </w:t>
-      </w:r>
-      <w:proofErr w:type="spellStart"/>
-      <w:proofErr w:type="gramStart"/>
-      <w:r>
-        <w:rPr>
-          <w:b/>
-          <w:i/>
-        </w:rPr>
-        <w:t>getMessage</w:t>
-      </w:r>
-      <w:proofErr w:type="spellEnd"/>
-      <w:r>
-        <w:rPr>
-          <w:b/>
-          <w:i/>
-        </w:rPr>
-        <w:t>()</w:t>
-      </w:r>
-      <w:proofErr w:type="gramEnd"/>
+        <w:t>String getMessage()</w:t>
+      </w:r>
     </w:p>
     <w:p>
       <w:pPr>
@@ -7816,71 +7677,12 @@
           <w:numId w:val="11"/>
         </w:numPr>
       </w:pPr>
-      <w:proofErr w:type="spellStart"/>
       <w:r>
         <w:rPr>
           <w:b/>
           <w:i/>
         </w:rPr>
-        <w:t>void</w:t>
-      </w:r>
-      <w:proofErr w:type="spellEnd"/>
-      <w:r>
-        <w:rPr>
-          <w:b/>
-          <w:i/>
-        </w:rPr>
-        <w:t xml:space="preserve"> </w:t>
-      </w:r>
-      <w:proofErr w:type="spellStart"/>
-      <w:proofErr w:type="gramStart"/>
-      <w:r>
-        <w:rPr>
-          <w:b/>
-          <w:i/>
-        </w:rPr>
-        <w:t>addListener</w:t>
-      </w:r>
-      <w:proofErr w:type="spellEnd"/>
-      <w:r>
-        <w:rPr>
-          <w:b/>
-          <w:i/>
-        </w:rPr>
-        <w:t>(</w:t>
-      </w:r>
-      <w:proofErr w:type="spellStart"/>
-      <w:proofErr w:type="gramEnd"/>
-      <w:r>
-        <w:rPr>
-          <w:b/>
-          <w:i/>
-        </w:rPr>
-        <w:t>IApplicationLogListener</w:t>
-      </w:r>
-      <w:proofErr w:type="spellEnd"/>
-      <w:r>
-        <w:rPr>
-          <w:b/>
-          <w:i/>
-        </w:rPr>
-        <w:t xml:space="preserve"> </w:t>
-      </w:r>
-      <w:proofErr w:type="spellStart"/>
-      <w:r>
-        <w:rPr>
-          <w:b/>
-          <w:i/>
-        </w:rPr>
-        <w:t>listener</w:t>
-      </w:r>
-      <w:proofErr w:type="spellEnd"/>
-      <w:r>
-        <w:rPr>
-          <w:b/>
-          <w:i/>
-        </w:rPr>
-        <w:t>)</w:t>
+        <w:t>void addListener(IApplicationLogListener listener)</w:t>
       </w:r>
     </w:p>
     <w:p>
@@ -7891,46 +7693,12 @@
           <w:numId w:val="11"/>
         </w:numPr>
       </w:pPr>
-      <w:proofErr w:type="spellStart"/>
-      <w:proofErr w:type="gramStart"/>
       <w:r>
         <w:rPr>
           <w:b/>
           <w:i/>
         </w:rPr>
-        <w:t>IApplicationLogListener</w:t>
-      </w:r>
-      <w:proofErr w:type="spellEnd"/>
-      <w:r>
-        <w:rPr>
-          <w:b/>
-          <w:i/>
-        </w:rPr>
-        <w:t>[</w:t>
-      </w:r>
-      <w:proofErr w:type="gramEnd"/>
-      <w:r>
-        <w:rPr>
-          <w:b/>
-          <w:i/>
-        </w:rPr>
-        <w:t xml:space="preserve">] </w:t>
-      </w:r>
-      <w:proofErr w:type="spellStart"/>
-      <w:r>
-        <w:rPr>
-          <w:b/>
-          <w:i/>
-        </w:rPr>
-        <w:t>getpplicationLogListeners</w:t>
-      </w:r>
-      <w:proofErr w:type="spellEnd"/>
-      <w:r>
-        <w:rPr>
-          <w:b/>
-          <w:i/>
-        </w:rPr>
-        <w:t>() </w:t>
+        <w:t>IApplicationLogListener[] getpplicationLogListeners() </w:t>
       </w:r>
     </w:p>
     <w:p>
@@ -7959,7 +7727,6 @@
       <w:r>
         <w:t xml:space="preserve"> classe </w:t>
       </w:r>
-      <w:proofErr w:type="spellStart"/>
       <w:r>
         <w:rPr>
           <w:b/>
@@ -7974,11 +7741,9 @@
         </w:rPr>
         <w:t>ApplicationLog</w:t>
       </w:r>
-      <w:proofErr w:type="spellEnd"/>
       <w:r>
         <w:t xml:space="preserve"> implémentant l’interface </w:t>
       </w:r>
-      <w:proofErr w:type="spellStart"/>
       <w:r>
         <w:rPr>
           <w:b/>
@@ -7986,7 +7751,6 @@
         </w:rPr>
         <w:t>IApplicationLog</w:t>
       </w:r>
-      <w:proofErr w:type="spellEnd"/>
     </w:p>
     <w:p>
       <w:pPr>
@@ -7999,7 +7763,6 @@
       <w:r>
         <w:t xml:space="preserve">La méthode </w:t>
       </w:r>
-      <w:proofErr w:type="spellStart"/>
       <w:r>
         <w:rPr>
           <w:b/>
@@ -8007,7 +7770,6 @@
         </w:rPr>
         <w:t>setMessage</w:t>
       </w:r>
-      <w:proofErr w:type="spellEnd"/>
       <w:r>
         <w:t xml:space="preserve"> sera abstraite</w:t>
       </w:r>
@@ -8023,7 +7785,6 @@
       <w:r>
         <w:t xml:space="preserve">Cette classe devra contenir un tableau de </w:t>
       </w:r>
-      <w:proofErr w:type="spellStart"/>
       <w:r>
         <w:rPr>
           <w:b/>
@@ -8031,7 +7792,6 @@
         </w:rPr>
         <w:t>IApplicationLogListener</w:t>
       </w:r>
-      <w:proofErr w:type="spellEnd"/>
       <w:r>
         <w:rPr>
           <w:b/>
@@ -8066,77 +7826,36 @@
       <w:r>
         <w:t xml:space="preserve"> </w:t>
       </w:r>
-      <w:proofErr w:type="spellStart"/>
       <w:r>
         <w:rPr>
           <w:b/>
           <w:i/>
         </w:rPr>
-        <w:t>ApplicationErrorLog</w:t>
-      </w:r>
-      <w:proofErr w:type="spellEnd"/>
+        <w:t>ApplicationErrorLog, ApplicationWarningsLog, ApplicationInfoLog</w:t>
+      </w:r>
+      <w:r>
+        <w:t xml:space="preserve"> </w:t>
+      </w:r>
+      <w:r>
+        <w:t xml:space="preserve">dérivant de </w:t>
+      </w:r>
+      <w:r>
+        <w:t xml:space="preserve"> </w:t>
+      </w:r>
       <w:r>
         <w:rPr>
           <w:b/>
           <w:i/>
         </w:rPr>
-        <w:t xml:space="preserve">, </w:t>
-      </w:r>
-      <w:proofErr w:type="spellStart"/>
+        <w:t>Abstract</w:t>
+      </w:r>
       <w:r>
         <w:rPr>
           <w:b/>
           <w:i/>
         </w:rPr>
-        <w:t>ApplicationWarningsLog</w:t>
-      </w:r>
-      <w:proofErr w:type="spellEnd"/>
-      <w:r>
-        <w:rPr>
-          <w:b/>
-          <w:i/>
-        </w:rPr>
-        <w:t xml:space="preserve">, </w:t>
-      </w:r>
-      <w:proofErr w:type="spellStart"/>
-      <w:r>
-        <w:rPr>
-          <w:b/>
-          <w:i/>
-        </w:rPr>
-        <w:t>ApplicationInfoLog</w:t>
-      </w:r>
-      <w:proofErr w:type="spellEnd"/>
-      <w:r>
-        <w:t xml:space="preserve"> </w:t>
-      </w:r>
-      <w:r>
-        <w:t xml:space="preserve">dérivant </w:t>
-      </w:r>
-      <w:proofErr w:type="gramStart"/>
-      <w:r>
-        <w:t xml:space="preserve">de </w:t>
-      </w:r>
-      <w:r>
-        <w:t xml:space="preserve"> </w:t>
-      </w:r>
-      <w:proofErr w:type="spellStart"/>
-      <w:r>
-        <w:rPr>
-          <w:b/>
-          <w:i/>
-        </w:rPr>
-        <w:t>Abstract</w:t>
-      </w:r>
-      <w:r>
-        <w:rPr>
-          <w:b/>
-          <w:i/>
-        </w:rPr>
         <w:t>ApplicationLog</w:t>
       </w:r>
-      <w:proofErr w:type="spellEnd"/>
-      <w:proofErr w:type="gramEnd"/>
       <w:r>
         <w:rPr>
           <w:b/>
@@ -8154,13 +7873,8 @@
         </w:numPr>
       </w:pPr>
       <w:r>
-        <w:t xml:space="preserve">Ces classes devront contenir un tableau </w:t>
-      </w:r>
-      <w:proofErr w:type="gramStart"/>
-      <w:r>
-        <w:t xml:space="preserve">de </w:t>
-      </w:r>
-      <w:proofErr w:type="spellStart"/>
+        <w:t xml:space="preserve">Ces classes devront contenir un tableau de </w:t>
+      </w:r>
       <w:r>
         <w:rPr>
           <w:b/>
@@ -8168,8 +7882,6 @@
         </w:rPr>
         <w:t>IApplicationLogListener</w:t>
       </w:r>
-      <w:proofErr w:type="spellEnd"/>
-      <w:proofErr w:type="gramEnd"/>
       <w:r>
         <w:rPr>
           <w:b/>
@@ -8192,7 +7904,6 @@
       <w:r>
         <w:t xml:space="preserve">La méthode </w:t>
       </w:r>
-      <w:proofErr w:type="spellStart"/>
       <w:r>
         <w:rPr>
           <w:b/>
@@ -8200,11 +7911,9 @@
         </w:rPr>
         <w:t>setMessage</w:t>
       </w:r>
-      <w:proofErr w:type="spellEnd"/>
       <w:r>
         <w:t xml:space="preserve"> doit appeler la méthode </w:t>
       </w:r>
-      <w:proofErr w:type="spellStart"/>
       <w:r>
         <w:rPr>
           <w:b/>
@@ -8212,15 +7921,9 @@
         </w:rPr>
         <w:t>newMessage</w:t>
       </w:r>
-      <w:proofErr w:type="spellEnd"/>
-      <w:r>
-        <w:t xml:space="preserve"> de chaque élément du tableau </w:t>
-      </w:r>
-      <w:proofErr w:type="gramStart"/>
-      <w:r>
-        <w:t xml:space="preserve">de </w:t>
-      </w:r>
-      <w:proofErr w:type="spellStart"/>
+      <w:r>
+        <w:t xml:space="preserve"> de chaque élément du tableau de </w:t>
+      </w:r>
       <w:r>
         <w:rPr>
           <w:b/>
@@ -8228,8 +7931,6 @@
         </w:rPr>
         <w:t>IApplicationLogListener</w:t>
       </w:r>
-      <w:proofErr w:type="spellEnd"/>
-      <w:proofErr w:type="gramEnd"/>
       <w:r>
         <w:t xml:space="preserve"> et </w:t>
       </w:r>
@@ -8260,7 +7961,6 @@
       <w:r>
         <w:t xml:space="preserve"> boîte de dialogue abstraite </w:t>
       </w:r>
-      <w:proofErr w:type="spellStart"/>
       <w:r>
         <w:rPr>
           <w:b/>
@@ -8268,14 +7968,12 @@
         </w:rPr>
         <w:t>AbstractApplicationMessageDialog</w:t>
       </w:r>
-      <w:proofErr w:type="spellEnd"/>
       <w:r>
         <w:t xml:space="preserve"> </w:t>
       </w:r>
       <w:r>
         <w:t xml:space="preserve">implémentant l’interface </w:t>
       </w:r>
-      <w:proofErr w:type="spellStart"/>
       <w:r>
         <w:rPr>
           <w:b/>
@@ -8283,7 +7981,6 @@
         </w:rPr>
         <w:t>IApplicationLogListener</w:t>
       </w:r>
-      <w:proofErr w:type="spellEnd"/>
     </w:p>
     <w:p>
       <w:pPr>
@@ -8296,46 +7993,12 @@
       <w:r>
         <w:t xml:space="preserve">ajouter une méthode abstraite </w:t>
       </w:r>
-      <w:proofErr w:type="spellStart"/>
       <w:r>
         <w:rPr>
           <w:b/>
           <w:i/>
         </w:rPr>
-        <w:t>void</w:t>
-      </w:r>
-      <w:proofErr w:type="spellEnd"/>
-      <w:r>
-        <w:rPr>
-          <w:b/>
-          <w:i/>
-        </w:rPr>
-        <w:t xml:space="preserve"> </w:t>
-      </w:r>
-      <w:proofErr w:type="spellStart"/>
-      <w:proofErr w:type="gramStart"/>
-      <w:r>
-        <w:rPr>
-          <w:b/>
-          <w:i/>
-        </w:rPr>
-        <w:t>showMessage</w:t>
-      </w:r>
-      <w:proofErr w:type="spellEnd"/>
-      <w:r>
-        <w:rPr>
-          <w:b/>
-          <w:i/>
-        </w:rPr>
-        <w:t>(</w:t>
-      </w:r>
-      <w:proofErr w:type="gramEnd"/>
-      <w:r>
-        <w:rPr>
-          <w:b/>
-          <w:i/>
-        </w:rPr>
-        <w:t> )</w:t>
+        <w:t>void showMessage( )</w:t>
       </w:r>
       <w:r>
         <w:t xml:space="preserve">, cette méthode doit être accessible par les classe filles seulement. </w:t>
@@ -8352,15 +8015,13 @@
       <w:r>
         <w:t xml:space="preserve">la méthode </w:t>
       </w:r>
-      <w:proofErr w:type="spellStart"/>
       <w:r>
         <w:rPr>
           <w:b/>
           <w:i/>
         </w:rPr>
-        <w:t>void</w:t>
-      </w:r>
-      <w:proofErr w:type="spellEnd"/>
+        <w:t>void newMessage(String message)</w:t>
+      </w:r>
       <w:r>
         <w:rPr>
           <w:b/>
@@ -8368,56 +8029,15 @@
         </w:rPr>
         <w:t xml:space="preserve"> </w:t>
       </w:r>
-      <w:proofErr w:type="spellStart"/>
-      <w:proofErr w:type="gramStart"/>
+      <w:r>
+        <w:t xml:space="preserve">doit appeler la méthode </w:t>
+      </w:r>
       <w:r>
         <w:rPr>
           <w:b/>
           <w:i/>
         </w:rPr>
-        <w:t>newMessage</w:t>
-      </w:r>
-      <w:proofErr w:type="spellEnd"/>
-      <w:r>
-        <w:rPr>
-          <w:b/>
-          <w:i/>
-        </w:rPr>
-        <w:t>(</w:t>
-      </w:r>
-      <w:proofErr w:type="gramEnd"/>
-      <w:r>
-        <w:rPr>
-          <w:b/>
-          <w:i/>
-        </w:rPr>
-        <w:t>String message)</w:t>
-      </w:r>
-      <w:r>
-        <w:rPr>
-          <w:b/>
-          <w:i/>
-        </w:rPr>
-        <w:t xml:space="preserve"> </w:t>
-      </w:r>
-      <w:r>
-        <w:t xml:space="preserve">doit appeler la méthode </w:t>
-      </w:r>
-      <w:proofErr w:type="spellStart"/>
-      <w:r>
-        <w:rPr>
-          <w:b/>
-          <w:i/>
-        </w:rPr>
-        <w:t>showMessage</w:t>
-      </w:r>
-      <w:proofErr w:type="spellEnd"/>
-      <w:r>
-        <w:rPr>
-          <w:b/>
-          <w:i/>
-        </w:rPr>
-        <w:t>( )</w:t>
+        <w:t>showMessage( )</w:t>
       </w:r>
     </w:p>
     <w:p>
@@ -8438,13 +8058,8 @@
         <w:t xml:space="preserve">les </w:t>
       </w:r>
       <w:r>
-        <w:t xml:space="preserve">3 boites de dialogue dérivant </w:t>
-      </w:r>
-      <w:proofErr w:type="gramStart"/>
-      <w:r>
-        <w:t xml:space="preserve">de </w:t>
-      </w:r>
-      <w:proofErr w:type="spellStart"/>
+        <w:t xml:space="preserve">3 boites de dialogue dérivant de </w:t>
+      </w:r>
       <w:r>
         <w:rPr>
           <w:b/>
@@ -8452,8 +8067,6 @@
         </w:rPr>
         <w:t>AbstractApplicationMessageDialog</w:t>
       </w:r>
-      <w:proofErr w:type="spellEnd"/>
-      <w:proofErr w:type="gramEnd"/>
       <w:r>
         <w:rPr>
           <w:b/>
@@ -8477,8 +8090,6 @@
           <w:i/>
         </w:rPr>
       </w:pPr>
-      <w:proofErr w:type="spellStart"/>
-      <w:proofErr w:type="gramStart"/>
       <w:r>
         <w:rPr>
           <w:b/>
@@ -8491,24 +8102,15 @@
           <w:b/>
           <w:i/>
         </w:rPr>
-        <w:t>Dialog</w:t>
-      </w:r>
-      <w:proofErr w:type="spellEnd"/>
+        <w:t>Dialog </w:t>
+      </w:r>
       <w:r>
         <w:rPr>
           <w:b/>
           <w:i/>
         </w:rPr>
-        <w:t> </w:t>
-      </w:r>
-      <w:r>
-        <w:rPr>
-          <w:b/>
-          <w:i/>
-        </w:rPr>
         <w:t>,</w:t>
       </w:r>
-      <w:proofErr w:type="gramEnd"/>
       <w:r>
         <w:rPr>
           <w:b/>
@@ -8532,7 +8134,6 @@
           <w:i/>
         </w:rPr>
       </w:pPr>
-      <w:proofErr w:type="spellStart"/>
       <w:r>
         <w:rPr>
           <w:b/>
@@ -8547,7 +8148,6 @@
         </w:rPr>
         <w:t>Dialog</w:t>
       </w:r>
-      <w:proofErr w:type="spellEnd"/>
       <w:r>
         <w:t>, affichant un avertissement</w:t>
       </w:r>
@@ -8564,7 +8164,6 @@
           <w:i/>
         </w:rPr>
       </w:pPr>
-      <w:proofErr w:type="spellStart"/>
       <w:r>
         <w:rPr>
           <w:b/>
@@ -8579,7 +8178,6 @@
         </w:rPr>
         <w:t>Dialog</w:t>
       </w:r>
-      <w:proofErr w:type="spellEnd"/>
       <w:r>
         <w:t>, affichant un message</w:t>
       </w:r>
@@ -8612,7 +8210,6 @@
       <w:r>
         <w:t xml:space="preserve"> </w:t>
       </w:r>
-      <w:proofErr w:type="spellStart"/>
       <w:r>
         <w:rPr>
           <w:b/>
@@ -8620,7 +8217,6 @@
         </w:rPr>
         <w:t>ApplicationLogs</w:t>
       </w:r>
-      <w:proofErr w:type="spellEnd"/>
     </w:p>
     <w:p>
       <w:pPr>
@@ -8633,7 +8229,6 @@
       <w:r>
         <w:t xml:space="preserve">La classe </w:t>
       </w:r>
-      <w:proofErr w:type="spellStart"/>
       <w:r>
         <w:rPr>
           <w:b/>
@@ -8641,7 +8236,6 @@
         </w:rPr>
         <w:t>ApplicationLogs</w:t>
       </w:r>
-      <w:proofErr w:type="spellEnd"/>
       <w:r>
         <w:rPr>
           <w:b/>
@@ -8653,13 +8247,8 @@
         <w:t>doit dériver d’une Collection représentant un tableau</w:t>
       </w:r>
       <w:r>
-        <w:t xml:space="preserve"> </w:t>
-      </w:r>
-      <w:proofErr w:type="gramStart"/>
-      <w:r>
-        <w:t xml:space="preserve">de </w:t>
-      </w:r>
-      <w:proofErr w:type="spellStart"/>
+        <w:t xml:space="preserve"> de </w:t>
+      </w:r>
       <w:r>
         <w:rPr>
           <w:b/>
@@ -8667,8 +8256,6 @@
         </w:rPr>
         <w:t>IApplicationLog</w:t>
       </w:r>
-      <w:proofErr w:type="spellEnd"/>
-      <w:proofErr w:type="gramEnd"/>
     </w:p>
     <w:p>
       <w:pPr>
@@ -8703,69 +8290,26 @@
           <w:i/>
         </w:rPr>
       </w:pPr>
-      <w:proofErr w:type="spellStart"/>
       <w:r>
         <w:rPr>
           <w:b/>
           <w:i/>
         </w:rPr>
-        <w:t>ArrayList</w:t>
-      </w:r>
-      <w:proofErr w:type="spellEnd"/>
+        <w:t>ArrayList&lt;IApplication</w:t>
+      </w:r>
       <w:r>
         <w:rPr>
           <w:b/>
           <w:i/>
         </w:rPr>
-        <w:t>&lt;</w:t>
-      </w:r>
-      <w:proofErr w:type="spellStart"/>
+        <w:t>Log</w:t>
+      </w:r>
       <w:r>
         <w:rPr>
           <w:b/>
           <w:i/>
         </w:rPr>
-        <w:t>IApplication</w:t>
-      </w:r>
-      <w:r>
-        <w:rPr>
-          <w:b/>
-          <w:i/>
-        </w:rPr>
-        <w:t>Log</w:t>
-      </w:r>
-      <w:proofErr w:type="spellEnd"/>
-      <w:r>
-        <w:rPr>
-          <w:b/>
-          <w:i/>
-        </w:rPr>
-        <w:t xml:space="preserve">&gt; </w:t>
-      </w:r>
-      <w:proofErr w:type="spellStart"/>
-      <w:proofErr w:type="gramStart"/>
-      <w:r>
-        <w:rPr>
-          <w:b/>
-          <w:i/>
-        </w:rPr>
-        <w:t>getErrors</w:t>
-      </w:r>
-      <w:proofErr w:type="spellEnd"/>
-      <w:r>
-        <w:rPr>
-          <w:b/>
-          <w:i/>
-        </w:rPr>
-        <w:t>(</w:t>
-      </w:r>
-      <w:proofErr w:type="gramEnd"/>
-      <w:r>
-        <w:rPr>
-          <w:b/>
-          <w:i/>
-        </w:rPr>
-        <w:t>),</w:t>
+        <w:t>&gt; getErrors(),</w:t>
       </w:r>
     </w:p>
     <w:p>
@@ -8780,69 +8324,26 @@
           <w:i/>
         </w:rPr>
       </w:pPr>
-      <w:proofErr w:type="spellStart"/>
       <w:r>
         <w:rPr>
           <w:b/>
           <w:i/>
         </w:rPr>
-        <w:t>ArrayList</w:t>
-      </w:r>
-      <w:proofErr w:type="spellEnd"/>
+        <w:t>ArrayList&lt;IApplication</w:t>
+      </w:r>
       <w:r>
         <w:rPr>
           <w:b/>
           <w:i/>
         </w:rPr>
-        <w:t>&lt;</w:t>
-      </w:r>
-      <w:proofErr w:type="spellStart"/>
+        <w:t>Log</w:t>
+      </w:r>
       <w:r>
         <w:rPr>
           <w:b/>
           <w:i/>
         </w:rPr>
-        <w:t>IApplication</w:t>
-      </w:r>
-      <w:r>
-        <w:rPr>
-          <w:b/>
-          <w:i/>
-        </w:rPr>
-        <w:t>Log</w:t>
-      </w:r>
-      <w:proofErr w:type="spellEnd"/>
-      <w:r>
-        <w:rPr>
-          <w:b/>
-          <w:i/>
-        </w:rPr>
-        <w:t xml:space="preserve">&gt; </w:t>
-      </w:r>
-      <w:proofErr w:type="spellStart"/>
-      <w:proofErr w:type="gramStart"/>
-      <w:r>
-        <w:rPr>
-          <w:b/>
-          <w:i/>
-        </w:rPr>
-        <w:t>getWarnings</w:t>
-      </w:r>
-      <w:proofErr w:type="spellEnd"/>
-      <w:r>
-        <w:rPr>
-          <w:b/>
-          <w:i/>
-        </w:rPr>
-        <w:t>(</w:t>
-      </w:r>
-      <w:proofErr w:type="gramEnd"/>
-      <w:r>
-        <w:rPr>
-          <w:b/>
-          <w:i/>
-        </w:rPr>
-        <w:t>),</w:t>
+        <w:t>&gt; getWarnings(),</w:t>
       </w:r>
     </w:p>
     <w:p>
@@ -8857,63 +8358,27 @@
           <w:i/>
         </w:rPr>
       </w:pPr>
-      <w:proofErr w:type="spellStart"/>
       <w:r>
         <w:rPr>
           <w:b/>
           <w:i/>
         </w:rPr>
-        <w:t>ArrayList</w:t>
-      </w:r>
-      <w:proofErr w:type="spellEnd"/>
+        <w:t>ArrayList&lt;IApplication</w:t>
+      </w:r>
       <w:r>
         <w:rPr>
           <w:b/>
           <w:i/>
         </w:rPr>
-        <w:t>&lt;</w:t>
-      </w:r>
-      <w:proofErr w:type="spellStart"/>
+        <w:t>Log</w:t>
+      </w:r>
       <w:r>
         <w:rPr>
           <w:b/>
           <w:i/>
         </w:rPr>
-        <w:t>IApplication</w:t>
-      </w:r>
-      <w:r>
-        <w:rPr>
-          <w:b/>
-          <w:i/>
-        </w:rPr>
-        <w:t>Log</w:t>
-      </w:r>
-      <w:proofErr w:type="spellEnd"/>
-      <w:r>
-        <w:rPr>
-          <w:b/>
-          <w:i/>
-        </w:rPr>
-        <w:t xml:space="preserve">&gt; </w:t>
-      </w:r>
-      <w:proofErr w:type="spellStart"/>
-      <w:proofErr w:type="gramStart"/>
-      <w:r>
-        <w:rPr>
-          <w:b/>
-          <w:i/>
-        </w:rPr>
-        <w:t>getInfos</w:t>
-      </w:r>
-      <w:proofErr w:type="spellEnd"/>
-      <w:r>
-        <w:rPr>
-          <w:b/>
-          <w:i/>
-        </w:rPr>
-        <w:t>()</w:t>
-      </w:r>
-      <w:proofErr w:type="gramEnd"/>
+        <w:t>&gt; getInfos()</w:t>
+      </w:r>
     </w:p>
     <w:p/>
     <w:p>
@@ -8961,63 +8426,13 @@
       <w:r>
         <w:t xml:space="preserve">Implémenter 3 vues (Mois / Semaine / Jour) : classes </w:t>
       </w:r>
-      <w:proofErr w:type="spellStart"/>
       <w:r>
         <w:rPr>
           <w:b/>
           <w:i/>
         </w:rPr>
-        <w:t>EventPanel</w:t>
-      </w:r>
-      <w:proofErr w:type="spellEnd"/>
-      <w:r>
-        <w:rPr>
-          <w:b/>
-          <w:i/>
-        </w:rPr>
-        <w:t xml:space="preserve">, </w:t>
-      </w:r>
-      <w:proofErr w:type="spellStart"/>
-      <w:r>
-        <w:rPr>
-          <w:b/>
-          <w:i/>
-        </w:rPr>
-        <w:t>MonthPanel</w:t>
-      </w:r>
-      <w:proofErr w:type="spellEnd"/>
-      <w:r>
-        <w:rPr>
-          <w:b/>
-          <w:i/>
-        </w:rPr>
-        <w:t xml:space="preserve">, </w:t>
-      </w:r>
-      <w:proofErr w:type="spellStart"/>
-      <w:r>
-        <w:rPr>
-          <w:b/>
-          <w:i/>
-        </w:rPr>
-        <w:t>WeekPanel</w:t>
-      </w:r>
-      <w:proofErr w:type="spellEnd"/>
-      <w:r>
-        <w:rPr>
-          <w:b/>
-          <w:i/>
-        </w:rPr>
-        <w:t xml:space="preserve">, </w:t>
-      </w:r>
-      <w:proofErr w:type="spellStart"/>
-      <w:r>
-        <w:rPr>
-          <w:b/>
-          <w:i/>
-        </w:rPr>
-        <w:t>DayPanel</w:t>
-      </w:r>
-      <w:proofErr w:type="spellEnd"/>
+        <w:t>EventPanel, MonthPanel, WeekPanel, DayPanel</w:t>
+      </w:r>
     </w:p>
     <w:p>
       <w:pPr>
@@ -9030,24 +8445,15 @@
       <w:r>
         <w:t xml:space="preserve">Trouver un </w:t>
       </w:r>
-      <w:proofErr w:type="spellStart"/>
       <w:r>
         <w:rPr>
           <w:i/>
         </w:rPr>
-        <w:t>Layout</w:t>
-      </w:r>
-      <w:proofErr w:type="spellEnd"/>
-      <w:r>
-        <w:rPr>
-          <w:i/>
-        </w:rPr>
-        <w:t xml:space="preserve"> </w:t>
+        <w:t xml:space="preserve">Layout </w:t>
       </w:r>
       <w:r>
         <w:t xml:space="preserve">permettant de superposer ces trois vues : classe </w:t>
       </w:r>
-      <w:proofErr w:type="spellStart"/>
       <w:r>
         <w:rPr>
           <w:b/>
@@ -9055,7 +8461,6 @@
         </w:rPr>
         <w:t>SchedulerFrame</w:t>
       </w:r>
-      <w:proofErr w:type="spellEnd"/>
     </w:p>
     <w:p>
       <w:pPr>
@@ -9068,7 +8473,6 @@
       <w:r>
         <w:t xml:space="preserve">Créer une </w:t>
       </w:r>
-      <w:proofErr w:type="spellStart"/>
       <w:r>
         <w:rPr>
           <w:b/>
@@ -9076,7 +8480,6 @@
         </w:rPr>
         <w:t>Factory</w:t>
       </w:r>
-      <w:proofErr w:type="spellEnd"/>
       <w:r>
         <w:rPr>
           <w:b/>
@@ -9092,71 +8495,28 @@
           <w:b/>
           <w:i/>
         </w:rPr>
-        <w:t xml:space="preserve"> </w:t>
-      </w:r>
-      <w:proofErr w:type="spellStart"/>
+        <w:t xml:space="preserve"> AgendaPanelFactory</w:t>
+      </w:r>
+      <w:r>
+        <w:t>)</w:t>
+      </w:r>
       <w:r>
         <w:rPr>
           <w:b/>
           <w:i/>
         </w:rPr>
-        <w:t>AgendaPanelFactory</w:t>
-      </w:r>
-      <w:proofErr w:type="spellEnd"/>
-      <w:r>
-        <w:t>)</w:t>
+        <w:t xml:space="preserve"> </w:t>
+      </w:r>
+      <w:r>
+        <w:t xml:space="preserve">permettant de gérer les trois classes  </w:t>
       </w:r>
       <w:r>
         <w:rPr>
           <w:b/>
           <w:i/>
         </w:rPr>
-        <w:t xml:space="preserve"> </w:t>
-      </w:r>
-      <w:r>
-        <w:t xml:space="preserve">permettant de gérer les trois classes  </w:t>
-      </w:r>
-      <w:proofErr w:type="spellStart"/>
-      <w:r>
-        <w:rPr>
-          <w:b/>
-          <w:i/>
-        </w:rPr>
-        <w:t>MonthPanel</w:t>
-      </w:r>
-      <w:proofErr w:type="spellEnd"/>
-      <w:r>
-        <w:rPr>
-          <w:b/>
-          <w:i/>
-        </w:rPr>
-        <w:t xml:space="preserve">, </w:t>
-      </w:r>
-      <w:proofErr w:type="spellStart"/>
-      <w:r>
-        <w:rPr>
-          <w:b/>
-          <w:i/>
-        </w:rPr>
-        <w:t>WeekPanel</w:t>
-      </w:r>
-      <w:proofErr w:type="spellEnd"/>
-      <w:r>
-        <w:rPr>
-          <w:b/>
-          <w:i/>
-        </w:rPr>
-        <w:t xml:space="preserve">, </w:t>
-      </w:r>
-      <w:proofErr w:type="spellStart"/>
-      <w:r>
-        <w:rPr>
-          <w:b/>
-          <w:i/>
-        </w:rPr>
-        <w:t>DayPanel</w:t>
-      </w:r>
-      <w:proofErr w:type="spellEnd"/>
+        <w:t>MonthPanel, WeekPanel, DayPanel</w:t>
+      </w:r>
     </w:p>
     <w:p>
       <w:pPr>
@@ -9175,66 +8535,30 @@
       <w:r>
         <w:t xml:space="preserve">ant de gérer les vues </w:t>
       </w:r>
-      <w:proofErr w:type="spellStart"/>
       <w:r>
         <w:rPr>
           <w:b/>
           <w:i/>
         </w:rPr>
-        <w:t>MonthPanel</w:t>
-      </w:r>
-      <w:proofErr w:type="spellEnd"/>
+        <w:t>MonthPanel, WeekPanel, DayPanel</w:t>
+      </w:r>
       <w:r>
         <w:rPr>
           <w:b/>
           <w:i/>
         </w:rPr>
-        <w:t xml:space="preserve">, </w:t>
-      </w:r>
-      <w:proofErr w:type="spellStart"/>
+        <w:t xml:space="preserve"> : </w:t>
+      </w:r>
+      <w:r>
+        <w:t>en cliquant sur un bouton ‘</w:t>
+      </w:r>
       <w:r>
         <w:rPr>
           <w:b/>
           <w:i/>
         </w:rPr>
-        <w:t>WeekPanel</w:t>
-      </w:r>
-      <w:proofErr w:type="spellEnd"/>
-      <w:r>
-        <w:rPr>
-          <w:b/>
-          <w:i/>
-        </w:rPr>
-        <w:t xml:space="preserve">, </w:t>
-      </w:r>
-      <w:proofErr w:type="spellStart"/>
-      <w:r>
-        <w:rPr>
-          <w:b/>
-          <w:i/>
-        </w:rPr>
-        <w:t>DayPanel</w:t>
-      </w:r>
-      <w:proofErr w:type="spellEnd"/>
-      <w:r>
-        <w:rPr>
-          <w:b/>
-          <w:i/>
-        </w:rPr>
-        <w:t xml:space="preserve"> : </w:t>
-      </w:r>
-      <w:r>
-        <w:t>en cliquant sur un bouton ‘</w:t>
-      </w:r>
-      <w:proofErr w:type="spellStart"/>
-      <w:r>
-        <w:rPr>
-          <w:b/>
-          <w:i/>
-        </w:rPr>
         <w:t>next</w:t>
       </w:r>
-      <w:proofErr w:type="spellEnd"/>
       <w:r>
         <w:t>’ nous devons pouvoir voyager entre les vues</w:t>
       </w:r>
@@ -9262,7 +8586,6 @@
       <w:r>
         <w:t xml:space="preserve">Operateur </w:t>
       </w:r>
-      <w:proofErr w:type="spellStart"/>
       <w:r>
         <w:rPr>
           <w:b/>
@@ -9270,7 +8593,6 @@
         </w:rPr>
         <w:t>instanceof</w:t>
       </w:r>
-      <w:proofErr w:type="spellEnd"/>
     </w:p>
     <w:p>
       <w:pPr>
@@ -9286,56 +8608,29 @@
           <w:lang w:val="en-US"/>
         </w:rPr>
       </w:pPr>
-      <w:proofErr w:type="spellStart"/>
       <w:r>
         <w:rPr>
           <w:b/>
           <w:i/>
           <w:lang w:val="en-US"/>
         </w:rPr>
-        <w:t>JOptionPane</w:t>
-      </w:r>
-      <w:proofErr w:type="spellEnd"/>
-      <w:r>
-        <w:rPr>
-          <w:b/>
-          <w:i/>
+        <w:t>JOptionPane </w:t>
+      </w:r>
+      <w:r>
+        <w:rPr>
           <w:lang w:val="en-US"/>
         </w:rPr>
-        <w:t> </w:t>
-      </w:r>
-      <w:r>
-        <w:rPr>
-          <w:lang w:val="en-US"/>
-        </w:rPr>
         <w:t xml:space="preserve">: </w:t>
       </w:r>
-      <w:r>
-        <w:fldChar w:fldCharType="begin"/>
-      </w:r>
-      <w:r>
-        <w:rPr>
-          <w:lang w:val="en-US"/>
-        </w:rPr>
-        <w:instrText xml:space="preserve"> HYPERLINK "https://openclassrooms.com/courses/apprenez-a-programmer-en-java/les-menus-et-boites-de-dialogue" </w:instrText>
-      </w:r>
-      <w:r>
-        <w:fldChar w:fldCharType="separate"/>
-      </w:r>
-      <w:r>
-        <w:rPr>
-          <w:rStyle w:val="Lienhypertexte"/>
-          <w:lang w:val="en-US"/>
-        </w:rPr>
-        <w:t>https://openclassrooms.com/courses/apprenez-a-programmer-en-java/les-menus-et-boites-de-dialogue</w:t>
-      </w:r>
-      <w:r>
-        <w:rPr>
-          <w:rStyle w:val="Lienhypertexte"/>
-          <w:lang w:val="en-US"/>
-        </w:rPr>
-        <w:fldChar w:fldCharType="end"/>
-      </w:r>
+      <w:hyperlink r:id="rId23" w:history="1">
+        <w:r>
+          <w:rPr>
+            <w:rStyle w:val="Lienhypertexte"/>
+            <w:lang w:val="en-US"/>
+          </w:rPr>
+          <w:t>https://openclassrooms.com/courses/apprenez-a-programmer-en-java/les-menus-et-boites-de-dialogue</w:t>
+        </w:r>
+      </w:hyperlink>
     </w:p>
     <w:p>
       <w:pPr>
@@ -9376,15 +8671,7 @@
         <w:t xml:space="preserve"> demandées</w:t>
       </w:r>
       <w:r>
-        <w:t xml:space="preserve">, ainsi que l’initialisation des variables et l’utilisation d’une </w:t>
-      </w:r>
-      <w:proofErr w:type="spellStart"/>
-      <w:r>
-        <w:t>JOptionPane</w:t>
-      </w:r>
-      <w:proofErr w:type="spellEnd"/>
-      <w:r>
-        <w:t xml:space="preserve"> pour afficher les boîtes de dialogues</w:t>
+        <w:t>, ainsi que l’initialisation des variables et l’utilisation d’une JOptionPane pour afficher les boîtes de dialogues</w:t>
       </w:r>
       <w:r>
         <w:t xml:space="preserve">. </w:t>
@@ -9569,7 +8856,6 @@
       <w:r>
         <w:t xml:space="preserve"> </w:t>
       </w:r>
-      <w:proofErr w:type="spellStart"/>
       <w:r>
         <w:rPr>
           <w:b/>
@@ -9577,7 +8863,6 @@
         </w:rPr>
         <w:t>edu.iut.app.ApplicationSession</w:t>
       </w:r>
-      <w:proofErr w:type="spellEnd"/>
     </w:p>
     <w:p/>
     <w:p>
@@ -9616,7 +8901,6 @@
       <w:r>
         <w:t xml:space="preserve">exceptions : créer une classe </w:t>
       </w:r>
-      <w:proofErr w:type="spellStart"/>
       <w:r>
         <w:rPr>
           <w:b/>
@@ -9624,46 +8908,26 @@
         </w:rPr>
         <w:t>IUTException</w:t>
       </w:r>
-      <w:proofErr w:type="spellEnd"/>
       <w:r>
         <w:t xml:space="preserve"> de laquelle dériveront toutes vos futures classes d’exception. </w:t>
       </w:r>
-      <w:proofErr w:type="spellStart"/>
       <w:r>
         <w:rPr>
           <w:b/>
           <w:i/>
         </w:rPr>
-        <w:t>IUTException</w:t>
-      </w:r>
-      <w:proofErr w:type="spellEnd"/>
+        <w:t xml:space="preserve">IUTException </w:t>
+      </w:r>
+      <w:r>
+        <w:t xml:space="preserve">devra pouvoir ‘logger’ les erreurs : en vous appuyant sur la classe de Session pour initialiser le </w:t>
+      </w:r>
       <w:r>
         <w:rPr>
           <w:b/>
           <w:i/>
         </w:rPr>
-        <w:t xml:space="preserve"> </w:t>
-      </w:r>
-      <w:r>
-        <w:t>devra pouvoir ‘</w:t>
-      </w:r>
-      <w:proofErr w:type="spellStart"/>
-      <w:r>
         <w:t>logger</w:t>
       </w:r>
-      <w:proofErr w:type="spellEnd"/>
-      <w:r>
-        <w:t xml:space="preserve">’ les erreurs : en vous appuyant sur la classe de Session pour initialiser le </w:t>
-      </w:r>
-      <w:proofErr w:type="spellStart"/>
-      <w:r>
-        <w:rPr>
-          <w:b/>
-          <w:i/>
-        </w:rPr>
-        <w:t>logger</w:t>
-      </w:r>
-      <w:proofErr w:type="spellEnd"/>
       <w:r>
         <w:t>.</w:t>
       </w:r>
@@ -9683,99 +8947,59 @@
       <w:r>
         <w:t xml:space="preserve">Dans le TP1, nous avons créé les classes </w:t>
       </w:r>
-      <w:proofErr w:type="spellStart"/>
       <w:r>
         <w:rPr>
           <w:b/>
           <w:i/>
         </w:rPr>
-        <w:t>ApplicationErrorLog</w:t>
-      </w:r>
-      <w:proofErr w:type="spellEnd"/>
+        <w:t>ApplicationErrorLog, ApplicationWarningsLog, ApplicationInfoLog</w:t>
+      </w:r>
+      <w:r>
+        <w:t xml:space="preserve"> permettant une gestion avancée des erreurs utilisant des </w:t>
+      </w:r>
       <w:r>
         <w:rPr>
           <w:b/>
           <w:i/>
         </w:rPr>
-        <w:t xml:space="preserve">, </w:t>
-      </w:r>
-      <w:proofErr w:type="spellStart"/>
+        <w:t>listener</w:t>
+      </w:r>
       <w:r>
         <w:rPr>
           <w:b/>
           <w:i/>
         </w:rPr>
-        <w:t>ApplicationWarningsLog</w:t>
-      </w:r>
-      <w:proofErr w:type="spellEnd"/>
+        <w:t>s</w:t>
+      </w:r>
+      <w:r>
+        <w:t xml:space="preserve"> (permettant d’afficher des messages à l’écran). Il faudrait que ces messages soient aussi ‘</w:t>
+      </w:r>
       <w:r>
         <w:rPr>
           <w:b/>
           <w:i/>
         </w:rPr>
-        <w:t xml:space="preserve">, </w:t>
-      </w:r>
-      <w:proofErr w:type="spellStart"/>
+        <w:t>loggés</w:t>
+      </w:r>
+      <w:r>
+        <w:t>’ :</w:t>
+      </w:r>
+      <w:r>
+        <w:t xml:space="preserve"> modifier ces classes afin d’utiliser </w:t>
+      </w:r>
+      <w:r>
+        <w:t>un</w:t>
+      </w:r>
+      <w:r>
+        <w:t xml:space="preserve"> </w:t>
+      </w:r>
       <w:r>
         <w:rPr>
           <w:b/>
           <w:i/>
         </w:rPr>
-        <w:t>ApplicationInfoLog</w:t>
-      </w:r>
-      <w:proofErr w:type="spellEnd"/>
-      <w:r>
-        <w:t xml:space="preserve"> permettant une gestion avancée des erreurs utilisant des </w:t>
-      </w:r>
-      <w:proofErr w:type="spellStart"/>
-      <w:r>
-        <w:rPr>
-          <w:b/>
-          <w:i/>
-        </w:rPr>
-        <w:t>listener</w:t>
-      </w:r>
-      <w:r>
-        <w:rPr>
-          <w:b/>
-          <w:i/>
-        </w:rPr>
-        <w:t>s</w:t>
-      </w:r>
-      <w:proofErr w:type="spellEnd"/>
-      <w:r>
-        <w:t xml:space="preserve"> (permettant d’afficher des messages à l’écran). Il faudrait que ces messages soient aussi ‘</w:t>
-      </w:r>
-      <w:proofErr w:type="spellStart"/>
-      <w:r>
-        <w:rPr>
-          <w:b/>
-          <w:i/>
-        </w:rPr>
-        <w:t>loggés</w:t>
-      </w:r>
-      <w:proofErr w:type="spellEnd"/>
-      <w:r>
-        <w:t>’ :</w:t>
-      </w:r>
-      <w:r>
-        <w:t xml:space="preserve"> modifier ces classes afin d’utiliser </w:t>
-      </w:r>
-      <w:r>
-        <w:t>un</w:t>
-      </w:r>
-      <w:r>
-        <w:t xml:space="preserve"> </w:t>
-      </w:r>
-      <w:proofErr w:type="spellStart"/>
-      <w:r>
-        <w:rPr>
-          <w:b/>
-          <w:i/>
-        </w:rPr>
         <w:t>logger</w:t>
       </w:r>
-      <w:proofErr w:type="spellEnd"/>
       <w:r>
         <w:t xml:space="preserve"> initialiser dans la</w:t>
       </w:r>
@@ -9910,23 +9134,7 @@
           <w:b/>
           <w:i/>
         </w:rPr>
-        <w:t xml:space="preserve"> donc le ‘</w:t>
-      </w:r>
-      <w:proofErr w:type="spellStart"/>
-      <w:r>
-        <w:rPr>
-          <w:b/>
-          <w:i/>
-        </w:rPr>
-        <w:t>versionner</w:t>
-      </w:r>
-      <w:proofErr w:type="spellEnd"/>
-      <w:r>
-        <w:rPr>
-          <w:b/>
-          <w:i/>
-        </w:rPr>
-        <w:t xml:space="preserve">’ dans le dossier </w:t>
+        <w:t xml:space="preserve"> donc le ‘versionner’ dans le dossier </w:t>
       </w:r>
       <w:r>
         <w:rPr>
@@ -9970,21 +9178,11 @@
       <w:r>
         <w:t xml:space="preserve">Durant cette séance, tout comme lors de la séance précédente, nous avons complété les classes et méthodes à trous qui nous étaient fournis. La grande différence a été que nous avons réalisé une classe de test unitaire pour tester le bon fonctionnement de la classe </w:t>
       </w:r>
-      <w:proofErr w:type="spellStart"/>
       <w:r>
         <w:t>ApplicationSession</w:t>
       </w:r>
-      <w:proofErr w:type="spellEnd"/>
-      <w:r>
-        <w:t xml:space="preserve">, en particulier son système d’internationalisation. Nous avons également généré une </w:t>
-      </w:r>
-      <w:proofErr w:type="spellStart"/>
-      <w:r>
-        <w:t>javadoc</w:t>
-      </w:r>
-      <w:proofErr w:type="spellEnd"/>
-      <w:r>
-        <w:t xml:space="preserve">, ainsi qu’un exécutable </w:t>
+      <w:r>
+        <w:t xml:space="preserve">, en particulier son système d’internationalisation. Nous avons également généré une javadoc, ainsi qu’un exécutable </w:t>
       </w:r>
       <w:r>
         <w:t>IUTScheduler</w:t>
@@ -10082,7 +9280,6 @@
       <w:r>
         <w:t xml:space="preserve"> (classe </w:t>
       </w:r>
-      <w:proofErr w:type="spellStart"/>
       <w:r>
         <w:rPr>
           <w:b/>
@@ -10090,7 +9287,6 @@
         </w:rPr>
         <w:t>ApplicationSession</w:t>
       </w:r>
-      <w:proofErr w:type="spellEnd"/>
       <w:r>
         <w:t>)</w:t>
       </w:r>
@@ -10174,7 +9370,6 @@
       <w:r>
         <w:t xml:space="preserve"> Ici vous devrez travailler sur la classe </w:t>
       </w:r>
-      <w:proofErr w:type="spellStart"/>
       <w:r>
         <w:rPr>
           <w:b/>
@@ -10182,7 +9377,6 @@
         </w:rPr>
         <w:t>CommandLineOption</w:t>
       </w:r>
-      <w:proofErr w:type="spellEnd"/>
       <w:r>
         <w:rPr>
           <w:b/>
@@ -10214,7 +9408,6 @@
         </w:rPr>
         <w:t xml:space="preserve"> </w:t>
       </w:r>
-      <w:proofErr w:type="spellStart"/>
       <w:r>
         <w:rPr>
           <w:b/>
@@ -10229,7 +9422,6 @@
         </w:rPr>
         <w:t>Parser</w:t>
       </w:r>
-      <w:proofErr w:type="spellEnd"/>
     </w:p>
     <w:p>
       <w:pPr>
@@ -10248,7 +9440,6 @@
       <w:r>
         <w:t xml:space="preserve"> programme principal pour utiliser votre </w:t>
       </w:r>
-      <w:proofErr w:type="spellStart"/>
       <w:r>
         <w:rPr>
           <w:b/>
@@ -10256,7 +9447,6 @@
         </w:rPr>
         <w:t>parser</w:t>
       </w:r>
-      <w:proofErr w:type="spellEnd"/>
       <w:r>
         <w:t xml:space="preserve"> d’options</w:t>
       </w:r>
@@ -10289,7 +9479,6 @@
       <w:r>
         <w:t>d’</w:t>
       </w:r>
-      <w:proofErr w:type="spellStart"/>
       <w:r>
         <w:rPr>
           <w:b/>
@@ -10305,7 +9494,6 @@
         <w:t>vent</w:t>
       </w:r>
       <w:bookmarkEnd w:id="27"/>
-      <w:proofErr w:type="spellEnd"/>
     </w:p>
     <w:p>
       <w:pPr>
@@ -10339,13 +9527,8 @@
           <w:numId w:val="25"/>
         </w:numPr>
       </w:pPr>
-      <w:proofErr w:type="spellStart"/>
-      <w:r>
-        <w:t>Classroom</w:t>
-      </w:r>
-      <w:proofErr w:type="spellEnd"/>
-      <w:r>
-        <w:t xml:space="preserve">, </w:t>
+      <w:r>
+        <w:t xml:space="preserve">Classroom, </w:t>
       </w:r>
     </w:p>
     <w:p>
@@ -10389,7 +9572,6 @@
       <w:r>
         <w:t xml:space="preserve">Créer la classe </w:t>
       </w:r>
-      <w:proofErr w:type="spellStart"/>
       <w:r>
         <w:rPr>
           <w:b/>
@@ -10404,7 +9586,6 @@
         </w:rPr>
         <w:t>Event</w:t>
       </w:r>
-      <w:proofErr w:type="spellEnd"/>
       <w:r>
         <w:t xml:space="preserve"> (cette classe doit répondre à la problématique soumise dans le projet … à vous d’en faire le </w:t>
       </w:r>
@@ -10429,12 +9610,7 @@
         <w:t>Person</w:t>
       </w:r>
       <w:r>
-        <w:t xml:space="preserve"> (celle passant l’</w:t>
-      </w:r>
-      <w:bookmarkStart w:id="28" w:name="_GoBack"/>
-      <w:bookmarkEnd w:id="28"/>
-      <w:r>
-        <w:t xml:space="preserve">examen), une collection de </w:t>
+        <w:t xml:space="preserve"> (celle passant l’examen), une collection de </w:t>
       </w:r>
       <w:r>
         <w:rPr>
@@ -10446,7 +9622,6 @@
       <w:r>
         <w:t xml:space="preserve"> (le jury), un objet </w:t>
       </w:r>
-      <w:proofErr w:type="spellStart"/>
       <w:r>
         <w:rPr>
           <w:b/>
@@ -10454,7 +9629,6 @@
         </w:rPr>
         <w:t>Classroom</w:t>
       </w:r>
-      <w:proofErr w:type="spellEnd"/>
       <w:r>
         <w:t xml:space="preserve"> et naturellement toutes les informations ‘normales’ pour évènement.</w:t>
       </w:r>
@@ -10487,7 +9661,6 @@
       <w:r>
         <w:t>dérivant d’une collection d’</w:t>
       </w:r>
-      <w:proofErr w:type="spellStart"/>
       <w:r>
         <w:rPr>
           <w:b/>
@@ -10495,7 +9668,6 @@
         </w:rPr>
         <w:t>ExamEvent</w:t>
       </w:r>
-      <w:proofErr w:type="spellEnd"/>
       <w:r>
         <w:t xml:space="preserve"> </w:t>
       </w:r>
@@ -10505,14 +9677,14 @@
       <w:pPr>
         <w:pStyle w:val="Titre3"/>
       </w:pPr>
-      <w:bookmarkStart w:id="29" w:name="_Toc430965381"/>
+      <w:bookmarkStart w:id="28" w:name="_Toc430965381"/>
       <w:r>
         <w:t xml:space="preserve">Exercice 3 : </w:t>
       </w:r>
       <w:r>
         <w:t>Design pattern</w:t>
       </w:r>
-      <w:bookmarkEnd w:id="29"/>
+      <w:bookmarkEnd w:id="28"/>
     </w:p>
     <w:p>
       <w:pPr>
@@ -10533,7 +9705,6 @@
       <w:r>
         <w:t xml:space="preserve"> </w:t>
       </w:r>
-      <w:proofErr w:type="spellStart"/>
       <w:r>
         <w:rPr>
           <w:b/>
@@ -10555,7 +9726,6 @@
         </w:rPr>
         <w:t>vents</w:t>
       </w:r>
-      <w:proofErr w:type="spellEnd"/>
     </w:p>
     <w:p>
       <w:pPr>
@@ -10642,11 +9812,11 @@
       <w:pPr>
         <w:pStyle w:val="Titre3"/>
       </w:pPr>
-      <w:bookmarkStart w:id="30" w:name="_Toc430965382"/>
+      <w:bookmarkStart w:id="29" w:name="_Toc430965382"/>
       <w:r>
         <w:t>Exercice 4 : GUI – Menu</w:t>
       </w:r>
-      <w:bookmarkEnd w:id="30"/>
+      <w:bookmarkEnd w:id="29"/>
     </w:p>
     <w:p>
       <w:pPr>
@@ -10679,7 +9849,7 @@
             <wp:cNvGraphicFramePr/>
             <a:graphic xmlns:a="http://schemas.openxmlformats.org/drawingml/2006/main">
               <a:graphicData uri="http://schemas.openxmlformats.org/drawingml/2006/diagram">
-                <dgm:relIds xmlns:dgm="http://schemas.openxmlformats.org/drawingml/2006/diagram" xmlns:r="http://schemas.openxmlformats.org/officeDocument/2006/relationships" r:dm="rId23" r:lo="rId24" r:qs="rId25" r:cs="rId26"/>
+                <dgm:relIds xmlns:dgm="http://schemas.openxmlformats.org/drawingml/2006/diagram" xmlns:r="http://schemas.openxmlformats.org/officeDocument/2006/relationships" r:dm="rId24" r:lo="rId25" r:qs="rId26" r:cs="rId27"/>
               </a:graphicData>
             </a:graphic>
           </wp:inline>
@@ -11051,6 +10221,8 @@
         </w:rPr>
         <w:t>(Pensez à l’internationalisation)</w:t>
       </w:r>
+      <w:bookmarkStart w:id="30" w:name="_GoBack"/>
+      <w:bookmarkEnd w:id="30"/>
     </w:p>
     <w:p>
       <w:pPr>
@@ -11157,29 +10329,33 @@
       <w:bookmarkEnd w:id="31"/>
     </w:p>
     <w:p>
-      <w:proofErr w:type="spellStart"/>
       <w:r>
         <w:rPr>
           <w:b/>
         </w:rPr>
-        <w:t>Filter</w:t>
-      </w:r>
-      <w:proofErr w:type="spellEnd"/>
-      <w:r>
-        <w:rPr>
-          <w:b/>
-        </w:rPr>
-        <w:t xml:space="preserve"> Pattern</w:t>
+        <w:t>Filter Pattern</w:t>
       </w:r>
       <w:r>
         <w:t xml:space="preserve"> : </w:t>
       </w:r>
-      <w:hyperlink r:id="rId28" w:history="1">
+      <w:hyperlink r:id="rId29" w:history="1">
         <w:r>
           <w:rPr>
             <w:rStyle w:val="Lienhypertexte"/>
           </w:rPr>
-          <w:t>http://www.tutorialspoint.com/design_pattern/filter_pattern.htm</w:t>
+          <w:t>http://www.tutorialspoint.com/design_pattern/fil</w:t>
+        </w:r>
+        <w:r>
+          <w:rPr>
+            <w:rStyle w:val="Lienhypertexte"/>
+          </w:rPr>
+          <w:t>t</w:t>
+        </w:r>
+        <w:r>
+          <w:rPr>
+            <w:rStyle w:val="Lienhypertexte"/>
+          </w:rPr>
+          <w:t>er_pattern.htm</w:t>
         </w:r>
       </w:hyperlink>
     </w:p>
@@ -11193,7 +10369,7 @@
       <w:r>
         <w:t xml:space="preserve"> </w:t>
       </w:r>
-      <w:hyperlink r:id="rId29" w:history="1">
+      <w:hyperlink r:id="rId30" w:history="1">
         <w:r>
           <w:rPr>
             <w:rStyle w:val="Lienhypertexte"/>
@@ -11208,7 +10384,6 @@
           <w:lang w:val="en-US"/>
         </w:rPr>
       </w:pPr>
-      <w:proofErr w:type="gramStart"/>
       <w:r>
         <w:rPr>
           <w:b/>
@@ -11216,39 +10391,21 @@
         </w:rPr>
         <w:t>Spinner :</w:t>
       </w:r>
-      <w:proofErr w:type="gramEnd"/>
       <w:r>
         <w:rPr>
           <w:lang w:val="en-US"/>
         </w:rPr>
         <w:t xml:space="preserve"> </w:t>
       </w:r>
-      <w:r>
-        <w:fldChar w:fldCharType="begin"/>
-      </w:r>
-      <w:r>
-        <w:rPr>
-          <w:lang w:val="en-US"/>
-        </w:rPr>
-        <w:instrText xml:space="preserve"> HYPERLINK "https://docs.oracle.com/javase/tutorial/uiswing/components/spinner.html" </w:instrText>
-      </w:r>
-      <w:r>
-        <w:fldChar w:fldCharType="separate"/>
-      </w:r>
-      <w:r>
-        <w:rPr>
-          <w:rStyle w:val="Lienhypertexte"/>
-          <w:lang w:val="en-US"/>
-        </w:rPr>
-        <w:t>https://docs.oracle.com/javase/tutorial/uiswing/components/spinner.html</w:t>
-      </w:r>
-      <w:r>
-        <w:rPr>
-          <w:rStyle w:val="Lienhypertexte"/>
-          <w:lang w:val="en-US"/>
-        </w:rPr>
-        <w:fldChar w:fldCharType="end"/>
-      </w:r>
+      <w:hyperlink r:id="rId31" w:history="1">
+        <w:r>
+          <w:rPr>
+            <w:rStyle w:val="Lienhypertexte"/>
+            <w:lang w:val="en-US"/>
+          </w:rPr>
+          <w:t>https://docs.oracle.com/javase/tutorial/uiswing/components/spinner.html</w:t>
+        </w:r>
+      </w:hyperlink>
     </w:p>
     <w:p>
       <w:pPr>
@@ -11397,7 +10554,6 @@
       <w:r>
         <w:t xml:space="preserve">Utiliser </w:t>
       </w:r>
-      <w:proofErr w:type="spellStart"/>
       <w:r>
         <w:rPr>
           <w:b/>
@@ -11405,7 +10561,6 @@
         </w:rPr>
         <w:t>CommanLineParser</w:t>
       </w:r>
-      <w:proofErr w:type="spellEnd"/>
       <w:r>
         <w:t xml:space="preserve"> (TP3) avec l’option </w:t>
       </w:r>
@@ -11414,23 +10569,7 @@
           <w:b/>
           <w:i/>
         </w:rPr>
-        <w:t>–</w:t>
-      </w:r>
-      <w:proofErr w:type="spellStart"/>
-      <w:r>
-        <w:rPr>
-          <w:b/>
-          <w:i/>
-        </w:rPr>
-        <w:t>project</w:t>
-      </w:r>
-      <w:proofErr w:type="spellEnd"/>
-      <w:r>
-        <w:rPr>
-          <w:b/>
-          <w:i/>
-        </w:rPr>
-        <w:t>=&lt;FILE&gt;</w:t>
+        <w:t>–project=&lt;FILE&gt;</w:t>
       </w:r>
       <w:r>
         <w:t xml:space="preserve"> pour pouvoir charger un contenu d’application préalablement sauvegarder</w:t>
@@ -11474,7 +10613,6 @@
       <w:r>
         <w:t xml:space="preserve"> (il faudra donc ajouter dans la session la possibilité de </w:t>
       </w:r>
-      <w:proofErr w:type="spellStart"/>
       <w:r>
         <w:rPr>
           <w:b/>
@@ -11482,7 +10620,6 @@
         </w:rPr>
         <w:t>loggé</w:t>
       </w:r>
-      <w:proofErr w:type="spellEnd"/>
       <w:r>
         <w:t xml:space="preserve"> dans un fichier et les accesseurs fournissant le ch</w:t>
       </w:r>
@@ -11504,7 +10641,6 @@
       <w:r>
         <w:t xml:space="preserve">Utiliser </w:t>
       </w:r>
-      <w:proofErr w:type="spellStart"/>
       <w:r>
         <w:rPr>
           <w:b/>
@@ -11512,7 +10648,6 @@
         </w:rPr>
         <w:t>CommanLineParser</w:t>
       </w:r>
-      <w:proofErr w:type="spellEnd"/>
       <w:r>
         <w:t xml:space="preserve"> (TP3) avec l’option </w:t>
       </w:r>
@@ -11577,7 +10712,6 @@
       <w:r>
         <w:t xml:space="preserve">Lire et visualiser une aide HTML (vous pouvez activer le </w:t>
       </w:r>
-      <w:proofErr w:type="spellStart"/>
       <w:r>
         <w:rPr>
           <w:b/>
@@ -11585,7 +10719,6 @@
         </w:rPr>
         <w:t>menuitem</w:t>
       </w:r>
-      <w:proofErr w:type="spellEnd"/>
       <w:r>
         <w:t xml:space="preserve"> ‘help’</w:t>
       </w:r>
@@ -11607,7 +10740,6 @@
       <w:r>
         <w:t xml:space="preserve">Activer les </w:t>
       </w:r>
-      <w:proofErr w:type="spellStart"/>
       <w:r>
         <w:rPr>
           <w:b/>
@@ -11622,25 +10754,8 @@
         </w:rPr>
         <w:t>s</w:t>
       </w:r>
-      <w:proofErr w:type="spellEnd"/>
-      <w:r>
-        <w:t xml:space="preserve"> ‘</w:t>
-      </w:r>
-      <w:proofErr w:type="spellStart"/>
-      <w:r>
-        <w:t>save</w:t>
-      </w:r>
-      <w:proofErr w:type="spellEnd"/>
-      <w:r>
-        <w:t>’ et ‘</w:t>
-      </w:r>
-      <w:proofErr w:type="spellStart"/>
-      <w:r>
-        <w:t>load</w:t>
-      </w:r>
-      <w:proofErr w:type="spellEnd"/>
-      <w:r>
-        <w:t>’</w:t>
+      <w:r>
+        <w:t xml:space="preserve"> ‘save’ et ‘load’</w:t>
       </w:r>
     </w:p>
     <w:p>
@@ -11699,7 +10814,7 @@
       <w:r>
         <w:t xml:space="preserve">Afficher de l’HTML : </w:t>
       </w:r>
-      <w:hyperlink r:id="rId30" w:history="1">
+      <w:hyperlink r:id="rId32" w:history="1">
         <w:r>
           <w:rPr>
             <w:rStyle w:val="Lienhypertexte"/>
@@ -11729,7 +10844,7 @@
         </w:rPr>
         <w:t xml:space="preserve">Base de données : </w:t>
       </w:r>
-      <w:hyperlink r:id="rId31" w:history="1">
+      <w:hyperlink r:id="rId33" w:history="1">
         <w:r>
           <w:rPr>
             <w:rStyle w:val="Lienhypertexte"/>
@@ -11918,7 +11033,6 @@
       <w:r>
         <w:t xml:space="preserve">En utilisant le code implémenté dans le TD/TP 4 (exercice 3) écrire une </w:t>
       </w:r>
-      <w:proofErr w:type="spellStart"/>
       <w:r>
         <w:rPr>
           <w:b/>
@@ -11926,7 +11040,6 @@
         </w:rPr>
         <w:t>ShutdownHook</w:t>
       </w:r>
-      <w:proofErr w:type="spellEnd"/>
       <w:r>
         <w:t xml:space="preserve"> pour faire un système de reprise sur erreur en cas de crash</w:t>
       </w:r>
@@ -12001,7 +11114,6 @@
       <w:r>
         <w:t>Créer une ‘</w:t>
       </w:r>
-      <w:proofErr w:type="spellStart"/>
       <w:r>
         <w:rPr>
           <w:b/>
@@ -12009,7 +11121,6 @@
         </w:rPr>
         <w:t>DialogBox</w:t>
       </w:r>
-      <w:proofErr w:type="spellEnd"/>
       <w:r>
         <w:t xml:space="preserve">’ </w:t>
       </w:r>
@@ -12028,7 +11139,6 @@
       <w:r>
         <w:t xml:space="preserve"> l’</w:t>
       </w:r>
-      <w:proofErr w:type="spellStart"/>
       <w:r>
         <w:rPr>
           <w:b/>
@@ -12036,14 +11146,12 @@
         </w:rPr>
         <w:t>autosave</w:t>
       </w:r>
-      <w:proofErr w:type="spellEnd"/>
       <w:r>
         <w:t xml:space="preserve"> </w:t>
       </w:r>
       <w:r>
         <w:t>(est-ce que l’</w:t>
       </w:r>
-      <w:proofErr w:type="spellStart"/>
       <w:r>
         <w:rPr>
           <w:b/>
@@ -12051,7 +11159,6 @@
         </w:rPr>
         <w:t>autosave</w:t>
       </w:r>
-      <w:proofErr w:type="spellEnd"/>
       <w:r>
         <w:t xml:space="preserve"> est activé ? à quelle fréquence ?).</w:t>
       </w:r>
@@ -12070,7 +11177,6 @@
       <w:r>
         <w:t>Cette ‘</w:t>
       </w:r>
-      <w:proofErr w:type="spellStart"/>
       <w:r>
         <w:rPr>
           <w:b/>
@@ -12078,25 +11184,15 @@
         </w:rPr>
         <w:t>DialogBox</w:t>
       </w:r>
-      <w:proofErr w:type="spellEnd"/>
       <w:r>
         <w:t>’ devra être accessible depuis le menu (</w:t>
       </w:r>
-      <w:proofErr w:type="spellStart"/>
       <w:r>
         <w:rPr>
           <w:b/>
           <w:i/>
         </w:rPr>
-        <w:t>edit</w:t>
-      </w:r>
-      <w:proofErr w:type="spellEnd"/>
-      <w:r>
-        <w:rPr>
-          <w:b/>
-          <w:i/>
-        </w:rPr>
-        <w:t>-&gt;settings</w:t>
+        <w:t>edit-&gt;settings</w:t>
       </w:r>
       <w:r>
         <w:t>)</w:t>
@@ -12310,7 +11406,6 @@
       <w:r>
         <w:t xml:space="preserve"> et ‘</w:t>
       </w:r>
-      <w:proofErr w:type="spellStart"/>
       <w:r>
         <w:rPr>
           <w:b/>
@@ -12318,7 +11413,6 @@
         </w:rPr>
         <w:t>private</w:t>
       </w:r>
-      <w:proofErr w:type="spellEnd"/>
       <w:r>
         <w:t>’</w:t>
       </w:r>
@@ -12360,7 +11454,6 @@
       <w:r>
         <w:t xml:space="preserve">Créer une </w:t>
       </w:r>
-      <w:proofErr w:type="spellStart"/>
       <w:r>
         <w:rPr>
           <w:i/>
@@ -12371,14 +11464,7 @@
         <w:rPr>
           <w:i/>
         </w:rPr>
-        <w:t>houtbox</w:t>
-      </w:r>
-      <w:proofErr w:type="spellEnd"/>
-      <w:r>
-        <w:rPr>
-          <w:i/>
-        </w:rPr>
-        <w:t xml:space="preserve"> </w:t>
+        <w:t xml:space="preserve">houtbox </w:t>
       </w:r>
       <w:r>
         <w:t xml:space="preserve">avec une </w:t>
@@ -12408,21 +11494,12 @@
       <w:r>
         <w:t xml:space="preserve">Cette </w:t>
       </w:r>
-      <w:proofErr w:type="spellStart"/>
       <w:r>
         <w:rPr>
           <w:b/>
           <w:i/>
         </w:rPr>
-        <w:t>shoutbox</w:t>
-      </w:r>
-      <w:proofErr w:type="spellEnd"/>
-      <w:r>
-        <w:rPr>
-          <w:b/>
-          <w:i/>
-        </w:rPr>
-        <w:t xml:space="preserve"> </w:t>
+        <w:t xml:space="preserve">shoutbox </w:t>
       </w:r>
       <w:r>
         <w:t xml:space="preserve"> devra se connecter au server pour afficher les </w:t>
@@ -12466,8 +11543,6 @@
           <w:lang w:val="en-US"/>
         </w:rPr>
       </w:pPr>
-      <w:proofErr w:type="spellStart"/>
-      <w:proofErr w:type="gramStart"/>
       <w:r>
         <w:rPr>
           <w:b/>
@@ -12476,21 +11551,13 @@
         </w:rPr>
         <w:t>Shoutbox</w:t>
       </w:r>
-      <w:proofErr w:type="spellEnd"/>
       <w:r>
         <w:rPr>
           <w:lang w:val="en-US"/>
         </w:rPr>
-        <w:t> :</w:t>
-      </w:r>
-      <w:proofErr w:type="gramEnd"/>
-      <w:r>
-        <w:rPr>
-          <w:lang w:val="en-US"/>
-        </w:rPr>
-        <w:t xml:space="preserve"> </w:t>
-      </w:r>
-      <w:hyperlink r:id="rId32" w:history="1">
+        <w:t xml:space="preserve"> : </w:t>
+      </w:r>
+      <w:hyperlink r:id="rId34" w:history="1">
         <w:r>
           <w:rPr>
             <w:rStyle w:val="Lienhypertexte"/>
@@ -12551,7 +11618,7 @@
       </w:pPr>
     </w:p>
     <w:sectPr>
-      <w:headerReference w:type="default" r:id="rId33"/>
+      <w:headerReference w:type="default" r:id="rId35"/>
       <w:pgSz w:w="11901" w:h="16817"/>
       <w:pgMar w:top="720" w:right="720" w:bottom="720" w:left="720" w:header="227" w:footer="284" w:gutter="0"/>
       <w:pgNumType w:start="0"/>
@@ -12611,6 +11678,7 @@
         <w:docPartUnique/>
       </w:docPartObj>
     </w:sdtPr>
+    <w:sdtEndPr/>
     <w:sdtContent>
       <w:p>
         <w:pPr>
@@ -12766,7 +11834,7 @@
                                     <w:noProof/>
                                     <w:color w:val="FFFFFF" w:themeColor="background1"/>
                                   </w:rPr>
-                                  <w:t>12</w:t>
+                                  <w:t>9</w:t>
                                 </w:r>
                                 <w:r>
                                   <w:rPr>
@@ -12821,7 +11889,7 @@
                               <w:noProof/>
                               <w:color w:val="FFFFFF" w:themeColor="background1"/>
                             </w:rPr>
-                            <w:t>12</w:t>
+                            <w:t>9</w:t>
                           </w:r>
                           <w:r>
                             <w:rPr>
@@ -12854,7 +11922,7 @@
 
 <file path=word/numbering.xml><?xml version="1.0" encoding="utf-8"?>
 <w:numbering xmlns:wpc="http://schemas.microsoft.com/office/word/2010/wordprocessingCanvas" xmlns:mc="http://schemas.openxmlformats.org/markup-compatibility/2006" xmlns:o="urn:schemas-microsoft-com:office:office" xmlns:r="http://schemas.openxmlformats.org/officeDocument/2006/relationships" xmlns:m="http://schemas.openxmlformats.org/officeDocument/2006/math" xmlns:v="urn:schemas-microsoft-com:vml" xmlns:wp14="http://schemas.microsoft.com/office/word/2010/wordprocessingDrawing" xmlns:wp="http://schemas.openxmlformats.org/drawingml/2006/wordprocessingDrawing" xmlns:w10="urn:schemas-microsoft-com:office:word" xmlns:w="http://schemas.openxmlformats.org/wordprocessingml/2006/main" xmlns:w14="http://schemas.microsoft.com/office/word/2010/wordml" xmlns:w15="http://schemas.microsoft.com/office/word/2012/wordml" xmlns:wpg="http://schemas.microsoft.com/office/word/2010/wordprocessingGroup" xmlns:wpi="http://schemas.microsoft.com/office/word/2010/wordprocessingInk" xmlns:wne="http://schemas.microsoft.com/office/word/2006/wordml" xmlns:wps="http://schemas.microsoft.com/office/word/2010/wordprocessingShape" mc:Ignorable="w14 w15 wp14">
-  <w:abstractNum w:abstractNumId="0">
+  <w:abstractNum w:abstractNumId="0" w15:restartNumberingAfterBreak="0">
     <w:nsid w:val="06564DCA"/>
     <w:multiLevelType w:val="hybridMultilevel"/>
     <w:tmpl w:val="F6EA2564"/>
@@ -12940,7 +12008,7 @@
       </w:pPr>
     </w:lvl>
   </w:abstractNum>
-  <w:abstractNum w:abstractNumId="1">
+  <w:abstractNum w:abstractNumId="1" w15:restartNumberingAfterBreak="0">
     <w:nsid w:val="06813849"/>
     <w:multiLevelType w:val="hybridMultilevel"/>
     <w:tmpl w:val="2CBA2F12"/>
@@ -13053,7 +12121,7 @@
       </w:rPr>
     </w:lvl>
   </w:abstractNum>
-  <w:abstractNum w:abstractNumId="2">
+  <w:abstractNum w:abstractNumId="2" w15:restartNumberingAfterBreak="0">
     <w:nsid w:val="07D227D8"/>
     <w:multiLevelType w:val="hybridMultilevel"/>
     <w:tmpl w:val="6D585180"/>
@@ -13166,7 +12234,7 @@
       </w:rPr>
     </w:lvl>
   </w:abstractNum>
-  <w:abstractNum w:abstractNumId="3">
+  <w:abstractNum w:abstractNumId="3" w15:restartNumberingAfterBreak="0">
     <w:nsid w:val="0C717620"/>
     <w:multiLevelType w:val="hybridMultilevel"/>
     <w:tmpl w:val="0C52E628"/>
@@ -13252,7 +12320,7 @@
       </w:pPr>
     </w:lvl>
   </w:abstractNum>
-  <w:abstractNum w:abstractNumId="4">
+  <w:abstractNum w:abstractNumId="4" w15:restartNumberingAfterBreak="0">
     <w:nsid w:val="0D6B765D"/>
     <w:multiLevelType w:val="hybridMultilevel"/>
     <w:tmpl w:val="4CA820CA"/>
@@ -13365,7 +12433,7 @@
       </w:rPr>
     </w:lvl>
   </w:abstractNum>
-  <w:abstractNum w:abstractNumId="5">
+  <w:abstractNum w:abstractNumId="5" w15:restartNumberingAfterBreak="0">
     <w:nsid w:val="15B73603"/>
     <w:multiLevelType w:val="hybridMultilevel"/>
     <w:tmpl w:val="9418F15C"/>
@@ -13478,7 +12546,7 @@
       </w:rPr>
     </w:lvl>
   </w:abstractNum>
-  <w:abstractNum w:abstractNumId="6">
+  <w:abstractNum w:abstractNumId="6" w15:restartNumberingAfterBreak="0">
     <w:nsid w:val="170559E9"/>
     <w:multiLevelType w:val="hybridMultilevel"/>
     <w:tmpl w:val="36BE8BF8"/>
@@ -13591,7 +12659,7 @@
       </w:rPr>
     </w:lvl>
   </w:abstractNum>
-  <w:abstractNum w:abstractNumId="7">
+  <w:abstractNum w:abstractNumId="7" w15:restartNumberingAfterBreak="0">
     <w:nsid w:val="1A6D78E9"/>
     <w:multiLevelType w:val="hybridMultilevel"/>
     <w:tmpl w:val="6D40A07C"/>
@@ -13706,7 +12774,7 @@
       </w:rPr>
     </w:lvl>
   </w:abstractNum>
-  <w:abstractNum w:abstractNumId="8">
+  <w:abstractNum w:abstractNumId="8" w15:restartNumberingAfterBreak="0">
     <w:nsid w:val="1C51050E"/>
     <w:multiLevelType w:val="hybridMultilevel"/>
     <w:tmpl w:val="1D84913E"/>
@@ -13819,7 +12887,7 @@
       </w:rPr>
     </w:lvl>
   </w:abstractNum>
-  <w:abstractNum w:abstractNumId="9">
+  <w:abstractNum w:abstractNumId="9" w15:restartNumberingAfterBreak="0">
     <w:nsid w:val="28237EDC"/>
     <w:multiLevelType w:val="hybridMultilevel"/>
     <w:tmpl w:val="4A96C984"/>
@@ -13905,7 +12973,7 @@
       </w:pPr>
     </w:lvl>
   </w:abstractNum>
-  <w:abstractNum w:abstractNumId="10">
+  <w:abstractNum w:abstractNumId="10" w15:restartNumberingAfterBreak="0">
     <w:nsid w:val="2FF2241E"/>
     <w:multiLevelType w:val="hybridMultilevel"/>
     <w:tmpl w:val="982EC244"/>
@@ -14018,7 +13086,7 @@
       </w:rPr>
     </w:lvl>
   </w:abstractNum>
-  <w:abstractNum w:abstractNumId="11">
+  <w:abstractNum w:abstractNumId="11" w15:restartNumberingAfterBreak="0">
     <w:nsid w:val="32F1066C"/>
     <w:multiLevelType w:val="hybridMultilevel"/>
     <w:tmpl w:val="005879B4"/>
@@ -14131,7 +13199,7 @@
       </w:rPr>
     </w:lvl>
   </w:abstractNum>
-  <w:abstractNum w:abstractNumId="12">
+  <w:abstractNum w:abstractNumId="12" w15:restartNumberingAfterBreak="0">
     <w:nsid w:val="37020A68"/>
     <w:multiLevelType w:val="hybridMultilevel"/>
     <w:tmpl w:val="D578EDFA"/>
@@ -14244,7 +13312,7 @@
       </w:rPr>
     </w:lvl>
   </w:abstractNum>
-  <w:abstractNum w:abstractNumId="13">
+  <w:abstractNum w:abstractNumId="13" w15:restartNumberingAfterBreak="0">
     <w:nsid w:val="3CD161F3"/>
     <w:multiLevelType w:val="hybridMultilevel"/>
     <w:tmpl w:val="649C2908"/>
@@ -14357,7 +13425,7 @@
       </w:rPr>
     </w:lvl>
   </w:abstractNum>
-  <w:abstractNum w:abstractNumId="14">
+  <w:abstractNum w:abstractNumId="14" w15:restartNumberingAfterBreak="0">
     <w:nsid w:val="3D726EA1"/>
     <w:multiLevelType w:val="hybridMultilevel"/>
     <w:tmpl w:val="C1A43D6C"/>
@@ -14470,7 +13538,7 @@
       </w:rPr>
     </w:lvl>
   </w:abstractNum>
-  <w:abstractNum w:abstractNumId="15">
+  <w:abstractNum w:abstractNumId="15" w15:restartNumberingAfterBreak="0">
     <w:nsid w:val="441C275C"/>
     <w:multiLevelType w:val="hybridMultilevel"/>
     <w:tmpl w:val="0B7E49D4"/>
@@ -14584,7 +13652,7 @@
       </w:rPr>
     </w:lvl>
   </w:abstractNum>
-  <w:abstractNum w:abstractNumId="16">
+  <w:abstractNum w:abstractNumId="16" w15:restartNumberingAfterBreak="0">
     <w:nsid w:val="4C1E5409"/>
     <w:multiLevelType w:val="hybridMultilevel"/>
     <w:tmpl w:val="53C66A36"/>
@@ -14697,7 +13765,7 @@
       </w:rPr>
     </w:lvl>
   </w:abstractNum>
-  <w:abstractNum w:abstractNumId="17">
+  <w:abstractNum w:abstractNumId="17" w15:restartNumberingAfterBreak="0">
     <w:nsid w:val="4D2956E3"/>
     <w:multiLevelType w:val="hybridMultilevel"/>
     <w:tmpl w:val="F96E8380"/>
@@ -14810,7 +13878,7 @@
       </w:rPr>
     </w:lvl>
   </w:abstractNum>
-  <w:abstractNum w:abstractNumId="18">
+  <w:abstractNum w:abstractNumId="18" w15:restartNumberingAfterBreak="0">
     <w:nsid w:val="53831A2B"/>
     <w:multiLevelType w:val="hybridMultilevel"/>
     <w:tmpl w:val="81089E24"/>
@@ -14923,7 +13991,7 @@
       </w:rPr>
     </w:lvl>
   </w:abstractNum>
-  <w:abstractNum w:abstractNumId="19">
+  <w:abstractNum w:abstractNumId="19" w15:restartNumberingAfterBreak="0">
     <w:nsid w:val="56BD6131"/>
     <w:multiLevelType w:val="hybridMultilevel"/>
     <w:tmpl w:val="BBEE3DBE"/>
@@ -15036,7 +14104,7 @@
       </w:rPr>
     </w:lvl>
   </w:abstractNum>
-  <w:abstractNum w:abstractNumId="20">
+  <w:abstractNum w:abstractNumId="20" w15:restartNumberingAfterBreak="0">
     <w:nsid w:val="5A9D7867"/>
     <w:multiLevelType w:val="hybridMultilevel"/>
     <w:tmpl w:val="B7163AF4"/>
@@ -15149,7 +14217,7 @@
       </w:rPr>
     </w:lvl>
   </w:abstractNum>
-  <w:abstractNum w:abstractNumId="21">
+  <w:abstractNum w:abstractNumId="21" w15:restartNumberingAfterBreak="0">
     <w:nsid w:val="5E676868"/>
     <w:multiLevelType w:val="hybridMultilevel"/>
     <w:tmpl w:val="45AAEE86"/>
@@ -15262,7 +14330,7 @@
       </w:rPr>
     </w:lvl>
   </w:abstractNum>
-  <w:abstractNum w:abstractNumId="22">
+  <w:abstractNum w:abstractNumId="22" w15:restartNumberingAfterBreak="0">
     <w:nsid w:val="67226155"/>
     <w:multiLevelType w:val="hybridMultilevel"/>
     <w:tmpl w:val="A2809F4C"/>
@@ -15375,7 +14443,7 @@
       </w:rPr>
     </w:lvl>
   </w:abstractNum>
-  <w:abstractNum w:abstractNumId="23">
+  <w:abstractNum w:abstractNumId="23" w15:restartNumberingAfterBreak="0">
     <w:nsid w:val="695C2D34"/>
     <w:multiLevelType w:val="hybridMultilevel"/>
     <w:tmpl w:val="9D02CDAE"/>
@@ -15461,7 +14529,7 @@
       </w:pPr>
     </w:lvl>
   </w:abstractNum>
-  <w:abstractNum w:abstractNumId="24">
+  <w:abstractNum w:abstractNumId="24" w15:restartNumberingAfterBreak="0">
     <w:nsid w:val="6C4A101B"/>
     <w:multiLevelType w:val="hybridMultilevel"/>
     <w:tmpl w:val="0B726274"/>
@@ -15574,7 +14642,7 @@
       </w:rPr>
     </w:lvl>
   </w:abstractNum>
-  <w:abstractNum w:abstractNumId="25">
+  <w:abstractNum w:abstractNumId="25" w15:restartNumberingAfterBreak="0">
     <w:nsid w:val="6C943D39"/>
     <w:multiLevelType w:val="hybridMultilevel"/>
     <w:tmpl w:val="F0242206"/>
@@ -15687,7 +14755,7 @@
       </w:rPr>
     </w:lvl>
   </w:abstractNum>
-  <w:abstractNum w:abstractNumId="26">
+  <w:abstractNum w:abstractNumId="26" w15:restartNumberingAfterBreak="0">
     <w:nsid w:val="6DD97BF3"/>
     <w:multiLevelType w:val="hybridMultilevel"/>
     <w:tmpl w:val="C8C6FE24"/>
@@ -15800,7 +14868,7 @@
       </w:rPr>
     </w:lvl>
   </w:abstractNum>
-  <w:abstractNum w:abstractNumId="27">
+  <w:abstractNum w:abstractNumId="27" w15:restartNumberingAfterBreak="0">
     <w:nsid w:val="739602CA"/>
     <w:multiLevelType w:val="hybridMultilevel"/>
     <w:tmpl w:val="53820E50"/>
@@ -15886,7 +14954,7 @@
       </w:pPr>
     </w:lvl>
   </w:abstractNum>
-  <w:abstractNum w:abstractNumId="28">
+  <w:abstractNum w:abstractNumId="28" w15:restartNumberingAfterBreak="0">
     <w:nsid w:val="7BF94CD8"/>
     <w:multiLevelType w:val="hybridMultilevel"/>
     <w:tmpl w:val="C6CE4730"/>
@@ -15999,7 +15067,7 @@
       </w:rPr>
     </w:lvl>
   </w:abstractNum>
-  <w:abstractNum w:abstractNumId="29">
+  <w:abstractNum w:abstractNumId="29" w15:restartNumberingAfterBreak="0">
     <w:nsid w:val="7D99258B"/>
     <w:multiLevelType w:val="hybridMultilevel"/>
     <w:tmpl w:val="ED1C10D2"/>
@@ -17034,7 +16102,6 @@
     <w:uiPriority w:val="59"/>
     <w:rsid w:val="00260206"/>
     <w:tblPr>
-      <w:tblInd w:w="0" w:type="dxa"/>
       <w:tblBorders>
         <w:top w:val="single" w:sz="4" w:space="0" w:color="auto"/>
         <w:left w:val="single" w:sz="4" w:space="0" w:color="auto"/>
@@ -17043,12 +16110,6 @@
         <w:insideH w:val="single" w:sz="4" w:space="0" w:color="auto"/>
         <w:insideV w:val="single" w:sz="4" w:space="0" w:color="auto"/>
       </w:tblBorders>
-      <w:tblCellMar>
-        <w:top w:w="0" w:type="dxa"/>
-        <w:left w:w="108" w:type="dxa"/>
-        <w:bottom w:w="0" w:type="dxa"/>
-        <w:right w:w="108" w:type="dxa"/>
-      </w:tblCellMar>
     </w:tblPr>
   </w:style>
   <w:style w:type="table" w:customStyle="1" w:styleId="Grilledetableauclaire1">
@@ -17057,7 +16118,6 @@
     <w:uiPriority w:val="99"/>
     <w:rsid w:val="00260206"/>
     <w:tblPr>
-      <w:tblInd w:w="0" w:type="dxa"/>
       <w:tblBorders>
         <w:top w:val="single" w:sz="4" w:space="0" w:color="BFBFBF" w:themeColor="background1" w:themeShade="BF"/>
         <w:left w:val="single" w:sz="4" w:space="0" w:color="BFBFBF" w:themeColor="background1" w:themeShade="BF"/>
@@ -17066,12 +16126,6 @@
         <w:insideH w:val="single" w:sz="4" w:space="0" w:color="BFBFBF" w:themeColor="background1" w:themeShade="BF"/>
         <w:insideV w:val="single" w:sz="4" w:space="0" w:color="BFBFBF" w:themeColor="background1" w:themeShade="BF"/>
       </w:tblBorders>
-      <w:tblCellMar>
-        <w:top w:w="0" w:type="dxa"/>
-        <w:left w:w="108" w:type="dxa"/>
-        <w:bottom w:w="0" w:type="dxa"/>
-        <w:right w:w="108" w:type="dxa"/>
-      </w:tblCellMar>
     </w:tblPr>
   </w:style>
   <w:style w:type="table" w:customStyle="1" w:styleId="Tableausimple11">
@@ -17082,7 +16136,6 @@
     <w:tblPr>
       <w:tblStyleRowBandSize w:val="1"/>
       <w:tblStyleColBandSize w:val="1"/>
-      <w:tblInd w:w="0" w:type="dxa"/>
       <w:tblBorders>
         <w:top w:val="single" w:sz="4" w:space="0" w:color="BFBFBF" w:themeColor="background1" w:themeShade="BF"/>
         <w:left w:val="single" w:sz="4" w:space="0" w:color="BFBFBF" w:themeColor="background1" w:themeShade="BF"/>
@@ -17091,12 +16144,6 @@
         <w:insideH w:val="single" w:sz="4" w:space="0" w:color="BFBFBF" w:themeColor="background1" w:themeShade="BF"/>
         <w:insideV w:val="single" w:sz="4" w:space="0" w:color="BFBFBF" w:themeColor="background1" w:themeShade="BF"/>
       </w:tblBorders>
-      <w:tblCellMar>
-        <w:top w:w="0" w:type="dxa"/>
-        <w:left w:w="108" w:type="dxa"/>
-        <w:bottom w:w="0" w:type="dxa"/>
-        <w:right w:w="108" w:type="dxa"/>
-      </w:tblCellMar>
     </w:tblPr>
     <w:tblStylePr w:type="firstRow">
       <w:rPr>
@@ -17149,7 +16196,6 @@
     <w:tblPr>
       <w:tblStyleRowBandSize w:val="1"/>
       <w:tblStyleColBandSize w:val="1"/>
-      <w:tblInd w:w="0" w:type="dxa"/>
       <w:tblBorders>
         <w:top w:val="single" w:sz="4" w:space="0" w:color="F0AE97" w:themeColor="accent1" w:themeTint="66"/>
         <w:left w:val="single" w:sz="4" w:space="0" w:color="F0AE97" w:themeColor="accent1" w:themeTint="66"/>
@@ -17158,12 +16204,6 @@
         <w:insideH w:val="single" w:sz="4" w:space="0" w:color="F0AE97" w:themeColor="accent1" w:themeTint="66"/>
         <w:insideV w:val="single" w:sz="4" w:space="0" w:color="F0AE97" w:themeColor="accent1" w:themeTint="66"/>
       </w:tblBorders>
-      <w:tblCellMar>
-        <w:top w:w="0" w:type="dxa"/>
-        <w:left w:w="108" w:type="dxa"/>
-        <w:bottom w:w="0" w:type="dxa"/>
-        <w:right w:w="108" w:type="dxa"/>
-      </w:tblCellMar>
     </w:tblPr>
     <w:tblStylePr w:type="firstRow">
       <w:rPr>
@@ -21363,7 +20403,7 @@
   <dgm:whole/>
   <dgm:extLst>
     <a:ext uri="http://schemas.microsoft.com/office/drawing/2008/diagram">
-      <dsp:dataModelExt xmlns:dsp="http://schemas.microsoft.com/office/drawing/2008/diagram" relId="rId27" minVer="http://schemas.openxmlformats.org/drawingml/2006/diagram"/>
+      <dsp:dataModelExt xmlns:dsp="http://schemas.microsoft.com/office/drawing/2008/diagram" relId="rId28" minVer="http://schemas.openxmlformats.org/drawingml/2006/diagram"/>
     </a:ext>
   </dgm:extLst>
 </dgm:dataModel>
@@ -27780,7 +26820,7 @@
 </file>
 
 <file path=customXml/itemProps3.xml><?xml version="1.0" encoding="utf-8"?>
-<ds:datastoreItem xmlns:ds="http://schemas.openxmlformats.org/officeDocument/2006/customXml" ds:itemID="{6CD58C74-B33E-400D-9A5A-CA942F24A3DA}">
+<ds:datastoreItem xmlns:ds="http://schemas.openxmlformats.org/officeDocument/2006/customXml" ds:itemID="{02BC9E8C-758D-4C49-98EC-0FC01D8118FB}">
   <ds:schemaRefs>
     <ds:schemaRef ds:uri="http://schemas.openxmlformats.org/officeDocument/2006/bibliography"/>
   </ds:schemaRefs>

</xml_diff>

<commit_message>
Mise à jour du TP3 et de l'exécutable
</commit_message>
<xml_diff>
--- a/train/IUT_TD_TP_2015.docx
+++ b/train/IUT_TD_TP_2015.docx
@@ -1,6 +1,6 @@
 
 <file path=word/document.xml><?xml version="1.0" encoding="utf-8"?>
-<w:document xmlns:wpc="http://schemas.microsoft.com/office/word/2010/wordprocessingCanvas" xmlns:mc="http://schemas.openxmlformats.org/markup-compatibility/2006" xmlns:o="urn:schemas-microsoft-com:office:office" xmlns:r="http://schemas.openxmlformats.org/officeDocument/2006/relationships" xmlns:m="http://schemas.openxmlformats.org/officeDocument/2006/math" xmlns:v="urn:schemas-microsoft-com:vml" xmlns:wp14="http://schemas.microsoft.com/office/word/2010/wordprocessingDrawing" xmlns:wp="http://schemas.openxmlformats.org/drawingml/2006/wordprocessingDrawing" xmlns:w10="urn:schemas-microsoft-com:office:word" xmlns:w="http://schemas.openxmlformats.org/wordprocessingml/2006/main" xmlns:w14="http://schemas.microsoft.com/office/word/2010/wordml" xmlns:w15="http://schemas.microsoft.com/office/word/2012/wordml" xmlns:wpg="http://schemas.microsoft.com/office/word/2010/wordprocessingGroup" xmlns:wpi="http://schemas.microsoft.com/office/word/2010/wordprocessingInk" xmlns:wne="http://schemas.microsoft.com/office/word/2006/wordml" xmlns:wps="http://schemas.microsoft.com/office/word/2010/wordprocessingShape" mc:Ignorable="w14 w15 wp14">
+<w:document xmlns:wpc="http://schemas.microsoft.com/office/word/2010/wordprocessingCanvas" xmlns:mc="http://schemas.openxmlformats.org/markup-compatibility/2006" xmlns:o="urn:schemas-microsoft-com:office:office" xmlns:r="http://schemas.openxmlformats.org/officeDocument/2006/relationships" xmlns:m="http://schemas.openxmlformats.org/officeDocument/2006/math" xmlns:v="urn:schemas-microsoft-com:vml" xmlns:wp14="http://schemas.microsoft.com/office/word/2010/wordprocessingDrawing" xmlns:wp="http://schemas.openxmlformats.org/drawingml/2006/wordprocessingDrawing" xmlns:w10="urn:schemas-microsoft-com:office:word" xmlns:w="http://schemas.openxmlformats.org/wordprocessingml/2006/main" xmlns:w14="http://schemas.microsoft.com/office/word/2010/wordml" xmlns:wpg="http://schemas.microsoft.com/office/word/2010/wordprocessingGroup" xmlns:wpi="http://schemas.microsoft.com/office/word/2010/wordprocessingInk" xmlns:wne="http://schemas.microsoft.com/office/word/2006/wordml" xmlns:wps="http://schemas.microsoft.com/office/word/2010/wordprocessingShape" mc:Ignorable="w14 wp14">
   <w:body>
     <w:sdt>
       <w:sdtPr>
@@ -13,7 +13,6 @@
           <w:docPartUnique/>
         </w:docPartObj>
       </w:sdtPr>
-      <w:sdtEndPr/>
       <w:sdtContent>
         <w:p>
           <w:pPr>
@@ -229,7 +228,7 @@
                                 <a:avLst/>
                               </a:prstGeom>
                               <a:blipFill>
-                                <a:blip r:embed="rId10"/>
+                                <a:blip r:embed="rId11"/>
                                 <a:stretch>
                                   <a:fillRect r="-7574"/>
                                 </a:stretch>
@@ -273,7 +272,7 @@
                   </wp:anchor>
                 </w:drawing>
               </mc:Choice>
-              <mc:Fallback>
+              <mc:Fallback xmlns:w15="http://schemas.microsoft.com/office/word/2012/wordml">
                 <w:pict>
                   <v:group w14:anchorId="30C2960A" id="Groupe 149" o:spid="_x0000_s1026" style="position:absolute;margin-left:0;margin-top:0;width:8in;height:95.7pt;z-index:251669504;mso-width-percent:941;mso-height-percent:121;mso-top-percent:23;mso-position-horizontal:center;mso-position-horizontal-relative:page;mso-position-vertical-relative:page;mso-width-percent:941;mso-height-percent:121;mso-top-percent:23" coordorigin="" coordsize="73152,12161" o:gfxdata="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">
                     <v:shape id="Rectangle 51" o:spid="_x0000_s1027" style="position:absolute;width:73152;height:11303;visibility:visible;mso-wrap-style:square;v-text-anchor:middle" coordsize="7312660,1129665" o:gfxdata="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" path="m,l7312660,r,1129665l3619500,733425,,1091565,,xe" fillcolor="#bc451b [3204]" stroked="f" strokeweight="1.25pt">
@@ -281,7 +280,7 @@
                       <v:path arrowok="t" o:connecttype="custom" o:connectlocs="0,0;7315200,0;7315200,1130373;3620757,733885;0,1092249;0,0" o:connectangles="0,0,0,0,0,0"/>
                     </v:shape>
                     <v:rect id="Rectangle 151" o:spid="_x0000_s1028" style="position:absolute;width:73152;height:12161;visibility:visible;mso-wrap-style:square;v-text-anchor:middle" o:gfxdata="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" stroked="f" strokeweight="1.25pt">
-                      <v:fill r:id="rId11" o:title="" recolor="t" rotate="t" type="frame"/>
+                      <v:fill r:id="rId12" o:title="" recolor="t" rotate="t" type="frame"/>
                       <v:stroke endcap="round"/>
                     </v:rect>
                     <w10:wrap anchorx="page" anchory="page"/>
@@ -368,7 +367,6 @@
                                   <w:dataBinding w:prefixMappings="xmlns:ns0='http://purl.org/dc/elements/1.1/' xmlns:ns1='http://schemas.openxmlformats.org/package/2006/metadata/core-properties' " w:xpath="/ns1:coreProperties[1]/ns0:creator[1]" w:storeItemID="{6C3C8BC8-F283-45AE-878A-BAB7291924A1}"/>
                                   <w:text/>
                                 </w:sdtPr>
-                                <w:sdtEndPr/>
                                 <w:sdtContent>
                                   <w:p>
                                     <w:pPr>
@@ -415,7 +413,6 @@
                                     <w:dataBinding w:prefixMappings="xmlns:ns0='http://schemas.microsoft.com/office/2006/coverPageProps' " w:xpath="/ns0:CoverPageProperties[1]/ns0:CompanyEmail[1]" w:storeItemID="{55AF091B-3C7A-41E3-B477-F2FDAA23CFDA}"/>
                                     <w:text/>
                                   </w:sdtPr>
-                                  <w:sdtEndPr/>
                                   <w:sdtContent>
                                     <w:r>
                                       <w:rPr>
@@ -458,7 +455,7 @@
               </mc:Choice>
               <mc:Fallback>
                 <w:pict>
-                  <v:shapetype w14:anchorId="200508BF" id="_x0000_t202" coordsize="21600,21600" o:spt="202" path="m,l,21600r21600,l21600,xe">
+                  <v:shapetype id="_x0000_t202" coordsize="21600,21600" o:spt="202" path="m,l,21600r21600,l21600,xe">
                     <v:stroke joinstyle="miter"/>
                     <v:path gradientshapeok="t" o:connecttype="rect"/>
                   </v:shapetype>
@@ -480,7 +477,6 @@
                             <w:dataBinding w:prefixMappings="xmlns:ns0='http://purl.org/dc/elements/1.1/' xmlns:ns1='http://schemas.openxmlformats.org/package/2006/metadata/core-properties' " w:xpath="/ns1:coreProperties[1]/ns0:creator[1]" w:storeItemID="{6C3C8BC8-F283-45AE-878A-BAB7291924A1}"/>
                             <w:text/>
                           </w:sdtPr>
-                          <w:sdtEndPr/>
                           <w:sdtContent>
                             <w:p>
                               <w:pPr>
@@ -527,7 +523,6 @@
                               <w:dataBinding w:prefixMappings="xmlns:ns0='http://schemas.microsoft.com/office/2006/coverPageProps' " w:xpath="/ns0:CoverPageProperties[1]/ns0:CompanyEmail[1]" w:storeItemID="{55AF091B-3C7A-41E3-B477-F2FDAA23CFDA}"/>
                               <w:text/>
                             </w:sdtPr>
-                            <w:sdtEndPr/>
                             <w:sdtContent>
                               <w:r>
                                 <w:rPr>
@@ -663,7 +658,6 @@
                                     <w:dataBinding w:prefixMappings="xmlns:ns0='http://purl.org/dc/elements/1.1/' xmlns:ns1='http://schemas.openxmlformats.org/package/2006/metadata/core-properties' " w:xpath="/ns1:coreProperties[1]/ns0:subject[1]" w:storeItemID="{6C3C8BC8-F283-45AE-878A-BAB7291924A1}"/>
                                     <w:text/>
                                   </w:sdtPr>
-                                  <w:sdtEndPr/>
                                   <w:sdtContent>
                                     <w:r>
                                       <w:rPr>
@@ -851,7 +845,7 @@
                                           <w:color w:val="404040" w:themeColor="text1" w:themeTint="BF"/>
                                         </w:rPr>
                                       </w:pPr>
-                                      <w:hyperlink r:id="rId12" w:history="1">
+                                      <w:hyperlink r:id="rId13" w:history="1">
                                         <w:r>
                                           <w:rPr>
                                             <w:rStyle w:val="Lienhypertexte"/>
@@ -942,7 +936,7 @@
                                           <w:color w:val="404040" w:themeColor="text1" w:themeTint="BF"/>
                                         </w:rPr>
                                       </w:pPr>
-                                      <w:hyperlink r:id="rId13" w:history="1">
+                                      <w:hyperlink r:id="rId14" w:history="1">
                                         <w:r>
                                           <w:rPr>
                                             <w:rStyle w:val="Lienhypertexte"/>
@@ -1029,7 +1023,7 @@
                                       <w:pPr>
                                         <w:cnfStyle w:val="000000000000" w:firstRow="0" w:lastRow="0" w:firstColumn="0" w:lastColumn="0" w:oddVBand="0" w:evenVBand="0" w:oddHBand="0" w:evenHBand="0" w:firstRowFirstColumn="0" w:firstRowLastColumn="0" w:lastRowFirstColumn="0" w:lastRowLastColumn="0"/>
                                       </w:pPr>
-                                      <w:hyperlink r:id="rId14" w:history="1">
+                                      <w:hyperlink r:id="rId15" w:history="1">
                                         <w:r>
                                           <w:rPr>
                                             <w:rStyle w:val="Lienhypertexte"/>
@@ -1130,7 +1124,7 @@
               </mc:Choice>
               <mc:Fallback>
                 <w:pict>
-                  <v:shape w14:anchorId="7356C6FB" id="Zone de texte 154" o:spid="_x0000_s1027" type="#_x0000_t202" style="position:absolute;margin-left:17.3pt;margin-top:154.95pt;width:8in;height:533.35pt;z-index:251661312;visibility:visible;mso-wrap-style:square;mso-width-percent:941;mso-height-percent:0;mso-wrap-distance-left:9pt;mso-wrap-distance-top:0;mso-wrap-distance-right:9pt;mso-wrap-distance-bottom:0;mso-position-horizontal:absolute;mso-position-horizontal-relative:page;mso-position-vertical:absolute;mso-position-vertical-relative:page;mso-width-percent:941;mso-height-percent:0;mso-width-relative:page;mso-height-relative:page;v-text-anchor:bottom" o:gfxdata="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" filled="f" stroked="f" strokeweight=".5pt">
+                  <v:shape id="Zone de texte 154" o:spid="_x0000_s1027" type="#_x0000_t202" style="position:absolute;margin-left:17.3pt;margin-top:154.95pt;width:8in;height:533.35pt;z-index:251661312;visibility:visible;mso-wrap-style:square;mso-width-percent:941;mso-height-percent:0;mso-wrap-distance-left:9pt;mso-wrap-distance-top:0;mso-wrap-distance-right:9pt;mso-wrap-distance-bottom:0;mso-position-horizontal:absolute;mso-position-horizontal-relative:page;mso-position-vertical:absolute;mso-position-vertical-relative:page;mso-width-percent:941;mso-height-percent:0;mso-width-relative:page;mso-height-relative:page;v-text-anchor:bottom" o:gfxdata="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" filled="f" stroked="f" strokeweight=".5pt">
                     <v:textbox inset="126pt,0,54pt,0">
                       <w:txbxContent>
                         <w:p>
@@ -1179,7 +1173,6 @@
                               <w:dataBinding w:prefixMappings="xmlns:ns0='http://purl.org/dc/elements/1.1/' xmlns:ns1='http://schemas.openxmlformats.org/package/2006/metadata/core-properties' " w:xpath="/ns1:coreProperties[1]/ns0:subject[1]" w:storeItemID="{6C3C8BC8-F283-45AE-878A-BAB7291924A1}"/>
                               <w:text/>
                             </w:sdtPr>
-                            <w:sdtEndPr/>
                             <w:sdtContent>
                               <w:r>
                                 <w:rPr>
@@ -1367,7 +1360,7 @@
                                     <w:color w:val="404040" w:themeColor="text1" w:themeTint="BF"/>
                                   </w:rPr>
                                 </w:pPr>
-                                <w:hyperlink r:id="rId15" w:history="1">
+                                <w:hyperlink r:id="rId16" w:history="1">
                                   <w:r>
                                     <w:rPr>
                                       <w:rStyle w:val="Lienhypertexte"/>
@@ -1458,7 +1451,7 @@
                                     <w:color w:val="404040" w:themeColor="text1" w:themeTint="BF"/>
                                   </w:rPr>
                                 </w:pPr>
-                                <w:hyperlink r:id="rId16" w:history="1">
+                                <w:hyperlink r:id="rId17" w:history="1">
                                   <w:r>
                                     <w:rPr>
                                       <w:rStyle w:val="Lienhypertexte"/>
@@ -1545,7 +1538,7 @@
                                 <w:pPr>
                                   <w:cnfStyle w:val="000000000000" w:firstRow="0" w:lastRow="0" w:firstColumn="0" w:lastColumn="0" w:oddVBand="0" w:evenVBand="0" w:oddHBand="0" w:evenHBand="0" w:firstRowFirstColumn="0" w:firstRowLastColumn="0" w:lastRowFirstColumn="0" w:lastRowLastColumn="0"/>
                                 </w:pPr>
-                                <w:hyperlink r:id="rId17" w:history="1">
+                                <w:hyperlink r:id="rId18" w:history="1">
                                   <w:r>
                                     <w:rPr>
                                       <w:rStyle w:val="Lienhypertexte"/>
@@ -6912,7 +6905,7 @@
             <wp:cNvGraphicFramePr/>
             <a:graphic xmlns:a="http://schemas.openxmlformats.org/drawingml/2006/main">
               <a:graphicData uri="http://schemas.openxmlformats.org/drawingml/2006/diagram">
-                <dgm:relIds xmlns:dgm="http://schemas.openxmlformats.org/drawingml/2006/diagram" xmlns:r="http://schemas.openxmlformats.org/officeDocument/2006/relationships" r:dm="rId18" r:lo="rId19" r:qs="rId20" r:cs="rId21"/>
+                <dgm:relIds xmlns:dgm="http://schemas.openxmlformats.org/drawingml/2006/diagram" xmlns:r="http://schemas.openxmlformats.org/officeDocument/2006/relationships" r:dm="rId19" r:lo="rId20" r:qs="rId21" r:cs="rId22"/>
               </a:graphicData>
             </a:graphic>
           </wp:inline>
@@ -6989,7 +6982,7 @@
               </wp:anchor>
             </w:drawing>
           </mc:Choice>
-          <mc:Fallback>
+          <mc:Fallback xmlns:w15="http://schemas.microsoft.com/office/word/2012/wordml">
             <w:pict>
               <v:rect w14:anchorId="2489C92F" id="Rectangle 8" o:spid="_x0000_s1026" style="position:absolute;margin-left:0;margin-top:.2pt;width:48.35pt;height:10.9pt;z-index:251672576;visibility:visible;mso-wrap-style:square;mso-wrap-distance-left:9pt;mso-wrap-distance-top:0;mso-wrap-distance-right:9pt;mso-wrap-distance-bottom:0;mso-position-horizontal:left;mso-position-horizontal-relative:margin;mso-position-vertical:absolute;mso-position-vertical-relative:text;v-text-anchor:middle" o:gfxdata="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" fillcolor="#bc451b [3204]" strokecolor="#5d220d [1604]" strokeweight="1.25pt">
                 <v:stroke endcap="round"/>
@@ -7074,7 +7067,7 @@
               </wp:anchor>
             </w:drawing>
           </mc:Choice>
-          <mc:Fallback>
+          <mc:Fallback xmlns:w15="http://schemas.microsoft.com/office/word/2012/wordml">
             <w:pict>
               <v:rect w14:anchorId="753273E8" id="Rectangle 4" o:spid="_x0000_s1026" style="position:absolute;margin-left:0;margin-top:.5pt;width:48.35pt;height:10.9pt;z-index:251670528;visibility:visible;mso-wrap-style:square;mso-wrap-distance-left:9pt;mso-wrap-distance-top:0;mso-wrap-distance-right:9pt;mso-wrap-distance-bottom:0;mso-position-horizontal:left;mso-position-horizontal-relative:margin;mso-position-vertical:absolute;mso-position-vertical-relative:text;v-text-anchor:middle" o:gfxdata="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" fillcolor="#d3ba68 [3205]" strokecolor="#796523 [1605]" strokeweight="1.25pt">
                 <v:stroke endcap="round"/>
@@ -7180,7 +7173,7 @@
           </mc:Choice>
           <mc:Fallback>
             <w:pict>
-              <v:rect w14:anchorId="14997B53" id="Rectangle 9" o:spid="_x0000_s1028" style="position:absolute;margin-left:0;margin-top:.5pt;width:48.35pt;height:10.9pt;z-index:251674624;visibility:visible;mso-wrap-style:square;mso-wrap-distance-left:9pt;mso-wrap-distance-top:0;mso-wrap-distance-right:9pt;mso-wrap-distance-bottom:0;mso-position-horizontal:left;mso-position-horizontal-relative:margin;mso-position-vertical:absolute;mso-position-vertical-relative:text;v-text-anchor:middle" o:gfxdata="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" fillcolor="#ad9277 [3207]" strokecolor="#5a4836 [1607]" strokeweight="1.25pt">
+              <v:rect id="Rectangle 9" o:spid="_x0000_s1028" style="position:absolute;margin-left:0;margin-top:.5pt;width:48.35pt;height:10.9pt;z-index:251674624;visibility:visible;mso-wrap-style:square;mso-wrap-distance-left:9pt;mso-wrap-distance-top:0;mso-wrap-distance-right:9pt;mso-wrap-distance-bottom:0;mso-position-horizontal:left;mso-position-horizontal-relative:margin;mso-position-vertical:absolute;mso-position-vertical-relative:text;v-text-anchor:middle" o:gfxdata="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" fillcolor="#ad9277 [3207]" strokecolor="#5a4836 [1607]" strokeweight="1.25pt">
                 <v:stroke endcap="round"/>
                 <v:textbox>
                   <w:txbxContent>
@@ -8622,7 +8615,7 @@
         </w:rPr>
         <w:t xml:space="preserve">: </w:t>
       </w:r>
-      <w:hyperlink r:id="rId23" w:history="1">
+      <w:hyperlink r:id="rId24" w:history="1">
         <w:r>
           <w:rPr>
             <w:rStyle w:val="Lienhypertexte"/>
@@ -9844,12 +9837,12 @@
         <w:drawing>
           <wp:inline distT="0" distB="0" distL="0" distR="0">
             <wp:extent cx="2494077" cy="1660525"/>
-            <wp:effectExtent l="0" t="19050" r="0" b="15875"/>
+            <wp:effectExtent l="0" t="0" r="0" b="15875"/>
             <wp:docPr id="1" name="Diagramme 1"/>
             <wp:cNvGraphicFramePr/>
             <a:graphic xmlns:a="http://schemas.openxmlformats.org/drawingml/2006/main">
               <a:graphicData uri="http://schemas.openxmlformats.org/drawingml/2006/diagram">
-                <dgm:relIds xmlns:dgm="http://schemas.openxmlformats.org/drawingml/2006/diagram" xmlns:r="http://schemas.openxmlformats.org/officeDocument/2006/relationships" r:dm="rId24" r:lo="rId25" r:qs="rId26" r:cs="rId27"/>
+                <dgm:relIds xmlns:dgm="http://schemas.openxmlformats.org/drawingml/2006/diagram" xmlns:r="http://schemas.openxmlformats.org/officeDocument/2006/relationships" r:dm="rId25" r:lo="rId26" r:qs="rId27" r:cs="rId28"/>
               </a:graphicData>
             </a:graphic>
           </wp:inline>
@@ -10221,8 +10214,6 @@
         </w:rPr>
         <w:t>(Pensez à l’internationalisation)</w:t>
       </w:r>
-      <w:bookmarkStart w:id="30" w:name="_GoBack"/>
-      <w:bookmarkEnd w:id="30"/>
     </w:p>
     <w:p>
       <w:pPr>
@@ -10322,11 +10313,11 @@
       <w:pPr>
         <w:pStyle w:val="Titre2"/>
       </w:pPr>
-      <w:bookmarkStart w:id="31" w:name="_Toc430965383"/>
+      <w:bookmarkStart w:id="30" w:name="_Toc430965383"/>
       <w:r>
         <w:t>Aide</w:t>
       </w:r>
-      <w:bookmarkEnd w:id="31"/>
+      <w:bookmarkEnd w:id="30"/>
     </w:p>
     <w:p>
       <w:r>
@@ -10338,24 +10329,12 @@
       <w:r>
         <w:t xml:space="preserve"> : </w:t>
       </w:r>
-      <w:hyperlink r:id="rId29" w:history="1">
+      <w:hyperlink r:id="rId30" w:history="1">
         <w:r>
           <w:rPr>
             <w:rStyle w:val="Lienhypertexte"/>
           </w:rPr>
-          <w:t>http://www.tutorialspoint.com/design_pattern/fil</w:t>
-        </w:r>
-        <w:r>
-          <w:rPr>
-            <w:rStyle w:val="Lienhypertexte"/>
-          </w:rPr>
-          <w:t>t</w:t>
-        </w:r>
-        <w:r>
-          <w:rPr>
-            <w:rStyle w:val="Lienhypertexte"/>
-          </w:rPr>
-          <w:t>er_pattern.htm</w:t>
+          <w:t>http://www.tutorialspoint.com/design_pattern/filter_pattern.htm</w:t>
         </w:r>
       </w:hyperlink>
     </w:p>
@@ -10369,7 +10348,7 @@
       <w:r>
         <w:t xml:space="preserve"> </w:t>
       </w:r>
-      <w:hyperlink r:id="rId30" w:history="1">
+      <w:hyperlink r:id="rId31" w:history="1">
         <w:r>
           <w:rPr>
             <w:rStyle w:val="Lienhypertexte"/>
@@ -10397,7 +10376,7 @@
         </w:rPr>
         <w:t xml:space="preserve"> </w:t>
       </w:r>
-      <w:hyperlink r:id="rId31" w:history="1">
+      <w:hyperlink r:id="rId32" w:history="1">
         <w:r>
           <w:rPr>
             <w:rStyle w:val="Lienhypertexte"/>
@@ -10419,18 +10398,18 @@
       <w:pPr>
         <w:pStyle w:val="Titre2"/>
       </w:pPr>
-      <w:bookmarkStart w:id="32" w:name="_Toc430965384"/>
+      <w:bookmarkStart w:id="31" w:name="_Toc430965384"/>
       <w:r>
         <w:t>Rapport</w:t>
       </w:r>
-      <w:bookmarkEnd w:id="32"/>
+      <w:bookmarkEnd w:id="31"/>
     </w:p>
     <w:p/>
     <w:p>
       <w:pPr>
         <w:pStyle w:val="Titre3"/>
       </w:pPr>
-      <w:bookmarkStart w:id="33" w:name="_Toc430965385"/>
+      <w:bookmarkStart w:id="32" w:name="_Toc430965385"/>
       <w:r>
         <w:t>Description des travaux</w:t>
       </w:r>
@@ -10443,12 +10422,37 @@
       <w:r>
         <w:t>réponses aux questions)</w:t>
       </w:r>
-      <w:bookmarkEnd w:id="33"/>
+      <w:bookmarkEnd w:id="32"/>
     </w:p>
     <w:p>
-      <w:pPr>
-        <w:pStyle w:val="Titre3"/>
-      </w:pPr>
+      <w:r>
+        <w:t xml:space="preserve">Le singleton ApplicationSession créé dans le TP1 permet au programme d’avoir un seul unique local, permettant ainsi à l’application d’avoir la même langue partout en fonction du local défini dans ApplicationSession (si ApplicationSession n’était pas un singleton, chaque partie du programme aurait son propre local : il ne serait donc pas entièrement en français ou entièrement en anglais). </w:t>
+      </w:r>
+    </w:p>
+    <w:p>
+      <w:r>
+        <w:t xml:space="preserve">Le travail réalisé dans ce TP a essentiellement été de préparer des classes de données (Modèle dans le contexte MVC) qui permettront plus tard de gérer les données de l’agenda (exemple : les classes génériques et les ExamEvent). Nous avons également </w:t>
+      </w:r>
+      <w:r>
+        <w:t>ajouté un</w:t>
+      </w:r>
+      <w:r>
+        <w:t xml:space="preserve"> menu</w:t>
+      </w:r>
+      <w:r>
+        <w:t xml:space="preserve"> qui permettra des opérations d’édition, de choix d’affichage, …</w:t>
+      </w:r>
+      <w:r>
+        <w:t xml:space="preserve"> L’ajout d’un Spinner et de deux ComboBox ont également remplacé le bouton Next pour le choix de l’affichage</w:t>
+      </w:r>
+      <w:r>
+        <w:t>, ce qui permettra à l’utilisateur de réaliser un choix d’affichage plus centré</w:t>
+      </w:r>
+      <w:bookmarkStart w:id="33" w:name="_GoBack"/>
+      <w:bookmarkEnd w:id="33"/>
+      <w:r>
+        <w:t xml:space="preserve">. </w:t>
+      </w:r>
     </w:p>
     <w:p>
       <w:pPr>
@@ -10466,6 +10470,30 @@
           <w:noProof/>
         </w:rPr>
       </w:pPr>
+      <w:r>
+        <w:rPr>
+          <w:noProof/>
+        </w:rPr>
+        <w:t>Tout</w:t>
+      </w:r>
+      <w:r>
+        <w:rPr>
+          <w:noProof/>
+        </w:rPr>
+        <w:t xml:space="preserve"> comme dans les précédents TP, une des difficultés rencontrées a été de comprendre</w:t>
+      </w:r>
+      <w:r>
+        <w:rPr>
+          <w:noProof/>
+        </w:rPr>
+        <w:t xml:space="preserve"> l’énoncé</w:t>
+      </w:r>
+      <w:r>
+        <w:rPr>
+          <w:noProof/>
+        </w:rPr>
+        <w:t xml:space="preserve">. Un autre problème rencontré par un des membres de l’équipe a été de résoudre un problème de version de JDK, lorsqu’il a tenté de run le projet sur Eclipse à partir de son ordinateur portable. </w:t>
+      </w:r>
       <w:r>
         <w:rPr>
           <w:noProof/>
@@ -10814,7 +10842,7 @@
       <w:r>
         <w:t xml:space="preserve">Afficher de l’HTML : </w:t>
       </w:r>
-      <w:hyperlink r:id="rId32" w:history="1">
+      <w:hyperlink r:id="rId33" w:history="1">
         <w:r>
           <w:rPr>
             <w:rStyle w:val="Lienhypertexte"/>
@@ -10844,7 +10872,7 @@
         </w:rPr>
         <w:t xml:space="preserve">Base de données : </w:t>
       </w:r>
-      <w:hyperlink r:id="rId33" w:history="1">
+      <w:hyperlink r:id="rId34" w:history="1">
         <w:r>
           <w:rPr>
             <w:rStyle w:val="Lienhypertexte"/>
@@ -11557,7 +11585,7 @@
         </w:rPr>
         <w:t xml:space="preserve"> : </w:t>
       </w:r>
-      <w:hyperlink r:id="rId34" w:history="1">
+      <w:hyperlink r:id="rId35" w:history="1">
         <w:r>
           <w:rPr>
             <w:rStyle w:val="Lienhypertexte"/>
@@ -11618,7 +11646,7 @@
       </w:pPr>
     </w:p>
     <w:sectPr>
-      <w:headerReference w:type="default" r:id="rId35"/>
+      <w:headerReference w:type="default" r:id="rId36"/>
       <w:pgSz w:w="11901" w:h="16817"/>
       <w:pgMar w:top="720" w:right="720" w:bottom="720" w:left="720" w:header="227" w:footer="284" w:gutter="0"/>
       <w:pgNumType w:start="0"/>
@@ -11631,7 +11659,7 @@
 </file>
 
 <file path=word/endnotes.xml><?xml version="1.0" encoding="utf-8"?>
-<w:endnotes xmlns:wpc="http://schemas.microsoft.com/office/word/2010/wordprocessingCanvas" xmlns:mc="http://schemas.openxmlformats.org/markup-compatibility/2006" xmlns:o="urn:schemas-microsoft-com:office:office" xmlns:r="http://schemas.openxmlformats.org/officeDocument/2006/relationships" xmlns:m="http://schemas.openxmlformats.org/officeDocument/2006/math" xmlns:v="urn:schemas-microsoft-com:vml" xmlns:wp14="http://schemas.microsoft.com/office/word/2010/wordprocessingDrawing" xmlns:wp="http://schemas.openxmlformats.org/drawingml/2006/wordprocessingDrawing" xmlns:w10="urn:schemas-microsoft-com:office:word" xmlns:w="http://schemas.openxmlformats.org/wordprocessingml/2006/main" xmlns:w14="http://schemas.microsoft.com/office/word/2010/wordml" xmlns:w15="http://schemas.microsoft.com/office/word/2012/wordml" xmlns:wpg="http://schemas.microsoft.com/office/word/2010/wordprocessingGroup" xmlns:wpi="http://schemas.microsoft.com/office/word/2010/wordprocessingInk" xmlns:wne="http://schemas.microsoft.com/office/word/2006/wordml" xmlns:wps="http://schemas.microsoft.com/office/word/2010/wordprocessingShape" mc:Ignorable="w14 w15 wp14">
+<w:endnotes xmlns:wpc="http://schemas.microsoft.com/office/word/2010/wordprocessingCanvas" xmlns:mc="http://schemas.openxmlformats.org/markup-compatibility/2006" xmlns:o="urn:schemas-microsoft-com:office:office" xmlns:r="http://schemas.openxmlformats.org/officeDocument/2006/relationships" xmlns:m="http://schemas.openxmlformats.org/officeDocument/2006/math" xmlns:v="urn:schemas-microsoft-com:vml" xmlns:wp14="http://schemas.microsoft.com/office/word/2010/wordprocessingDrawing" xmlns:wp="http://schemas.openxmlformats.org/drawingml/2006/wordprocessingDrawing" xmlns:w10="urn:schemas-microsoft-com:office:word" xmlns:w="http://schemas.openxmlformats.org/wordprocessingml/2006/main" xmlns:w14="http://schemas.microsoft.com/office/word/2010/wordml" xmlns:wpg="http://schemas.microsoft.com/office/word/2010/wordprocessingGroup" xmlns:wpi="http://schemas.microsoft.com/office/word/2010/wordprocessingInk" xmlns:wne="http://schemas.microsoft.com/office/word/2006/wordml" xmlns:wps="http://schemas.microsoft.com/office/word/2010/wordprocessingShape" mc:Ignorable="w14 wp14">
   <w:endnote w:type="separator" w:id="-1">
     <w:p>
       <w:r>
@@ -11650,7 +11678,7 @@
 </file>
 
 <file path=word/footnotes.xml><?xml version="1.0" encoding="utf-8"?>
-<w:footnotes xmlns:wpc="http://schemas.microsoft.com/office/word/2010/wordprocessingCanvas" xmlns:mc="http://schemas.openxmlformats.org/markup-compatibility/2006" xmlns:o="urn:schemas-microsoft-com:office:office" xmlns:r="http://schemas.openxmlformats.org/officeDocument/2006/relationships" xmlns:m="http://schemas.openxmlformats.org/officeDocument/2006/math" xmlns:v="urn:schemas-microsoft-com:vml" xmlns:wp14="http://schemas.microsoft.com/office/word/2010/wordprocessingDrawing" xmlns:wp="http://schemas.openxmlformats.org/drawingml/2006/wordprocessingDrawing" xmlns:w10="urn:schemas-microsoft-com:office:word" xmlns:w="http://schemas.openxmlformats.org/wordprocessingml/2006/main" xmlns:w14="http://schemas.microsoft.com/office/word/2010/wordml" xmlns:w15="http://schemas.microsoft.com/office/word/2012/wordml" xmlns:wpg="http://schemas.microsoft.com/office/word/2010/wordprocessingGroup" xmlns:wpi="http://schemas.microsoft.com/office/word/2010/wordprocessingInk" xmlns:wne="http://schemas.microsoft.com/office/word/2006/wordml" xmlns:wps="http://schemas.microsoft.com/office/word/2010/wordprocessingShape" mc:Ignorable="w14 w15 wp14">
+<w:footnotes xmlns:wpc="http://schemas.microsoft.com/office/word/2010/wordprocessingCanvas" xmlns:mc="http://schemas.openxmlformats.org/markup-compatibility/2006" xmlns:o="urn:schemas-microsoft-com:office:office" xmlns:r="http://schemas.openxmlformats.org/officeDocument/2006/relationships" xmlns:m="http://schemas.openxmlformats.org/officeDocument/2006/math" xmlns:v="urn:schemas-microsoft-com:vml" xmlns:wp14="http://schemas.microsoft.com/office/word/2010/wordprocessingDrawing" xmlns:wp="http://schemas.openxmlformats.org/drawingml/2006/wordprocessingDrawing" xmlns:w10="urn:schemas-microsoft-com:office:word" xmlns:w="http://schemas.openxmlformats.org/wordprocessingml/2006/main" xmlns:w14="http://schemas.microsoft.com/office/word/2010/wordml" xmlns:wpg="http://schemas.microsoft.com/office/word/2010/wordprocessingGroup" xmlns:wpi="http://schemas.microsoft.com/office/word/2010/wordprocessingInk" xmlns:wne="http://schemas.microsoft.com/office/word/2006/wordml" xmlns:wps="http://schemas.microsoft.com/office/word/2010/wordprocessingShape" mc:Ignorable="w14 wp14">
   <w:footnote w:type="separator" w:id="-1">
     <w:p>
       <w:r>
@@ -11669,7 +11697,7 @@
 </file>
 
 <file path=word/header1.xml><?xml version="1.0" encoding="utf-8"?>
-<w:hdr xmlns:wpc="http://schemas.microsoft.com/office/word/2010/wordprocessingCanvas" xmlns:mc="http://schemas.openxmlformats.org/markup-compatibility/2006" xmlns:o="urn:schemas-microsoft-com:office:office" xmlns:r="http://schemas.openxmlformats.org/officeDocument/2006/relationships" xmlns:m="http://schemas.openxmlformats.org/officeDocument/2006/math" xmlns:v="urn:schemas-microsoft-com:vml" xmlns:wp14="http://schemas.microsoft.com/office/word/2010/wordprocessingDrawing" xmlns:wp="http://schemas.openxmlformats.org/drawingml/2006/wordprocessingDrawing" xmlns:w10="urn:schemas-microsoft-com:office:word" xmlns:w="http://schemas.openxmlformats.org/wordprocessingml/2006/main" xmlns:w14="http://schemas.microsoft.com/office/word/2010/wordml" xmlns:w15="http://schemas.microsoft.com/office/word/2012/wordml" xmlns:wpg="http://schemas.microsoft.com/office/word/2010/wordprocessingGroup" xmlns:wpi="http://schemas.microsoft.com/office/word/2010/wordprocessingInk" xmlns:wne="http://schemas.microsoft.com/office/word/2006/wordml" xmlns:wps="http://schemas.microsoft.com/office/word/2010/wordprocessingShape" mc:Ignorable="w14 w15 wp14">
+<w:hdr xmlns:wpc="http://schemas.microsoft.com/office/word/2010/wordprocessingCanvas" xmlns:mc="http://schemas.openxmlformats.org/markup-compatibility/2006" xmlns:o="urn:schemas-microsoft-com:office:office" xmlns:r="http://schemas.openxmlformats.org/officeDocument/2006/relationships" xmlns:m="http://schemas.openxmlformats.org/officeDocument/2006/math" xmlns:v="urn:schemas-microsoft-com:vml" xmlns:wp14="http://schemas.microsoft.com/office/word/2010/wordprocessingDrawing" xmlns:wp="http://schemas.openxmlformats.org/drawingml/2006/wordprocessingDrawing" xmlns:w10="urn:schemas-microsoft-com:office:word" xmlns:w="http://schemas.openxmlformats.org/wordprocessingml/2006/main" xmlns:w14="http://schemas.microsoft.com/office/word/2010/wordml" xmlns:wpg="http://schemas.microsoft.com/office/word/2010/wordprocessingGroup" xmlns:wpi="http://schemas.microsoft.com/office/word/2010/wordprocessingInk" xmlns:wne="http://schemas.microsoft.com/office/word/2006/wordml" xmlns:wps="http://schemas.microsoft.com/office/word/2010/wordprocessingShape" mc:Ignorable="w14 wp14">
   <w:sdt>
     <w:sdtPr>
       <w:id w:val="-374928996"/>
@@ -11678,7 +11706,6 @@
         <w:docPartUnique/>
       </w:docPartObj>
     </w:sdtPr>
-    <w:sdtEndPr/>
     <w:sdtContent>
       <w:p>
         <w:pPr>
@@ -11921,8 +11948,8 @@
 </file>
 
 <file path=word/numbering.xml><?xml version="1.0" encoding="utf-8"?>
-<w:numbering xmlns:wpc="http://schemas.microsoft.com/office/word/2010/wordprocessingCanvas" xmlns:mc="http://schemas.openxmlformats.org/markup-compatibility/2006" xmlns:o="urn:schemas-microsoft-com:office:office" xmlns:r="http://schemas.openxmlformats.org/officeDocument/2006/relationships" xmlns:m="http://schemas.openxmlformats.org/officeDocument/2006/math" xmlns:v="urn:schemas-microsoft-com:vml" xmlns:wp14="http://schemas.microsoft.com/office/word/2010/wordprocessingDrawing" xmlns:wp="http://schemas.openxmlformats.org/drawingml/2006/wordprocessingDrawing" xmlns:w10="urn:schemas-microsoft-com:office:word" xmlns:w="http://schemas.openxmlformats.org/wordprocessingml/2006/main" xmlns:w14="http://schemas.microsoft.com/office/word/2010/wordml" xmlns:w15="http://schemas.microsoft.com/office/word/2012/wordml" xmlns:wpg="http://schemas.microsoft.com/office/word/2010/wordprocessingGroup" xmlns:wpi="http://schemas.microsoft.com/office/word/2010/wordprocessingInk" xmlns:wne="http://schemas.microsoft.com/office/word/2006/wordml" xmlns:wps="http://schemas.microsoft.com/office/word/2010/wordprocessingShape" mc:Ignorable="w14 w15 wp14">
-  <w:abstractNum w:abstractNumId="0" w15:restartNumberingAfterBreak="0">
+<w:numbering xmlns:wpc="http://schemas.microsoft.com/office/word/2010/wordprocessingCanvas" xmlns:mc="http://schemas.openxmlformats.org/markup-compatibility/2006" xmlns:o="urn:schemas-microsoft-com:office:office" xmlns:r="http://schemas.openxmlformats.org/officeDocument/2006/relationships" xmlns:m="http://schemas.openxmlformats.org/officeDocument/2006/math" xmlns:v="urn:schemas-microsoft-com:vml" xmlns:wp14="http://schemas.microsoft.com/office/word/2010/wordprocessingDrawing" xmlns:wp="http://schemas.openxmlformats.org/drawingml/2006/wordprocessingDrawing" xmlns:w10="urn:schemas-microsoft-com:office:word" xmlns:w="http://schemas.openxmlformats.org/wordprocessingml/2006/main" xmlns:w14="http://schemas.microsoft.com/office/word/2010/wordml" xmlns:wpg="http://schemas.microsoft.com/office/word/2010/wordprocessingGroup" xmlns:wpi="http://schemas.microsoft.com/office/word/2010/wordprocessingInk" xmlns:wne="http://schemas.microsoft.com/office/word/2006/wordml" xmlns:wps="http://schemas.microsoft.com/office/word/2010/wordprocessingShape" mc:Ignorable="w14 wp14">
+  <w:abstractNum w:abstractNumId="0">
     <w:nsid w:val="06564DCA"/>
     <w:multiLevelType w:val="hybridMultilevel"/>
     <w:tmpl w:val="F6EA2564"/>
@@ -12008,7 +12035,7 @@
       </w:pPr>
     </w:lvl>
   </w:abstractNum>
-  <w:abstractNum w:abstractNumId="1" w15:restartNumberingAfterBreak="0">
+  <w:abstractNum w:abstractNumId="1">
     <w:nsid w:val="06813849"/>
     <w:multiLevelType w:val="hybridMultilevel"/>
     <w:tmpl w:val="2CBA2F12"/>
@@ -12121,7 +12148,7 @@
       </w:rPr>
     </w:lvl>
   </w:abstractNum>
-  <w:abstractNum w:abstractNumId="2" w15:restartNumberingAfterBreak="0">
+  <w:abstractNum w:abstractNumId="2">
     <w:nsid w:val="07D227D8"/>
     <w:multiLevelType w:val="hybridMultilevel"/>
     <w:tmpl w:val="6D585180"/>
@@ -12234,7 +12261,7 @@
       </w:rPr>
     </w:lvl>
   </w:abstractNum>
-  <w:abstractNum w:abstractNumId="3" w15:restartNumberingAfterBreak="0">
+  <w:abstractNum w:abstractNumId="3">
     <w:nsid w:val="0C717620"/>
     <w:multiLevelType w:val="hybridMultilevel"/>
     <w:tmpl w:val="0C52E628"/>
@@ -12320,7 +12347,7 @@
       </w:pPr>
     </w:lvl>
   </w:abstractNum>
-  <w:abstractNum w:abstractNumId="4" w15:restartNumberingAfterBreak="0">
+  <w:abstractNum w:abstractNumId="4">
     <w:nsid w:val="0D6B765D"/>
     <w:multiLevelType w:val="hybridMultilevel"/>
     <w:tmpl w:val="4CA820CA"/>
@@ -12433,7 +12460,7 @@
       </w:rPr>
     </w:lvl>
   </w:abstractNum>
-  <w:abstractNum w:abstractNumId="5" w15:restartNumberingAfterBreak="0">
+  <w:abstractNum w:abstractNumId="5">
     <w:nsid w:val="15B73603"/>
     <w:multiLevelType w:val="hybridMultilevel"/>
     <w:tmpl w:val="9418F15C"/>
@@ -12546,7 +12573,7 @@
       </w:rPr>
     </w:lvl>
   </w:abstractNum>
-  <w:abstractNum w:abstractNumId="6" w15:restartNumberingAfterBreak="0">
+  <w:abstractNum w:abstractNumId="6">
     <w:nsid w:val="170559E9"/>
     <w:multiLevelType w:val="hybridMultilevel"/>
     <w:tmpl w:val="36BE8BF8"/>
@@ -12659,7 +12686,7 @@
       </w:rPr>
     </w:lvl>
   </w:abstractNum>
-  <w:abstractNum w:abstractNumId="7" w15:restartNumberingAfterBreak="0">
+  <w:abstractNum w:abstractNumId="7">
     <w:nsid w:val="1A6D78E9"/>
     <w:multiLevelType w:val="hybridMultilevel"/>
     <w:tmpl w:val="6D40A07C"/>
@@ -12774,7 +12801,7 @@
       </w:rPr>
     </w:lvl>
   </w:abstractNum>
-  <w:abstractNum w:abstractNumId="8" w15:restartNumberingAfterBreak="0">
+  <w:abstractNum w:abstractNumId="8">
     <w:nsid w:val="1C51050E"/>
     <w:multiLevelType w:val="hybridMultilevel"/>
     <w:tmpl w:val="1D84913E"/>
@@ -12887,7 +12914,7 @@
       </w:rPr>
     </w:lvl>
   </w:abstractNum>
-  <w:abstractNum w:abstractNumId="9" w15:restartNumberingAfterBreak="0">
+  <w:abstractNum w:abstractNumId="9">
     <w:nsid w:val="28237EDC"/>
     <w:multiLevelType w:val="hybridMultilevel"/>
     <w:tmpl w:val="4A96C984"/>
@@ -12973,7 +13000,7 @@
       </w:pPr>
     </w:lvl>
   </w:abstractNum>
-  <w:abstractNum w:abstractNumId="10" w15:restartNumberingAfterBreak="0">
+  <w:abstractNum w:abstractNumId="10">
     <w:nsid w:val="2FF2241E"/>
     <w:multiLevelType w:val="hybridMultilevel"/>
     <w:tmpl w:val="982EC244"/>
@@ -13086,7 +13113,7 @@
       </w:rPr>
     </w:lvl>
   </w:abstractNum>
-  <w:abstractNum w:abstractNumId="11" w15:restartNumberingAfterBreak="0">
+  <w:abstractNum w:abstractNumId="11">
     <w:nsid w:val="32F1066C"/>
     <w:multiLevelType w:val="hybridMultilevel"/>
     <w:tmpl w:val="005879B4"/>
@@ -13199,7 +13226,7 @@
       </w:rPr>
     </w:lvl>
   </w:abstractNum>
-  <w:abstractNum w:abstractNumId="12" w15:restartNumberingAfterBreak="0">
+  <w:abstractNum w:abstractNumId="12">
     <w:nsid w:val="37020A68"/>
     <w:multiLevelType w:val="hybridMultilevel"/>
     <w:tmpl w:val="D578EDFA"/>
@@ -13312,7 +13339,7 @@
       </w:rPr>
     </w:lvl>
   </w:abstractNum>
-  <w:abstractNum w:abstractNumId="13" w15:restartNumberingAfterBreak="0">
+  <w:abstractNum w:abstractNumId="13">
     <w:nsid w:val="3CD161F3"/>
     <w:multiLevelType w:val="hybridMultilevel"/>
     <w:tmpl w:val="649C2908"/>
@@ -13425,7 +13452,7 @@
       </w:rPr>
     </w:lvl>
   </w:abstractNum>
-  <w:abstractNum w:abstractNumId="14" w15:restartNumberingAfterBreak="0">
+  <w:abstractNum w:abstractNumId="14">
     <w:nsid w:val="3D726EA1"/>
     <w:multiLevelType w:val="hybridMultilevel"/>
     <w:tmpl w:val="C1A43D6C"/>
@@ -13538,7 +13565,7 @@
       </w:rPr>
     </w:lvl>
   </w:abstractNum>
-  <w:abstractNum w:abstractNumId="15" w15:restartNumberingAfterBreak="0">
+  <w:abstractNum w:abstractNumId="15">
     <w:nsid w:val="441C275C"/>
     <w:multiLevelType w:val="hybridMultilevel"/>
     <w:tmpl w:val="0B7E49D4"/>
@@ -13652,7 +13679,7 @@
       </w:rPr>
     </w:lvl>
   </w:abstractNum>
-  <w:abstractNum w:abstractNumId="16" w15:restartNumberingAfterBreak="0">
+  <w:abstractNum w:abstractNumId="16">
     <w:nsid w:val="4C1E5409"/>
     <w:multiLevelType w:val="hybridMultilevel"/>
     <w:tmpl w:val="53C66A36"/>
@@ -13765,7 +13792,7 @@
       </w:rPr>
     </w:lvl>
   </w:abstractNum>
-  <w:abstractNum w:abstractNumId="17" w15:restartNumberingAfterBreak="0">
+  <w:abstractNum w:abstractNumId="17">
     <w:nsid w:val="4D2956E3"/>
     <w:multiLevelType w:val="hybridMultilevel"/>
     <w:tmpl w:val="F96E8380"/>
@@ -13878,7 +13905,7 @@
       </w:rPr>
     </w:lvl>
   </w:abstractNum>
-  <w:abstractNum w:abstractNumId="18" w15:restartNumberingAfterBreak="0">
+  <w:abstractNum w:abstractNumId="18">
     <w:nsid w:val="53831A2B"/>
     <w:multiLevelType w:val="hybridMultilevel"/>
     <w:tmpl w:val="81089E24"/>
@@ -13991,7 +14018,7 @@
       </w:rPr>
     </w:lvl>
   </w:abstractNum>
-  <w:abstractNum w:abstractNumId="19" w15:restartNumberingAfterBreak="0">
+  <w:abstractNum w:abstractNumId="19">
     <w:nsid w:val="56BD6131"/>
     <w:multiLevelType w:val="hybridMultilevel"/>
     <w:tmpl w:val="BBEE3DBE"/>
@@ -14104,7 +14131,7 @@
       </w:rPr>
     </w:lvl>
   </w:abstractNum>
-  <w:abstractNum w:abstractNumId="20" w15:restartNumberingAfterBreak="0">
+  <w:abstractNum w:abstractNumId="20">
     <w:nsid w:val="5A9D7867"/>
     <w:multiLevelType w:val="hybridMultilevel"/>
     <w:tmpl w:val="B7163AF4"/>
@@ -14217,7 +14244,7 @@
       </w:rPr>
     </w:lvl>
   </w:abstractNum>
-  <w:abstractNum w:abstractNumId="21" w15:restartNumberingAfterBreak="0">
+  <w:abstractNum w:abstractNumId="21">
     <w:nsid w:val="5E676868"/>
     <w:multiLevelType w:val="hybridMultilevel"/>
     <w:tmpl w:val="45AAEE86"/>
@@ -14330,7 +14357,7 @@
       </w:rPr>
     </w:lvl>
   </w:abstractNum>
-  <w:abstractNum w:abstractNumId="22" w15:restartNumberingAfterBreak="0">
+  <w:abstractNum w:abstractNumId="22">
     <w:nsid w:val="67226155"/>
     <w:multiLevelType w:val="hybridMultilevel"/>
     <w:tmpl w:val="A2809F4C"/>
@@ -14443,7 +14470,7 @@
       </w:rPr>
     </w:lvl>
   </w:abstractNum>
-  <w:abstractNum w:abstractNumId="23" w15:restartNumberingAfterBreak="0">
+  <w:abstractNum w:abstractNumId="23">
     <w:nsid w:val="695C2D34"/>
     <w:multiLevelType w:val="hybridMultilevel"/>
     <w:tmpl w:val="9D02CDAE"/>
@@ -14529,7 +14556,7 @@
       </w:pPr>
     </w:lvl>
   </w:abstractNum>
-  <w:abstractNum w:abstractNumId="24" w15:restartNumberingAfterBreak="0">
+  <w:abstractNum w:abstractNumId="24">
     <w:nsid w:val="6C4A101B"/>
     <w:multiLevelType w:val="hybridMultilevel"/>
     <w:tmpl w:val="0B726274"/>
@@ -14642,7 +14669,7 @@
       </w:rPr>
     </w:lvl>
   </w:abstractNum>
-  <w:abstractNum w:abstractNumId="25" w15:restartNumberingAfterBreak="0">
+  <w:abstractNum w:abstractNumId="25">
     <w:nsid w:val="6C943D39"/>
     <w:multiLevelType w:val="hybridMultilevel"/>
     <w:tmpl w:val="F0242206"/>
@@ -14755,7 +14782,7 @@
       </w:rPr>
     </w:lvl>
   </w:abstractNum>
-  <w:abstractNum w:abstractNumId="26" w15:restartNumberingAfterBreak="0">
+  <w:abstractNum w:abstractNumId="26">
     <w:nsid w:val="6DD97BF3"/>
     <w:multiLevelType w:val="hybridMultilevel"/>
     <w:tmpl w:val="C8C6FE24"/>
@@ -14868,7 +14895,7 @@
       </w:rPr>
     </w:lvl>
   </w:abstractNum>
-  <w:abstractNum w:abstractNumId="27" w15:restartNumberingAfterBreak="0">
+  <w:abstractNum w:abstractNumId="27">
     <w:nsid w:val="739602CA"/>
     <w:multiLevelType w:val="hybridMultilevel"/>
     <w:tmpl w:val="53820E50"/>
@@ -14954,7 +14981,7 @@
       </w:pPr>
     </w:lvl>
   </w:abstractNum>
-  <w:abstractNum w:abstractNumId="28" w15:restartNumberingAfterBreak="0">
+  <w:abstractNum w:abstractNumId="28">
     <w:nsid w:val="7BF94CD8"/>
     <w:multiLevelType w:val="hybridMultilevel"/>
     <w:tmpl w:val="C6CE4730"/>
@@ -15067,7 +15094,7 @@
       </w:rPr>
     </w:lvl>
   </w:abstractNum>
-  <w:abstractNum w:abstractNumId="29" w15:restartNumberingAfterBreak="0">
+  <w:abstractNum w:abstractNumId="29">
     <w:nsid w:val="7D99258B"/>
     <w:multiLevelType w:val="hybridMultilevel"/>
     <w:tmpl w:val="ED1C10D2"/>
@@ -15274,7 +15301,7 @@
 </file>
 
 <file path=word/styles.xml><?xml version="1.0" encoding="utf-8"?>
-<w:styles xmlns:mc="http://schemas.openxmlformats.org/markup-compatibility/2006" xmlns:r="http://schemas.openxmlformats.org/officeDocument/2006/relationships" xmlns:w="http://schemas.openxmlformats.org/wordprocessingml/2006/main" xmlns:w14="http://schemas.microsoft.com/office/word/2010/wordml" xmlns:w15="http://schemas.microsoft.com/office/word/2012/wordml" mc:Ignorable="w14 w15">
+<w:styles xmlns:mc="http://schemas.openxmlformats.org/markup-compatibility/2006" xmlns:r="http://schemas.openxmlformats.org/officeDocument/2006/relationships" xmlns:w="http://schemas.openxmlformats.org/wordprocessingml/2006/main" xmlns:w14="http://schemas.microsoft.com/office/word/2010/wordml" mc:Ignorable="w14">
   <w:docDefaults>
     <w:rPrDefault>
       <w:rPr>
@@ -15290,378 +15317,1207 @@
       </w:pPr>
     </w:pPrDefault>
   </w:docDefaults>
-  <w:latentStyles w:defLockedState="0" w:defUIPriority="99" w:defSemiHidden="0" w:defUnhideWhenUsed="0" w:defQFormat="0" w:count="371">
-    <w:lsdException w:name="Normal" w:uiPriority="0" w:qFormat="1"/>
-    <w:lsdException w:name="heading 1" w:uiPriority="9" w:qFormat="1"/>
-    <w:lsdException w:name="heading 2" w:semiHidden="1" w:uiPriority="9" w:unhideWhenUsed="1" w:qFormat="1"/>
-    <w:lsdException w:name="heading 3" w:semiHidden="1" w:uiPriority="9" w:unhideWhenUsed="1" w:qFormat="1"/>
-    <w:lsdException w:name="heading 4" w:semiHidden="1" w:uiPriority="9" w:unhideWhenUsed="1" w:qFormat="1"/>
-    <w:lsdException w:name="heading 5" w:semiHidden="1" w:uiPriority="9" w:unhideWhenUsed="1" w:qFormat="1"/>
-    <w:lsdException w:name="heading 6" w:semiHidden="1" w:uiPriority="9" w:unhideWhenUsed="1" w:qFormat="1"/>
-    <w:lsdException w:name="heading 7" w:semiHidden="1" w:uiPriority="9" w:unhideWhenUsed="1" w:qFormat="1"/>
-    <w:lsdException w:name="heading 8" w:semiHidden="1" w:uiPriority="9" w:unhideWhenUsed="1" w:qFormat="1"/>
-    <w:lsdException w:name="heading 9" w:semiHidden="1" w:uiPriority="9" w:unhideWhenUsed="1" w:qFormat="1"/>
-    <w:lsdException w:name="index 1" w:semiHidden="1" w:unhideWhenUsed="1"/>
-    <w:lsdException w:name="index 2" w:semiHidden="1" w:unhideWhenUsed="1"/>
-    <w:lsdException w:name="index 3" w:semiHidden="1" w:unhideWhenUsed="1"/>
-    <w:lsdException w:name="index 4" w:semiHidden="1" w:unhideWhenUsed="1"/>
-    <w:lsdException w:name="index 5" w:semiHidden="1" w:unhideWhenUsed="1"/>
-    <w:lsdException w:name="index 6" w:semiHidden="1" w:unhideWhenUsed="1"/>
-    <w:lsdException w:name="index 7" w:semiHidden="1" w:unhideWhenUsed="1"/>
-    <w:lsdException w:name="index 8" w:semiHidden="1" w:unhideWhenUsed="1"/>
-    <w:lsdException w:name="index 9" w:semiHidden="1" w:unhideWhenUsed="1"/>
-    <w:lsdException w:name="toc 1" w:semiHidden="1" w:uiPriority="39" w:unhideWhenUsed="1"/>
-    <w:lsdException w:name="toc 2" w:semiHidden="1" w:uiPriority="39" w:unhideWhenUsed="1"/>
-    <w:lsdException w:name="toc 3" w:semiHidden="1" w:uiPriority="39" w:unhideWhenUsed="1"/>
-    <w:lsdException w:name="toc 4" w:semiHidden="1" w:uiPriority="39" w:unhideWhenUsed="1"/>
-    <w:lsdException w:name="toc 5" w:semiHidden="1" w:uiPriority="39" w:unhideWhenUsed="1"/>
-    <w:lsdException w:name="toc 6" w:semiHidden="1" w:uiPriority="39" w:unhideWhenUsed="1"/>
-    <w:lsdException w:name="toc 7" w:semiHidden="1" w:uiPriority="39" w:unhideWhenUsed="1"/>
-    <w:lsdException w:name="toc 8" w:semiHidden="1" w:uiPriority="39" w:unhideWhenUsed="1"/>
-    <w:lsdException w:name="toc 9" w:semiHidden="1" w:uiPriority="39" w:unhideWhenUsed="1"/>
-    <w:lsdException w:name="Normal Indent" w:semiHidden="1" w:unhideWhenUsed="1"/>
-    <w:lsdException w:name="footnote text" w:semiHidden="1" w:unhideWhenUsed="1"/>
-    <w:lsdException w:name="annotation text" w:semiHidden="1" w:unhideWhenUsed="1"/>
-    <w:lsdException w:name="header" w:semiHidden="1" w:unhideWhenUsed="1"/>
-    <w:lsdException w:name="footer" w:semiHidden="1" w:unhideWhenUsed="1"/>
-    <w:lsdException w:name="index heading" w:semiHidden="1" w:unhideWhenUsed="1"/>
-    <w:lsdException w:name="caption" w:semiHidden="1" w:uiPriority="35" w:unhideWhenUsed="1" w:qFormat="1"/>
-    <w:lsdException w:name="table of figures" w:semiHidden="1" w:unhideWhenUsed="1"/>
-    <w:lsdException w:name="envelope address" w:semiHidden="1" w:unhideWhenUsed="1"/>
-    <w:lsdException w:name="envelope return" w:semiHidden="1" w:unhideWhenUsed="1"/>
-    <w:lsdException w:name="footnote reference" w:semiHidden="1" w:unhideWhenUsed="1"/>
-    <w:lsdException w:name="annotation reference" w:semiHidden="1" w:unhideWhenUsed="1"/>
-    <w:lsdException w:name="line number" w:semiHidden="1" w:unhideWhenUsed="1"/>
-    <w:lsdException w:name="page number" w:semiHidden="1" w:unhideWhenUsed="1"/>
-    <w:lsdException w:name="endnote reference" w:semiHidden="1" w:unhideWhenUsed="1"/>
-    <w:lsdException w:name="endnote text" w:semiHidden="1" w:unhideWhenUsed="1"/>
-    <w:lsdException w:name="table of authorities" w:semiHidden="1" w:unhideWhenUsed="1"/>
-    <w:lsdException w:name="macro" w:semiHidden="1" w:unhideWhenUsed="1"/>
-    <w:lsdException w:name="toa heading" w:semiHidden="1" w:unhideWhenUsed="1"/>
-    <w:lsdException w:name="List" w:semiHidden="1" w:unhideWhenUsed="1"/>
-    <w:lsdException w:name="List Bullet" w:semiHidden="1" w:unhideWhenUsed="1"/>
-    <w:lsdException w:name="List Number" w:semiHidden="1" w:unhideWhenUsed="1"/>
-    <w:lsdException w:name="List 2" w:semiHidden="1" w:unhideWhenUsed="1"/>
-    <w:lsdException w:name="List 3" w:semiHidden="1" w:unhideWhenUsed="1"/>
-    <w:lsdException w:name="List 4" w:semiHidden="1" w:unhideWhenUsed="1"/>
-    <w:lsdException w:name="List 5" w:semiHidden="1" w:unhideWhenUsed="1"/>
-    <w:lsdException w:name="List Bullet 2" w:semiHidden="1" w:unhideWhenUsed="1"/>
-    <w:lsdException w:name="List Bullet 3" w:semiHidden="1" w:unhideWhenUsed="1"/>
-    <w:lsdException w:name="List Bullet 4" w:semiHidden="1" w:unhideWhenUsed="1"/>
-    <w:lsdException w:name="List Bullet 5" w:semiHidden="1" w:unhideWhenUsed="1"/>
-    <w:lsdException w:name="List Number 2" w:semiHidden="1" w:unhideWhenUsed="1"/>
-    <w:lsdException w:name="List Number 3" w:semiHidden="1" w:unhideWhenUsed="1"/>
-    <w:lsdException w:name="List Number 4" w:semiHidden="1" w:unhideWhenUsed="1"/>
-    <w:lsdException w:name="List Number 5" w:semiHidden="1" w:unhideWhenUsed="1"/>
-    <w:lsdException w:name="Title" w:uiPriority="10" w:qFormat="1"/>
-    <w:lsdException w:name="Closing" w:semiHidden="1" w:unhideWhenUsed="1"/>
-    <w:lsdException w:name="Signature" w:semiHidden="1" w:unhideWhenUsed="1"/>
-    <w:lsdException w:name="Default Paragraph Font" w:semiHidden="1" w:uiPriority="1" w:unhideWhenUsed="1"/>
-    <w:lsdException w:name="Body Text" w:semiHidden="1" w:unhideWhenUsed="1"/>
-    <w:lsdException w:name="Body Text Indent" w:semiHidden="1" w:unhideWhenUsed="1"/>
-    <w:lsdException w:name="List Continue" w:semiHidden="1" w:unhideWhenUsed="1"/>
-    <w:lsdException w:name="List Continue 2" w:semiHidden="1" w:unhideWhenUsed="1"/>
-    <w:lsdException w:name="List Continue 3" w:semiHidden="1" w:unhideWhenUsed="1"/>
-    <w:lsdException w:name="List Continue 4" w:semiHidden="1" w:unhideWhenUsed="1"/>
-    <w:lsdException w:name="List Continue 5" w:semiHidden="1" w:unhideWhenUsed="1"/>
-    <w:lsdException w:name="Message Header" w:semiHidden="1" w:unhideWhenUsed="1"/>
-    <w:lsdException w:name="Subtitle" w:uiPriority="11" w:qFormat="1"/>
-    <w:lsdException w:name="Salutation" w:semiHidden="1" w:unhideWhenUsed="1"/>
-    <w:lsdException w:name="Date" w:semiHidden="1" w:unhideWhenUsed="1"/>
-    <w:lsdException w:name="Body Text First Indent" w:semiHidden="1" w:unhideWhenUsed="1"/>
-    <w:lsdException w:name="Body Text First Indent 2" w:semiHidden="1" w:unhideWhenUsed="1"/>
-    <w:lsdException w:name="Note Heading" w:semiHidden="1" w:unhideWhenUsed="1"/>
-    <w:lsdException w:name="Body Text 2" w:semiHidden="1" w:unhideWhenUsed="1"/>
-    <w:lsdException w:name="Body Text 3" w:semiHidden="1" w:unhideWhenUsed="1"/>
-    <w:lsdException w:name="Body Text Indent 2" w:semiHidden="1" w:unhideWhenUsed="1"/>
-    <w:lsdException w:name="Body Text Indent 3" w:semiHidden="1" w:unhideWhenUsed="1"/>
-    <w:lsdException w:name="Block Text" w:semiHidden="1" w:unhideWhenUsed="1"/>
-    <w:lsdException w:name="Hyperlink" w:semiHidden="1" w:unhideWhenUsed="1"/>
-    <w:lsdException w:name="FollowedHyperlink" w:semiHidden="1" w:unhideWhenUsed="1"/>
-    <w:lsdException w:name="Strong" w:uiPriority="22" w:qFormat="1"/>
-    <w:lsdException w:name="Emphasis" w:uiPriority="20" w:qFormat="1"/>
-    <w:lsdException w:name="Document Map" w:semiHidden="1" w:unhideWhenUsed="1"/>
-    <w:lsdException w:name="Plain Text" w:semiHidden="1" w:unhideWhenUsed="1"/>
-    <w:lsdException w:name="E-mail Signature" w:semiHidden="1" w:unhideWhenUsed="1"/>
-    <w:lsdException w:name="HTML Top of Form" w:semiHidden="1" w:unhideWhenUsed="1"/>
-    <w:lsdException w:name="HTML Bottom of Form" w:semiHidden="1" w:unhideWhenUsed="1"/>
-    <w:lsdException w:name="Normal (Web)" w:semiHidden="1" w:unhideWhenUsed="1"/>
-    <w:lsdException w:name="HTML Acronym" w:semiHidden="1" w:unhideWhenUsed="1"/>
-    <w:lsdException w:name="HTML Address" w:semiHidden="1" w:unhideWhenUsed="1"/>
-    <w:lsdException w:name="HTML Cite" w:semiHidden="1" w:unhideWhenUsed="1"/>
-    <w:lsdException w:name="HTML Code" w:semiHidden="1" w:unhideWhenUsed="1"/>
-    <w:lsdException w:name="HTML Definition" w:semiHidden="1" w:unhideWhenUsed="1"/>
-    <w:lsdException w:name="HTML Keyboard" w:semiHidden="1" w:unhideWhenUsed="1"/>
-    <w:lsdException w:name="HTML Preformatted" w:semiHidden="1" w:unhideWhenUsed="1"/>
-    <w:lsdException w:name="HTML Sample" w:semiHidden="1" w:unhideWhenUsed="1"/>
-    <w:lsdException w:name="HTML Typewriter" w:semiHidden="1" w:unhideWhenUsed="1"/>
-    <w:lsdException w:name="HTML Variable" w:semiHidden="1" w:unhideWhenUsed="1"/>
-    <w:lsdException w:name="Normal Table" w:semiHidden="1" w:unhideWhenUsed="1"/>
-    <w:lsdException w:name="annotation subject" w:semiHidden="1" w:unhideWhenUsed="1"/>
-    <w:lsdException w:name="No List" w:semiHidden="1" w:unhideWhenUsed="1"/>
-    <w:lsdException w:name="Outline List 1" w:semiHidden="1" w:unhideWhenUsed="1"/>
-    <w:lsdException w:name="Outline List 2" w:semiHidden="1" w:unhideWhenUsed="1"/>
-    <w:lsdException w:name="Outline List 3" w:semiHidden="1" w:unhideWhenUsed="1"/>
-    <w:lsdException w:name="Table Simple 1" w:semiHidden="1" w:unhideWhenUsed="1"/>
-    <w:lsdException w:name="Table Simple 2" w:semiHidden="1" w:unhideWhenUsed="1"/>
-    <w:lsdException w:name="Table Simple 3" w:semiHidden="1" w:unhideWhenUsed="1"/>
-    <w:lsdException w:name="Table Classic 1" w:semiHidden="1" w:unhideWhenUsed="1"/>
-    <w:lsdException w:name="Table Classic 2" w:semiHidden="1" w:unhideWhenUsed="1"/>
-    <w:lsdException w:name="Table Classic 3" w:semiHidden="1" w:unhideWhenUsed="1"/>
-    <w:lsdException w:name="Table Classic 4" w:semiHidden="1" w:unhideWhenUsed="1"/>
-    <w:lsdException w:name="Table Colorful 1" w:semiHidden="1" w:unhideWhenUsed="1"/>
-    <w:lsdException w:name="Table Colorful 2" w:semiHidden="1" w:unhideWhenUsed="1"/>
-    <w:lsdException w:name="Table Colorful 3" w:semiHidden="1" w:unhideWhenUsed="1"/>
-    <w:lsdException w:name="Table Columns 1" w:semiHidden="1" w:unhideWhenUsed="1"/>
-    <w:lsdException w:name="Table Columns 2" w:semiHidden="1" w:unhideWhenUsed="1"/>
-    <w:lsdException w:name="Table Columns 3" w:semiHidden="1" w:unhideWhenUsed="1"/>
-    <w:lsdException w:name="Table Columns 4" w:semiHidden="1" w:unhideWhenUsed="1"/>
-    <w:lsdException w:name="Table Columns 5" w:semiHidden="1" w:unhideWhenUsed="1"/>
-    <w:lsdException w:name="Table Grid 1" w:semiHidden="1" w:unhideWhenUsed="1"/>
-    <w:lsdException w:name="Table Grid 2" w:semiHidden="1" w:unhideWhenUsed="1"/>
-    <w:lsdException w:name="Table Grid 3" w:semiHidden="1" w:unhideWhenUsed="1"/>
-    <w:lsdException w:name="Table Grid 4" w:semiHidden="1" w:unhideWhenUsed="1"/>
-    <w:lsdException w:name="Table Grid 5" w:semiHidden="1" w:unhideWhenUsed="1"/>
-    <w:lsdException w:name="Table Grid 6" w:semiHidden="1" w:unhideWhenUsed="1"/>
-    <w:lsdException w:name="Table Grid 7" w:semiHidden="1" w:unhideWhenUsed="1"/>
-    <w:lsdException w:name="Table Grid 8" w:semiHidden="1" w:unhideWhenUsed="1"/>
-    <w:lsdException w:name="Table List 1" w:semiHidden="1" w:unhideWhenUsed="1"/>
-    <w:lsdException w:name="Table List 2" w:semiHidden="1" w:unhideWhenUsed="1"/>
-    <w:lsdException w:name="Table List 3" w:semiHidden="1" w:unhideWhenUsed="1"/>
-    <w:lsdException w:name="Table List 4" w:semiHidden="1" w:unhideWhenUsed="1"/>
-    <w:lsdException w:name="Table List 5" w:semiHidden="1" w:unhideWhenUsed="1"/>
-    <w:lsdException w:name="Table List 6" w:semiHidden="1" w:unhideWhenUsed="1"/>
-    <w:lsdException w:name="Table List 7" w:semiHidden="1" w:unhideWhenUsed="1"/>
-    <w:lsdException w:name="Table List 8" w:semiHidden="1" w:unhideWhenUsed="1"/>
-    <w:lsdException w:name="Table 3D effects 1" w:semiHidden="1" w:unhideWhenUsed="1"/>
-    <w:lsdException w:name="Table 3D effects 2" w:semiHidden="1" w:unhideWhenUsed="1"/>
-    <w:lsdException w:name="Table 3D effects 3" w:semiHidden="1" w:unhideWhenUsed="1"/>
-    <w:lsdException w:name="Table Contemporary" w:semiHidden="1" w:unhideWhenUsed="1"/>
-    <w:lsdException w:name="Table Elegant" w:semiHidden="1" w:unhideWhenUsed="1"/>
-    <w:lsdException w:name="Table Professional" w:semiHidden="1" w:unhideWhenUsed="1"/>
-    <w:lsdException w:name="Table Subtle 1" w:semiHidden="1" w:unhideWhenUsed="1"/>
-    <w:lsdException w:name="Table Subtle 2" w:semiHidden="1" w:unhideWhenUsed="1"/>
-    <w:lsdException w:name="Table Web 1" w:semiHidden="1" w:unhideWhenUsed="1"/>
-    <w:lsdException w:name="Table Web 2" w:semiHidden="1" w:unhideWhenUsed="1"/>
-    <w:lsdException w:name="Table Web 3" w:semiHidden="1" w:unhideWhenUsed="1"/>
-    <w:lsdException w:name="Balloon Text" w:semiHidden="1" w:unhideWhenUsed="1"/>
-    <w:lsdException w:name="Table Grid" w:uiPriority="59"/>
-    <w:lsdException w:name="Table Theme" w:semiHidden="1" w:unhideWhenUsed="1"/>
-    <w:lsdException w:name="Placeholder Text" w:semiHidden="1"/>
-    <w:lsdException w:name="No Spacing" w:uiPriority="1" w:qFormat="1"/>
-    <w:lsdException w:name="Light Shading" w:uiPriority="60"/>
-    <w:lsdException w:name="Light List" w:uiPriority="61"/>
-    <w:lsdException w:name="Light Grid" w:uiPriority="62"/>
-    <w:lsdException w:name="Medium Shading 1" w:uiPriority="63"/>
-    <w:lsdException w:name="Medium Shading 2" w:uiPriority="64"/>
-    <w:lsdException w:name="Medium List 1" w:uiPriority="65"/>
-    <w:lsdException w:name="Medium List 2" w:uiPriority="66"/>
-    <w:lsdException w:name="Medium Grid 1" w:uiPriority="67"/>
-    <w:lsdException w:name="Medium Grid 2" w:uiPriority="68"/>
-    <w:lsdException w:name="Medium Grid 3" w:uiPriority="69"/>
-    <w:lsdException w:name="Dark List" w:uiPriority="70"/>
-    <w:lsdException w:name="Colorful Shading" w:uiPriority="71"/>
-    <w:lsdException w:name="Colorful List" w:uiPriority="72"/>
-    <w:lsdException w:name="Colorful Grid" w:uiPriority="73"/>
-    <w:lsdException w:name="Light Shading Accent 1" w:uiPriority="60"/>
-    <w:lsdException w:name="Light List Accent 1" w:uiPriority="61"/>
-    <w:lsdException w:name="Light Grid Accent 1" w:uiPriority="62"/>
-    <w:lsdException w:name="Medium Shading 1 Accent 1" w:uiPriority="63"/>
-    <w:lsdException w:name="Medium Shading 2 Accent 1" w:uiPriority="64"/>
-    <w:lsdException w:name="Medium List 1 Accent 1" w:uiPriority="65"/>
-    <w:lsdException w:name="Revision" w:semiHidden="1"/>
-    <w:lsdException w:name="List Paragraph" w:uiPriority="34" w:qFormat="1"/>
-    <w:lsdException w:name="Quote" w:uiPriority="29" w:qFormat="1"/>
-    <w:lsdException w:name="Intense Quote" w:uiPriority="30" w:qFormat="1"/>
-    <w:lsdException w:name="Medium List 2 Accent 1" w:uiPriority="66"/>
-    <w:lsdException w:name="Medium Grid 1 Accent 1" w:uiPriority="67"/>
-    <w:lsdException w:name="Medium Grid 2 Accent 1" w:uiPriority="68"/>
-    <w:lsdException w:name="Medium Grid 3 Accent 1" w:uiPriority="69"/>
-    <w:lsdException w:name="Dark List Accent 1" w:uiPriority="70"/>
-    <w:lsdException w:name="Colorful Shading Accent 1" w:uiPriority="71"/>
-    <w:lsdException w:name="Colorful List Accent 1" w:uiPriority="72"/>
-    <w:lsdException w:name="Colorful Grid Accent 1" w:uiPriority="73"/>
-    <w:lsdException w:name="Light Shading Accent 2" w:uiPriority="60"/>
-    <w:lsdException w:name="Light List Accent 2" w:uiPriority="61"/>
-    <w:lsdException w:name="Light Grid Accent 2" w:uiPriority="62"/>
-    <w:lsdException w:name="Medium Shading 1 Accent 2" w:uiPriority="63"/>
-    <w:lsdException w:name="Medium Shading 2 Accent 2" w:uiPriority="64"/>
-    <w:lsdException w:name="Medium List 1 Accent 2" w:uiPriority="65"/>
-    <w:lsdException w:name="Medium List 2 Accent 2" w:uiPriority="66"/>
-    <w:lsdException w:name="Medium Grid 1 Accent 2" w:uiPriority="67"/>
-    <w:lsdException w:name="Medium Grid 2 Accent 2" w:uiPriority="68"/>
-    <w:lsdException w:name="Medium Grid 3 Accent 2" w:uiPriority="69"/>
-    <w:lsdException w:name="Dark List Accent 2" w:uiPriority="70"/>
-    <w:lsdException w:name="Colorful Shading Accent 2" w:uiPriority="71"/>
-    <w:lsdException w:name="Colorful List Accent 2" w:uiPriority="72"/>
-    <w:lsdException w:name="Colorful Grid Accent 2" w:uiPriority="73"/>
-    <w:lsdException w:name="Light Shading Accent 3" w:uiPriority="60"/>
-    <w:lsdException w:name="Light List Accent 3" w:uiPriority="61"/>
-    <w:lsdException w:name="Light Grid Accent 3" w:uiPriority="62"/>
-    <w:lsdException w:name="Medium Shading 1 Accent 3" w:uiPriority="63"/>
-    <w:lsdException w:name="Medium Shading 2 Accent 3" w:uiPriority="64"/>
-    <w:lsdException w:name="Medium List 1 Accent 3" w:uiPriority="65"/>
-    <w:lsdException w:name="Medium List 2 Accent 3" w:uiPriority="66"/>
-    <w:lsdException w:name="Medium Grid 1 Accent 3" w:uiPriority="67"/>
-    <w:lsdException w:name="Medium Grid 2 Accent 3" w:uiPriority="68"/>
-    <w:lsdException w:name="Medium Grid 3 Accent 3" w:uiPriority="69"/>
-    <w:lsdException w:name="Dark List Accent 3" w:uiPriority="70"/>
-    <w:lsdException w:name="Colorful Shading Accent 3" w:uiPriority="71"/>
-    <w:lsdException w:name="Colorful List Accent 3" w:uiPriority="72"/>
-    <w:lsdException w:name="Colorful Grid Accent 3" w:uiPriority="73"/>
-    <w:lsdException w:name="Light Shading Accent 4" w:uiPriority="60"/>
-    <w:lsdException w:name="Light List Accent 4" w:uiPriority="61"/>
-    <w:lsdException w:name="Light Grid Accent 4" w:uiPriority="62"/>
-    <w:lsdException w:name="Medium Shading 1 Accent 4" w:uiPriority="63"/>
-    <w:lsdException w:name="Medium Shading 2 Accent 4" w:uiPriority="64"/>
-    <w:lsdException w:name="Medium List 1 Accent 4" w:uiPriority="65"/>
-    <w:lsdException w:name="Medium List 2 Accent 4" w:uiPriority="66"/>
-    <w:lsdException w:name="Medium Grid 1 Accent 4" w:uiPriority="67"/>
-    <w:lsdException w:name="Medium Grid 2 Accent 4" w:uiPriority="68"/>
-    <w:lsdException w:name="Medium Grid 3 Accent 4" w:uiPriority="69"/>
-    <w:lsdException w:name="Dark List Accent 4" w:uiPriority="70"/>
-    <w:lsdException w:name="Colorful Shading Accent 4" w:uiPriority="71"/>
-    <w:lsdException w:name="Colorful List Accent 4" w:uiPriority="72"/>
-    <w:lsdException w:name="Colorful Grid Accent 4" w:uiPriority="73"/>
-    <w:lsdException w:name="Light Shading Accent 5" w:uiPriority="60"/>
-    <w:lsdException w:name="Light List Accent 5" w:uiPriority="61"/>
-    <w:lsdException w:name="Light Grid Accent 5" w:uiPriority="62"/>
-    <w:lsdException w:name="Medium Shading 1 Accent 5" w:uiPriority="63"/>
-    <w:lsdException w:name="Medium Shading 2 Accent 5" w:uiPriority="64"/>
-    <w:lsdException w:name="Medium List 1 Accent 5" w:uiPriority="65"/>
-    <w:lsdException w:name="Medium List 2 Accent 5" w:uiPriority="66"/>
-    <w:lsdException w:name="Medium Grid 1 Accent 5" w:uiPriority="67"/>
-    <w:lsdException w:name="Medium Grid 2 Accent 5" w:uiPriority="68"/>
-    <w:lsdException w:name="Medium Grid 3 Accent 5" w:uiPriority="69"/>
-    <w:lsdException w:name="Dark List Accent 5" w:uiPriority="70"/>
-    <w:lsdException w:name="Colorful Shading Accent 5" w:uiPriority="71"/>
-    <w:lsdException w:name="Colorful List Accent 5" w:uiPriority="72"/>
-    <w:lsdException w:name="Colorful Grid Accent 5" w:uiPriority="73"/>
-    <w:lsdException w:name="Light Shading Accent 6" w:uiPriority="60"/>
-    <w:lsdException w:name="Light List Accent 6" w:uiPriority="61"/>
-    <w:lsdException w:name="Light Grid Accent 6" w:uiPriority="62"/>
-    <w:lsdException w:name="Medium Shading 1 Accent 6" w:uiPriority="63"/>
-    <w:lsdException w:name="Medium Shading 2 Accent 6" w:uiPriority="64"/>
-    <w:lsdException w:name="Medium List 1 Accent 6" w:uiPriority="65"/>
-    <w:lsdException w:name="Medium List 2 Accent 6" w:uiPriority="66"/>
-    <w:lsdException w:name="Medium Grid 1 Accent 6" w:uiPriority="67"/>
-    <w:lsdException w:name="Medium Grid 2 Accent 6" w:uiPriority="68"/>
-    <w:lsdException w:name="Medium Grid 3 Accent 6" w:uiPriority="69"/>
-    <w:lsdException w:name="Dark List Accent 6" w:uiPriority="70"/>
-    <w:lsdException w:name="Colorful Shading Accent 6" w:uiPriority="71"/>
-    <w:lsdException w:name="Colorful List Accent 6" w:uiPriority="72"/>
-    <w:lsdException w:name="Colorful Grid Accent 6" w:uiPriority="73"/>
-    <w:lsdException w:name="Subtle Emphasis" w:uiPriority="19" w:qFormat="1"/>
-    <w:lsdException w:name="Intense Emphasis" w:uiPriority="21" w:qFormat="1"/>
-    <w:lsdException w:name="Subtle Reference" w:uiPriority="31" w:qFormat="1"/>
-    <w:lsdException w:name="Intense Reference" w:uiPriority="32" w:qFormat="1"/>
-    <w:lsdException w:name="Book Title" w:uiPriority="33" w:qFormat="1"/>
-    <w:lsdException w:name="Bibliography" w:semiHidden="1" w:uiPriority="37" w:unhideWhenUsed="1"/>
-    <w:lsdException w:name="TOC Heading" w:semiHidden="1" w:uiPriority="39" w:unhideWhenUsed="1" w:qFormat="1"/>
-    <w:lsdException w:name="Plain Table 1" w:uiPriority="41"/>
-    <w:lsdException w:name="Plain Table 2" w:uiPriority="42"/>
-    <w:lsdException w:name="Plain Table 3" w:uiPriority="43"/>
-    <w:lsdException w:name="Plain Table 4" w:uiPriority="44"/>
-    <w:lsdException w:name="Plain Table 5" w:uiPriority="45"/>
-    <w:lsdException w:name="Grid Table Light" w:uiPriority="40"/>
-    <w:lsdException w:name="Grid Table 1 Light" w:uiPriority="46"/>
-    <w:lsdException w:name="Grid Table 2" w:uiPriority="47"/>
-    <w:lsdException w:name="Grid Table 3" w:uiPriority="48"/>
-    <w:lsdException w:name="Grid Table 4" w:uiPriority="49"/>
-    <w:lsdException w:name="Grid Table 5 Dark" w:uiPriority="50"/>
-    <w:lsdException w:name="Grid Table 6 Colorful" w:uiPriority="51"/>
-    <w:lsdException w:name="Grid Table 7 Colorful" w:uiPriority="52"/>
-    <w:lsdException w:name="Grid Table 1 Light Accent 1" w:uiPriority="46"/>
-    <w:lsdException w:name="Grid Table 2 Accent 1" w:uiPriority="47"/>
-    <w:lsdException w:name="Grid Table 3 Accent 1" w:uiPriority="48"/>
-    <w:lsdException w:name="Grid Table 4 Accent 1" w:uiPriority="49"/>
-    <w:lsdException w:name="Grid Table 5 Dark Accent 1" w:uiPriority="50"/>
-    <w:lsdException w:name="Grid Table 6 Colorful Accent 1" w:uiPriority="51"/>
-    <w:lsdException w:name="Grid Table 7 Colorful Accent 1" w:uiPriority="52"/>
-    <w:lsdException w:name="Grid Table 1 Light Accent 2" w:uiPriority="46"/>
-    <w:lsdException w:name="Grid Table 2 Accent 2" w:uiPriority="47"/>
-    <w:lsdException w:name="Grid Table 3 Accent 2" w:uiPriority="48"/>
-    <w:lsdException w:name="Grid Table 4 Accent 2" w:uiPriority="49"/>
-    <w:lsdException w:name="Grid Table 5 Dark Accent 2" w:uiPriority="50"/>
-    <w:lsdException w:name="Grid Table 6 Colorful Accent 2" w:uiPriority="51"/>
-    <w:lsdException w:name="Grid Table 7 Colorful Accent 2" w:uiPriority="52"/>
-    <w:lsdException w:name="Grid Table 1 Light Accent 3" w:uiPriority="46"/>
-    <w:lsdException w:name="Grid Table 2 Accent 3" w:uiPriority="47"/>
-    <w:lsdException w:name="Grid Table 3 Accent 3" w:uiPriority="48"/>
-    <w:lsdException w:name="Grid Table 4 Accent 3" w:uiPriority="49"/>
-    <w:lsdException w:name="Grid Table 5 Dark Accent 3" w:uiPriority="50"/>
-    <w:lsdException w:name="Grid Table 6 Colorful Accent 3" w:uiPriority="51"/>
-    <w:lsdException w:name="Grid Table 7 Colorful Accent 3" w:uiPriority="52"/>
-    <w:lsdException w:name="Grid Table 1 Light Accent 4" w:uiPriority="46"/>
-    <w:lsdException w:name="Grid Table 2 Accent 4" w:uiPriority="47"/>
-    <w:lsdException w:name="Grid Table 3 Accent 4" w:uiPriority="48"/>
-    <w:lsdException w:name="Grid Table 4 Accent 4" w:uiPriority="49"/>
-    <w:lsdException w:name="Grid Table 5 Dark Accent 4" w:uiPriority="50"/>
-    <w:lsdException w:name="Grid Table 6 Colorful Accent 4" w:uiPriority="51"/>
-    <w:lsdException w:name="Grid Table 7 Colorful Accent 4" w:uiPriority="52"/>
-    <w:lsdException w:name="Grid Table 1 Light Accent 5" w:uiPriority="46"/>
-    <w:lsdException w:name="Grid Table 2 Accent 5" w:uiPriority="47"/>
-    <w:lsdException w:name="Grid Table 3 Accent 5" w:uiPriority="48"/>
-    <w:lsdException w:name="Grid Table 4 Accent 5" w:uiPriority="49"/>
-    <w:lsdException w:name="Grid Table 5 Dark Accent 5" w:uiPriority="50"/>
-    <w:lsdException w:name="Grid Table 6 Colorful Accent 5" w:uiPriority="51"/>
-    <w:lsdException w:name="Grid Table 7 Colorful Accent 5" w:uiPriority="52"/>
-    <w:lsdException w:name="Grid Table 1 Light Accent 6" w:uiPriority="46"/>
-    <w:lsdException w:name="Grid Table 2 Accent 6" w:uiPriority="47"/>
-    <w:lsdException w:name="Grid Table 3 Accent 6" w:uiPriority="48"/>
-    <w:lsdException w:name="Grid Table 4 Accent 6" w:uiPriority="49"/>
-    <w:lsdException w:name="Grid Table 5 Dark Accent 6" w:uiPriority="50"/>
-    <w:lsdException w:name="Grid Table 6 Colorful Accent 6" w:uiPriority="51"/>
-    <w:lsdException w:name="Grid Table 7 Colorful Accent 6" w:uiPriority="52"/>
-    <w:lsdException w:name="List Table 1 Light" w:uiPriority="46"/>
-    <w:lsdException w:name="List Table 2" w:uiPriority="47"/>
-    <w:lsdException w:name="List Table 3" w:uiPriority="48"/>
-    <w:lsdException w:name="List Table 4" w:uiPriority="49"/>
-    <w:lsdException w:name="List Table 5 Dark" w:uiPriority="50"/>
-    <w:lsdException w:name="List Table 6 Colorful" w:uiPriority="51"/>
-    <w:lsdException w:name="List Table 7 Colorful" w:uiPriority="52"/>
-    <w:lsdException w:name="List Table 1 Light Accent 1" w:uiPriority="46"/>
-    <w:lsdException w:name="List Table 2 Accent 1" w:uiPriority="47"/>
-    <w:lsdException w:name="List Table 3 Accent 1" w:uiPriority="48"/>
-    <w:lsdException w:name="List Table 4 Accent 1" w:uiPriority="49"/>
-    <w:lsdException w:name="List Table 5 Dark Accent 1" w:uiPriority="50"/>
-    <w:lsdException w:name="List Table 6 Colorful Accent 1" w:uiPriority="51"/>
-    <w:lsdException w:name="List Table 7 Colorful Accent 1" w:uiPriority="52"/>
-    <w:lsdException w:name="List Table 1 Light Accent 2" w:uiPriority="46"/>
-    <w:lsdException w:name="List Table 2 Accent 2" w:uiPriority="47"/>
-    <w:lsdException w:name="List Table 3 Accent 2" w:uiPriority="48"/>
-    <w:lsdException w:name="List Table 4 Accent 2" w:uiPriority="49"/>
-    <w:lsdException w:name="List Table 5 Dark Accent 2" w:uiPriority="50"/>
-    <w:lsdException w:name="List Table 6 Colorful Accent 2" w:uiPriority="51"/>
-    <w:lsdException w:name="List Table 7 Colorful Accent 2" w:uiPriority="52"/>
-    <w:lsdException w:name="List Table 1 Light Accent 3" w:uiPriority="46"/>
-    <w:lsdException w:name="List Table 2 Accent 3" w:uiPriority="47"/>
-    <w:lsdException w:name="List Table 3 Accent 3" w:uiPriority="48"/>
-    <w:lsdException w:name="List Table 4 Accent 3" w:uiPriority="49"/>
-    <w:lsdException w:name="List Table 5 Dark Accent 3" w:uiPriority="50"/>
-    <w:lsdException w:name="List Table 6 Colorful Accent 3" w:uiPriority="51"/>
-    <w:lsdException w:name="List Table 7 Colorful Accent 3" w:uiPriority="52"/>
-    <w:lsdException w:name="List Table 1 Light Accent 4" w:uiPriority="46"/>
-    <w:lsdException w:name="List Table 2 Accent 4" w:uiPriority="47"/>
-    <w:lsdException w:name="List Table 3 Accent 4" w:uiPriority="48"/>
-    <w:lsdException w:name="List Table 4 Accent 4" w:uiPriority="49"/>
-    <w:lsdException w:name="List Table 5 Dark Accent 4" w:uiPriority="50"/>
-    <w:lsdException w:name="List Table 6 Colorful Accent 4" w:uiPriority="51"/>
-    <w:lsdException w:name="List Table 7 Colorful Accent 4" w:uiPriority="52"/>
-    <w:lsdException w:name="List Table 1 Light Accent 5" w:uiPriority="46"/>
-    <w:lsdException w:name="List Table 2 Accent 5" w:uiPriority="47"/>
-    <w:lsdException w:name="List Table 3 Accent 5" w:uiPriority="48"/>
-    <w:lsdException w:name="List Table 4 Accent 5" w:uiPriority="49"/>
-    <w:lsdException w:name="List Table 5 Dark Accent 5" w:uiPriority="50"/>
-    <w:lsdException w:name="List Table 6 Colorful Accent 5" w:uiPriority="51"/>
-    <w:lsdException w:name="List Table 7 Colorful Accent 5" w:uiPriority="52"/>
-    <w:lsdException w:name="List Table 1 Light Accent 6" w:uiPriority="46"/>
-    <w:lsdException w:name="List Table 2 Accent 6" w:uiPriority="47"/>
-    <w:lsdException w:name="List Table 3 Accent 6" w:uiPriority="48"/>
-    <w:lsdException w:name="List Table 4 Accent 6" w:uiPriority="49"/>
-    <w:lsdException w:name="List Table 5 Dark Accent 6" w:uiPriority="50"/>
-    <w:lsdException w:name="List Table 6 Colorful Accent 6" w:uiPriority="51"/>
-    <w:lsdException w:name="List Table 7 Colorful Accent 6" w:uiPriority="52"/>
+  <w:latentStyles w:defLockedState="0" w:defUIPriority="99" w:defSemiHidden="1" w:defUnhideWhenUsed="1" w:defQFormat="0" w:count="267">
+    <w:lsdException w:name="Normal" w:semiHidden="0" w:uiPriority="0" w:unhideWhenUsed="0" w:qFormat="1"/>
+    <w:lsdException w:name="heading 1" w:semiHidden="0" w:uiPriority="9" w:unhideWhenUsed="0" w:qFormat="1"/>
+    <w:lsdException w:name="heading 2" w:uiPriority="9" w:qFormat="1"/>
+    <w:lsdException w:name="heading 3" w:uiPriority="9" w:qFormat="1"/>
+    <w:lsdException w:name="heading 4" w:uiPriority="9" w:qFormat="1"/>
+    <w:lsdException w:name="heading 5" w:uiPriority="9" w:qFormat="1"/>
+    <w:lsdException w:name="heading 6" w:uiPriority="9" w:qFormat="1"/>
+    <w:lsdException w:name="heading 7" w:uiPriority="9" w:qFormat="1"/>
+    <w:lsdException w:name="heading 8" w:uiPriority="9" w:qFormat="1"/>
+    <w:lsdException w:name="heading 9" w:uiPriority="9" w:qFormat="1"/>
+    <w:lsdException w:name="toc 1" w:uiPriority="39"/>
+    <w:lsdException w:name="toc 2" w:uiPriority="39"/>
+    <w:lsdException w:name="toc 3" w:uiPriority="39"/>
+    <w:lsdException w:name="toc 4" w:uiPriority="39"/>
+    <w:lsdException w:name="toc 5" w:uiPriority="39"/>
+    <w:lsdException w:name="toc 6" w:uiPriority="39"/>
+    <w:lsdException w:name="toc 7" w:uiPriority="39"/>
+    <w:lsdException w:name="toc 8" w:uiPriority="39"/>
+    <w:lsdException w:name="toc 9" w:uiPriority="39"/>
+    <w:lsdException w:name="caption" w:uiPriority="35" w:qFormat="1"/>
+    <w:lsdException w:name="Title" w:semiHidden="0" w:uiPriority="10" w:unhideWhenUsed="0" w:qFormat="1"/>
+    <w:lsdException w:name="Default Paragraph Font" w:uiPriority="1"/>
+    <w:lsdException w:name="Subtitle" w:semiHidden="0" w:uiPriority="11" w:unhideWhenUsed="0" w:qFormat="1"/>
+    <w:lsdException w:name="Strong" w:semiHidden="0" w:uiPriority="22" w:unhideWhenUsed="0" w:qFormat="1"/>
+    <w:lsdException w:name="Emphasis" w:semiHidden="0" w:uiPriority="20" w:unhideWhenUsed="0" w:qFormat="1"/>
+    <w:lsdException w:name="Table Grid" w:semiHidden="0" w:uiPriority="59" w:unhideWhenUsed="0"/>
+    <w:lsdException w:name="Placeholder Text" w:unhideWhenUsed="0"/>
+    <w:lsdException w:name="No Spacing" w:semiHidden="0" w:uiPriority="1" w:unhideWhenUsed="0" w:qFormat="1"/>
+    <w:lsdException w:name="Light Shading" w:semiHidden="0" w:uiPriority="60" w:unhideWhenUsed="0"/>
+    <w:lsdException w:name="Light List" w:semiHidden="0" w:uiPriority="61" w:unhideWhenUsed="0"/>
+    <w:lsdException w:name="Light Grid" w:semiHidden="0" w:uiPriority="62" w:unhideWhenUsed="0"/>
+    <w:lsdException w:name="Medium Shading 1" w:semiHidden="0" w:uiPriority="63" w:unhideWhenUsed="0"/>
+    <w:lsdException w:name="Medium Shading 2" w:semiHidden="0" w:uiPriority="64" w:unhideWhenUsed="0"/>
+    <w:lsdException w:name="Medium List 1" w:semiHidden="0" w:uiPriority="65" w:unhideWhenUsed="0"/>
+    <w:lsdException w:name="Medium List 2" w:semiHidden="0" w:uiPriority="66" w:unhideWhenUsed="0"/>
+    <w:lsdException w:name="Medium Grid 1" w:semiHidden="0" w:uiPriority="67" w:unhideWhenUsed="0"/>
+    <w:lsdException w:name="Medium Grid 2" w:semiHidden="0" w:uiPriority="68" w:unhideWhenUsed="0"/>
+    <w:lsdException w:name="Medium Grid 3" w:semiHidden="0" w:uiPriority="69" w:unhideWhenUsed="0"/>
+    <w:lsdException w:name="Dark List" w:semiHidden="0" w:uiPriority="70" w:unhideWhenUsed="0"/>
+    <w:lsdException w:name="Colorful Shading" w:semiHidden="0" w:uiPriority="71" w:unhideWhenUsed="0"/>
+    <w:lsdException w:name="Colorful List" w:semiHidden="0" w:uiPriority="72" w:unhideWhenUsed="0"/>
+    <w:lsdException w:name="Colorful Grid" w:semiHidden="0" w:uiPriority="73" w:unhideWhenUsed="0"/>
+    <w:lsdException w:name="Light Shading Accent 1" w:semiHidden="0" w:uiPriority="60" w:unhideWhenUsed="0"/>
+    <w:lsdException w:name="Light List Accent 1" w:semiHidden="0" w:uiPriority="61" w:unhideWhenUsed="0"/>
+    <w:lsdException w:name="Light Grid Accent 1" w:semiHidden="0" w:uiPriority="62" w:unhideWhenUsed="0"/>
+    <w:lsdException w:name="Medium Shading 1 Accent 1" w:semiHidden="0" w:uiPriority="63" w:unhideWhenUsed="0"/>
+    <w:lsdException w:name="Medium Shading 2 Accent 1" w:semiHidden="0" w:uiPriority="64" w:unhideWhenUsed="0"/>
+    <w:lsdException w:name="Medium List 1 Accent 1" w:semiHidden="0" w:uiPriority="65" w:unhideWhenUsed="0"/>
+    <w:lsdException w:name="Revision" w:unhideWhenUsed="0"/>
+    <w:lsdException w:name="List Paragraph" w:semiHidden="0" w:uiPriority="34" w:unhideWhenUsed="0" w:qFormat="1"/>
+    <w:lsdException w:name="Quote" w:semiHidden="0" w:uiPriority="29" w:unhideWhenUsed="0" w:qFormat="1"/>
+    <w:lsdException w:name="Intense Quote" w:semiHidden="0" w:uiPriority="30" w:unhideWhenUsed="0" w:qFormat="1"/>
+    <w:lsdException w:name="Medium List 2 Accent 1" w:semiHidden="0" w:uiPriority="66" w:unhideWhenUsed="0"/>
+    <w:lsdException w:name="Medium Grid 1 Accent 1" w:semiHidden="0" w:uiPriority="67" w:unhideWhenUsed="0"/>
+    <w:lsdException w:name="Medium Grid 2 Accent 1" w:semiHidden="0" w:uiPriority="68" w:unhideWhenUsed="0"/>
+    <w:lsdException w:name="Medium Grid 3 Accent 1" w:semiHidden="0" w:uiPriority="69" w:unhideWhenUsed="0"/>
+    <w:lsdException w:name="Dark List Accent 1" w:semiHidden="0" w:uiPriority="70" w:unhideWhenUsed="0"/>
+    <w:lsdException w:name="Colorful Shading Accent 1" w:semiHidden="0" w:uiPriority="71" w:unhideWhenUsed="0"/>
+    <w:lsdException w:name="Colorful List Accent 1" w:semiHidden="0" w:uiPriority="72" w:unhideWhenUsed="0"/>
+    <w:lsdException w:name="Colorful Grid Accent 1" w:semiHidden="0" w:uiPriority="73" w:unhideWhenUsed="0"/>
+    <w:lsdException w:name="Light Shading Accent 2" w:semiHidden="0" w:uiPriority="60" w:unhideWhenUsed="0"/>
+    <w:lsdException w:name="Light List Accent 2" w:semiHidden="0" w:uiPriority="61" w:unhideWhenUsed="0"/>
+    <w:lsdException w:name="Light Grid Accent 2" w:semiHidden="0" w:uiPriority="62" w:unhideWhenUsed="0"/>
+    <w:lsdException w:name="Medium Shading 1 Accent 2" w:semiHidden="0" w:uiPriority="63" w:unhideWhenUsed="0"/>
+    <w:lsdException w:name="Medium Shading 2 Accent 2" w:semiHidden="0" w:uiPriority="64" w:unhideWhenUsed="0"/>
+    <w:lsdException w:name="Medium List 1 Accent 2" w:semiHidden="0" w:uiPriority="65" w:unhideWhenUsed="0"/>
+    <w:lsdException w:name="Medium List 2 Accent 2" w:semiHidden="0" w:uiPriority="66" w:unhideWhenUsed="0"/>
+    <w:lsdException w:name="Medium Grid 1 Accent 2" w:semiHidden="0" w:uiPriority="67" w:unhideWhenUsed="0"/>
+    <w:lsdException w:name="Medium Grid 2 Accent 2" w:semiHidden="0" w:uiPriority="68" w:unhideWhenUsed="0"/>
+    <w:lsdException w:name="Medium Grid 3 Accent 2" w:semiHidden="0" w:uiPriority="69" w:unhideWhenUsed="0"/>
+    <w:lsdException w:name="Dark List Accent 2" w:semiHidden="0" w:uiPriority="70" w:unhideWhenUsed="0"/>
+    <w:lsdException w:name="Colorful Shading Accent 2" w:semiHidden="0" w:uiPriority="71" w:unhideWhenUsed="0"/>
+    <w:lsdException w:name="Colorful List Accent 2" w:semiHidden="0" w:uiPriority="72" w:unhideWhenUsed="0"/>
+    <w:lsdException w:name="Colorful Grid Accent 2" w:semiHidden="0" w:uiPriority="73" w:unhideWhenUsed="0"/>
+    <w:lsdException w:name="Light Shading Accent 3" w:semiHidden="0" w:uiPriority="60" w:unhideWhenUsed="0"/>
+    <w:lsdException w:name="Light List Accent 3" w:semiHidden="0" w:uiPriority="61" w:unhideWhenUsed="0"/>
+    <w:lsdException w:name="Light Grid Accent 3" w:semiHidden="0" w:uiPriority="62" w:unhideWhenUsed="0"/>
+    <w:lsdException w:name="Medium Shading 1 Accent 3" w:semiHidden="0" w:uiPriority="63" w:unhideWhenUsed="0"/>
+    <w:lsdException w:name="Medium Shading 2 Accent 3" w:semiHidden="0" w:uiPriority="64" w:unhideWhenUsed="0"/>
+    <w:lsdException w:name="Medium List 1 Accent 3" w:semiHidden="0" w:uiPriority="65" w:unhideWhenUsed="0"/>
+    <w:lsdException w:name="Medium List 2 Accent 3" w:semiHidden="0" w:uiPriority="66" w:unhideWhenUsed="0"/>
+    <w:lsdException w:name="Medium Grid 1 Accent 3" w:semiHidden="0" w:uiPriority="67" w:unhideWhenUsed="0"/>
+    <w:lsdException w:name="Medium Grid 2 Accent 3" w:semiHidden="0" w:uiPriority="68" w:unhideWhenUsed="0"/>
+    <w:lsdException w:name="Medium Grid 3 Accent 3" w:semiHidden="0" w:uiPriority="69" w:unhideWhenUsed="0"/>
+    <w:lsdException w:name="Dark List Accent 3" w:semiHidden="0" w:uiPriority="70" w:unhideWhenUsed="0"/>
+    <w:lsdException w:name="Colorful Shading Accent 3" w:semiHidden="0" w:uiPriority="71" w:unhideWhenUsed="0"/>
+    <w:lsdException w:name="Colorful List Accent 3" w:semiHidden="0" w:uiPriority="72" w:unhideWhenUsed="0"/>
+    <w:lsdException w:name="Colorful Grid Accent 3" w:semiHidden="0" w:uiPriority="73" w:unhideWhenUsed="0"/>
+    <w:lsdException w:name="Light Shading Accent 4" w:semiHidden="0" w:uiPriority="60" w:unhideWhenUsed="0"/>
+    <w:lsdException w:name="Light List Accent 4" w:semiHidden="0" w:uiPriority="61" w:unhideWhenUsed="0"/>
+    <w:lsdException w:name="Light Grid Accent 4" w:semiHidden="0" w:uiPriority="62" w:unhideWhenUsed="0"/>
+    <w:lsdException w:name="Medium Shading 1 Accent 4" w:semiHidden="0" w:uiPriority="63" w:unhideWhenUsed="0"/>
+    <w:lsdException w:name="Medium Shading 2 Accent 4" w:semiHidden="0" w:uiPriority="64" w:unhideWhenUsed="0"/>
+    <w:lsdException w:name="Medium List 1 Accent 4" w:semiHidden="0" w:uiPriority="65" w:unhideWhenUsed="0"/>
+    <w:lsdException w:name="Medium List 2 Accent 4" w:semiHidden="0" w:uiPriority="66" w:unhideWhenUsed="0"/>
+    <w:lsdException w:name="Medium Grid 1 Accent 4" w:semiHidden="0" w:uiPriority="67" w:unhideWhenUsed="0"/>
+    <w:lsdException w:name="Medium Grid 2 Accent 4" w:semiHidden="0" w:uiPriority="68" w:unhideWhenUsed="0"/>
+    <w:lsdException w:name="Medium Grid 3 Accent 4" w:semiHidden="0" w:uiPriority="69" w:unhideWhenUsed="0"/>
+    <w:lsdException w:name="Dark List Accent 4" w:semiHidden="0" w:uiPriority="70" w:unhideWhenUsed="0"/>
+    <w:lsdException w:name="Colorful Shading Accent 4" w:semiHidden="0" w:uiPriority="71" w:unhideWhenUsed="0"/>
+    <w:lsdException w:name="Colorful List Accent 4" w:semiHidden="0" w:uiPriority="72" w:unhideWhenUsed="0"/>
+    <w:lsdException w:name="Colorful Grid Accent 4" w:semiHidden="0" w:uiPriority="73" w:unhideWhenUsed="0"/>
+    <w:lsdException w:name="Light Shading Accent 5" w:semiHidden="0" w:uiPriority="60" w:unhideWhenUsed="0"/>
+    <w:lsdException w:name="Light List Accent 5" w:semiHidden="0" w:uiPriority="61" w:unhideWhenUsed="0"/>
+    <w:lsdException w:name="Light Grid Accent 5" w:semiHidden="0" w:uiPriority="62" w:unhideWhenUsed="0"/>
+    <w:lsdException w:name="Medium Shading 1 Accent 5" w:semiHidden="0" w:uiPriority="63" w:unhideWhenUsed="0"/>
+    <w:lsdException w:name="Medium Shading 2 Accent 5" w:semiHidden="0" w:uiPriority="64" w:unhideWhenUsed="0"/>
+    <w:lsdException w:name="Medium List 1 Accent 5" w:semiHidden="0" w:uiPriority="65" w:unhideWhenUsed="0"/>
+    <w:lsdException w:name="Medium List 2 Accent 5" w:semiHidden="0" w:uiPriority="66" w:unhideWhenUsed="0"/>
+    <w:lsdException w:name="Medium Grid 1 Accent 5" w:semiHidden="0" w:uiPriority="67" w:unhideWhenUsed="0"/>
+    <w:lsdException w:name="Medium Grid 2 Accent 5" w:semiHidden="0" w:uiPriority="68" w:unhideWhenUsed="0"/>
+    <w:lsdException w:name="Medium Grid 3 Accent 5" w:semiHidden="0" w:uiPriority="69" w:unhideWhenUsed="0"/>
+    <w:lsdException w:name="Dark List Accent 5" w:semiHidden="0" w:uiPriority="70" w:unhideWhenUsed="0"/>
+    <w:lsdException w:name="Colorful Shading Accent 5" w:semiHidden="0" w:uiPriority="71" w:unhideWhenUsed="0"/>
+    <w:lsdException w:name="Colorful List Accent 5" w:semiHidden="0" w:uiPriority="72" w:unhideWhenUsed="0"/>
+    <w:lsdException w:name="Colorful Grid Accent 5" w:semiHidden="0" w:uiPriority="73" w:unhideWhenUsed="0"/>
+    <w:lsdException w:name="Light Shading Accent 6" w:semiHidden="0" w:uiPriority="60" w:unhideWhenUsed="0"/>
+    <w:lsdException w:name="Light List Accent 6" w:semiHidden="0" w:uiPriority="61" w:unhideWhenUsed="0"/>
+    <w:lsdException w:name="Light Grid Accent 6" w:semiHidden="0" w:uiPriority="62" w:unhideWhenUsed="0"/>
+    <w:lsdException w:name="Medium Shading 1 Accent 6" w:semiHidden="0" w:uiPriority="63" w:unhideWhenUsed="0"/>
+    <w:lsdException w:name="Medium Shading 2 Accent 6" w:semiHidden="0" w:uiPriority="64" w:unhideWhenUsed="0"/>
+    <w:lsdException w:name="Medium List 1 Accent 6" w:semiHidden="0" w:uiPriority="65" w:unhideWhenUsed="0"/>
+    <w:lsdException w:name="Medium List 2 Accent 6" w:semiHidden="0" w:uiPriority="66" w:unhideWhenUsed="0"/>
+    <w:lsdException w:name="Medium Grid 1 Accent 6" w:semiHidden="0" w:uiPriority="67" w:unhideWhenUsed="0"/>
+    <w:lsdException w:name="Medium Grid 2 Accent 6" w:semiHidden="0" w:uiPriority="68" w:unhideWhenUsed="0"/>
+    <w:lsdException w:name="Medium Grid 3 Accent 6" w:semiHidden="0" w:uiPriority="69" w:unhideWhenUsed="0"/>
+    <w:lsdException w:name="Dark List Accent 6" w:semiHidden="0" w:uiPriority="70" w:unhideWhenUsed="0"/>
+    <w:lsdException w:name="Colorful Shading Accent 6" w:semiHidden="0" w:uiPriority="71" w:unhideWhenUsed="0"/>
+    <w:lsdException w:name="Colorful List Accent 6" w:semiHidden="0" w:uiPriority="72" w:unhideWhenUsed="0"/>
+    <w:lsdException w:name="Colorful Grid Accent 6" w:semiHidden="0" w:uiPriority="73" w:unhideWhenUsed="0"/>
+    <w:lsdException w:name="Subtle Emphasis" w:semiHidden="0" w:uiPriority="19" w:unhideWhenUsed="0" w:qFormat="1"/>
+    <w:lsdException w:name="Intense Emphasis" w:semiHidden="0" w:uiPriority="21" w:unhideWhenUsed="0" w:qFormat="1"/>
+    <w:lsdException w:name="Subtle Reference" w:semiHidden="0" w:uiPriority="31" w:unhideWhenUsed="0" w:qFormat="1"/>
+    <w:lsdException w:name="Intense Reference" w:semiHidden="0" w:uiPriority="32" w:unhideWhenUsed="0" w:qFormat="1"/>
+    <w:lsdException w:name="Book Title" w:semiHidden="0" w:uiPriority="33" w:unhideWhenUsed="0" w:qFormat="1"/>
+    <w:lsdException w:name="Bibliography" w:uiPriority="37"/>
+    <w:lsdException w:name="TOC Heading" w:uiPriority="39" w:qFormat="1"/>
+  </w:latentStyles>
+  <w:style w:type="paragraph" w:default="1" w:styleId="Normal">
+    <w:name w:val="Normal"/>
+    <w:qFormat/>
+    <w:rsid w:val="005C33C3"/>
+  </w:style>
+  <w:style w:type="paragraph" w:styleId="Titre1">
+    <w:name w:val="heading 1"/>
+    <w:basedOn w:val="Normal"/>
+    <w:next w:val="Normal"/>
+    <w:link w:val="Titre1Car"/>
+    <w:uiPriority w:val="9"/>
+    <w:qFormat/>
+    <w:rsid w:val="005C33C3"/>
+    <w:pPr>
+      <w:keepNext/>
+      <w:keepLines/>
+      <w:pBdr>
+        <w:bottom w:val="single" w:sz="4" w:space="1" w:color="BC451B" w:themeColor="accent1"/>
+      </w:pBdr>
+      <w:spacing w:before="400" w:after="40" w:line="240" w:lineRule="auto"/>
+      <w:outlineLvl w:val="0"/>
+    </w:pPr>
+    <w:rPr>
+      <w:rFonts w:asciiTheme="majorHAnsi" w:eastAsiaTheme="majorEastAsia" w:hAnsiTheme="majorHAnsi" w:cstheme="majorBidi"/>
+      <w:color w:val="8C3314" w:themeColor="accent1" w:themeShade="BF"/>
+      <w:sz w:val="36"/>
+      <w:szCs w:val="36"/>
+    </w:rPr>
+  </w:style>
+  <w:style w:type="paragraph" w:styleId="Titre2">
+    <w:name w:val="heading 2"/>
+    <w:basedOn w:val="Normal"/>
+    <w:next w:val="Normal"/>
+    <w:link w:val="Titre2Car"/>
+    <w:uiPriority w:val="9"/>
+    <w:unhideWhenUsed/>
+    <w:qFormat/>
+    <w:rsid w:val="005C33C3"/>
+    <w:pPr>
+      <w:keepNext/>
+      <w:keepLines/>
+      <w:spacing w:before="160" w:after="0" w:line="240" w:lineRule="auto"/>
+      <w:outlineLvl w:val="1"/>
+    </w:pPr>
+    <w:rPr>
+      <w:rFonts w:asciiTheme="majorHAnsi" w:eastAsiaTheme="majorEastAsia" w:hAnsiTheme="majorHAnsi" w:cstheme="majorBidi"/>
+      <w:color w:val="8C3314" w:themeColor="accent1" w:themeShade="BF"/>
+      <w:sz w:val="28"/>
+      <w:szCs w:val="28"/>
+    </w:rPr>
+  </w:style>
+  <w:style w:type="paragraph" w:styleId="Titre3">
+    <w:name w:val="heading 3"/>
+    <w:basedOn w:val="Normal"/>
+    <w:next w:val="Normal"/>
+    <w:link w:val="Titre3Car"/>
+    <w:uiPriority w:val="9"/>
+    <w:unhideWhenUsed/>
+    <w:qFormat/>
+    <w:rsid w:val="005C33C3"/>
+    <w:pPr>
+      <w:keepNext/>
+      <w:keepLines/>
+      <w:spacing w:before="80" w:after="0" w:line="240" w:lineRule="auto"/>
+      <w:outlineLvl w:val="2"/>
+    </w:pPr>
+    <w:rPr>
+      <w:rFonts w:asciiTheme="majorHAnsi" w:eastAsiaTheme="majorEastAsia" w:hAnsiTheme="majorHAnsi" w:cstheme="majorBidi"/>
+      <w:color w:val="404040" w:themeColor="text1" w:themeTint="BF"/>
+      <w:sz w:val="26"/>
+      <w:szCs w:val="26"/>
+    </w:rPr>
+  </w:style>
+  <w:style w:type="paragraph" w:styleId="Titre4">
+    <w:name w:val="heading 4"/>
+    <w:basedOn w:val="Normal"/>
+    <w:next w:val="Normal"/>
+    <w:link w:val="Titre4Car"/>
+    <w:uiPriority w:val="9"/>
+    <w:unhideWhenUsed/>
+    <w:qFormat/>
+    <w:rsid w:val="005C33C3"/>
+    <w:pPr>
+      <w:keepNext/>
+      <w:keepLines/>
+      <w:spacing w:before="80" w:after="0"/>
+      <w:outlineLvl w:val="3"/>
+    </w:pPr>
+    <w:rPr>
+      <w:rFonts w:asciiTheme="majorHAnsi" w:eastAsiaTheme="majorEastAsia" w:hAnsiTheme="majorHAnsi" w:cstheme="majorBidi"/>
+      <w:sz w:val="24"/>
+      <w:szCs w:val="24"/>
+    </w:rPr>
+  </w:style>
+  <w:style w:type="paragraph" w:styleId="Titre5">
+    <w:name w:val="heading 5"/>
+    <w:basedOn w:val="Normal"/>
+    <w:next w:val="Normal"/>
+    <w:link w:val="Titre5Car"/>
+    <w:uiPriority w:val="9"/>
+    <w:semiHidden/>
+    <w:unhideWhenUsed/>
+    <w:qFormat/>
+    <w:rsid w:val="005C33C3"/>
+    <w:pPr>
+      <w:keepNext/>
+      <w:keepLines/>
+      <w:spacing w:before="80" w:after="0"/>
+      <w:outlineLvl w:val="4"/>
+    </w:pPr>
+    <w:rPr>
+      <w:rFonts w:asciiTheme="majorHAnsi" w:eastAsiaTheme="majorEastAsia" w:hAnsiTheme="majorHAnsi" w:cstheme="majorBidi"/>
+      <w:i/>
+      <w:iCs/>
+      <w:sz w:val="22"/>
+      <w:szCs w:val="22"/>
+    </w:rPr>
+  </w:style>
+  <w:style w:type="paragraph" w:styleId="Titre6">
+    <w:name w:val="heading 6"/>
+    <w:basedOn w:val="Normal"/>
+    <w:next w:val="Normal"/>
+    <w:link w:val="Titre6Car"/>
+    <w:uiPriority w:val="9"/>
+    <w:semiHidden/>
+    <w:unhideWhenUsed/>
+    <w:qFormat/>
+    <w:rsid w:val="005C33C3"/>
+    <w:pPr>
+      <w:keepNext/>
+      <w:keepLines/>
+      <w:spacing w:before="80" w:after="0"/>
+      <w:outlineLvl w:val="5"/>
+    </w:pPr>
+    <w:rPr>
+      <w:rFonts w:asciiTheme="majorHAnsi" w:eastAsiaTheme="majorEastAsia" w:hAnsiTheme="majorHAnsi" w:cstheme="majorBidi"/>
+      <w:color w:val="595959" w:themeColor="text1" w:themeTint="A6"/>
+    </w:rPr>
+  </w:style>
+  <w:style w:type="paragraph" w:styleId="Titre7">
+    <w:name w:val="heading 7"/>
+    <w:basedOn w:val="Normal"/>
+    <w:next w:val="Normal"/>
+    <w:link w:val="Titre7Car"/>
+    <w:uiPriority w:val="9"/>
+    <w:semiHidden/>
+    <w:unhideWhenUsed/>
+    <w:qFormat/>
+    <w:rsid w:val="005C33C3"/>
+    <w:pPr>
+      <w:keepNext/>
+      <w:keepLines/>
+      <w:spacing w:before="80" w:after="0"/>
+      <w:outlineLvl w:val="6"/>
+    </w:pPr>
+    <w:rPr>
+      <w:rFonts w:asciiTheme="majorHAnsi" w:eastAsiaTheme="majorEastAsia" w:hAnsiTheme="majorHAnsi" w:cstheme="majorBidi"/>
+      <w:i/>
+      <w:iCs/>
+      <w:color w:val="595959" w:themeColor="text1" w:themeTint="A6"/>
+    </w:rPr>
+  </w:style>
+  <w:style w:type="paragraph" w:styleId="Titre8">
+    <w:name w:val="heading 8"/>
+    <w:basedOn w:val="Normal"/>
+    <w:next w:val="Normal"/>
+    <w:link w:val="Titre8Car"/>
+    <w:uiPriority w:val="9"/>
+    <w:semiHidden/>
+    <w:unhideWhenUsed/>
+    <w:qFormat/>
+    <w:rsid w:val="005C33C3"/>
+    <w:pPr>
+      <w:keepNext/>
+      <w:keepLines/>
+      <w:spacing w:before="80" w:after="0"/>
+      <w:outlineLvl w:val="7"/>
+    </w:pPr>
+    <w:rPr>
+      <w:rFonts w:asciiTheme="majorHAnsi" w:eastAsiaTheme="majorEastAsia" w:hAnsiTheme="majorHAnsi" w:cstheme="majorBidi"/>
+      <w:smallCaps/>
+      <w:color w:val="595959" w:themeColor="text1" w:themeTint="A6"/>
+    </w:rPr>
+  </w:style>
+  <w:style w:type="paragraph" w:styleId="Titre9">
+    <w:name w:val="heading 9"/>
+    <w:basedOn w:val="Normal"/>
+    <w:next w:val="Normal"/>
+    <w:link w:val="Titre9Car"/>
+    <w:uiPriority w:val="9"/>
+    <w:semiHidden/>
+    <w:unhideWhenUsed/>
+    <w:qFormat/>
+    <w:rsid w:val="005C33C3"/>
+    <w:pPr>
+      <w:keepNext/>
+      <w:keepLines/>
+      <w:spacing w:before="80" w:after="0"/>
+      <w:outlineLvl w:val="8"/>
+    </w:pPr>
+    <w:rPr>
+      <w:rFonts w:asciiTheme="majorHAnsi" w:eastAsiaTheme="majorEastAsia" w:hAnsiTheme="majorHAnsi" w:cstheme="majorBidi"/>
+      <w:i/>
+      <w:iCs/>
+      <w:smallCaps/>
+      <w:color w:val="595959" w:themeColor="text1" w:themeTint="A6"/>
+    </w:rPr>
+  </w:style>
+  <w:style w:type="character" w:default="1" w:styleId="Policepardfaut">
+    <w:name w:val="Default Paragraph Font"/>
+    <w:uiPriority w:val="1"/>
+    <w:semiHidden/>
+    <w:unhideWhenUsed/>
+  </w:style>
+  <w:style w:type="table" w:default="1" w:styleId="TableauNormal">
+    <w:name w:val="Normal Table"/>
+    <w:uiPriority w:val="99"/>
+    <w:semiHidden/>
+    <w:unhideWhenUsed/>
+    <w:tblPr>
+      <w:tblInd w:w="0" w:type="dxa"/>
+      <w:tblCellMar>
+        <w:top w:w="0" w:type="dxa"/>
+        <w:left w:w="108" w:type="dxa"/>
+        <w:bottom w:w="0" w:type="dxa"/>
+        <w:right w:w="108" w:type="dxa"/>
+      </w:tblCellMar>
+    </w:tblPr>
+  </w:style>
+  <w:style w:type="numbering" w:default="1" w:styleId="Aucuneliste">
+    <w:name w:val="No List"/>
+    <w:uiPriority w:val="99"/>
+    <w:semiHidden/>
+    <w:unhideWhenUsed/>
+  </w:style>
+  <w:style w:type="paragraph" w:styleId="Textedebulles">
+    <w:name w:val="Balloon Text"/>
+    <w:basedOn w:val="Normal"/>
+    <w:link w:val="TextedebullesCar"/>
+    <w:uiPriority w:val="99"/>
+    <w:semiHidden/>
+    <w:unhideWhenUsed/>
+    <w:rsid w:val="006B445E"/>
+    <w:rPr>
+      <w:rFonts w:ascii="Lucida Grande" w:hAnsi="Lucida Grande"/>
+      <w:sz w:val="18"/>
+      <w:szCs w:val="18"/>
+    </w:rPr>
+  </w:style>
+  <w:style w:type="character" w:customStyle="1" w:styleId="TextedebullesCar">
+    <w:name w:val="Texte de bulles Car"/>
+    <w:basedOn w:val="Policepardfaut"/>
+    <w:link w:val="Textedebulles"/>
+    <w:uiPriority w:val="99"/>
+    <w:semiHidden/>
+    <w:rsid w:val="006B445E"/>
+    <w:rPr>
+      <w:rFonts w:ascii="Lucida Grande" w:hAnsi="Lucida Grande"/>
+      <w:sz w:val="18"/>
+      <w:szCs w:val="18"/>
+    </w:rPr>
+  </w:style>
+  <w:style w:type="paragraph" w:styleId="En-tte">
+    <w:name w:val="header"/>
+    <w:basedOn w:val="Normal"/>
+    <w:link w:val="En-tteCar"/>
+    <w:uiPriority w:val="99"/>
+    <w:unhideWhenUsed/>
+    <w:rsid w:val="006651C9"/>
+    <w:pPr>
+      <w:tabs>
+        <w:tab w:val="center" w:pos="4536"/>
+        <w:tab w:val="right" w:pos="9072"/>
+      </w:tabs>
+    </w:pPr>
+  </w:style>
+  <w:style w:type="character" w:customStyle="1" w:styleId="En-tteCar">
+    <w:name w:val="En-tête Car"/>
+    <w:basedOn w:val="Policepardfaut"/>
+    <w:link w:val="En-tte"/>
+    <w:uiPriority w:val="99"/>
+    <w:rsid w:val="006651C9"/>
+  </w:style>
+  <w:style w:type="paragraph" w:styleId="Pieddepage">
+    <w:name w:val="footer"/>
+    <w:basedOn w:val="Normal"/>
+    <w:link w:val="PieddepageCar"/>
+    <w:uiPriority w:val="99"/>
+    <w:unhideWhenUsed/>
+    <w:rsid w:val="006651C9"/>
+    <w:pPr>
+      <w:tabs>
+        <w:tab w:val="center" w:pos="4536"/>
+        <w:tab w:val="right" w:pos="9072"/>
+      </w:tabs>
+    </w:pPr>
+  </w:style>
+  <w:style w:type="character" w:customStyle="1" w:styleId="PieddepageCar">
+    <w:name w:val="Pied de page Car"/>
+    <w:basedOn w:val="Policepardfaut"/>
+    <w:link w:val="Pieddepage"/>
+    <w:uiPriority w:val="99"/>
+    <w:rsid w:val="006651C9"/>
+  </w:style>
+  <w:style w:type="paragraph" w:styleId="Sansinterligne">
+    <w:name w:val="No Spacing"/>
+    <w:link w:val="SansinterligneCar"/>
+    <w:uiPriority w:val="1"/>
+    <w:qFormat/>
+    <w:rsid w:val="005C33C3"/>
+    <w:pPr>
+      <w:spacing w:after="0" w:line="240" w:lineRule="auto"/>
+    </w:pPr>
+  </w:style>
+  <w:style w:type="character" w:customStyle="1" w:styleId="SansinterligneCar">
+    <w:name w:val="Sans interligne Car"/>
+    <w:basedOn w:val="Policepardfaut"/>
+    <w:link w:val="Sansinterligne"/>
+    <w:uiPriority w:val="1"/>
+    <w:rsid w:val="002D4303"/>
+  </w:style>
+  <w:style w:type="character" w:customStyle="1" w:styleId="Titre1Car">
+    <w:name w:val="Titre 1 Car"/>
+    <w:basedOn w:val="Policepardfaut"/>
+    <w:link w:val="Titre1"/>
+    <w:uiPriority w:val="9"/>
+    <w:rsid w:val="005C33C3"/>
+    <w:rPr>
+      <w:rFonts w:asciiTheme="majorHAnsi" w:eastAsiaTheme="majorEastAsia" w:hAnsiTheme="majorHAnsi" w:cstheme="majorBidi"/>
+      <w:color w:val="8C3314" w:themeColor="accent1" w:themeShade="BF"/>
+      <w:sz w:val="36"/>
+      <w:szCs w:val="36"/>
+    </w:rPr>
+  </w:style>
+  <w:style w:type="paragraph" w:styleId="En-ttedetabledesmatires">
+    <w:name w:val="TOC Heading"/>
+    <w:basedOn w:val="Titre1"/>
+    <w:next w:val="Normal"/>
+    <w:uiPriority w:val="39"/>
+    <w:unhideWhenUsed/>
+    <w:qFormat/>
+    <w:rsid w:val="005C33C3"/>
+    <w:pPr>
+      <w:outlineLvl w:val="9"/>
+    </w:pPr>
+  </w:style>
+  <w:style w:type="paragraph" w:styleId="TM1">
+    <w:name w:val="toc 1"/>
+    <w:basedOn w:val="Normal"/>
+    <w:next w:val="Normal"/>
+    <w:autoRedefine/>
+    <w:uiPriority w:val="39"/>
+    <w:unhideWhenUsed/>
+    <w:rsid w:val="007F2214"/>
+    <w:pPr>
+      <w:spacing w:after="100"/>
+    </w:pPr>
+  </w:style>
+  <w:style w:type="character" w:styleId="Lienhypertexte">
+    <w:name w:val="Hyperlink"/>
+    <w:basedOn w:val="Policepardfaut"/>
+    <w:uiPriority w:val="99"/>
+    <w:unhideWhenUsed/>
+    <w:rsid w:val="007F2214"/>
+    <w:rPr>
+      <w:color w:val="E98052" w:themeColor="hyperlink"/>
+      <w:u w:val="single"/>
+    </w:rPr>
+  </w:style>
+  <w:style w:type="character" w:customStyle="1" w:styleId="Titre2Car">
+    <w:name w:val="Titre 2 Car"/>
+    <w:basedOn w:val="Policepardfaut"/>
+    <w:link w:val="Titre2"/>
+    <w:uiPriority w:val="9"/>
+    <w:rsid w:val="005C33C3"/>
+    <w:rPr>
+      <w:rFonts w:asciiTheme="majorHAnsi" w:eastAsiaTheme="majorEastAsia" w:hAnsiTheme="majorHAnsi" w:cstheme="majorBidi"/>
+      <w:color w:val="8C3314" w:themeColor="accent1" w:themeShade="BF"/>
+      <w:sz w:val="28"/>
+      <w:szCs w:val="28"/>
+    </w:rPr>
+  </w:style>
+  <w:style w:type="character" w:customStyle="1" w:styleId="Titre3Car">
+    <w:name w:val="Titre 3 Car"/>
+    <w:basedOn w:val="Policepardfaut"/>
+    <w:link w:val="Titre3"/>
+    <w:uiPriority w:val="9"/>
+    <w:rsid w:val="005C33C3"/>
+    <w:rPr>
+      <w:rFonts w:asciiTheme="majorHAnsi" w:eastAsiaTheme="majorEastAsia" w:hAnsiTheme="majorHAnsi" w:cstheme="majorBidi"/>
+      <w:color w:val="404040" w:themeColor="text1" w:themeTint="BF"/>
+      <w:sz w:val="26"/>
+      <w:szCs w:val="26"/>
+    </w:rPr>
+  </w:style>
+  <w:style w:type="paragraph" w:styleId="TM2">
+    <w:name w:val="toc 2"/>
+    <w:basedOn w:val="Normal"/>
+    <w:next w:val="Normal"/>
+    <w:autoRedefine/>
+    <w:uiPriority w:val="39"/>
+    <w:unhideWhenUsed/>
+    <w:rsid w:val="00A92C9A"/>
+    <w:pPr>
+      <w:spacing w:after="100"/>
+      <w:ind w:left="240"/>
+    </w:pPr>
+  </w:style>
+  <w:style w:type="paragraph" w:styleId="TM3">
+    <w:name w:val="toc 3"/>
+    <w:basedOn w:val="Normal"/>
+    <w:next w:val="Normal"/>
+    <w:autoRedefine/>
+    <w:uiPriority w:val="39"/>
+    <w:unhideWhenUsed/>
+    <w:rsid w:val="00A92C9A"/>
+    <w:pPr>
+      <w:spacing w:after="100"/>
+      <w:ind w:left="480"/>
+    </w:pPr>
+  </w:style>
+  <w:style w:type="character" w:customStyle="1" w:styleId="Titre4Car">
+    <w:name w:val="Titre 4 Car"/>
+    <w:basedOn w:val="Policepardfaut"/>
+    <w:link w:val="Titre4"/>
+    <w:uiPriority w:val="9"/>
+    <w:rsid w:val="005C33C3"/>
+    <w:rPr>
+      <w:rFonts w:asciiTheme="majorHAnsi" w:eastAsiaTheme="majorEastAsia" w:hAnsiTheme="majorHAnsi" w:cstheme="majorBidi"/>
+      <w:sz w:val="24"/>
+      <w:szCs w:val="24"/>
+    </w:rPr>
+  </w:style>
+  <w:style w:type="table" w:styleId="Grilledutableau">
+    <w:name w:val="Table Grid"/>
+    <w:basedOn w:val="TableauNormal"/>
+    <w:uiPriority w:val="59"/>
+    <w:rsid w:val="00260206"/>
+    <w:tblPr>
+      <w:tblBorders>
+        <w:top w:val="single" w:sz="4" w:space="0" w:color="auto"/>
+        <w:left w:val="single" w:sz="4" w:space="0" w:color="auto"/>
+        <w:bottom w:val="single" w:sz="4" w:space="0" w:color="auto"/>
+        <w:right w:val="single" w:sz="4" w:space="0" w:color="auto"/>
+        <w:insideH w:val="single" w:sz="4" w:space="0" w:color="auto"/>
+        <w:insideV w:val="single" w:sz="4" w:space="0" w:color="auto"/>
+      </w:tblBorders>
+    </w:tblPr>
+  </w:style>
+  <w:style w:type="table" w:customStyle="1" w:styleId="Grilledetableauclaire1">
+    <w:name w:val="Grille de tableau claire1"/>
+    <w:basedOn w:val="TableauNormal"/>
+    <w:uiPriority w:val="99"/>
+    <w:rsid w:val="00260206"/>
+    <w:tblPr>
+      <w:tblBorders>
+        <w:top w:val="single" w:sz="4" w:space="0" w:color="BFBFBF" w:themeColor="background1" w:themeShade="BF"/>
+        <w:left w:val="single" w:sz="4" w:space="0" w:color="BFBFBF" w:themeColor="background1" w:themeShade="BF"/>
+        <w:bottom w:val="single" w:sz="4" w:space="0" w:color="BFBFBF" w:themeColor="background1" w:themeShade="BF"/>
+        <w:right w:val="single" w:sz="4" w:space="0" w:color="BFBFBF" w:themeColor="background1" w:themeShade="BF"/>
+        <w:insideH w:val="single" w:sz="4" w:space="0" w:color="BFBFBF" w:themeColor="background1" w:themeShade="BF"/>
+        <w:insideV w:val="single" w:sz="4" w:space="0" w:color="BFBFBF" w:themeColor="background1" w:themeShade="BF"/>
+      </w:tblBorders>
+    </w:tblPr>
+  </w:style>
+  <w:style w:type="table" w:customStyle="1" w:styleId="Tableausimple11">
+    <w:name w:val="Tableau simple 11"/>
+    <w:basedOn w:val="TableauNormal"/>
+    <w:uiPriority w:val="99"/>
+    <w:rsid w:val="00260206"/>
+    <w:tblPr>
+      <w:tblStyleRowBandSize w:val="1"/>
+      <w:tblStyleColBandSize w:val="1"/>
+      <w:tblBorders>
+        <w:top w:val="single" w:sz="4" w:space="0" w:color="BFBFBF" w:themeColor="background1" w:themeShade="BF"/>
+        <w:left w:val="single" w:sz="4" w:space="0" w:color="BFBFBF" w:themeColor="background1" w:themeShade="BF"/>
+        <w:bottom w:val="single" w:sz="4" w:space="0" w:color="BFBFBF" w:themeColor="background1" w:themeShade="BF"/>
+        <w:right w:val="single" w:sz="4" w:space="0" w:color="BFBFBF" w:themeColor="background1" w:themeShade="BF"/>
+        <w:insideH w:val="single" w:sz="4" w:space="0" w:color="BFBFBF" w:themeColor="background1" w:themeShade="BF"/>
+        <w:insideV w:val="single" w:sz="4" w:space="0" w:color="BFBFBF" w:themeColor="background1" w:themeShade="BF"/>
+      </w:tblBorders>
+    </w:tblPr>
+    <w:tblStylePr w:type="firstRow">
+      <w:rPr>
+        <w:b/>
+        <w:bCs/>
+      </w:rPr>
+    </w:tblStylePr>
+    <w:tblStylePr w:type="lastRow">
+      <w:rPr>
+        <w:b/>
+        <w:bCs/>
+      </w:rPr>
+      <w:tblPr/>
+      <w:tcPr>
+        <w:tcBorders>
+          <w:top w:val="double" w:sz="4" w:space="0" w:color="BFBFBF" w:themeColor="background1" w:themeShade="BF"/>
+        </w:tcBorders>
+      </w:tcPr>
+    </w:tblStylePr>
+    <w:tblStylePr w:type="firstCol">
+      <w:rPr>
+        <w:b/>
+        <w:bCs/>
+      </w:rPr>
+    </w:tblStylePr>
+    <w:tblStylePr w:type="lastCol">
+      <w:rPr>
+        <w:b/>
+        <w:bCs/>
+      </w:rPr>
+    </w:tblStylePr>
+    <w:tblStylePr w:type="band1Vert">
+      <w:tblPr/>
+      <w:tcPr>
+        <w:shd w:val="clear" w:color="auto" w:fill="F2F2F2" w:themeFill="background1" w:themeFillShade="F2"/>
+      </w:tcPr>
+    </w:tblStylePr>
+    <w:tblStylePr w:type="band1Horz">
+      <w:tblPr/>
+      <w:tcPr>
+        <w:shd w:val="clear" w:color="auto" w:fill="F2F2F2" w:themeFill="background1" w:themeFillShade="F2"/>
+      </w:tcPr>
+    </w:tblStylePr>
+  </w:style>
+  <w:style w:type="table" w:customStyle="1" w:styleId="TableauGrille1Clair-Accentuation11">
+    <w:name w:val="Tableau Grille 1 Clair - Accentuation 11"/>
+    <w:basedOn w:val="TableauNormal"/>
+    <w:uiPriority w:val="46"/>
+    <w:rsid w:val="00260206"/>
+    <w:tblPr>
+      <w:tblStyleRowBandSize w:val="1"/>
+      <w:tblStyleColBandSize w:val="1"/>
+      <w:tblBorders>
+        <w:top w:val="single" w:sz="4" w:space="0" w:color="F0AE97" w:themeColor="accent1" w:themeTint="66"/>
+        <w:left w:val="single" w:sz="4" w:space="0" w:color="F0AE97" w:themeColor="accent1" w:themeTint="66"/>
+        <w:bottom w:val="single" w:sz="4" w:space="0" w:color="F0AE97" w:themeColor="accent1" w:themeTint="66"/>
+        <w:right w:val="single" w:sz="4" w:space="0" w:color="F0AE97" w:themeColor="accent1" w:themeTint="66"/>
+        <w:insideH w:val="single" w:sz="4" w:space="0" w:color="F0AE97" w:themeColor="accent1" w:themeTint="66"/>
+        <w:insideV w:val="single" w:sz="4" w:space="0" w:color="F0AE97" w:themeColor="accent1" w:themeTint="66"/>
+      </w:tblBorders>
+    </w:tblPr>
+    <w:tblStylePr w:type="firstRow">
+      <w:rPr>
+        <w:b/>
+        <w:bCs/>
+      </w:rPr>
+      <w:tblPr/>
+      <w:tcPr>
+        <w:tcBorders>
+          <w:bottom w:val="single" w:sz="12" w:space="0" w:color="E88664" w:themeColor="accent1" w:themeTint="99"/>
+        </w:tcBorders>
+      </w:tcPr>
+    </w:tblStylePr>
+    <w:tblStylePr w:type="lastRow">
+      <w:rPr>
+        <w:b/>
+        <w:bCs/>
+      </w:rPr>
+      <w:tblPr/>
+      <w:tcPr>
+        <w:tcBorders>
+          <w:top w:val="double" w:sz="2" w:space="0" w:color="E88664" w:themeColor="accent1" w:themeTint="99"/>
+        </w:tcBorders>
+      </w:tcPr>
+    </w:tblStylePr>
+    <w:tblStylePr w:type="firstCol">
+      <w:rPr>
+        <w:b/>
+        <w:bCs/>
+      </w:rPr>
+    </w:tblStylePr>
+    <w:tblStylePr w:type="lastCol">
+      <w:rPr>
+        <w:b/>
+        <w:bCs/>
+      </w:rPr>
+    </w:tblStylePr>
+  </w:style>
+  <w:style w:type="paragraph" w:styleId="Paragraphedeliste">
+    <w:name w:val="List Paragraph"/>
+    <w:basedOn w:val="Normal"/>
+    <w:uiPriority w:val="34"/>
+    <w:qFormat/>
+    <w:rsid w:val="007A11AB"/>
+    <w:pPr>
+      <w:ind w:left="720"/>
+      <w:contextualSpacing/>
+    </w:pPr>
+  </w:style>
+  <w:style w:type="character" w:customStyle="1" w:styleId="Titre5Car">
+    <w:name w:val="Titre 5 Car"/>
+    <w:basedOn w:val="Policepardfaut"/>
+    <w:link w:val="Titre5"/>
+    <w:uiPriority w:val="9"/>
+    <w:semiHidden/>
+    <w:rsid w:val="005C33C3"/>
+    <w:rPr>
+      <w:rFonts w:asciiTheme="majorHAnsi" w:eastAsiaTheme="majorEastAsia" w:hAnsiTheme="majorHAnsi" w:cstheme="majorBidi"/>
+      <w:i/>
+      <w:iCs/>
+      <w:sz w:val="22"/>
+      <w:szCs w:val="22"/>
+    </w:rPr>
+  </w:style>
+  <w:style w:type="character" w:customStyle="1" w:styleId="Titre6Car">
+    <w:name w:val="Titre 6 Car"/>
+    <w:basedOn w:val="Policepardfaut"/>
+    <w:link w:val="Titre6"/>
+    <w:uiPriority w:val="9"/>
+    <w:semiHidden/>
+    <w:rsid w:val="005C33C3"/>
+    <w:rPr>
+      <w:rFonts w:asciiTheme="majorHAnsi" w:eastAsiaTheme="majorEastAsia" w:hAnsiTheme="majorHAnsi" w:cstheme="majorBidi"/>
+      <w:color w:val="595959" w:themeColor="text1" w:themeTint="A6"/>
+    </w:rPr>
+  </w:style>
+  <w:style w:type="character" w:customStyle="1" w:styleId="Titre7Car">
+    <w:name w:val="Titre 7 Car"/>
+    <w:basedOn w:val="Policepardfaut"/>
+    <w:link w:val="Titre7"/>
+    <w:uiPriority w:val="9"/>
+    <w:semiHidden/>
+    <w:rsid w:val="005C33C3"/>
+    <w:rPr>
+      <w:rFonts w:asciiTheme="majorHAnsi" w:eastAsiaTheme="majorEastAsia" w:hAnsiTheme="majorHAnsi" w:cstheme="majorBidi"/>
+      <w:i/>
+      <w:iCs/>
+      <w:color w:val="595959" w:themeColor="text1" w:themeTint="A6"/>
+    </w:rPr>
+  </w:style>
+  <w:style w:type="character" w:customStyle="1" w:styleId="Titre8Car">
+    <w:name w:val="Titre 8 Car"/>
+    <w:basedOn w:val="Policepardfaut"/>
+    <w:link w:val="Titre8"/>
+    <w:uiPriority w:val="9"/>
+    <w:semiHidden/>
+    <w:rsid w:val="005C33C3"/>
+    <w:rPr>
+      <w:rFonts w:asciiTheme="majorHAnsi" w:eastAsiaTheme="majorEastAsia" w:hAnsiTheme="majorHAnsi" w:cstheme="majorBidi"/>
+      <w:smallCaps/>
+      <w:color w:val="595959" w:themeColor="text1" w:themeTint="A6"/>
+    </w:rPr>
+  </w:style>
+  <w:style w:type="character" w:customStyle="1" w:styleId="Titre9Car">
+    <w:name w:val="Titre 9 Car"/>
+    <w:basedOn w:val="Policepardfaut"/>
+    <w:link w:val="Titre9"/>
+    <w:uiPriority w:val="9"/>
+    <w:semiHidden/>
+    <w:rsid w:val="005C33C3"/>
+    <w:rPr>
+      <w:rFonts w:asciiTheme="majorHAnsi" w:eastAsiaTheme="majorEastAsia" w:hAnsiTheme="majorHAnsi" w:cstheme="majorBidi"/>
+      <w:i/>
+      <w:iCs/>
+      <w:smallCaps/>
+      <w:color w:val="595959" w:themeColor="text1" w:themeTint="A6"/>
+    </w:rPr>
+  </w:style>
+  <w:style w:type="paragraph" w:styleId="Lgende">
+    <w:name w:val="caption"/>
+    <w:basedOn w:val="Normal"/>
+    <w:next w:val="Normal"/>
+    <w:uiPriority w:val="35"/>
+    <w:semiHidden/>
+    <w:unhideWhenUsed/>
+    <w:qFormat/>
+    <w:rsid w:val="005C33C3"/>
+    <w:pPr>
+      <w:spacing w:line="240" w:lineRule="auto"/>
+    </w:pPr>
+    <w:rPr>
+      <w:b/>
+      <w:bCs/>
+      <w:color w:val="404040" w:themeColor="text1" w:themeTint="BF"/>
+      <w:sz w:val="20"/>
+      <w:szCs w:val="20"/>
+    </w:rPr>
+  </w:style>
+  <w:style w:type="paragraph" w:styleId="Titre">
+    <w:name w:val="Title"/>
+    <w:basedOn w:val="Normal"/>
+    <w:next w:val="Normal"/>
+    <w:link w:val="TitreCar"/>
+    <w:uiPriority w:val="10"/>
+    <w:qFormat/>
+    <w:rsid w:val="005C33C3"/>
+    <w:pPr>
+      <w:spacing w:after="0" w:line="240" w:lineRule="auto"/>
+      <w:contextualSpacing/>
+    </w:pPr>
+    <w:rPr>
+      <w:rFonts w:asciiTheme="majorHAnsi" w:eastAsiaTheme="majorEastAsia" w:hAnsiTheme="majorHAnsi" w:cstheme="majorBidi"/>
+      <w:color w:val="8C3314" w:themeColor="accent1" w:themeShade="BF"/>
+      <w:spacing w:val="-7"/>
+      <w:sz w:val="80"/>
+      <w:szCs w:val="80"/>
+    </w:rPr>
+  </w:style>
+  <w:style w:type="character" w:customStyle="1" w:styleId="TitreCar">
+    <w:name w:val="Titre Car"/>
+    <w:basedOn w:val="Policepardfaut"/>
+    <w:link w:val="Titre"/>
+    <w:uiPriority w:val="10"/>
+    <w:rsid w:val="005C33C3"/>
+    <w:rPr>
+      <w:rFonts w:asciiTheme="majorHAnsi" w:eastAsiaTheme="majorEastAsia" w:hAnsiTheme="majorHAnsi" w:cstheme="majorBidi"/>
+      <w:color w:val="8C3314" w:themeColor="accent1" w:themeShade="BF"/>
+      <w:spacing w:val="-7"/>
+      <w:sz w:val="80"/>
+      <w:szCs w:val="80"/>
+    </w:rPr>
+  </w:style>
+  <w:style w:type="paragraph" w:styleId="Sous-titre">
+    <w:name w:val="Subtitle"/>
+    <w:basedOn w:val="Normal"/>
+    <w:next w:val="Normal"/>
+    <w:link w:val="Sous-titreCar"/>
+    <w:uiPriority w:val="11"/>
+    <w:qFormat/>
+    <w:rsid w:val="005C33C3"/>
+    <w:pPr>
+      <w:numPr>
+        <w:ilvl w:val="1"/>
+      </w:numPr>
+      <w:spacing w:after="240" w:line="240" w:lineRule="auto"/>
+    </w:pPr>
+    <w:rPr>
+      <w:rFonts w:asciiTheme="majorHAnsi" w:eastAsiaTheme="majorEastAsia" w:hAnsiTheme="majorHAnsi" w:cstheme="majorBidi"/>
+      <w:color w:val="404040" w:themeColor="text1" w:themeTint="BF"/>
+      <w:sz w:val="30"/>
+      <w:szCs w:val="30"/>
+    </w:rPr>
+  </w:style>
+  <w:style w:type="character" w:customStyle="1" w:styleId="Sous-titreCar">
+    <w:name w:val="Sous-titre Car"/>
+    <w:basedOn w:val="Policepardfaut"/>
+    <w:link w:val="Sous-titre"/>
+    <w:uiPriority w:val="11"/>
+    <w:rsid w:val="005C33C3"/>
+    <w:rPr>
+      <w:rFonts w:asciiTheme="majorHAnsi" w:eastAsiaTheme="majorEastAsia" w:hAnsiTheme="majorHAnsi" w:cstheme="majorBidi"/>
+      <w:color w:val="404040" w:themeColor="text1" w:themeTint="BF"/>
+      <w:sz w:val="30"/>
+      <w:szCs w:val="30"/>
+    </w:rPr>
+  </w:style>
+  <w:style w:type="character" w:styleId="lev">
+    <w:name w:val="Strong"/>
+    <w:basedOn w:val="Policepardfaut"/>
+    <w:uiPriority w:val="22"/>
+    <w:qFormat/>
+    <w:rsid w:val="005C33C3"/>
+    <w:rPr>
+      <w:b/>
+      <w:bCs/>
+    </w:rPr>
+  </w:style>
+  <w:style w:type="character" w:styleId="Accentuation">
+    <w:name w:val="Emphasis"/>
+    <w:basedOn w:val="Policepardfaut"/>
+    <w:uiPriority w:val="20"/>
+    <w:qFormat/>
+    <w:rsid w:val="005C33C3"/>
+    <w:rPr>
+      <w:i/>
+      <w:iCs/>
+    </w:rPr>
+  </w:style>
+  <w:style w:type="paragraph" w:styleId="Citation">
+    <w:name w:val="Quote"/>
+    <w:basedOn w:val="Normal"/>
+    <w:next w:val="Normal"/>
+    <w:link w:val="CitationCar"/>
+    <w:uiPriority w:val="29"/>
+    <w:qFormat/>
+    <w:rsid w:val="005C33C3"/>
+    <w:pPr>
+      <w:spacing w:before="240" w:after="240" w:line="252" w:lineRule="auto"/>
+      <w:ind w:left="864" w:right="864"/>
+      <w:jc w:val="center"/>
+    </w:pPr>
+    <w:rPr>
+      <w:i/>
+      <w:iCs/>
+    </w:rPr>
+  </w:style>
+  <w:style w:type="character" w:customStyle="1" w:styleId="CitationCar">
+    <w:name w:val="Citation Car"/>
+    <w:basedOn w:val="Policepardfaut"/>
+    <w:link w:val="Citation"/>
+    <w:uiPriority w:val="29"/>
+    <w:rsid w:val="005C33C3"/>
+    <w:rPr>
+      <w:i/>
+      <w:iCs/>
+    </w:rPr>
+  </w:style>
+  <w:style w:type="paragraph" w:styleId="Citationintense">
+    <w:name w:val="Intense Quote"/>
+    <w:basedOn w:val="Normal"/>
+    <w:next w:val="Normal"/>
+    <w:link w:val="CitationintenseCar"/>
+    <w:uiPriority w:val="30"/>
+    <w:qFormat/>
+    <w:rsid w:val="005C33C3"/>
+    <w:pPr>
+      <w:spacing w:before="100" w:beforeAutospacing="1" w:after="240"/>
+      <w:ind w:left="864" w:right="864"/>
+      <w:jc w:val="center"/>
+    </w:pPr>
+    <w:rPr>
+      <w:rFonts w:asciiTheme="majorHAnsi" w:eastAsiaTheme="majorEastAsia" w:hAnsiTheme="majorHAnsi" w:cstheme="majorBidi"/>
+      <w:color w:val="BC451B" w:themeColor="accent1"/>
+      <w:sz w:val="28"/>
+      <w:szCs w:val="28"/>
+    </w:rPr>
+  </w:style>
+  <w:style w:type="character" w:customStyle="1" w:styleId="CitationintenseCar">
+    <w:name w:val="Citation intense Car"/>
+    <w:basedOn w:val="Policepardfaut"/>
+    <w:link w:val="Citationintense"/>
+    <w:uiPriority w:val="30"/>
+    <w:rsid w:val="005C33C3"/>
+    <w:rPr>
+      <w:rFonts w:asciiTheme="majorHAnsi" w:eastAsiaTheme="majorEastAsia" w:hAnsiTheme="majorHAnsi" w:cstheme="majorBidi"/>
+      <w:color w:val="BC451B" w:themeColor="accent1"/>
+      <w:sz w:val="28"/>
+      <w:szCs w:val="28"/>
+    </w:rPr>
+  </w:style>
+  <w:style w:type="character" w:styleId="Emphaseple">
+    <w:name w:val="Subtle Emphasis"/>
+    <w:basedOn w:val="Policepardfaut"/>
+    <w:uiPriority w:val="19"/>
+    <w:qFormat/>
+    <w:rsid w:val="005C33C3"/>
+    <w:rPr>
+      <w:i/>
+      <w:iCs/>
+      <w:color w:val="595959" w:themeColor="text1" w:themeTint="A6"/>
+    </w:rPr>
+  </w:style>
+  <w:style w:type="character" w:styleId="Emphaseintense">
+    <w:name w:val="Intense Emphasis"/>
+    <w:basedOn w:val="Policepardfaut"/>
+    <w:uiPriority w:val="21"/>
+    <w:qFormat/>
+    <w:rsid w:val="005C33C3"/>
+    <w:rPr>
+      <w:b/>
+      <w:bCs/>
+      <w:i/>
+      <w:iCs/>
+    </w:rPr>
+  </w:style>
+  <w:style w:type="character" w:styleId="Rfrenceple">
+    <w:name w:val="Subtle Reference"/>
+    <w:basedOn w:val="Policepardfaut"/>
+    <w:uiPriority w:val="31"/>
+    <w:qFormat/>
+    <w:rsid w:val="005C33C3"/>
+    <w:rPr>
+      <w:smallCaps/>
+      <w:color w:val="404040" w:themeColor="text1" w:themeTint="BF"/>
+    </w:rPr>
+  </w:style>
+  <w:style w:type="character" w:styleId="Rfrenceintense">
+    <w:name w:val="Intense Reference"/>
+    <w:basedOn w:val="Policepardfaut"/>
+    <w:uiPriority w:val="32"/>
+    <w:qFormat/>
+    <w:rsid w:val="005C33C3"/>
+    <w:rPr>
+      <w:b/>
+      <w:bCs/>
+      <w:smallCaps/>
+      <w:u w:val="single"/>
+    </w:rPr>
+  </w:style>
+  <w:style w:type="character" w:styleId="Titredulivre">
+    <w:name w:val="Book Title"/>
+    <w:basedOn w:val="Policepardfaut"/>
+    <w:uiPriority w:val="33"/>
+    <w:qFormat/>
+    <w:rsid w:val="005C33C3"/>
+    <w:rPr>
+      <w:b/>
+      <w:bCs/>
+      <w:smallCaps/>
+    </w:rPr>
+  </w:style>
+  <w:style w:type="character" w:styleId="Lienhypertextesuivivisit">
+    <w:name w:val="FollowedHyperlink"/>
+    <w:basedOn w:val="Policepardfaut"/>
+    <w:uiPriority w:val="99"/>
+    <w:semiHidden/>
+    <w:unhideWhenUsed/>
+    <w:rsid w:val="00440360"/>
+    <w:rPr>
+      <w:color w:val="F4B69B" w:themeColor="followedHyperlink"/>
+      <w:u w:val="single"/>
+    </w:rPr>
+  </w:style>
+</w:styles>
+</file>
+
+<file path=word/stylesWithEffects.xml><?xml version="1.0" encoding="utf-8"?>
+<w:styles xmlns:wpc="http://schemas.microsoft.com/office/word/2010/wordprocessingCanvas" xmlns:mc="http://schemas.openxmlformats.org/markup-compatibility/2006" xmlns:o="urn:schemas-microsoft-com:office:office" xmlns:r="http://schemas.openxmlformats.org/officeDocument/2006/relationships" xmlns:m="http://schemas.openxmlformats.org/officeDocument/2006/math" xmlns:v="urn:schemas-microsoft-com:vml" xmlns:wp14="http://schemas.microsoft.com/office/word/2010/wordprocessingDrawing" xmlns:wp="http://schemas.openxmlformats.org/drawingml/2006/wordprocessingDrawing" xmlns:w10="urn:schemas-microsoft-com:office:word" xmlns:w="http://schemas.openxmlformats.org/wordprocessingml/2006/main" xmlns:w14="http://schemas.microsoft.com/office/word/2010/wordml" xmlns:wpg="http://schemas.microsoft.com/office/word/2010/wordprocessingGroup" xmlns:wpi="http://schemas.microsoft.com/office/word/2010/wordprocessingInk" xmlns:wne="http://schemas.microsoft.com/office/word/2006/wordml" xmlns:wps="http://schemas.microsoft.com/office/word/2010/wordprocessingShape" mc:Ignorable="w14 wp14">
+  <w:docDefaults>
+    <w:rPrDefault>
+      <w:rPr>
+        <w:rFonts w:asciiTheme="minorHAnsi" w:eastAsiaTheme="minorEastAsia" w:hAnsiTheme="minorHAnsi" w:cstheme="minorBidi"/>
+        <w:sz w:val="21"/>
+        <w:szCs w:val="21"/>
+        <w:lang w:val="fr-FR" w:eastAsia="fr-FR" w:bidi="ar-SA"/>
+      </w:rPr>
+    </w:rPrDefault>
+    <w:pPrDefault>
+      <w:pPr>
+        <w:spacing w:after="120" w:line="264" w:lineRule="auto"/>
+      </w:pPr>
+    </w:pPrDefault>
+  </w:docDefaults>
+  <w:latentStyles w:defLockedState="0" w:defUIPriority="99" w:defSemiHidden="1" w:defUnhideWhenUsed="1" w:defQFormat="0" w:count="267">
+    <w:lsdException w:name="Normal" w:semiHidden="0" w:uiPriority="0" w:unhideWhenUsed="0" w:qFormat="1"/>
+    <w:lsdException w:name="heading 1" w:semiHidden="0" w:uiPriority="9" w:unhideWhenUsed="0" w:qFormat="1"/>
+    <w:lsdException w:name="heading 2" w:uiPriority="9" w:qFormat="1"/>
+    <w:lsdException w:name="heading 3" w:uiPriority="9" w:qFormat="1"/>
+    <w:lsdException w:name="heading 4" w:uiPriority="9" w:qFormat="1"/>
+    <w:lsdException w:name="heading 5" w:uiPriority="9" w:qFormat="1"/>
+    <w:lsdException w:name="heading 6" w:uiPriority="9" w:qFormat="1"/>
+    <w:lsdException w:name="heading 7" w:uiPriority="9" w:qFormat="1"/>
+    <w:lsdException w:name="heading 8" w:uiPriority="9" w:qFormat="1"/>
+    <w:lsdException w:name="heading 9" w:uiPriority="9" w:qFormat="1"/>
+    <w:lsdException w:name="toc 1" w:uiPriority="39"/>
+    <w:lsdException w:name="toc 2" w:uiPriority="39"/>
+    <w:lsdException w:name="toc 3" w:uiPriority="39"/>
+    <w:lsdException w:name="toc 4" w:uiPriority="39"/>
+    <w:lsdException w:name="toc 5" w:uiPriority="39"/>
+    <w:lsdException w:name="toc 6" w:uiPriority="39"/>
+    <w:lsdException w:name="toc 7" w:uiPriority="39"/>
+    <w:lsdException w:name="toc 8" w:uiPriority="39"/>
+    <w:lsdException w:name="toc 9" w:uiPriority="39"/>
+    <w:lsdException w:name="caption" w:uiPriority="35" w:qFormat="1"/>
+    <w:lsdException w:name="Title" w:semiHidden="0" w:uiPriority="10" w:unhideWhenUsed="0" w:qFormat="1"/>
+    <w:lsdException w:name="Default Paragraph Font" w:uiPriority="1"/>
+    <w:lsdException w:name="Subtitle" w:semiHidden="0" w:uiPriority="11" w:unhideWhenUsed="0" w:qFormat="1"/>
+    <w:lsdException w:name="Strong" w:semiHidden="0" w:uiPriority="22" w:unhideWhenUsed="0" w:qFormat="1"/>
+    <w:lsdException w:name="Emphasis" w:semiHidden="0" w:uiPriority="20" w:unhideWhenUsed="0" w:qFormat="1"/>
+    <w:lsdException w:name="Table Grid" w:semiHidden="0" w:uiPriority="59" w:unhideWhenUsed="0"/>
+    <w:lsdException w:name="Placeholder Text" w:unhideWhenUsed="0"/>
+    <w:lsdException w:name="No Spacing" w:semiHidden="0" w:uiPriority="1" w:unhideWhenUsed="0" w:qFormat="1"/>
+    <w:lsdException w:name="Light Shading" w:semiHidden="0" w:uiPriority="60" w:unhideWhenUsed="0"/>
+    <w:lsdException w:name="Light List" w:semiHidden="0" w:uiPriority="61" w:unhideWhenUsed="0"/>
+    <w:lsdException w:name="Light Grid" w:semiHidden="0" w:uiPriority="62" w:unhideWhenUsed="0"/>
+    <w:lsdException w:name="Medium Shading 1" w:semiHidden="0" w:uiPriority="63" w:unhideWhenUsed="0"/>
+    <w:lsdException w:name="Medium Shading 2" w:semiHidden="0" w:uiPriority="64" w:unhideWhenUsed="0"/>
+    <w:lsdException w:name="Medium List 1" w:semiHidden="0" w:uiPriority="65" w:unhideWhenUsed="0"/>
+    <w:lsdException w:name="Medium List 2" w:semiHidden="0" w:uiPriority="66" w:unhideWhenUsed="0"/>
+    <w:lsdException w:name="Medium Grid 1" w:semiHidden="0" w:uiPriority="67" w:unhideWhenUsed="0"/>
+    <w:lsdException w:name="Medium Grid 2" w:semiHidden="0" w:uiPriority="68" w:unhideWhenUsed="0"/>
+    <w:lsdException w:name="Medium Grid 3" w:semiHidden="0" w:uiPriority="69" w:unhideWhenUsed="0"/>
+    <w:lsdException w:name="Dark List" w:semiHidden="0" w:uiPriority="70" w:unhideWhenUsed="0"/>
+    <w:lsdException w:name="Colorful Shading" w:semiHidden="0" w:uiPriority="71" w:unhideWhenUsed="0"/>
+    <w:lsdException w:name="Colorful List" w:semiHidden="0" w:uiPriority="72" w:unhideWhenUsed="0"/>
+    <w:lsdException w:name="Colorful Grid" w:semiHidden="0" w:uiPriority="73" w:unhideWhenUsed="0"/>
+    <w:lsdException w:name="Light Shading Accent 1" w:semiHidden="0" w:uiPriority="60" w:unhideWhenUsed="0"/>
+    <w:lsdException w:name="Light List Accent 1" w:semiHidden="0" w:uiPriority="61" w:unhideWhenUsed="0"/>
+    <w:lsdException w:name="Light Grid Accent 1" w:semiHidden="0" w:uiPriority="62" w:unhideWhenUsed="0"/>
+    <w:lsdException w:name="Medium Shading 1 Accent 1" w:semiHidden="0" w:uiPriority="63" w:unhideWhenUsed="0"/>
+    <w:lsdException w:name="Medium Shading 2 Accent 1" w:semiHidden="0" w:uiPriority="64" w:unhideWhenUsed="0"/>
+    <w:lsdException w:name="Medium List 1 Accent 1" w:semiHidden="0" w:uiPriority="65" w:unhideWhenUsed="0"/>
+    <w:lsdException w:name="Revision" w:unhideWhenUsed="0"/>
+    <w:lsdException w:name="List Paragraph" w:semiHidden="0" w:uiPriority="34" w:unhideWhenUsed="0" w:qFormat="1"/>
+    <w:lsdException w:name="Quote" w:semiHidden="0" w:uiPriority="29" w:unhideWhenUsed="0" w:qFormat="1"/>
+    <w:lsdException w:name="Intense Quote" w:semiHidden="0" w:uiPriority="30" w:unhideWhenUsed="0" w:qFormat="1"/>
+    <w:lsdException w:name="Medium List 2 Accent 1" w:semiHidden="0" w:uiPriority="66" w:unhideWhenUsed="0"/>
+    <w:lsdException w:name="Medium Grid 1 Accent 1" w:semiHidden="0" w:uiPriority="67" w:unhideWhenUsed="0"/>
+    <w:lsdException w:name="Medium Grid 2 Accent 1" w:semiHidden="0" w:uiPriority="68" w:unhideWhenUsed="0"/>
+    <w:lsdException w:name="Medium Grid 3 Accent 1" w:semiHidden="0" w:uiPriority="69" w:unhideWhenUsed="0"/>
+    <w:lsdException w:name="Dark List Accent 1" w:semiHidden="0" w:uiPriority="70" w:unhideWhenUsed="0"/>
+    <w:lsdException w:name="Colorful Shading Accent 1" w:semiHidden="0" w:uiPriority="71" w:unhideWhenUsed="0"/>
+    <w:lsdException w:name="Colorful List Accent 1" w:semiHidden="0" w:uiPriority="72" w:unhideWhenUsed="0"/>
+    <w:lsdException w:name="Colorful Grid Accent 1" w:semiHidden="0" w:uiPriority="73" w:unhideWhenUsed="0"/>
+    <w:lsdException w:name="Light Shading Accent 2" w:semiHidden="0" w:uiPriority="60" w:unhideWhenUsed="0"/>
+    <w:lsdException w:name="Light List Accent 2" w:semiHidden="0" w:uiPriority="61" w:unhideWhenUsed="0"/>
+    <w:lsdException w:name="Light Grid Accent 2" w:semiHidden="0" w:uiPriority="62" w:unhideWhenUsed="0"/>
+    <w:lsdException w:name="Medium Shading 1 Accent 2" w:semiHidden="0" w:uiPriority="63" w:unhideWhenUsed="0"/>
+    <w:lsdException w:name="Medium Shading 2 Accent 2" w:semiHidden="0" w:uiPriority="64" w:unhideWhenUsed="0"/>
+    <w:lsdException w:name="Medium List 1 Accent 2" w:semiHidden="0" w:uiPriority="65" w:unhideWhenUsed="0"/>
+    <w:lsdException w:name="Medium List 2 Accent 2" w:semiHidden="0" w:uiPriority="66" w:unhideWhenUsed="0"/>
+    <w:lsdException w:name="Medium Grid 1 Accent 2" w:semiHidden="0" w:uiPriority="67" w:unhideWhenUsed="0"/>
+    <w:lsdException w:name="Medium Grid 2 Accent 2" w:semiHidden="0" w:uiPriority="68" w:unhideWhenUsed="0"/>
+    <w:lsdException w:name="Medium Grid 3 Accent 2" w:semiHidden="0" w:uiPriority="69" w:unhideWhenUsed="0"/>
+    <w:lsdException w:name="Dark List Accent 2" w:semiHidden="0" w:uiPriority="70" w:unhideWhenUsed="0"/>
+    <w:lsdException w:name="Colorful Shading Accent 2" w:semiHidden="0" w:uiPriority="71" w:unhideWhenUsed="0"/>
+    <w:lsdException w:name="Colorful List Accent 2" w:semiHidden="0" w:uiPriority="72" w:unhideWhenUsed="0"/>
+    <w:lsdException w:name="Colorful Grid Accent 2" w:semiHidden="0" w:uiPriority="73" w:unhideWhenUsed="0"/>
+    <w:lsdException w:name="Light Shading Accent 3" w:semiHidden="0" w:uiPriority="60" w:unhideWhenUsed="0"/>
+    <w:lsdException w:name="Light List Accent 3" w:semiHidden="0" w:uiPriority="61" w:unhideWhenUsed="0"/>
+    <w:lsdException w:name="Light Grid Accent 3" w:semiHidden="0" w:uiPriority="62" w:unhideWhenUsed="0"/>
+    <w:lsdException w:name="Medium Shading 1 Accent 3" w:semiHidden="0" w:uiPriority="63" w:unhideWhenUsed="0"/>
+    <w:lsdException w:name="Medium Shading 2 Accent 3" w:semiHidden="0" w:uiPriority="64" w:unhideWhenUsed="0"/>
+    <w:lsdException w:name="Medium List 1 Accent 3" w:semiHidden="0" w:uiPriority="65" w:unhideWhenUsed="0"/>
+    <w:lsdException w:name="Medium List 2 Accent 3" w:semiHidden="0" w:uiPriority="66" w:unhideWhenUsed="0"/>
+    <w:lsdException w:name="Medium Grid 1 Accent 3" w:semiHidden="0" w:uiPriority="67" w:unhideWhenUsed="0"/>
+    <w:lsdException w:name="Medium Grid 2 Accent 3" w:semiHidden="0" w:uiPriority="68" w:unhideWhenUsed="0"/>
+    <w:lsdException w:name="Medium Grid 3 Accent 3" w:semiHidden="0" w:uiPriority="69" w:unhideWhenUsed="0"/>
+    <w:lsdException w:name="Dark List Accent 3" w:semiHidden="0" w:uiPriority="70" w:unhideWhenUsed="0"/>
+    <w:lsdException w:name="Colorful Shading Accent 3" w:semiHidden="0" w:uiPriority="71" w:unhideWhenUsed="0"/>
+    <w:lsdException w:name="Colorful List Accent 3" w:semiHidden="0" w:uiPriority="72" w:unhideWhenUsed="0"/>
+    <w:lsdException w:name="Colorful Grid Accent 3" w:semiHidden="0" w:uiPriority="73" w:unhideWhenUsed="0"/>
+    <w:lsdException w:name="Light Shading Accent 4" w:semiHidden="0" w:uiPriority="60" w:unhideWhenUsed="0"/>
+    <w:lsdException w:name="Light List Accent 4" w:semiHidden="0" w:uiPriority="61" w:unhideWhenUsed="0"/>
+    <w:lsdException w:name="Light Grid Accent 4" w:semiHidden="0" w:uiPriority="62" w:unhideWhenUsed="0"/>
+    <w:lsdException w:name="Medium Shading 1 Accent 4" w:semiHidden="0" w:uiPriority="63" w:unhideWhenUsed="0"/>
+    <w:lsdException w:name="Medium Shading 2 Accent 4" w:semiHidden="0" w:uiPriority="64" w:unhideWhenUsed="0"/>
+    <w:lsdException w:name="Medium List 1 Accent 4" w:semiHidden="0" w:uiPriority="65" w:unhideWhenUsed="0"/>
+    <w:lsdException w:name="Medium List 2 Accent 4" w:semiHidden="0" w:uiPriority="66" w:unhideWhenUsed="0"/>
+    <w:lsdException w:name="Medium Grid 1 Accent 4" w:semiHidden="0" w:uiPriority="67" w:unhideWhenUsed="0"/>
+    <w:lsdException w:name="Medium Grid 2 Accent 4" w:semiHidden="0" w:uiPriority="68" w:unhideWhenUsed="0"/>
+    <w:lsdException w:name="Medium Grid 3 Accent 4" w:semiHidden="0" w:uiPriority="69" w:unhideWhenUsed="0"/>
+    <w:lsdException w:name="Dark List Accent 4" w:semiHidden="0" w:uiPriority="70" w:unhideWhenUsed="0"/>
+    <w:lsdException w:name="Colorful Shading Accent 4" w:semiHidden="0" w:uiPriority="71" w:unhideWhenUsed="0"/>
+    <w:lsdException w:name="Colorful List Accent 4" w:semiHidden="0" w:uiPriority="72" w:unhideWhenUsed="0"/>
+    <w:lsdException w:name="Colorful Grid Accent 4" w:semiHidden="0" w:uiPriority="73" w:unhideWhenUsed="0"/>
+    <w:lsdException w:name="Light Shading Accent 5" w:semiHidden="0" w:uiPriority="60" w:unhideWhenUsed="0"/>
+    <w:lsdException w:name="Light List Accent 5" w:semiHidden="0" w:uiPriority="61" w:unhideWhenUsed="0"/>
+    <w:lsdException w:name="Light Grid Accent 5" w:semiHidden="0" w:uiPriority="62" w:unhideWhenUsed="0"/>
+    <w:lsdException w:name="Medium Shading 1 Accent 5" w:semiHidden="0" w:uiPriority="63" w:unhideWhenUsed="0"/>
+    <w:lsdException w:name="Medium Shading 2 Accent 5" w:semiHidden="0" w:uiPriority="64" w:unhideWhenUsed="0"/>
+    <w:lsdException w:name="Medium List 1 Accent 5" w:semiHidden="0" w:uiPriority="65" w:unhideWhenUsed="0"/>
+    <w:lsdException w:name="Medium List 2 Accent 5" w:semiHidden="0" w:uiPriority="66" w:unhideWhenUsed="0"/>
+    <w:lsdException w:name="Medium Grid 1 Accent 5" w:semiHidden="0" w:uiPriority="67" w:unhideWhenUsed="0"/>
+    <w:lsdException w:name="Medium Grid 2 Accent 5" w:semiHidden="0" w:uiPriority="68" w:unhideWhenUsed="0"/>
+    <w:lsdException w:name="Medium Grid 3 Accent 5" w:semiHidden="0" w:uiPriority="69" w:unhideWhenUsed="0"/>
+    <w:lsdException w:name="Dark List Accent 5" w:semiHidden="0" w:uiPriority="70" w:unhideWhenUsed="0"/>
+    <w:lsdException w:name="Colorful Shading Accent 5" w:semiHidden="0" w:uiPriority="71" w:unhideWhenUsed="0"/>
+    <w:lsdException w:name="Colorful List Accent 5" w:semiHidden="0" w:uiPriority="72" w:unhideWhenUsed="0"/>
+    <w:lsdException w:name="Colorful Grid Accent 5" w:semiHidden="0" w:uiPriority="73" w:unhideWhenUsed="0"/>
+    <w:lsdException w:name="Light Shading Accent 6" w:semiHidden="0" w:uiPriority="60" w:unhideWhenUsed="0"/>
+    <w:lsdException w:name="Light List Accent 6" w:semiHidden="0" w:uiPriority="61" w:unhideWhenUsed="0"/>
+    <w:lsdException w:name="Light Grid Accent 6" w:semiHidden="0" w:uiPriority="62" w:unhideWhenUsed="0"/>
+    <w:lsdException w:name="Medium Shading 1 Accent 6" w:semiHidden="0" w:uiPriority="63" w:unhideWhenUsed="0"/>
+    <w:lsdException w:name="Medium Shading 2 Accent 6" w:semiHidden="0" w:uiPriority="64" w:unhideWhenUsed="0"/>
+    <w:lsdException w:name="Medium List 1 Accent 6" w:semiHidden="0" w:uiPriority="65" w:unhideWhenUsed="0"/>
+    <w:lsdException w:name="Medium List 2 Accent 6" w:semiHidden="0" w:uiPriority="66" w:unhideWhenUsed="0"/>
+    <w:lsdException w:name="Medium Grid 1 Accent 6" w:semiHidden="0" w:uiPriority="67" w:unhideWhenUsed="0"/>
+    <w:lsdException w:name="Medium Grid 2 Accent 6" w:semiHidden="0" w:uiPriority="68" w:unhideWhenUsed="0"/>
+    <w:lsdException w:name="Medium Grid 3 Accent 6" w:semiHidden="0" w:uiPriority="69" w:unhideWhenUsed="0"/>
+    <w:lsdException w:name="Dark List Accent 6" w:semiHidden="0" w:uiPriority="70" w:unhideWhenUsed="0"/>
+    <w:lsdException w:name="Colorful Shading Accent 6" w:semiHidden="0" w:uiPriority="71" w:unhideWhenUsed="0"/>
+    <w:lsdException w:name="Colorful List Accent 6" w:semiHidden="0" w:uiPriority="72" w:unhideWhenUsed="0"/>
+    <w:lsdException w:name="Colorful Grid Accent 6" w:semiHidden="0" w:uiPriority="73" w:unhideWhenUsed="0"/>
+    <w:lsdException w:name="Subtle Emphasis" w:semiHidden="0" w:uiPriority="19" w:unhideWhenUsed="0" w:qFormat="1"/>
+    <w:lsdException w:name="Intense Emphasis" w:semiHidden="0" w:uiPriority="21" w:unhideWhenUsed="0" w:qFormat="1"/>
+    <w:lsdException w:name="Subtle Reference" w:semiHidden="0" w:uiPriority="31" w:unhideWhenUsed="0" w:qFormat="1"/>
+    <w:lsdException w:name="Intense Reference" w:semiHidden="0" w:uiPriority="32" w:unhideWhenUsed="0" w:qFormat="1"/>
+    <w:lsdException w:name="Book Title" w:semiHidden="0" w:uiPriority="33" w:unhideWhenUsed="0" w:qFormat="1"/>
+    <w:lsdException w:name="Bibliography" w:uiPriority="37"/>
+    <w:lsdException w:name="TOC Heading" w:uiPriority="39" w:qFormat="1"/>
   </w:latentStyles>
   <w:style w:type="paragraph" w:default="1" w:styleId="Normal">
     <w:name w:val="Normal"/>
@@ -19251,117 +20107,117 @@
     </dgm:pt>
   </dgm:ptLst>
   <dgm:cxnLst>
-    <dgm:cxn modelId="{9B865B3A-67E4-464C-BD1A-6FB826BCB4D3}" type="presOf" srcId="{597EB83F-9AF9-4A72-80A3-732912F27C6D}" destId="{D955C53B-B716-4B38-9366-F9DF3D076BCB}" srcOrd="0" destOrd="0" presId="urn:microsoft.com/office/officeart/2005/8/layout/hierarchy2"/>
-    <dgm:cxn modelId="{D2252024-77E6-4CB6-802E-61BC6487CCAC}" type="presOf" srcId="{B13E7694-BD7E-4ACD-8A25-288621413B33}" destId="{D36435EE-5DD9-4CB1-80E2-64E88C5269A2}" srcOrd="0" destOrd="0" presId="urn:microsoft.com/office/officeart/2005/8/layout/hierarchy2"/>
-    <dgm:cxn modelId="{7B541655-12DC-45BB-9F8E-1D1A3DA8500C}" type="presOf" srcId="{99F72719-26C5-43AC-9154-CEFFF5CEB37E}" destId="{A8464F86-5444-4B1D-8904-D5D84FB93A63}" srcOrd="0" destOrd="0" presId="urn:microsoft.com/office/officeart/2005/8/layout/hierarchy2"/>
+    <dgm:cxn modelId="{27B82721-54BE-472C-9532-33D9DDD54206}" type="presOf" srcId="{C72AA88C-4AEE-412B-ABBF-33D17A0AD941}" destId="{8E5DD861-D493-4A0A-B81E-EB2108ED9BB3}" srcOrd="0" destOrd="0" presId="urn:microsoft.com/office/officeart/2005/8/layout/hierarchy2"/>
     <dgm:cxn modelId="{49E69296-6243-4B23-BB27-A3D4BEF5529C}" srcId="{4D72C498-B5D7-4A5E-9949-13D4BDD70C79}" destId="{CFFF95AD-6A3E-4156-870B-74376FA448BF}" srcOrd="1" destOrd="0" parTransId="{139FBCB0-87C1-4D19-9898-BB48C99D5614}" sibTransId="{2D803B32-337B-4EAC-B215-13958E412DA9}"/>
-    <dgm:cxn modelId="{0E283103-70F3-4B51-BC92-A77D1C08F842}" type="presOf" srcId="{0B7CF66D-0A27-42E3-AC6D-2DB726B0F1E6}" destId="{C296F982-F6F0-4728-ADF2-DC91F37071EA}" srcOrd="1" destOrd="0" presId="urn:microsoft.com/office/officeart/2005/8/layout/hierarchy2"/>
-    <dgm:cxn modelId="{35E583C7-D886-4A75-B9F3-D6145ACF6E58}" type="presOf" srcId="{1489036D-A9DA-40B5-957F-936B4A348264}" destId="{D2E89353-C1DC-4D8C-81F7-770019C69DEF}" srcOrd="1" destOrd="0" presId="urn:microsoft.com/office/officeart/2005/8/layout/hierarchy2"/>
+    <dgm:cxn modelId="{D77700E4-3525-49EE-9A10-00969F876BF0}" type="presOf" srcId="{F1D4A2FF-1ED4-48C6-8293-904F41872AF1}" destId="{881DB251-9FB1-4300-9BCC-5ED061EBD6BA}" srcOrd="1" destOrd="0" presId="urn:microsoft.com/office/officeart/2005/8/layout/hierarchy2"/>
+    <dgm:cxn modelId="{0FBC26CB-92B2-40FD-80F3-55A51E8849D2}" type="presOf" srcId="{3FE4910D-602C-4A72-BB9E-A3BE3A3A0E78}" destId="{C26101A3-172C-4AFD-8AA5-00EF71442597}" srcOrd="0" destOrd="0" presId="urn:microsoft.com/office/officeart/2005/8/layout/hierarchy2"/>
+    <dgm:cxn modelId="{0F4A5813-2164-4504-B782-856FA8AE1904}" type="presOf" srcId="{597EB83F-9AF9-4A72-80A3-732912F27C6D}" destId="{D955C53B-B716-4B38-9366-F9DF3D076BCB}" srcOrd="0" destOrd="0" presId="urn:microsoft.com/office/officeart/2005/8/layout/hierarchy2"/>
     <dgm:cxn modelId="{502FB9F7-55F9-4593-B1F2-FBE723CFF641}" srcId="{90721A67-6AD1-4A80-A90E-9D77E7AD4E6D}" destId="{AD7B3DA5-2EE7-42E6-A405-E9204AD083F8}" srcOrd="0" destOrd="0" parTransId="{0B7CF66D-0A27-42E3-AC6D-2DB726B0F1E6}" sibTransId="{4BBF8FF6-E72D-4A5B-A1FE-6EAB41BA4F5C}"/>
-    <dgm:cxn modelId="{DCE838B6-B300-4CBF-97ED-3198E72607B6}" type="presOf" srcId="{559B25C1-457C-4CA8-A035-1849D9779D21}" destId="{858F7110-3310-4783-BBA8-7EC1E711C660}" srcOrd="0" destOrd="0" presId="urn:microsoft.com/office/officeart/2005/8/layout/hierarchy2"/>
+    <dgm:cxn modelId="{EC0608CB-F931-4C9A-9C04-BF4934563FB0}" type="presOf" srcId="{0B7CF66D-0A27-42E3-AC6D-2DB726B0F1E6}" destId="{C296F982-F6F0-4728-ADF2-DC91F37071EA}" srcOrd="1" destOrd="0" presId="urn:microsoft.com/office/officeart/2005/8/layout/hierarchy2"/>
     <dgm:cxn modelId="{7176B68D-8377-4602-BE4C-B7D75F5D41A5}" srcId="{4D72C498-B5D7-4A5E-9949-13D4BDD70C79}" destId="{24E98E51-90AC-468F-867A-C952D6FD5668}" srcOrd="2" destOrd="0" parTransId="{559D18E3-752D-4EE1-9939-C38FEFFAE5A4}" sibTransId="{5A87DC0A-A2A4-49BC-8D66-8E04CC32771A}"/>
+    <dgm:cxn modelId="{53F55088-1796-43AE-8895-99ACFE477784}" type="presOf" srcId="{6EAA9C23-3A78-4C27-AAC9-504C071FA2D8}" destId="{FFF314B7-9492-4462-8B1C-7BC33784FA0A}" srcOrd="0" destOrd="0" presId="urn:microsoft.com/office/officeart/2005/8/layout/hierarchy2"/>
+    <dgm:cxn modelId="{7EA6387E-5C63-41AA-85D0-3BDCEA0A61DF}" type="presOf" srcId="{16244E34-B2A7-4CB0-B85E-995BCA75C3E6}" destId="{D91136A0-BBA5-4033-85D4-E551E48A4097}" srcOrd="0" destOrd="0" presId="urn:microsoft.com/office/officeart/2005/8/layout/hierarchy2"/>
+    <dgm:cxn modelId="{AD8D9C2C-DE70-4699-9791-1E4F97934E2B}" type="presOf" srcId="{559B25C1-457C-4CA8-A035-1849D9779D21}" destId="{858F7110-3310-4783-BBA8-7EC1E711C660}" srcOrd="0" destOrd="0" presId="urn:microsoft.com/office/officeart/2005/8/layout/hierarchy2"/>
     <dgm:cxn modelId="{6E9F04CF-538C-49AC-B727-EE48AD00E24E}" srcId="{90721A67-6AD1-4A80-A90E-9D77E7AD4E6D}" destId="{6EAA9C23-3A78-4C27-AAC9-504C071FA2D8}" srcOrd="1" destOrd="0" parTransId="{99F72719-26C5-43AC-9154-CEFFF5CEB37E}" sibTransId="{9DE824F4-9157-4786-AD52-3E163FA3C3B4}"/>
-    <dgm:cxn modelId="{BD388228-7E3E-4BFC-B797-6EDBBB6D3351}" type="presOf" srcId="{139FBCB0-87C1-4D19-9898-BB48C99D5614}" destId="{AEBC5B76-A737-49A2-B533-66F2022C87AD}" srcOrd="0" destOrd="0" presId="urn:microsoft.com/office/officeart/2005/8/layout/hierarchy2"/>
-    <dgm:cxn modelId="{0EDD0C4E-8D89-47E1-B56F-CBA9DF622815}" type="presOf" srcId="{FDC9356B-5836-435E-BB19-C94DC8F3D3EF}" destId="{D63F150D-0E96-4C27-A427-95C317656D1D}" srcOrd="0" destOrd="0" presId="urn:microsoft.com/office/officeart/2005/8/layout/hierarchy2"/>
-    <dgm:cxn modelId="{165B14F6-0312-47D3-8E64-FA5589D3EB78}" type="presOf" srcId="{0B7CF66D-0A27-42E3-AC6D-2DB726B0F1E6}" destId="{F84282DA-A190-4AE4-80A2-887CA41C8DE9}" srcOrd="0" destOrd="0" presId="urn:microsoft.com/office/officeart/2005/8/layout/hierarchy2"/>
-    <dgm:cxn modelId="{1009E8FD-4564-4F67-B246-9A281E962047}" type="presOf" srcId="{597EB83F-9AF9-4A72-80A3-732912F27C6D}" destId="{1FDB852C-60D2-4512-8688-DBBE489C7C32}" srcOrd="1" destOrd="0" presId="urn:microsoft.com/office/officeart/2005/8/layout/hierarchy2"/>
-    <dgm:cxn modelId="{D682A40A-CDE7-43CC-8B57-5CF0128EFD8C}" type="presOf" srcId="{65626F29-AB7F-4A3E-92D9-6AFC55134C2D}" destId="{76D26D6D-EDAF-4C52-8B4D-841B0D968087}" srcOrd="0" destOrd="0" presId="urn:microsoft.com/office/officeart/2005/8/layout/hierarchy2"/>
-    <dgm:cxn modelId="{7CFEDEBF-90BA-46F3-A3E9-688DCFDDB673}" type="presOf" srcId="{90721A67-6AD1-4A80-A90E-9D77E7AD4E6D}" destId="{2D8842D7-E959-42FA-BA94-C6E6A8D46F08}" srcOrd="0" destOrd="0" presId="urn:microsoft.com/office/officeart/2005/8/layout/hierarchy2"/>
-    <dgm:cxn modelId="{A3BF0C87-9CF2-433A-BD6F-5B36DFC0E3B8}" type="presOf" srcId="{9E6B55FE-E53C-49DC-B515-C2397BEC2CAB}" destId="{288590B9-AA3F-44E1-86EF-EEFFCBA51BD5}" srcOrd="0" destOrd="0" presId="urn:microsoft.com/office/officeart/2005/8/layout/hierarchy2"/>
-    <dgm:cxn modelId="{E892531D-4EC4-4489-8112-68E63B6B6A11}" type="presOf" srcId="{495223E1-057C-40FA-B321-DB15D7B7BF1E}" destId="{98EDA116-065D-473B-983B-F7A1A4E0692D}" srcOrd="0" destOrd="0" presId="urn:microsoft.com/office/officeart/2005/8/layout/hierarchy2"/>
+    <dgm:cxn modelId="{F0506062-1F67-4A9F-A3A2-5DA1179F4085}" type="presOf" srcId="{B13E7694-BD7E-4ACD-8A25-288621413B33}" destId="{D36435EE-5DD9-4CB1-80E2-64E88C5269A2}" srcOrd="0" destOrd="0" presId="urn:microsoft.com/office/officeart/2005/8/layout/hierarchy2"/>
+    <dgm:cxn modelId="{74FBFFC1-9633-47D9-AEE9-D4A2637987FA}" type="presOf" srcId="{90721A67-6AD1-4A80-A90E-9D77E7AD4E6D}" destId="{2D8842D7-E959-42FA-BA94-C6E6A8D46F08}" srcOrd="0" destOrd="0" presId="urn:microsoft.com/office/officeart/2005/8/layout/hierarchy2"/>
+    <dgm:cxn modelId="{6A455740-0664-4FB8-8D19-5CBDC9926888}" type="presOf" srcId="{495223E1-057C-40FA-B321-DB15D7B7BF1E}" destId="{98EDA116-065D-473B-983B-F7A1A4E0692D}" srcOrd="0" destOrd="0" presId="urn:microsoft.com/office/officeart/2005/8/layout/hierarchy2"/>
+    <dgm:cxn modelId="{5ECB7E26-05DB-4E8D-AD6C-9FE24BA722FC}" type="presOf" srcId="{FDC9356B-5836-435E-BB19-C94DC8F3D3EF}" destId="{D63F150D-0E96-4C27-A427-95C317656D1D}" srcOrd="0" destOrd="0" presId="urn:microsoft.com/office/officeart/2005/8/layout/hierarchy2"/>
+    <dgm:cxn modelId="{A3A7B7AC-3CE1-451E-A282-FE96D3F65BB2}" type="presOf" srcId="{139FBCB0-87C1-4D19-9898-BB48C99D5614}" destId="{AEBC5B76-A737-49A2-B533-66F2022C87AD}" srcOrd="0" destOrd="0" presId="urn:microsoft.com/office/officeart/2005/8/layout/hierarchy2"/>
+    <dgm:cxn modelId="{57F533F2-502D-4B75-9F84-59F7570A5B00}" type="presOf" srcId="{4D72C498-B5D7-4A5E-9949-13D4BDD70C79}" destId="{3F3231AA-D37A-47E2-AA64-F3C7B7B2954D}" srcOrd="0" destOrd="0" presId="urn:microsoft.com/office/officeart/2005/8/layout/hierarchy2"/>
+    <dgm:cxn modelId="{38543E1F-2232-4306-B0CC-0955CA06ACDE}" type="presOf" srcId="{9E6B55FE-E53C-49DC-B515-C2397BEC2CAB}" destId="{288590B9-AA3F-44E1-86EF-EEFFCBA51BD5}" srcOrd="0" destOrd="0" presId="urn:microsoft.com/office/officeart/2005/8/layout/hierarchy2"/>
+    <dgm:cxn modelId="{DDD87D1F-45CC-4BD5-B182-1CCBB4D417E0}" type="presOf" srcId="{3FE4910D-602C-4A72-BB9E-A3BE3A3A0E78}" destId="{F14A685D-1E0D-4B4F-8491-096DFB19D677}" srcOrd="1" destOrd="0" presId="urn:microsoft.com/office/officeart/2005/8/layout/hierarchy2"/>
+    <dgm:cxn modelId="{1944192F-7444-4DD8-BAE5-5373642B221B}" type="presOf" srcId="{1489036D-A9DA-40B5-957F-936B4A348264}" destId="{EBFADA6F-FD50-43FB-87CB-15B1D9AA94CD}" srcOrd="0" destOrd="0" presId="urn:microsoft.com/office/officeart/2005/8/layout/hierarchy2"/>
+    <dgm:cxn modelId="{44FB7059-BDD0-4BDA-B3E7-A4A43FEC0081}" type="presOf" srcId="{99F72719-26C5-43AC-9154-CEFFF5CEB37E}" destId="{A8464F86-5444-4B1D-8904-D5D84FB93A63}" srcOrd="0" destOrd="0" presId="urn:microsoft.com/office/officeart/2005/8/layout/hierarchy2"/>
+    <dgm:cxn modelId="{F673A7F4-C5D1-4995-86BE-402E67B29A45}" type="presOf" srcId="{559D18E3-752D-4EE1-9939-C38FEFFAE5A4}" destId="{9EFBE792-9572-41CC-B394-D06BBCFDDEA7}" srcOrd="0" destOrd="0" presId="urn:microsoft.com/office/officeart/2005/8/layout/hierarchy2"/>
+    <dgm:cxn modelId="{F94C1A99-5F9B-4E6C-B918-8FC686C084DD}" type="presOf" srcId="{0B7CF66D-0A27-42E3-AC6D-2DB726B0F1E6}" destId="{F84282DA-A190-4AE4-80A2-887CA41C8DE9}" srcOrd="0" destOrd="0" presId="urn:microsoft.com/office/officeart/2005/8/layout/hierarchy2"/>
+    <dgm:cxn modelId="{DFDCD362-C313-4469-8A6A-F41ED2BCF773}" type="presOf" srcId="{DD6977A0-3802-4240-88A2-691E7C2C48A6}" destId="{968AF4BE-4974-4BD5-85C7-35A0B47C6F8A}" srcOrd="0" destOrd="0" presId="urn:microsoft.com/office/officeart/2005/8/layout/hierarchy2"/>
+    <dgm:cxn modelId="{33A3ED51-203F-4351-80D0-8543007199F6}" type="presOf" srcId="{1489036D-A9DA-40B5-957F-936B4A348264}" destId="{D2E89353-C1DC-4D8C-81F7-770019C69DEF}" srcOrd="1" destOrd="0" presId="urn:microsoft.com/office/officeart/2005/8/layout/hierarchy2"/>
+    <dgm:cxn modelId="{77FC719B-00DE-432D-8829-31B9E9951333}" type="presOf" srcId="{139FBCB0-87C1-4D19-9898-BB48C99D5614}" destId="{2D4C1DD3-7A1B-4669-AB42-72A65ACFF1A8}" srcOrd="1" destOrd="0" presId="urn:microsoft.com/office/officeart/2005/8/layout/hierarchy2"/>
     <dgm:cxn modelId="{9F4D2FFF-97B0-4BDE-B2FE-9300A204E5EE}" srcId="{65626F29-AB7F-4A3E-92D9-6AFC55134C2D}" destId="{90721A67-6AD1-4A80-A90E-9D77E7AD4E6D}" srcOrd="0" destOrd="0" parTransId="{FD12DCE2-E0B7-4C60-87FD-DBDC9530217F}" sibTransId="{898BA68B-F5FB-436F-B345-A5FAFB505382}"/>
-    <dgm:cxn modelId="{AA9E6F82-1854-46C2-B1DF-ABD9747A60C2}" type="presOf" srcId="{559D18E3-752D-4EE1-9939-C38FEFFAE5A4}" destId="{9EFBE792-9572-41CC-B394-D06BBCFDDEA7}" srcOrd="0" destOrd="0" presId="urn:microsoft.com/office/officeart/2005/8/layout/hierarchy2"/>
-    <dgm:cxn modelId="{58C5BEE1-5B4E-457E-9656-F0831D0940FC}" type="presOf" srcId="{F1D4A2FF-1ED4-48C6-8293-904F41872AF1}" destId="{215E04C8-8ADC-4870-8072-6C6871A934E8}" srcOrd="0" destOrd="0" presId="urn:microsoft.com/office/officeart/2005/8/layout/hierarchy2"/>
-    <dgm:cxn modelId="{5692C2B5-CAA6-48FE-9146-9EED772E1EE2}" type="presOf" srcId="{4D72C498-B5D7-4A5E-9949-13D4BDD70C79}" destId="{3F3231AA-D37A-47E2-AA64-F3C7B7B2954D}" srcOrd="0" destOrd="0" presId="urn:microsoft.com/office/officeart/2005/8/layout/hierarchy2"/>
-    <dgm:cxn modelId="{F87C5047-69DD-44D6-9E62-163148F69611}" type="presOf" srcId="{DD6977A0-3802-4240-88A2-691E7C2C48A6}" destId="{6F424515-AE64-4689-98CF-DEE19DC54531}" srcOrd="1" destOrd="0" presId="urn:microsoft.com/office/officeart/2005/8/layout/hierarchy2"/>
-    <dgm:cxn modelId="{C2E51F27-411F-456E-A980-A83473B2B0D7}" type="presOf" srcId="{913E8ED9-5793-4239-BAD8-A00A3159E04D}" destId="{A21B35AB-A6E7-40B0-A48C-F2137E09EDE9}" srcOrd="0" destOrd="0" presId="urn:microsoft.com/office/officeart/2005/8/layout/hierarchy2"/>
+    <dgm:cxn modelId="{0E68B4EF-08CE-4E5C-AFA3-EB25988BFF7F}" type="presOf" srcId="{B13E7694-BD7E-4ACD-8A25-288621413B33}" destId="{2FF43323-1B88-4D6E-A12C-28C1BD2304F7}" srcOrd="1" destOrd="0" presId="urn:microsoft.com/office/officeart/2005/8/layout/hierarchy2"/>
+    <dgm:cxn modelId="{EA1115CC-0613-4F87-99CC-57BD32B2EAAA}" type="presOf" srcId="{F1D4A2FF-1ED4-48C6-8293-904F41872AF1}" destId="{215E04C8-8ADC-4870-8072-6C6871A934E8}" srcOrd="0" destOrd="0" presId="urn:microsoft.com/office/officeart/2005/8/layout/hierarchy2"/>
+    <dgm:cxn modelId="{4150FE53-6229-4972-9C1B-903000198F11}" type="presOf" srcId="{CFFF95AD-6A3E-4156-870B-74376FA448BF}" destId="{DE27DD97-4305-47FC-AFB0-35E1E791B27F}" srcOrd="0" destOrd="0" presId="urn:microsoft.com/office/officeart/2005/8/layout/hierarchy2"/>
     <dgm:cxn modelId="{64F301FB-A593-41C9-BDB6-F0EFA7C82324}" srcId="{6EAA9C23-3A78-4C27-AAC9-504C071FA2D8}" destId="{16244E34-B2A7-4CB0-B85E-995BCA75C3E6}" srcOrd="1" destOrd="0" parTransId="{B13E7694-BD7E-4ACD-8A25-288621413B33}" sibTransId="{A0EBF300-51DB-4610-8BD4-DE84A2AC4F9A}"/>
-    <dgm:cxn modelId="{15F0452D-5C56-4780-A44E-7A8220DF8E0C}" type="presOf" srcId="{CFFF95AD-6A3E-4156-870B-74376FA448BF}" destId="{DE27DD97-4305-47FC-AFB0-35E1E791B27F}" srcOrd="0" destOrd="0" presId="urn:microsoft.com/office/officeart/2005/8/layout/hierarchy2"/>
     <dgm:cxn modelId="{D05732E0-8016-4300-94E0-4C5846D8338F}" srcId="{6EAA9C23-3A78-4C27-AAC9-504C071FA2D8}" destId="{495223E1-057C-40FA-B321-DB15D7B7BF1E}" srcOrd="3" destOrd="0" parTransId="{597EB83F-9AF9-4A72-80A3-732912F27C6D}" sibTransId="{3E875B8A-F119-494A-907D-67F8BC091872}"/>
-    <dgm:cxn modelId="{63098F45-306F-4CAF-8379-51F1B8CBC80F}" type="presOf" srcId="{F1D4A2FF-1ED4-48C6-8293-904F41872AF1}" destId="{881DB251-9FB1-4300-9BCC-5ED061EBD6BA}" srcOrd="1" destOrd="0" presId="urn:microsoft.com/office/officeart/2005/8/layout/hierarchy2"/>
-    <dgm:cxn modelId="{022F73C9-E819-4BEF-BE63-C85693F229F6}" type="presOf" srcId="{24E98E51-90AC-468F-867A-C952D6FD5668}" destId="{37C38F7E-4D19-426C-A64E-1CBDFC363BB7}" srcOrd="0" destOrd="0" presId="urn:microsoft.com/office/officeart/2005/8/layout/hierarchy2"/>
-    <dgm:cxn modelId="{7EE8B261-64C2-4C41-B8C4-AA6373B06FDF}" type="presOf" srcId="{1489036D-A9DA-40B5-957F-936B4A348264}" destId="{EBFADA6F-FD50-43FB-87CB-15B1D9AA94CD}" srcOrd="0" destOrd="0" presId="urn:microsoft.com/office/officeart/2005/8/layout/hierarchy2"/>
+    <dgm:cxn modelId="{E055D204-017A-40C3-B894-C676F571438B}" type="presOf" srcId="{AD7B3DA5-2EE7-42E6-A405-E9204AD083F8}" destId="{B96A10A5-DFF5-46F1-944C-3675766C550F}" srcOrd="0" destOrd="0" presId="urn:microsoft.com/office/officeart/2005/8/layout/hierarchy2"/>
+    <dgm:cxn modelId="{77D1FFAA-F499-43DE-BD04-FC3A73A98054}" type="presOf" srcId="{913E8ED9-5793-4239-BAD8-A00A3159E04D}" destId="{A21B35AB-A6E7-40B0-A48C-F2137E09EDE9}" srcOrd="0" destOrd="0" presId="urn:microsoft.com/office/officeart/2005/8/layout/hierarchy2"/>
+    <dgm:cxn modelId="{D94CF681-B6C8-4864-B26F-944518B0BC29}" type="presOf" srcId="{99F72719-26C5-43AC-9154-CEFFF5CEB37E}" destId="{ECBF6DD1-22FB-4942-9A69-C2E334F2B933}" srcOrd="1" destOrd="0" presId="urn:microsoft.com/office/officeart/2005/8/layout/hierarchy2"/>
     <dgm:cxn modelId="{967F65B6-C47B-4EC0-ADE6-CAFBBE1F0516}" srcId="{CFFF95AD-6A3E-4156-870B-74376FA448BF}" destId="{559B25C1-457C-4CA8-A035-1849D9779D21}" srcOrd="0" destOrd="0" parTransId="{1489036D-A9DA-40B5-957F-936B4A348264}" sibTransId="{CA40A06D-5492-4390-8F79-91529B97C7E3}"/>
-    <dgm:cxn modelId="{61E0DD1C-4944-456A-94D5-D277736A1CB3}" type="presOf" srcId="{B13E7694-BD7E-4ACD-8A25-288621413B33}" destId="{2FF43323-1B88-4D6E-A12C-28C1BD2304F7}" srcOrd="1" destOrd="0" presId="urn:microsoft.com/office/officeart/2005/8/layout/hierarchy2"/>
     <dgm:cxn modelId="{D89F6048-F1B4-4787-B926-B49F52CB6F9B}" srcId="{AD7B3DA5-2EE7-42E6-A405-E9204AD083F8}" destId="{4D72C498-B5D7-4A5E-9949-13D4BDD70C79}" srcOrd="0" destOrd="0" parTransId="{3FE4910D-602C-4A72-BB9E-A3BE3A3A0E78}" sibTransId="{A5576FB7-9241-49DD-B403-195A5C6DB3B2}"/>
     <dgm:cxn modelId="{10820E9B-F692-4BF5-B197-3DDE2495C1CB}" srcId="{6EAA9C23-3A78-4C27-AAC9-504C071FA2D8}" destId="{913E8ED9-5793-4239-BAD8-A00A3159E04D}" srcOrd="0" destOrd="0" parTransId="{C72AA88C-4AEE-412B-ABBF-33D17A0AD941}" sibTransId="{E09A0026-5DBE-4A74-ADE4-A8C0FD11704F}"/>
-    <dgm:cxn modelId="{0412CA4F-955E-4C5E-B811-5852C92011AF}" type="presOf" srcId="{DD6977A0-3802-4240-88A2-691E7C2C48A6}" destId="{968AF4BE-4974-4BD5-85C7-35A0B47C6F8A}" srcOrd="0" destOrd="0" presId="urn:microsoft.com/office/officeart/2005/8/layout/hierarchy2"/>
-    <dgm:cxn modelId="{CFAB16CD-7EBC-458E-9651-A01A5ED1D452}" type="presOf" srcId="{6EAA9C23-3A78-4C27-AAC9-504C071FA2D8}" destId="{FFF314B7-9492-4462-8B1C-7BC33784FA0A}" srcOrd="0" destOrd="0" presId="urn:microsoft.com/office/officeart/2005/8/layout/hierarchy2"/>
+    <dgm:cxn modelId="{CD1B7CA0-6842-4242-AF26-3F81FE5D5BA2}" type="presOf" srcId="{65626F29-AB7F-4A3E-92D9-6AFC55134C2D}" destId="{76D26D6D-EDAF-4C52-8B4D-841B0D968087}" srcOrd="0" destOrd="0" presId="urn:microsoft.com/office/officeart/2005/8/layout/hierarchy2"/>
+    <dgm:cxn modelId="{B3FBE653-211F-4268-8726-EDEFAFE9F016}" type="presOf" srcId="{C72AA88C-4AEE-412B-ABBF-33D17A0AD941}" destId="{C0DFBE07-132A-42A3-A5E2-F594000B2340}" srcOrd="1" destOrd="0" presId="urn:microsoft.com/office/officeart/2005/8/layout/hierarchy2"/>
+    <dgm:cxn modelId="{1D8DB8F7-52D5-45E8-8198-EDE52149085D}" type="presOf" srcId="{597EB83F-9AF9-4A72-80A3-732912F27C6D}" destId="{1FDB852C-60D2-4512-8688-DBBE489C7C32}" srcOrd="1" destOrd="0" presId="urn:microsoft.com/office/officeart/2005/8/layout/hierarchy2"/>
     <dgm:cxn modelId="{5D66E035-8128-4BBA-84F0-1D671D2DE898}" srcId="{6EAA9C23-3A78-4C27-AAC9-504C071FA2D8}" destId="{9E6B55FE-E53C-49DC-B515-C2397BEC2CAB}" srcOrd="2" destOrd="0" parTransId="{F1D4A2FF-1ED4-48C6-8293-904F41872AF1}" sibTransId="{9DCC26EF-3D9C-4F2C-A2B6-405DE1FD371A}"/>
-    <dgm:cxn modelId="{A5655168-1ECD-42EE-817B-3DED6D913D30}" type="presOf" srcId="{AD7B3DA5-2EE7-42E6-A405-E9204AD083F8}" destId="{B96A10A5-DFF5-46F1-944C-3675766C550F}" srcOrd="0" destOrd="0" presId="urn:microsoft.com/office/officeart/2005/8/layout/hierarchy2"/>
-    <dgm:cxn modelId="{744D1C9B-BD8F-42F3-A0C6-848DA4C61E2F}" type="presOf" srcId="{3FE4910D-602C-4A72-BB9E-A3BE3A3A0E78}" destId="{F14A685D-1E0D-4B4F-8491-096DFB19D677}" srcOrd="1" destOrd="0" presId="urn:microsoft.com/office/officeart/2005/8/layout/hierarchy2"/>
     <dgm:cxn modelId="{FD18F822-929A-4822-AE96-7ADBA2A3C5CD}" srcId="{4D72C498-B5D7-4A5E-9949-13D4BDD70C79}" destId="{FDC9356B-5836-435E-BB19-C94DC8F3D3EF}" srcOrd="0" destOrd="0" parTransId="{DD6977A0-3802-4240-88A2-691E7C2C48A6}" sibTransId="{20A4AF65-9EE3-422E-A635-F5D68A4A881B}"/>
-    <dgm:cxn modelId="{15BD7BF7-DA5E-45EB-A4B8-7B4430F792FB}" type="presOf" srcId="{3FE4910D-602C-4A72-BB9E-A3BE3A3A0E78}" destId="{C26101A3-172C-4AFD-8AA5-00EF71442597}" srcOrd="0" destOrd="0" presId="urn:microsoft.com/office/officeart/2005/8/layout/hierarchy2"/>
-    <dgm:cxn modelId="{6E9B93F9-2B98-42EA-9B4B-0857418199D0}" type="presOf" srcId="{99F72719-26C5-43AC-9154-CEFFF5CEB37E}" destId="{ECBF6DD1-22FB-4942-9A69-C2E334F2B933}" srcOrd="1" destOrd="0" presId="urn:microsoft.com/office/officeart/2005/8/layout/hierarchy2"/>
-    <dgm:cxn modelId="{20D67D63-0A08-48F5-9BA6-E9FF42716458}" type="presOf" srcId="{C72AA88C-4AEE-412B-ABBF-33D17A0AD941}" destId="{C0DFBE07-132A-42A3-A5E2-F594000B2340}" srcOrd="1" destOrd="0" presId="urn:microsoft.com/office/officeart/2005/8/layout/hierarchy2"/>
-    <dgm:cxn modelId="{63E5AFE4-1039-4AC5-B3BE-A999ECD0F83E}" type="presOf" srcId="{C72AA88C-4AEE-412B-ABBF-33D17A0AD941}" destId="{8E5DD861-D493-4A0A-B81E-EB2108ED9BB3}" srcOrd="0" destOrd="0" presId="urn:microsoft.com/office/officeart/2005/8/layout/hierarchy2"/>
-    <dgm:cxn modelId="{EF35E55A-B08C-4A2E-9310-BE8040AED3CE}" type="presOf" srcId="{559D18E3-752D-4EE1-9939-C38FEFFAE5A4}" destId="{E36A5456-E43A-492B-ABAE-06F81987E8E0}" srcOrd="1" destOrd="0" presId="urn:microsoft.com/office/officeart/2005/8/layout/hierarchy2"/>
-    <dgm:cxn modelId="{960786A2-BAA5-45AE-8273-C2C2F021C5F3}" type="presOf" srcId="{16244E34-B2A7-4CB0-B85E-995BCA75C3E6}" destId="{D91136A0-BBA5-4033-85D4-E551E48A4097}" srcOrd="0" destOrd="0" presId="urn:microsoft.com/office/officeart/2005/8/layout/hierarchy2"/>
-    <dgm:cxn modelId="{8C33A28E-9A4C-4674-966F-8BF975C02B8C}" type="presOf" srcId="{139FBCB0-87C1-4D19-9898-BB48C99D5614}" destId="{2D4C1DD3-7A1B-4669-AB42-72A65ACFF1A8}" srcOrd="1" destOrd="0" presId="urn:microsoft.com/office/officeart/2005/8/layout/hierarchy2"/>
-    <dgm:cxn modelId="{EFE8B2E4-1D61-40FF-B5D7-159DBAC890AF}" type="presParOf" srcId="{76D26D6D-EDAF-4C52-8B4D-841B0D968087}" destId="{F8FABF40-7E53-41D6-A584-A511DC78C1BE}" srcOrd="0" destOrd="0" presId="urn:microsoft.com/office/officeart/2005/8/layout/hierarchy2"/>
-    <dgm:cxn modelId="{3E6F4806-4843-4628-9C77-07DE82912C21}" type="presParOf" srcId="{F8FABF40-7E53-41D6-A584-A511DC78C1BE}" destId="{2D8842D7-E959-42FA-BA94-C6E6A8D46F08}" srcOrd="0" destOrd="0" presId="urn:microsoft.com/office/officeart/2005/8/layout/hierarchy2"/>
-    <dgm:cxn modelId="{09F75C9F-2E6B-4216-BA96-D0976A36F7F1}" type="presParOf" srcId="{F8FABF40-7E53-41D6-A584-A511DC78C1BE}" destId="{BE75B47B-3650-4F5E-B461-4EF0A961DD5A}" srcOrd="1" destOrd="0" presId="urn:microsoft.com/office/officeart/2005/8/layout/hierarchy2"/>
-    <dgm:cxn modelId="{30E8A8C7-E778-49B0-9E1F-F6A992C5B9E5}" type="presParOf" srcId="{BE75B47B-3650-4F5E-B461-4EF0A961DD5A}" destId="{F84282DA-A190-4AE4-80A2-887CA41C8DE9}" srcOrd="0" destOrd="0" presId="urn:microsoft.com/office/officeart/2005/8/layout/hierarchy2"/>
-    <dgm:cxn modelId="{3A70BE82-9A05-4ADE-8112-27E78459E29C}" type="presParOf" srcId="{F84282DA-A190-4AE4-80A2-887CA41C8DE9}" destId="{C296F982-F6F0-4728-ADF2-DC91F37071EA}" srcOrd="0" destOrd="0" presId="urn:microsoft.com/office/officeart/2005/8/layout/hierarchy2"/>
-    <dgm:cxn modelId="{E775594C-5B45-4B0F-B443-B47CDF358C8D}" type="presParOf" srcId="{BE75B47B-3650-4F5E-B461-4EF0A961DD5A}" destId="{CF42DF83-DDC9-476D-B33D-59E7CA944A5E}" srcOrd="1" destOrd="0" presId="urn:microsoft.com/office/officeart/2005/8/layout/hierarchy2"/>
-    <dgm:cxn modelId="{BE6F967E-CB28-43D1-A8C7-EE940C2DE39E}" type="presParOf" srcId="{CF42DF83-DDC9-476D-B33D-59E7CA944A5E}" destId="{B96A10A5-DFF5-46F1-944C-3675766C550F}" srcOrd="0" destOrd="0" presId="urn:microsoft.com/office/officeart/2005/8/layout/hierarchy2"/>
-    <dgm:cxn modelId="{5C779237-A5F3-47BB-BDFD-C2BAAFB93B25}" type="presParOf" srcId="{CF42DF83-DDC9-476D-B33D-59E7CA944A5E}" destId="{4F298BFB-1885-4076-9A22-AC9C0889C64B}" srcOrd="1" destOrd="0" presId="urn:microsoft.com/office/officeart/2005/8/layout/hierarchy2"/>
-    <dgm:cxn modelId="{58644C75-40A4-4A74-897A-D0990311C8E0}" type="presParOf" srcId="{4F298BFB-1885-4076-9A22-AC9C0889C64B}" destId="{C26101A3-172C-4AFD-8AA5-00EF71442597}" srcOrd="0" destOrd="0" presId="urn:microsoft.com/office/officeart/2005/8/layout/hierarchy2"/>
-    <dgm:cxn modelId="{E279260B-D80C-4D75-82F1-15F5AD078938}" type="presParOf" srcId="{C26101A3-172C-4AFD-8AA5-00EF71442597}" destId="{F14A685D-1E0D-4B4F-8491-096DFB19D677}" srcOrd="0" destOrd="0" presId="urn:microsoft.com/office/officeart/2005/8/layout/hierarchy2"/>
-    <dgm:cxn modelId="{5EE182F8-7300-4B11-A998-A934406F1CCB}" type="presParOf" srcId="{4F298BFB-1885-4076-9A22-AC9C0889C64B}" destId="{F368639D-315F-4154-88B1-6A5B912D6526}" srcOrd="1" destOrd="0" presId="urn:microsoft.com/office/officeart/2005/8/layout/hierarchy2"/>
-    <dgm:cxn modelId="{4CAFD55A-C8E2-4A5C-AF1E-9AB340FDA41D}" type="presParOf" srcId="{F368639D-315F-4154-88B1-6A5B912D6526}" destId="{3F3231AA-D37A-47E2-AA64-F3C7B7B2954D}" srcOrd="0" destOrd="0" presId="urn:microsoft.com/office/officeart/2005/8/layout/hierarchy2"/>
-    <dgm:cxn modelId="{0447FCED-55EB-4E58-B33A-4DDD9FE12001}" type="presParOf" srcId="{F368639D-315F-4154-88B1-6A5B912D6526}" destId="{397AEE95-8A0C-4187-A00A-9EB934AA598C}" srcOrd="1" destOrd="0" presId="urn:microsoft.com/office/officeart/2005/8/layout/hierarchy2"/>
-    <dgm:cxn modelId="{21CCC727-1437-4803-98C4-DEC835645D41}" type="presParOf" srcId="{397AEE95-8A0C-4187-A00A-9EB934AA598C}" destId="{968AF4BE-4974-4BD5-85C7-35A0B47C6F8A}" srcOrd="0" destOrd="0" presId="urn:microsoft.com/office/officeart/2005/8/layout/hierarchy2"/>
-    <dgm:cxn modelId="{4DA3A4F5-8784-4568-BDE1-EF42CBD82D2E}" type="presParOf" srcId="{968AF4BE-4974-4BD5-85C7-35A0B47C6F8A}" destId="{6F424515-AE64-4689-98CF-DEE19DC54531}" srcOrd="0" destOrd="0" presId="urn:microsoft.com/office/officeart/2005/8/layout/hierarchy2"/>
-    <dgm:cxn modelId="{A2176C0C-F292-4D2A-B38B-057BB3B7F13B}" type="presParOf" srcId="{397AEE95-8A0C-4187-A00A-9EB934AA598C}" destId="{EB924A49-A3F3-497C-ACC4-327EDE264F60}" srcOrd="1" destOrd="0" presId="urn:microsoft.com/office/officeart/2005/8/layout/hierarchy2"/>
-    <dgm:cxn modelId="{3E59C8C8-EA42-490C-92B6-06ADCBCBF402}" type="presParOf" srcId="{EB924A49-A3F3-497C-ACC4-327EDE264F60}" destId="{D63F150D-0E96-4C27-A427-95C317656D1D}" srcOrd="0" destOrd="0" presId="urn:microsoft.com/office/officeart/2005/8/layout/hierarchy2"/>
-    <dgm:cxn modelId="{810FF6A6-6860-47DA-AA7E-A8A24E918526}" type="presParOf" srcId="{EB924A49-A3F3-497C-ACC4-327EDE264F60}" destId="{1491B2AE-5B55-45CE-B988-8E12BEB8BF55}" srcOrd="1" destOrd="0" presId="urn:microsoft.com/office/officeart/2005/8/layout/hierarchy2"/>
-    <dgm:cxn modelId="{7C609351-AB73-4013-9AA4-C6A84B0EF756}" type="presParOf" srcId="{397AEE95-8A0C-4187-A00A-9EB934AA598C}" destId="{AEBC5B76-A737-49A2-B533-66F2022C87AD}" srcOrd="2" destOrd="0" presId="urn:microsoft.com/office/officeart/2005/8/layout/hierarchy2"/>
-    <dgm:cxn modelId="{7FE3A078-7AFB-4212-861A-5E7DA5ABC87C}" type="presParOf" srcId="{AEBC5B76-A737-49A2-B533-66F2022C87AD}" destId="{2D4C1DD3-7A1B-4669-AB42-72A65ACFF1A8}" srcOrd="0" destOrd="0" presId="urn:microsoft.com/office/officeart/2005/8/layout/hierarchy2"/>
-    <dgm:cxn modelId="{7E20EA08-018B-4D1A-898A-5DA4B6381D49}" type="presParOf" srcId="{397AEE95-8A0C-4187-A00A-9EB934AA598C}" destId="{9F7C6272-585E-4DDA-B1DC-EB4580AF2AB2}" srcOrd="3" destOrd="0" presId="urn:microsoft.com/office/officeart/2005/8/layout/hierarchy2"/>
-    <dgm:cxn modelId="{4F406D0E-41C1-48B4-B73A-5BF563555D49}" type="presParOf" srcId="{9F7C6272-585E-4DDA-B1DC-EB4580AF2AB2}" destId="{DE27DD97-4305-47FC-AFB0-35E1E791B27F}" srcOrd="0" destOrd="0" presId="urn:microsoft.com/office/officeart/2005/8/layout/hierarchy2"/>
-    <dgm:cxn modelId="{8D7F929D-A2DE-4F3E-995A-08D4025F8C38}" type="presParOf" srcId="{9F7C6272-585E-4DDA-B1DC-EB4580AF2AB2}" destId="{4A028989-708D-4CC4-885B-928EC3B6636B}" srcOrd="1" destOrd="0" presId="urn:microsoft.com/office/officeart/2005/8/layout/hierarchy2"/>
-    <dgm:cxn modelId="{829CC433-D72C-4DBF-A914-6B36E09E3210}" type="presParOf" srcId="{4A028989-708D-4CC4-885B-928EC3B6636B}" destId="{EBFADA6F-FD50-43FB-87CB-15B1D9AA94CD}" srcOrd="0" destOrd="0" presId="urn:microsoft.com/office/officeart/2005/8/layout/hierarchy2"/>
-    <dgm:cxn modelId="{29766597-D553-418C-ACE1-BCBCC2DA65A0}" type="presParOf" srcId="{EBFADA6F-FD50-43FB-87CB-15B1D9AA94CD}" destId="{D2E89353-C1DC-4D8C-81F7-770019C69DEF}" srcOrd="0" destOrd="0" presId="urn:microsoft.com/office/officeart/2005/8/layout/hierarchy2"/>
-    <dgm:cxn modelId="{5FE0F3C0-BF94-4DAA-BE8D-27C934612E26}" type="presParOf" srcId="{4A028989-708D-4CC4-885B-928EC3B6636B}" destId="{CC9BC564-3787-4383-9FFC-61D9D0588B21}" srcOrd="1" destOrd="0" presId="urn:microsoft.com/office/officeart/2005/8/layout/hierarchy2"/>
-    <dgm:cxn modelId="{585695B2-F5AB-4A6B-8182-55EEEFAD17EC}" type="presParOf" srcId="{CC9BC564-3787-4383-9FFC-61D9D0588B21}" destId="{858F7110-3310-4783-BBA8-7EC1E711C660}" srcOrd="0" destOrd="0" presId="urn:microsoft.com/office/officeart/2005/8/layout/hierarchy2"/>
-    <dgm:cxn modelId="{D47D4A75-0425-4AD3-87AD-4D8E4981CCCD}" type="presParOf" srcId="{CC9BC564-3787-4383-9FFC-61D9D0588B21}" destId="{65C1A66E-C56C-4171-AB97-8297D46BDB88}" srcOrd="1" destOrd="0" presId="urn:microsoft.com/office/officeart/2005/8/layout/hierarchy2"/>
-    <dgm:cxn modelId="{697B949A-1EC0-48C9-AF6A-C0BDF465E497}" type="presParOf" srcId="{397AEE95-8A0C-4187-A00A-9EB934AA598C}" destId="{9EFBE792-9572-41CC-B394-D06BBCFDDEA7}" srcOrd="4" destOrd="0" presId="urn:microsoft.com/office/officeart/2005/8/layout/hierarchy2"/>
-    <dgm:cxn modelId="{459CEBBF-3EBC-4B96-8655-39FF529E0255}" type="presParOf" srcId="{9EFBE792-9572-41CC-B394-D06BBCFDDEA7}" destId="{E36A5456-E43A-492B-ABAE-06F81987E8E0}" srcOrd="0" destOrd="0" presId="urn:microsoft.com/office/officeart/2005/8/layout/hierarchy2"/>
-    <dgm:cxn modelId="{EAA25B52-EC93-495E-BF07-B501090C6212}" type="presParOf" srcId="{397AEE95-8A0C-4187-A00A-9EB934AA598C}" destId="{6D225540-AFA0-415E-A130-ABE75225B256}" srcOrd="5" destOrd="0" presId="urn:microsoft.com/office/officeart/2005/8/layout/hierarchy2"/>
-    <dgm:cxn modelId="{BA17D870-A7B8-4CF7-B57D-8B5638948259}" type="presParOf" srcId="{6D225540-AFA0-415E-A130-ABE75225B256}" destId="{37C38F7E-4D19-426C-A64E-1CBDFC363BB7}" srcOrd="0" destOrd="0" presId="urn:microsoft.com/office/officeart/2005/8/layout/hierarchy2"/>
-    <dgm:cxn modelId="{7001454D-DAF8-4171-8F38-58178FE8E5ED}" type="presParOf" srcId="{6D225540-AFA0-415E-A130-ABE75225B256}" destId="{F4349A4C-5F5C-42E6-B925-D581139B19CA}" srcOrd="1" destOrd="0" presId="urn:microsoft.com/office/officeart/2005/8/layout/hierarchy2"/>
-    <dgm:cxn modelId="{F4CB2801-526C-4AB1-AC29-D7B5C0166AE1}" type="presParOf" srcId="{BE75B47B-3650-4F5E-B461-4EF0A961DD5A}" destId="{A8464F86-5444-4B1D-8904-D5D84FB93A63}" srcOrd="2" destOrd="0" presId="urn:microsoft.com/office/officeart/2005/8/layout/hierarchy2"/>
-    <dgm:cxn modelId="{DF794A9B-3747-4F7E-8F46-6D0010A29CC2}" type="presParOf" srcId="{A8464F86-5444-4B1D-8904-D5D84FB93A63}" destId="{ECBF6DD1-22FB-4942-9A69-C2E334F2B933}" srcOrd="0" destOrd="0" presId="urn:microsoft.com/office/officeart/2005/8/layout/hierarchy2"/>
-    <dgm:cxn modelId="{8D524536-F43F-4252-8DDC-6C880044387E}" type="presParOf" srcId="{BE75B47B-3650-4F5E-B461-4EF0A961DD5A}" destId="{E0C7B8DF-83A1-45D9-B9D9-9ED1C37E4CA4}" srcOrd="3" destOrd="0" presId="urn:microsoft.com/office/officeart/2005/8/layout/hierarchy2"/>
-    <dgm:cxn modelId="{0CABB88B-CCD9-4662-B96B-F759F6E750CE}" type="presParOf" srcId="{E0C7B8DF-83A1-45D9-B9D9-9ED1C37E4CA4}" destId="{FFF314B7-9492-4462-8B1C-7BC33784FA0A}" srcOrd="0" destOrd="0" presId="urn:microsoft.com/office/officeart/2005/8/layout/hierarchy2"/>
-    <dgm:cxn modelId="{07C03B1E-A340-4733-817D-E7A3C2EA1481}" type="presParOf" srcId="{E0C7B8DF-83A1-45D9-B9D9-9ED1C37E4CA4}" destId="{F4FA03A4-3DA6-47F7-9A77-3B374796CB77}" srcOrd="1" destOrd="0" presId="urn:microsoft.com/office/officeart/2005/8/layout/hierarchy2"/>
-    <dgm:cxn modelId="{8265E014-F512-4B47-AF74-2D4222AE4E31}" type="presParOf" srcId="{F4FA03A4-3DA6-47F7-9A77-3B374796CB77}" destId="{8E5DD861-D493-4A0A-B81E-EB2108ED9BB3}" srcOrd="0" destOrd="0" presId="urn:microsoft.com/office/officeart/2005/8/layout/hierarchy2"/>
-    <dgm:cxn modelId="{FD21C057-D435-4F3E-8209-8FC40023C652}" type="presParOf" srcId="{8E5DD861-D493-4A0A-B81E-EB2108ED9BB3}" destId="{C0DFBE07-132A-42A3-A5E2-F594000B2340}" srcOrd="0" destOrd="0" presId="urn:microsoft.com/office/officeart/2005/8/layout/hierarchy2"/>
-    <dgm:cxn modelId="{8BB0530E-0B59-429A-9006-7DDA090065E6}" type="presParOf" srcId="{F4FA03A4-3DA6-47F7-9A77-3B374796CB77}" destId="{D48AA310-08E8-41B2-9889-9054306545F3}" srcOrd="1" destOrd="0" presId="urn:microsoft.com/office/officeart/2005/8/layout/hierarchy2"/>
-    <dgm:cxn modelId="{5FC08E00-F685-4C8D-8ED6-D4D6E696A972}" type="presParOf" srcId="{D48AA310-08E8-41B2-9889-9054306545F3}" destId="{A21B35AB-A6E7-40B0-A48C-F2137E09EDE9}" srcOrd="0" destOrd="0" presId="urn:microsoft.com/office/officeart/2005/8/layout/hierarchy2"/>
-    <dgm:cxn modelId="{878EE862-5278-4D3F-A1A2-E3F06B8AFE41}" type="presParOf" srcId="{D48AA310-08E8-41B2-9889-9054306545F3}" destId="{8B5CE3EF-0622-44C1-849C-2057D356BCBF}" srcOrd="1" destOrd="0" presId="urn:microsoft.com/office/officeart/2005/8/layout/hierarchy2"/>
-    <dgm:cxn modelId="{F9923992-24E2-4AE6-A323-6498C5CDA1C9}" type="presParOf" srcId="{F4FA03A4-3DA6-47F7-9A77-3B374796CB77}" destId="{D36435EE-5DD9-4CB1-80E2-64E88C5269A2}" srcOrd="2" destOrd="0" presId="urn:microsoft.com/office/officeart/2005/8/layout/hierarchy2"/>
-    <dgm:cxn modelId="{2EE420B3-F62A-424D-B473-F417F7F30A3E}" type="presParOf" srcId="{D36435EE-5DD9-4CB1-80E2-64E88C5269A2}" destId="{2FF43323-1B88-4D6E-A12C-28C1BD2304F7}" srcOrd="0" destOrd="0" presId="urn:microsoft.com/office/officeart/2005/8/layout/hierarchy2"/>
-    <dgm:cxn modelId="{4FF4C9EA-7073-4D3F-8AEF-3891FBCD65FD}" type="presParOf" srcId="{F4FA03A4-3DA6-47F7-9A77-3B374796CB77}" destId="{36D12C6A-C33F-444D-985E-C87528F365EF}" srcOrd="3" destOrd="0" presId="urn:microsoft.com/office/officeart/2005/8/layout/hierarchy2"/>
-    <dgm:cxn modelId="{38F54FE4-A010-4A58-ABCF-B69FF750C5F7}" type="presParOf" srcId="{36D12C6A-C33F-444D-985E-C87528F365EF}" destId="{D91136A0-BBA5-4033-85D4-E551E48A4097}" srcOrd="0" destOrd="0" presId="urn:microsoft.com/office/officeart/2005/8/layout/hierarchy2"/>
-    <dgm:cxn modelId="{5CBF9F92-E775-4627-BF0F-8E407D1B9D48}" type="presParOf" srcId="{36D12C6A-C33F-444D-985E-C87528F365EF}" destId="{18A8A596-414D-45EC-82A0-4CE6CE2BCEAF}" srcOrd="1" destOrd="0" presId="urn:microsoft.com/office/officeart/2005/8/layout/hierarchy2"/>
-    <dgm:cxn modelId="{710221F6-E198-439F-AD63-816221C27F99}" type="presParOf" srcId="{F4FA03A4-3DA6-47F7-9A77-3B374796CB77}" destId="{215E04C8-8ADC-4870-8072-6C6871A934E8}" srcOrd="4" destOrd="0" presId="urn:microsoft.com/office/officeart/2005/8/layout/hierarchy2"/>
-    <dgm:cxn modelId="{4D215AFC-137D-4993-948C-A1E057447B32}" type="presParOf" srcId="{215E04C8-8ADC-4870-8072-6C6871A934E8}" destId="{881DB251-9FB1-4300-9BCC-5ED061EBD6BA}" srcOrd="0" destOrd="0" presId="urn:microsoft.com/office/officeart/2005/8/layout/hierarchy2"/>
-    <dgm:cxn modelId="{D5522789-57ED-4E88-B686-E6F2CC27CA84}" type="presParOf" srcId="{F4FA03A4-3DA6-47F7-9A77-3B374796CB77}" destId="{99095670-E0F4-480E-9255-5D1CF51C2306}" srcOrd="5" destOrd="0" presId="urn:microsoft.com/office/officeart/2005/8/layout/hierarchy2"/>
-    <dgm:cxn modelId="{41A7DAAC-0FED-4C91-9F3D-174B41E6D054}" type="presParOf" srcId="{99095670-E0F4-480E-9255-5D1CF51C2306}" destId="{288590B9-AA3F-44E1-86EF-EEFFCBA51BD5}" srcOrd="0" destOrd="0" presId="urn:microsoft.com/office/officeart/2005/8/layout/hierarchy2"/>
-    <dgm:cxn modelId="{C140D72A-3496-44F7-9319-CCEFB24BA25B}" type="presParOf" srcId="{99095670-E0F4-480E-9255-5D1CF51C2306}" destId="{C9ADEDFB-79EA-4185-B0EC-F6EC4D8F782E}" srcOrd="1" destOrd="0" presId="urn:microsoft.com/office/officeart/2005/8/layout/hierarchy2"/>
-    <dgm:cxn modelId="{49405A0A-AAF7-4AB0-A238-C091499E97A9}" type="presParOf" srcId="{F4FA03A4-3DA6-47F7-9A77-3B374796CB77}" destId="{D955C53B-B716-4B38-9366-F9DF3D076BCB}" srcOrd="6" destOrd="0" presId="urn:microsoft.com/office/officeart/2005/8/layout/hierarchy2"/>
-    <dgm:cxn modelId="{8DED564E-0883-4B2A-9C30-6635831AA48A}" type="presParOf" srcId="{D955C53B-B716-4B38-9366-F9DF3D076BCB}" destId="{1FDB852C-60D2-4512-8688-DBBE489C7C32}" srcOrd="0" destOrd="0" presId="urn:microsoft.com/office/officeart/2005/8/layout/hierarchy2"/>
-    <dgm:cxn modelId="{E4FE1C17-204C-4113-91A0-A7339F66E317}" type="presParOf" srcId="{F4FA03A4-3DA6-47F7-9A77-3B374796CB77}" destId="{4D2DD327-F21E-40DF-89CF-2531CE508332}" srcOrd="7" destOrd="0" presId="urn:microsoft.com/office/officeart/2005/8/layout/hierarchy2"/>
-    <dgm:cxn modelId="{0ACD589A-A61C-4500-A12F-502DCB20B0D2}" type="presParOf" srcId="{4D2DD327-F21E-40DF-89CF-2531CE508332}" destId="{98EDA116-065D-473B-983B-F7A1A4E0692D}" srcOrd="0" destOrd="0" presId="urn:microsoft.com/office/officeart/2005/8/layout/hierarchy2"/>
-    <dgm:cxn modelId="{A5E118FD-DF8C-4610-BDD9-9AC7975141BD}" type="presParOf" srcId="{4D2DD327-F21E-40DF-89CF-2531CE508332}" destId="{DF92D010-B557-4787-97CA-5DC4251ABFBB}" srcOrd="1" destOrd="0" presId="urn:microsoft.com/office/officeart/2005/8/layout/hierarchy2"/>
+    <dgm:cxn modelId="{32F0197B-5D37-47A1-A976-AF0D22DA5D70}" type="presOf" srcId="{24E98E51-90AC-468F-867A-C952D6FD5668}" destId="{37C38F7E-4D19-426C-A64E-1CBDFC363BB7}" srcOrd="0" destOrd="0" presId="urn:microsoft.com/office/officeart/2005/8/layout/hierarchy2"/>
+    <dgm:cxn modelId="{5CEBD739-0D12-42DD-986D-190FB2FDD20A}" type="presOf" srcId="{DD6977A0-3802-4240-88A2-691E7C2C48A6}" destId="{6F424515-AE64-4689-98CF-DEE19DC54531}" srcOrd="1" destOrd="0" presId="urn:microsoft.com/office/officeart/2005/8/layout/hierarchy2"/>
+    <dgm:cxn modelId="{D6D73A17-5C81-4D2D-9C6E-48E3580951D6}" type="presOf" srcId="{559D18E3-752D-4EE1-9939-C38FEFFAE5A4}" destId="{E36A5456-E43A-492B-ABAE-06F81987E8E0}" srcOrd="1" destOrd="0" presId="urn:microsoft.com/office/officeart/2005/8/layout/hierarchy2"/>
+    <dgm:cxn modelId="{F811FF25-8377-459A-854A-2F83EA1829AE}" type="presParOf" srcId="{76D26D6D-EDAF-4C52-8B4D-841B0D968087}" destId="{F8FABF40-7E53-41D6-A584-A511DC78C1BE}" srcOrd="0" destOrd="0" presId="urn:microsoft.com/office/officeart/2005/8/layout/hierarchy2"/>
+    <dgm:cxn modelId="{D35DB68A-B14A-4C4D-B3DD-CB41D738B7B2}" type="presParOf" srcId="{F8FABF40-7E53-41D6-A584-A511DC78C1BE}" destId="{2D8842D7-E959-42FA-BA94-C6E6A8D46F08}" srcOrd="0" destOrd="0" presId="urn:microsoft.com/office/officeart/2005/8/layout/hierarchy2"/>
+    <dgm:cxn modelId="{412CC0AA-EEDB-49CF-BDF6-15B853BE977F}" type="presParOf" srcId="{F8FABF40-7E53-41D6-A584-A511DC78C1BE}" destId="{BE75B47B-3650-4F5E-B461-4EF0A961DD5A}" srcOrd="1" destOrd="0" presId="urn:microsoft.com/office/officeart/2005/8/layout/hierarchy2"/>
+    <dgm:cxn modelId="{5616BF72-E989-41C1-B0A2-727E022C2298}" type="presParOf" srcId="{BE75B47B-3650-4F5E-B461-4EF0A961DD5A}" destId="{F84282DA-A190-4AE4-80A2-887CA41C8DE9}" srcOrd="0" destOrd="0" presId="urn:microsoft.com/office/officeart/2005/8/layout/hierarchy2"/>
+    <dgm:cxn modelId="{96C7B98C-E2CF-4391-AE44-2675718BD680}" type="presParOf" srcId="{F84282DA-A190-4AE4-80A2-887CA41C8DE9}" destId="{C296F982-F6F0-4728-ADF2-DC91F37071EA}" srcOrd="0" destOrd="0" presId="urn:microsoft.com/office/officeart/2005/8/layout/hierarchy2"/>
+    <dgm:cxn modelId="{18C52A16-BA51-4E83-BA93-02345BBD468A}" type="presParOf" srcId="{BE75B47B-3650-4F5E-B461-4EF0A961DD5A}" destId="{CF42DF83-DDC9-476D-B33D-59E7CA944A5E}" srcOrd="1" destOrd="0" presId="urn:microsoft.com/office/officeart/2005/8/layout/hierarchy2"/>
+    <dgm:cxn modelId="{9B86CD04-B2F5-44A8-BAF1-A114461A47C1}" type="presParOf" srcId="{CF42DF83-DDC9-476D-B33D-59E7CA944A5E}" destId="{B96A10A5-DFF5-46F1-944C-3675766C550F}" srcOrd="0" destOrd="0" presId="urn:microsoft.com/office/officeart/2005/8/layout/hierarchy2"/>
+    <dgm:cxn modelId="{799B52D8-B026-4982-8005-440186F29415}" type="presParOf" srcId="{CF42DF83-DDC9-476D-B33D-59E7CA944A5E}" destId="{4F298BFB-1885-4076-9A22-AC9C0889C64B}" srcOrd="1" destOrd="0" presId="urn:microsoft.com/office/officeart/2005/8/layout/hierarchy2"/>
+    <dgm:cxn modelId="{593AE17B-4EA8-4AC7-B45C-ADAD4A1FA25A}" type="presParOf" srcId="{4F298BFB-1885-4076-9A22-AC9C0889C64B}" destId="{C26101A3-172C-4AFD-8AA5-00EF71442597}" srcOrd="0" destOrd="0" presId="urn:microsoft.com/office/officeart/2005/8/layout/hierarchy2"/>
+    <dgm:cxn modelId="{C286F444-EF77-4CE7-B8C3-7F46C30AD7F7}" type="presParOf" srcId="{C26101A3-172C-4AFD-8AA5-00EF71442597}" destId="{F14A685D-1E0D-4B4F-8491-096DFB19D677}" srcOrd="0" destOrd="0" presId="urn:microsoft.com/office/officeart/2005/8/layout/hierarchy2"/>
+    <dgm:cxn modelId="{D70378B2-B88F-4691-951E-D95DBCE041FA}" type="presParOf" srcId="{4F298BFB-1885-4076-9A22-AC9C0889C64B}" destId="{F368639D-315F-4154-88B1-6A5B912D6526}" srcOrd="1" destOrd="0" presId="urn:microsoft.com/office/officeart/2005/8/layout/hierarchy2"/>
+    <dgm:cxn modelId="{F393CB24-2731-4EBD-948D-C92AF309155D}" type="presParOf" srcId="{F368639D-315F-4154-88B1-6A5B912D6526}" destId="{3F3231AA-D37A-47E2-AA64-F3C7B7B2954D}" srcOrd="0" destOrd="0" presId="urn:microsoft.com/office/officeart/2005/8/layout/hierarchy2"/>
+    <dgm:cxn modelId="{869E80EA-358C-4DE0-B164-2AE72B755A2B}" type="presParOf" srcId="{F368639D-315F-4154-88B1-6A5B912D6526}" destId="{397AEE95-8A0C-4187-A00A-9EB934AA598C}" srcOrd="1" destOrd="0" presId="urn:microsoft.com/office/officeart/2005/8/layout/hierarchy2"/>
+    <dgm:cxn modelId="{B03D9D9D-D626-4773-A9E6-AD07925A1C35}" type="presParOf" srcId="{397AEE95-8A0C-4187-A00A-9EB934AA598C}" destId="{968AF4BE-4974-4BD5-85C7-35A0B47C6F8A}" srcOrd="0" destOrd="0" presId="urn:microsoft.com/office/officeart/2005/8/layout/hierarchy2"/>
+    <dgm:cxn modelId="{467FE809-DBF1-44F1-A782-1E191A144871}" type="presParOf" srcId="{968AF4BE-4974-4BD5-85C7-35A0B47C6F8A}" destId="{6F424515-AE64-4689-98CF-DEE19DC54531}" srcOrd="0" destOrd="0" presId="urn:microsoft.com/office/officeart/2005/8/layout/hierarchy2"/>
+    <dgm:cxn modelId="{C022907C-FE73-4B09-A78A-D73396A7306F}" type="presParOf" srcId="{397AEE95-8A0C-4187-A00A-9EB934AA598C}" destId="{EB924A49-A3F3-497C-ACC4-327EDE264F60}" srcOrd="1" destOrd="0" presId="urn:microsoft.com/office/officeart/2005/8/layout/hierarchy2"/>
+    <dgm:cxn modelId="{C543FDC6-CFD8-4F00-96C8-CC0A5C9B0FC2}" type="presParOf" srcId="{EB924A49-A3F3-497C-ACC4-327EDE264F60}" destId="{D63F150D-0E96-4C27-A427-95C317656D1D}" srcOrd="0" destOrd="0" presId="urn:microsoft.com/office/officeart/2005/8/layout/hierarchy2"/>
+    <dgm:cxn modelId="{032E0EF8-4745-4E78-BF33-42CD16B54BBB}" type="presParOf" srcId="{EB924A49-A3F3-497C-ACC4-327EDE264F60}" destId="{1491B2AE-5B55-45CE-B988-8E12BEB8BF55}" srcOrd="1" destOrd="0" presId="urn:microsoft.com/office/officeart/2005/8/layout/hierarchy2"/>
+    <dgm:cxn modelId="{D25A8A27-33C3-4250-AC6A-E5DD818EF0BD}" type="presParOf" srcId="{397AEE95-8A0C-4187-A00A-9EB934AA598C}" destId="{AEBC5B76-A737-49A2-B533-66F2022C87AD}" srcOrd="2" destOrd="0" presId="urn:microsoft.com/office/officeart/2005/8/layout/hierarchy2"/>
+    <dgm:cxn modelId="{2E289406-7DEC-46E8-9FB9-FB6AF9F3BA03}" type="presParOf" srcId="{AEBC5B76-A737-49A2-B533-66F2022C87AD}" destId="{2D4C1DD3-7A1B-4669-AB42-72A65ACFF1A8}" srcOrd="0" destOrd="0" presId="urn:microsoft.com/office/officeart/2005/8/layout/hierarchy2"/>
+    <dgm:cxn modelId="{1032500B-5456-4073-A78A-16DB45F364D2}" type="presParOf" srcId="{397AEE95-8A0C-4187-A00A-9EB934AA598C}" destId="{9F7C6272-585E-4DDA-B1DC-EB4580AF2AB2}" srcOrd="3" destOrd="0" presId="urn:microsoft.com/office/officeart/2005/8/layout/hierarchy2"/>
+    <dgm:cxn modelId="{C05F7102-4612-4A2E-AE8A-7FD5D11BA88F}" type="presParOf" srcId="{9F7C6272-585E-4DDA-B1DC-EB4580AF2AB2}" destId="{DE27DD97-4305-47FC-AFB0-35E1E791B27F}" srcOrd="0" destOrd="0" presId="urn:microsoft.com/office/officeart/2005/8/layout/hierarchy2"/>
+    <dgm:cxn modelId="{FEC6C539-B24D-42F8-A232-51312E5C2EA9}" type="presParOf" srcId="{9F7C6272-585E-4DDA-B1DC-EB4580AF2AB2}" destId="{4A028989-708D-4CC4-885B-928EC3B6636B}" srcOrd="1" destOrd="0" presId="urn:microsoft.com/office/officeart/2005/8/layout/hierarchy2"/>
+    <dgm:cxn modelId="{844ECA0A-FCA2-4947-B8A3-18771D6024C0}" type="presParOf" srcId="{4A028989-708D-4CC4-885B-928EC3B6636B}" destId="{EBFADA6F-FD50-43FB-87CB-15B1D9AA94CD}" srcOrd="0" destOrd="0" presId="urn:microsoft.com/office/officeart/2005/8/layout/hierarchy2"/>
+    <dgm:cxn modelId="{699AA3D1-EB5A-44F5-B9BF-A4637C7BB874}" type="presParOf" srcId="{EBFADA6F-FD50-43FB-87CB-15B1D9AA94CD}" destId="{D2E89353-C1DC-4D8C-81F7-770019C69DEF}" srcOrd="0" destOrd="0" presId="urn:microsoft.com/office/officeart/2005/8/layout/hierarchy2"/>
+    <dgm:cxn modelId="{0F7127FD-5C32-48B9-BEBC-88E2CC6036F7}" type="presParOf" srcId="{4A028989-708D-4CC4-885B-928EC3B6636B}" destId="{CC9BC564-3787-4383-9FFC-61D9D0588B21}" srcOrd="1" destOrd="0" presId="urn:microsoft.com/office/officeart/2005/8/layout/hierarchy2"/>
+    <dgm:cxn modelId="{6B32D95A-E597-436F-855B-C922EB9DE85F}" type="presParOf" srcId="{CC9BC564-3787-4383-9FFC-61D9D0588B21}" destId="{858F7110-3310-4783-BBA8-7EC1E711C660}" srcOrd="0" destOrd="0" presId="urn:microsoft.com/office/officeart/2005/8/layout/hierarchy2"/>
+    <dgm:cxn modelId="{2249F317-48F2-40CE-8AC0-DC3CB93741CD}" type="presParOf" srcId="{CC9BC564-3787-4383-9FFC-61D9D0588B21}" destId="{65C1A66E-C56C-4171-AB97-8297D46BDB88}" srcOrd="1" destOrd="0" presId="urn:microsoft.com/office/officeart/2005/8/layout/hierarchy2"/>
+    <dgm:cxn modelId="{86A2C519-9D7D-46D0-A0B9-49DD243BC0EA}" type="presParOf" srcId="{397AEE95-8A0C-4187-A00A-9EB934AA598C}" destId="{9EFBE792-9572-41CC-B394-D06BBCFDDEA7}" srcOrd="4" destOrd="0" presId="urn:microsoft.com/office/officeart/2005/8/layout/hierarchy2"/>
+    <dgm:cxn modelId="{97D9D019-5779-4A04-A615-FA4CB3DAE1B1}" type="presParOf" srcId="{9EFBE792-9572-41CC-B394-D06BBCFDDEA7}" destId="{E36A5456-E43A-492B-ABAE-06F81987E8E0}" srcOrd="0" destOrd="0" presId="urn:microsoft.com/office/officeart/2005/8/layout/hierarchy2"/>
+    <dgm:cxn modelId="{1241ADBB-195D-4053-B662-0CB82E8F87B0}" type="presParOf" srcId="{397AEE95-8A0C-4187-A00A-9EB934AA598C}" destId="{6D225540-AFA0-415E-A130-ABE75225B256}" srcOrd="5" destOrd="0" presId="urn:microsoft.com/office/officeart/2005/8/layout/hierarchy2"/>
+    <dgm:cxn modelId="{F6CAED93-82B6-431D-BEC5-9871EFA936F1}" type="presParOf" srcId="{6D225540-AFA0-415E-A130-ABE75225B256}" destId="{37C38F7E-4D19-426C-A64E-1CBDFC363BB7}" srcOrd="0" destOrd="0" presId="urn:microsoft.com/office/officeart/2005/8/layout/hierarchy2"/>
+    <dgm:cxn modelId="{63FF6DA2-9FD0-4FD5-8AC3-D206A3C20B20}" type="presParOf" srcId="{6D225540-AFA0-415E-A130-ABE75225B256}" destId="{F4349A4C-5F5C-42E6-B925-D581139B19CA}" srcOrd="1" destOrd="0" presId="urn:microsoft.com/office/officeart/2005/8/layout/hierarchy2"/>
+    <dgm:cxn modelId="{29237F12-2ED3-45B9-B8C0-5DED38CA1FAF}" type="presParOf" srcId="{BE75B47B-3650-4F5E-B461-4EF0A961DD5A}" destId="{A8464F86-5444-4B1D-8904-D5D84FB93A63}" srcOrd="2" destOrd="0" presId="urn:microsoft.com/office/officeart/2005/8/layout/hierarchy2"/>
+    <dgm:cxn modelId="{4B611D05-34AF-4F48-B218-56E8378AE3CF}" type="presParOf" srcId="{A8464F86-5444-4B1D-8904-D5D84FB93A63}" destId="{ECBF6DD1-22FB-4942-9A69-C2E334F2B933}" srcOrd="0" destOrd="0" presId="urn:microsoft.com/office/officeart/2005/8/layout/hierarchy2"/>
+    <dgm:cxn modelId="{501A2A2E-8F53-48F2-8434-4AE05FF342AF}" type="presParOf" srcId="{BE75B47B-3650-4F5E-B461-4EF0A961DD5A}" destId="{E0C7B8DF-83A1-45D9-B9D9-9ED1C37E4CA4}" srcOrd="3" destOrd="0" presId="urn:microsoft.com/office/officeart/2005/8/layout/hierarchy2"/>
+    <dgm:cxn modelId="{4493D25F-7F78-4674-AA16-5F701870AE81}" type="presParOf" srcId="{E0C7B8DF-83A1-45D9-B9D9-9ED1C37E4CA4}" destId="{FFF314B7-9492-4462-8B1C-7BC33784FA0A}" srcOrd="0" destOrd="0" presId="urn:microsoft.com/office/officeart/2005/8/layout/hierarchy2"/>
+    <dgm:cxn modelId="{82CC95E3-C1A3-45C6-BFA4-343C42378C78}" type="presParOf" srcId="{E0C7B8DF-83A1-45D9-B9D9-9ED1C37E4CA4}" destId="{F4FA03A4-3DA6-47F7-9A77-3B374796CB77}" srcOrd="1" destOrd="0" presId="urn:microsoft.com/office/officeart/2005/8/layout/hierarchy2"/>
+    <dgm:cxn modelId="{10FF98B9-38D9-4FDE-B9B0-BC4816BC1EBF}" type="presParOf" srcId="{F4FA03A4-3DA6-47F7-9A77-3B374796CB77}" destId="{8E5DD861-D493-4A0A-B81E-EB2108ED9BB3}" srcOrd="0" destOrd="0" presId="urn:microsoft.com/office/officeart/2005/8/layout/hierarchy2"/>
+    <dgm:cxn modelId="{845FD956-C8B8-4A5D-8CBF-EF1EA1520534}" type="presParOf" srcId="{8E5DD861-D493-4A0A-B81E-EB2108ED9BB3}" destId="{C0DFBE07-132A-42A3-A5E2-F594000B2340}" srcOrd="0" destOrd="0" presId="urn:microsoft.com/office/officeart/2005/8/layout/hierarchy2"/>
+    <dgm:cxn modelId="{3D12C24D-833A-4576-A0AD-A88CF0FA39D8}" type="presParOf" srcId="{F4FA03A4-3DA6-47F7-9A77-3B374796CB77}" destId="{D48AA310-08E8-41B2-9889-9054306545F3}" srcOrd="1" destOrd="0" presId="urn:microsoft.com/office/officeart/2005/8/layout/hierarchy2"/>
+    <dgm:cxn modelId="{C44F5290-54EB-462F-B1C6-E86F5625562D}" type="presParOf" srcId="{D48AA310-08E8-41B2-9889-9054306545F3}" destId="{A21B35AB-A6E7-40B0-A48C-F2137E09EDE9}" srcOrd="0" destOrd="0" presId="urn:microsoft.com/office/officeart/2005/8/layout/hierarchy2"/>
+    <dgm:cxn modelId="{98259E02-E997-44BF-A525-A873AD327F1B}" type="presParOf" srcId="{D48AA310-08E8-41B2-9889-9054306545F3}" destId="{8B5CE3EF-0622-44C1-849C-2057D356BCBF}" srcOrd="1" destOrd="0" presId="urn:microsoft.com/office/officeart/2005/8/layout/hierarchy2"/>
+    <dgm:cxn modelId="{B29B7461-B270-44DC-BA79-8B0337E6ED6A}" type="presParOf" srcId="{F4FA03A4-3DA6-47F7-9A77-3B374796CB77}" destId="{D36435EE-5DD9-4CB1-80E2-64E88C5269A2}" srcOrd="2" destOrd="0" presId="urn:microsoft.com/office/officeart/2005/8/layout/hierarchy2"/>
+    <dgm:cxn modelId="{77DDCE03-BD79-4C59-93D8-EB967BDCEDE6}" type="presParOf" srcId="{D36435EE-5DD9-4CB1-80E2-64E88C5269A2}" destId="{2FF43323-1B88-4D6E-A12C-28C1BD2304F7}" srcOrd="0" destOrd="0" presId="urn:microsoft.com/office/officeart/2005/8/layout/hierarchy2"/>
+    <dgm:cxn modelId="{12894949-B801-44D9-80F4-016D47F726A6}" type="presParOf" srcId="{F4FA03A4-3DA6-47F7-9A77-3B374796CB77}" destId="{36D12C6A-C33F-444D-985E-C87528F365EF}" srcOrd="3" destOrd="0" presId="urn:microsoft.com/office/officeart/2005/8/layout/hierarchy2"/>
+    <dgm:cxn modelId="{8F372ED6-5337-421C-AC26-B88EF1BDCEB4}" type="presParOf" srcId="{36D12C6A-C33F-444D-985E-C87528F365EF}" destId="{D91136A0-BBA5-4033-85D4-E551E48A4097}" srcOrd="0" destOrd="0" presId="urn:microsoft.com/office/officeart/2005/8/layout/hierarchy2"/>
+    <dgm:cxn modelId="{B3A2763F-5682-4BA4-86F3-8AF0ED0CD340}" type="presParOf" srcId="{36D12C6A-C33F-444D-985E-C87528F365EF}" destId="{18A8A596-414D-45EC-82A0-4CE6CE2BCEAF}" srcOrd="1" destOrd="0" presId="urn:microsoft.com/office/officeart/2005/8/layout/hierarchy2"/>
+    <dgm:cxn modelId="{4DA4FE0C-615D-4967-A1E4-7912F7472A55}" type="presParOf" srcId="{F4FA03A4-3DA6-47F7-9A77-3B374796CB77}" destId="{215E04C8-8ADC-4870-8072-6C6871A934E8}" srcOrd="4" destOrd="0" presId="urn:microsoft.com/office/officeart/2005/8/layout/hierarchy2"/>
+    <dgm:cxn modelId="{AAD0F557-69BE-4341-AA47-95D7E098E899}" type="presParOf" srcId="{215E04C8-8ADC-4870-8072-6C6871A934E8}" destId="{881DB251-9FB1-4300-9BCC-5ED061EBD6BA}" srcOrd="0" destOrd="0" presId="urn:microsoft.com/office/officeart/2005/8/layout/hierarchy2"/>
+    <dgm:cxn modelId="{B926B002-B49D-4EEB-BF2E-1B60C8030709}" type="presParOf" srcId="{F4FA03A4-3DA6-47F7-9A77-3B374796CB77}" destId="{99095670-E0F4-480E-9255-5D1CF51C2306}" srcOrd="5" destOrd="0" presId="urn:microsoft.com/office/officeart/2005/8/layout/hierarchy2"/>
+    <dgm:cxn modelId="{4FBAA805-DB52-4965-92BB-E2C1D79C4E49}" type="presParOf" srcId="{99095670-E0F4-480E-9255-5D1CF51C2306}" destId="{288590B9-AA3F-44E1-86EF-EEFFCBA51BD5}" srcOrd="0" destOrd="0" presId="urn:microsoft.com/office/officeart/2005/8/layout/hierarchy2"/>
+    <dgm:cxn modelId="{34713C87-2A3C-4EC2-8C15-4339532B0521}" type="presParOf" srcId="{99095670-E0F4-480E-9255-5D1CF51C2306}" destId="{C9ADEDFB-79EA-4185-B0EC-F6EC4D8F782E}" srcOrd="1" destOrd="0" presId="urn:microsoft.com/office/officeart/2005/8/layout/hierarchy2"/>
+    <dgm:cxn modelId="{F0489B3B-4F63-4F83-AC59-B76DC785896B}" type="presParOf" srcId="{F4FA03A4-3DA6-47F7-9A77-3B374796CB77}" destId="{D955C53B-B716-4B38-9366-F9DF3D076BCB}" srcOrd="6" destOrd="0" presId="urn:microsoft.com/office/officeart/2005/8/layout/hierarchy2"/>
+    <dgm:cxn modelId="{FF9F3EF0-4A4F-4C1F-8DA2-6DBA0C1C6845}" type="presParOf" srcId="{D955C53B-B716-4B38-9366-F9DF3D076BCB}" destId="{1FDB852C-60D2-4512-8688-DBBE489C7C32}" srcOrd="0" destOrd="0" presId="urn:microsoft.com/office/officeart/2005/8/layout/hierarchy2"/>
+    <dgm:cxn modelId="{B80CBCB9-5466-40B6-8C34-030C5C60C7A8}" type="presParOf" srcId="{F4FA03A4-3DA6-47F7-9A77-3B374796CB77}" destId="{4D2DD327-F21E-40DF-89CF-2531CE508332}" srcOrd="7" destOrd="0" presId="urn:microsoft.com/office/officeart/2005/8/layout/hierarchy2"/>
+    <dgm:cxn modelId="{BFE8C8D3-7463-4005-B656-AA954AB342F9}" type="presParOf" srcId="{4D2DD327-F21E-40DF-89CF-2531CE508332}" destId="{98EDA116-065D-473B-983B-F7A1A4E0692D}" srcOrd="0" destOrd="0" presId="urn:microsoft.com/office/officeart/2005/8/layout/hierarchy2"/>
+    <dgm:cxn modelId="{0D18838A-5262-4D6E-97E4-6EA0DDAA1149}" type="presParOf" srcId="{4D2DD327-F21E-40DF-89CF-2531CE508332}" destId="{DF92D010-B557-4787-97CA-5DC4251ABFBB}" srcOrd="1" destOrd="0" presId="urn:microsoft.com/office/officeart/2005/8/layout/hierarchy2"/>
   </dgm:cxnLst>
   <dgm:bg/>
   <dgm:whole/>
   <dgm:extLst>
     <a:ext uri="http://schemas.microsoft.com/office/drawing/2008/diagram">
-      <dsp:dataModelExt xmlns:dsp="http://schemas.microsoft.com/office/drawing/2008/diagram" relId="rId22" minVer="http://schemas.openxmlformats.org/drawingml/2006/diagram"/>
+      <dsp:dataModelExt xmlns:dsp="http://schemas.microsoft.com/office/drawing/2008/diagram" relId="rId23" minVer="http://schemas.openxmlformats.org/drawingml/2006/diagram"/>
     </a:ext>
   </dgm:extLst>
 </dgm:dataModel>
@@ -20301,109 +21157,109 @@
     </dgm:pt>
   </dgm:ptLst>
   <dgm:cxnLst>
-    <dgm:cxn modelId="{81648727-D3CE-49F2-8686-2E54D6BAF6F9}" type="presOf" srcId="{8B8178A4-03D0-4F83-88CD-9E6E781603E6}" destId="{C0C8DC8E-72DB-4A2E-A50E-DA1CA06D79E3}" srcOrd="0" destOrd="0" presId="urn:microsoft.com/office/officeart/2005/8/layout/hierarchy2"/>
-    <dgm:cxn modelId="{C782D02E-2271-4A2F-90F7-AFD49A6E58EC}" type="presOf" srcId="{139FABCB-F47A-4731-86FD-9DEB34D850B8}" destId="{86416187-05A5-41DD-ADA2-C443892DABB2}" srcOrd="1" destOrd="0" presId="urn:microsoft.com/office/officeart/2005/8/layout/hierarchy2"/>
+    <dgm:cxn modelId="{A6FCE4BF-9753-4D18-9B79-73A3710AD71C}" type="presOf" srcId="{80D7FF03-79A4-410F-8B98-6A9724B85CBA}" destId="{47ACED10-AF50-4A06-8AC5-32A97AE3B1C8}" srcOrd="0" destOrd="0" presId="urn:microsoft.com/office/officeart/2005/8/layout/hierarchy2"/>
+    <dgm:cxn modelId="{74226DDF-2675-4633-91D5-3612E0CF92C8}" type="presOf" srcId="{139FABCB-F47A-4731-86FD-9DEB34D850B8}" destId="{86416187-05A5-41DD-ADA2-C443892DABB2}" srcOrd="1" destOrd="0" presId="urn:microsoft.com/office/officeart/2005/8/layout/hierarchy2"/>
+    <dgm:cxn modelId="{9AC201E0-BBFF-40A3-A9CD-99CB1D572DD5}" type="presOf" srcId="{3958656D-BDA3-48B8-B715-8A44FDE6304E}" destId="{2AEF7D3A-FF38-45BC-9B3E-D40CCE847072}" srcOrd="0" destOrd="0" presId="urn:microsoft.com/office/officeart/2005/8/layout/hierarchy2"/>
     <dgm:cxn modelId="{D4445B13-46F9-4298-8EF3-3D7743530902}" srcId="{D4D9B399-9B7F-46DA-97B2-FED098F5DA6B}" destId="{86643E8D-F7CB-4F7B-B35A-FF26EACC433C}" srcOrd="1" destOrd="0" parTransId="{5E47499F-6F41-4F22-A420-01A675CE6103}" sibTransId="{DB2EC02B-535E-4B00-9144-23BE3F31800E}"/>
-    <dgm:cxn modelId="{864221D5-0D45-477D-8573-BB950D1D62B9}" type="presOf" srcId="{86643E8D-F7CB-4F7B-B35A-FF26EACC433C}" destId="{419BEB18-32F6-4B18-9238-A8818FE634FC}" srcOrd="0" destOrd="0" presId="urn:microsoft.com/office/officeart/2005/8/layout/hierarchy2"/>
-    <dgm:cxn modelId="{3B509460-FDDB-4418-9429-E6231E6DB4BB}" type="presOf" srcId="{80D7FF03-79A4-410F-8B98-6A9724B85CBA}" destId="{47ACED10-AF50-4A06-8AC5-32A97AE3B1C8}" srcOrd="0" destOrd="0" presId="urn:microsoft.com/office/officeart/2005/8/layout/hierarchy2"/>
     <dgm:cxn modelId="{C353768D-EED9-4E80-8091-56483B0ECF51}" srcId="{D4D9B399-9B7F-46DA-97B2-FED098F5DA6B}" destId="{C3D618C2-BF81-4220-A584-D841429B7058}" srcOrd="0" destOrd="0" parTransId="{BABCE05A-4544-49DE-A70D-EBD4C2932AA1}" sibTransId="{C88A3667-CC99-4312-8DC1-79D7EC0A2D9C}"/>
     <dgm:cxn modelId="{CD688725-DE90-4245-A4AA-E82D2275B325}" srcId="{45CDA3C7-8713-4369-838A-8B5F475DA36B}" destId="{DC7A1CA0-5D34-4F3B-A580-15CFD66EA796}" srcOrd="2" destOrd="0" parTransId="{753D8466-5B43-4022-9EA6-80697AD791EF}" sibTransId="{93D5BA25-8BAF-4D7D-969F-34AFD1EF368C}"/>
+    <dgm:cxn modelId="{F0D9F41C-6068-4145-BE0D-2EF001345EFC}" type="presOf" srcId="{83FAD934-5D5B-40FC-B3CA-D6105DE3D322}" destId="{8F195852-041E-423A-B5DF-8945941EB406}" srcOrd="0" destOrd="0" presId="urn:microsoft.com/office/officeart/2005/8/layout/hierarchy2"/>
     <dgm:cxn modelId="{7E3C541B-032F-416C-A1AC-7C1BD89D5BB5}" srcId="{45CDA3C7-8713-4369-838A-8B5F475DA36B}" destId="{96FC7229-231F-4CA5-9914-6E9A83756569}" srcOrd="1" destOrd="0" parTransId="{7BC373CD-A346-4D76-9165-35DCB418DD6B}" sibTransId="{2C4CAAAA-9463-4CC1-AF37-CEDDE9349C90}"/>
-    <dgm:cxn modelId="{D5505F3D-84C9-42F6-9EA8-BA2E700C0CCA}" type="presOf" srcId="{83FAD934-5D5B-40FC-B3CA-D6105DE3D322}" destId="{19EBF599-727A-47CA-B105-7B4051DFB8C7}" srcOrd="1" destOrd="0" presId="urn:microsoft.com/office/officeart/2005/8/layout/hierarchy2"/>
+    <dgm:cxn modelId="{447E3015-0A89-45AD-9882-F4AD05F52192}" type="presOf" srcId="{753D8466-5B43-4022-9EA6-80697AD791EF}" destId="{2938BCE4-55BC-4FA7-8B13-8D7362E71CAD}" srcOrd="0" destOrd="0" presId="urn:microsoft.com/office/officeart/2005/8/layout/hierarchy2"/>
+    <dgm:cxn modelId="{67AA46C2-EC9F-49C6-8EA3-3CE25988A383}" type="presOf" srcId="{DC7A1CA0-5D34-4F3B-A580-15CFD66EA796}" destId="{368F1645-5A66-45DB-B296-C23315AB7E22}" srcOrd="0" destOrd="0" presId="urn:microsoft.com/office/officeart/2005/8/layout/hierarchy2"/>
+    <dgm:cxn modelId="{90397671-6522-4279-9931-5263B24C818F}" type="presOf" srcId="{D4D9B399-9B7F-46DA-97B2-FED098F5DA6B}" destId="{6E6D9CAD-33D1-4ABE-986B-53D6D631EB94}" srcOrd="0" destOrd="0" presId="urn:microsoft.com/office/officeart/2005/8/layout/hierarchy2"/>
+    <dgm:cxn modelId="{8ABADB82-A587-4343-9785-7C1E593A3D8C}" type="presOf" srcId="{139FABCB-F47A-4731-86FD-9DEB34D850B8}" destId="{AB7C6CD4-FF75-4E23-A8C3-0A2318DBB1D6}" srcOrd="0" destOrd="0" presId="urn:microsoft.com/office/officeart/2005/8/layout/hierarchy2"/>
+    <dgm:cxn modelId="{C6A27EB9-827D-4923-A91B-D11590D2C1C2}" type="presOf" srcId="{9F4AA07C-F7C0-4EE0-B444-1A0A99B21C5A}" destId="{87E32AC2-4577-44E3-BD84-D5E3BD970540}" srcOrd="1" destOrd="0" presId="urn:microsoft.com/office/officeart/2005/8/layout/hierarchy2"/>
+    <dgm:cxn modelId="{611164D0-0F3E-4E02-932D-F4C111B30DCF}" type="presOf" srcId="{5E47499F-6F41-4F22-A420-01A675CE6103}" destId="{FB48A239-373B-4448-BD7F-C055FA9C8C48}" srcOrd="1" destOrd="0" presId="urn:microsoft.com/office/officeart/2005/8/layout/hierarchy2"/>
+    <dgm:cxn modelId="{3E9ED59E-772E-41CF-8EA9-1E9CCA96E218}" type="presOf" srcId="{5AA90255-5B35-44C4-B702-E81F223BEFD8}" destId="{3985982F-35AF-48B0-84C6-0C8F1D9EF2FA}" srcOrd="0" destOrd="0" presId="urn:microsoft.com/office/officeart/2005/8/layout/hierarchy2"/>
     <dgm:cxn modelId="{97CD5736-54C6-4ACB-8C56-28D4F8AF533A}" srcId="{076B6350-4EE3-45E3-9904-173A771DF62A}" destId="{3958656D-BDA3-48B8-B715-8A44FDE6304E}" srcOrd="2" destOrd="0" parTransId="{6990C93A-7D15-43F9-A3BA-EF955BCEFB0F}" sibTransId="{D8D28F1D-BA72-4B54-B03D-1B8F6862319E}"/>
-    <dgm:cxn modelId="{3BC9F15A-EF70-4876-81AB-4B39CAF2B341}" type="presOf" srcId="{5AA90255-5B35-44C4-B702-E81F223BEFD8}" destId="{3985982F-35AF-48B0-84C6-0C8F1D9EF2FA}" srcOrd="0" destOrd="0" presId="urn:microsoft.com/office/officeart/2005/8/layout/hierarchy2"/>
+    <dgm:cxn modelId="{5382BF0B-72A3-4203-B2B3-C329A71E8BE9}" type="presOf" srcId="{F20EDC0B-CCE5-4D9D-9982-89A201087390}" destId="{CAE1C8E1-FF9C-459C-820F-5A372E5B5202}" srcOrd="1" destOrd="0" presId="urn:microsoft.com/office/officeart/2005/8/layout/hierarchy2"/>
     <dgm:cxn modelId="{F9B1644F-E249-48EB-97B5-22C2400DED34}" srcId="{D4D9B399-9B7F-46DA-97B2-FED098F5DA6B}" destId="{80D7FF03-79A4-410F-8B98-6A9724B85CBA}" srcOrd="2" destOrd="0" parTransId="{83FAD934-5D5B-40FC-B3CA-D6105DE3D322}" sibTransId="{30CB0A91-0FCE-45F8-A754-700AB3BFFDC6}"/>
-    <dgm:cxn modelId="{FD7EF714-6B5C-49AE-A695-60A4AC09C753}" type="presOf" srcId="{7B2890D2-36E9-4029-898C-FC7E72272380}" destId="{497DB5E4-8EF3-40EA-9803-E80F51F19C35}" srcOrd="0" destOrd="0" presId="urn:microsoft.com/office/officeart/2005/8/layout/hierarchy2"/>
-    <dgm:cxn modelId="{83BB2A7F-9F1F-4A25-BA7E-B1C980DCA2E4}" type="presOf" srcId="{45CDA3C7-8713-4369-838A-8B5F475DA36B}" destId="{A1B1FB24-4A19-4073-B3DA-7D6FAFFD6611}" srcOrd="0" destOrd="0" presId="urn:microsoft.com/office/officeart/2005/8/layout/hierarchy2"/>
-    <dgm:cxn modelId="{9A3030CF-A7EB-4894-9B0E-758D48673C08}" type="presOf" srcId="{9F4AA07C-F7C0-4EE0-B444-1A0A99B21C5A}" destId="{87E32AC2-4577-44E3-BD84-D5E3BD970540}" srcOrd="1" destOrd="0" presId="urn:microsoft.com/office/officeart/2005/8/layout/hierarchy2"/>
-    <dgm:cxn modelId="{8D42367F-EE97-40D7-B463-7169F5C67E6D}" type="presOf" srcId="{076B6350-4EE3-45E3-9904-173A771DF62A}" destId="{BE306FCD-9806-4F30-B3B1-CA273857349C}" srcOrd="0" destOrd="0" presId="urn:microsoft.com/office/officeart/2005/8/layout/hierarchy2"/>
-    <dgm:cxn modelId="{325A1132-877A-4B13-A863-C26DA1502B88}" type="presOf" srcId="{7BC373CD-A346-4D76-9165-35DCB418DD6B}" destId="{F67B909A-A307-4E9B-9469-45A779E59A51}" srcOrd="1" destOrd="0" presId="urn:microsoft.com/office/officeart/2005/8/layout/hierarchy2"/>
     <dgm:cxn modelId="{F14138C1-A3B2-4AE2-A00B-7F7DE38EAA68}" srcId="{5AA90255-5B35-44C4-B702-E81F223BEFD8}" destId="{45CDA3C7-8713-4369-838A-8B5F475DA36B}" srcOrd="0" destOrd="0" parTransId="{139FABCB-F47A-4731-86FD-9DEB34D850B8}" sibTransId="{7D179423-A3B9-4F05-A55D-89D4307A11C9}"/>
-    <dgm:cxn modelId="{2B13D4FC-750E-47CE-BEC9-3E27F5FEB72E}" type="presOf" srcId="{F20EDC0B-CCE5-4D9D-9982-89A201087390}" destId="{CAE1C8E1-FF9C-459C-820F-5A372E5B5202}" srcOrd="1" destOrd="0" presId="urn:microsoft.com/office/officeart/2005/8/layout/hierarchy2"/>
-    <dgm:cxn modelId="{D468595A-A528-49F4-941C-2E2F76A24AE8}" type="presOf" srcId="{7BC373CD-A346-4D76-9165-35DCB418DD6B}" destId="{4E10DB54-35ED-4D9F-B388-F6C78413B8E9}" srcOrd="0" destOrd="0" presId="urn:microsoft.com/office/officeart/2005/8/layout/hierarchy2"/>
-    <dgm:cxn modelId="{1A2A65BC-5530-4FED-BD25-6602B330A9DA}" type="presOf" srcId="{5E47499F-6F41-4F22-A420-01A675CE6103}" destId="{FB48A239-373B-4448-BD7F-C055FA9C8C48}" srcOrd="1" destOrd="0" presId="urn:microsoft.com/office/officeart/2005/8/layout/hierarchy2"/>
-    <dgm:cxn modelId="{19527FA4-E23D-441D-85C6-7DD8554F7E61}" type="presOf" srcId="{96FC7229-231F-4CA5-9914-6E9A83756569}" destId="{1906A700-A645-429B-8F9F-2A4F59D4835E}" srcOrd="0" destOrd="0" presId="urn:microsoft.com/office/officeart/2005/8/layout/hierarchy2"/>
-    <dgm:cxn modelId="{00D10355-2D8A-46DE-9CFA-F46A9F98D531}" type="presOf" srcId="{DC7A1CA0-5D34-4F3B-A580-15CFD66EA796}" destId="{368F1645-5A66-45DB-B296-C23315AB7E22}" srcOrd="0" destOrd="0" presId="urn:microsoft.com/office/officeart/2005/8/layout/hierarchy2"/>
-    <dgm:cxn modelId="{A8125CAC-3E96-4267-8FF2-ADA812554133}" type="presOf" srcId="{5E47499F-6F41-4F22-A420-01A675CE6103}" destId="{E11C7B6F-7180-43A5-992E-3EA5851F2391}" srcOrd="0" destOrd="0" presId="urn:microsoft.com/office/officeart/2005/8/layout/hierarchy2"/>
-    <dgm:cxn modelId="{0203D689-8038-496A-AA11-57EEDC123E5E}" type="presOf" srcId="{50BC2FEF-90AA-4887-A217-BCE929A4632A}" destId="{FDA47220-895B-4A69-B2BB-8BF8C016FF4B}" srcOrd="0" destOrd="0" presId="urn:microsoft.com/office/officeart/2005/8/layout/hierarchy2"/>
-    <dgm:cxn modelId="{83549D1C-4EB3-4A33-B63F-84DE61A5F890}" type="presOf" srcId="{753D8466-5B43-4022-9EA6-80697AD791EF}" destId="{2938BCE4-55BC-4FA7-8B13-8D7362E71CAD}" srcOrd="0" destOrd="0" presId="urn:microsoft.com/office/officeart/2005/8/layout/hierarchy2"/>
+    <dgm:cxn modelId="{AAD96ED1-44A5-4C69-9231-A983F7BC7C2F}" type="presOf" srcId="{5E47499F-6F41-4F22-A420-01A675CE6103}" destId="{E11C7B6F-7180-43A5-992E-3EA5851F2391}" srcOrd="0" destOrd="0" presId="urn:microsoft.com/office/officeart/2005/8/layout/hierarchy2"/>
+    <dgm:cxn modelId="{CCCF2324-362B-4540-9DED-6422EFDF8816}" type="presOf" srcId="{7B2890D2-36E9-4029-898C-FC7E72272380}" destId="{497DB5E4-8EF3-40EA-9803-E80F51F19C35}" srcOrd="0" destOrd="0" presId="urn:microsoft.com/office/officeart/2005/8/layout/hierarchy2"/>
+    <dgm:cxn modelId="{582781C3-D6C4-4007-AC33-DEEB015181A3}" type="presOf" srcId="{8B8178A4-03D0-4F83-88CD-9E6E781603E6}" destId="{C0C8DC8E-72DB-4A2E-A50E-DA1CA06D79E3}" srcOrd="0" destOrd="0" presId="urn:microsoft.com/office/officeart/2005/8/layout/hierarchy2"/>
+    <dgm:cxn modelId="{4A3D9E36-2BA1-42A3-8D0B-C5CD1A1200F4}" type="presOf" srcId="{7BC373CD-A346-4D76-9165-35DCB418DD6B}" destId="{4E10DB54-35ED-4D9F-B388-F6C78413B8E9}" srcOrd="0" destOrd="0" presId="urn:microsoft.com/office/officeart/2005/8/layout/hierarchy2"/>
     <dgm:cxn modelId="{7FB55B4B-D778-485E-80DB-622F39D1A15E}" srcId="{3958656D-BDA3-48B8-B715-8A44FDE6304E}" destId="{7B2890D2-36E9-4029-898C-FC7E72272380}" srcOrd="0" destOrd="0" parTransId="{F20EDC0B-CCE5-4D9D-9982-89A201087390}" sibTransId="{0DDB3E07-6F3E-4DE7-8E05-649EA4E9106B}"/>
-    <dgm:cxn modelId="{3AB4B3DE-1F6B-4C25-98F7-F102D0285D48}" type="presOf" srcId="{3958656D-BDA3-48B8-B715-8A44FDE6304E}" destId="{2AEF7D3A-FF38-45BC-9B3E-D40CCE847072}" srcOrd="0" destOrd="0" presId="urn:microsoft.com/office/officeart/2005/8/layout/hierarchy2"/>
-    <dgm:cxn modelId="{4BE2DECE-3D56-433D-A838-5FEB5B41995D}" type="presOf" srcId="{B503AF60-5EB5-4190-8EFC-246E35833849}" destId="{F53448B5-447F-4F1A-81C6-1F0D19E192DD}" srcOrd="0" destOrd="0" presId="urn:microsoft.com/office/officeart/2005/8/layout/hierarchy2"/>
-    <dgm:cxn modelId="{2A47B77B-3E7A-48C8-9D0F-5D75E384F009}" type="presOf" srcId="{BABCE05A-4544-49DE-A70D-EBD4C2932AA1}" destId="{12FD7525-DB42-46F9-B8FD-D33568A05731}" srcOrd="1" destOrd="0" presId="urn:microsoft.com/office/officeart/2005/8/layout/hierarchy2"/>
-    <dgm:cxn modelId="{5A2FF8AA-6415-434A-9286-BE2ADEF6ACDD}" type="presOf" srcId="{C3D618C2-BF81-4220-A584-D841429B7058}" destId="{CA6C5886-D1D3-4819-90BD-4BAC8F1EE87D}" srcOrd="0" destOrd="0" presId="urn:microsoft.com/office/officeart/2005/8/layout/hierarchy2"/>
+    <dgm:cxn modelId="{B2376218-7655-4573-8C1F-284256742F13}" type="presOf" srcId="{7BC373CD-A346-4D76-9165-35DCB418DD6B}" destId="{F67B909A-A307-4E9B-9469-45A779E59A51}" srcOrd="1" destOrd="0" presId="urn:microsoft.com/office/officeart/2005/8/layout/hierarchy2"/>
+    <dgm:cxn modelId="{D7E1686F-6B13-40C9-A62C-E60709B22871}" type="presOf" srcId="{F20EDC0B-CCE5-4D9D-9982-89A201087390}" destId="{674BA392-5914-4B78-A520-EE26D65D05C8}" srcOrd="0" destOrd="0" presId="urn:microsoft.com/office/officeart/2005/8/layout/hierarchy2"/>
+    <dgm:cxn modelId="{3F0A2DEE-D147-4210-B6CF-6E28F105233C}" type="presOf" srcId="{83FAD934-5D5B-40FC-B3CA-D6105DE3D322}" destId="{19EBF599-727A-47CA-B105-7B4051DFB8C7}" srcOrd="1" destOrd="0" presId="urn:microsoft.com/office/officeart/2005/8/layout/hierarchy2"/>
+    <dgm:cxn modelId="{9B2EA76F-610D-4F07-84CA-226420CF4FA4}" type="presOf" srcId="{86643E8D-F7CB-4F7B-B35A-FF26EACC433C}" destId="{419BEB18-32F6-4B18-9238-A8818FE634FC}" srcOrd="0" destOrd="0" presId="urn:microsoft.com/office/officeart/2005/8/layout/hierarchy2"/>
+    <dgm:cxn modelId="{A8013DE8-B217-4928-B43F-BAFD2520B14F}" type="presOf" srcId="{BABCE05A-4544-49DE-A70D-EBD4C2932AA1}" destId="{12FD7525-DB42-46F9-B8FD-D33568A05731}" srcOrd="1" destOrd="0" presId="urn:microsoft.com/office/officeart/2005/8/layout/hierarchy2"/>
+    <dgm:cxn modelId="{2C77BFC8-E19E-492B-BA25-FFA7B49E5572}" type="presOf" srcId="{C3D618C2-BF81-4220-A584-D841429B7058}" destId="{CA6C5886-D1D3-4819-90BD-4BAC8F1EE87D}" srcOrd="0" destOrd="0" presId="urn:microsoft.com/office/officeart/2005/8/layout/hierarchy2"/>
+    <dgm:cxn modelId="{E327B7B0-9E1B-4C47-8EC9-82D317F70C6D}" type="presOf" srcId="{45CDA3C7-8713-4369-838A-8B5F475DA36B}" destId="{A1B1FB24-4A19-4073-B3DA-7D6FAFFD6611}" srcOrd="0" destOrd="0" presId="urn:microsoft.com/office/officeart/2005/8/layout/hierarchy2"/>
+    <dgm:cxn modelId="{5BCF40AF-D2D5-49BD-82C1-6A883DA66004}" type="presOf" srcId="{753D8466-5B43-4022-9EA6-80697AD791EF}" destId="{A6341011-54EC-4E06-9306-EAF2DE56CD2C}" srcOrd="1" destOrd="0" presId="urn:microsoft.com/office/officeart/2005/8/layout/hierarchy2"/>
+    <dgm:cxn modelId="{E6600A42-CD71-4600-9706-35224C8410B5}" type="presOf" srcId="{BABCE05A-4544-49DE-A70D-EBD4C2932AA1}" destId="{B4361C68-E191-4E89-B0BD-BAD091626B5B}" srcOrd="0" destOrd="0" presId="urn:microsoft.com/office/officeart/2005/8/layout/hierarchy2"/>
     <dgm:cxn modelId="{32ABE36F-B84E-48F4-BC67-8F5D825C7F85}" srcId="{076B6350-4EE3-45E3-9904-173A771DF62A}" destId="{D4D9B399-9B7F-46DA-97B2-FED098F5DA6B}" srcOrd="0" destOrd="0" parTransId="{E6A38AA6-80D6-4020-A52C-B824CD5FBB0F}" sibTransId="{48A5178F-146C-4A23-8FF2-2E99B30882F8}"/>
-    <dgm:cxn modelId="{9143852C-78C8-4806-8438-A03FBB9653DD}" type="presOf" srcId="{BABCE05A-4544-49DE-A70D-EBD4C2932AA1}" destId="{B4361C68-E191-4E89-B0BD-BAD091626B5B}" srcOrd="0" destOrd="0" presId="urn:microsoft.com/office/officeart/2005/8/layout/hierarchy2"/>
-    <dgm:cxn modelId="{6E5E02E2-B6E8-4F08-B761-65609FCA778A}" type="presOf" srcId="{D4D9B399-9B7F-46DA-97B2-FED098F5DA6B}" destId="{6E6D9CAD-33D1-4ABE-986B-53D6D631EB94}" srcOrd="0" destOrd="0" presId="urn:microsoft.com/office/officeart/2005/8/layout/hierarchy2"/>
-    <dgm:cxn modelId="{89B652C8-1505-4AAF-8B56-B44946F1DC83}" type="presOf" srcId="{9F4AA07C-F7C0-4EE0-B444-1A0A99B21C5A}" destId="{EB2274FC-15F8-41B7-935B-E389FD47AFD1}" srcOrd="0" destOrd="0" presId="urn:microsoft.com/office/officeart/2005/8/layout/hierarchy2"/>
-    <dgm:cxn modelId="{23C4AB09-A9AA-4821-8B0F-C112FF594741}" type="presOf" srcId="{139FABCB-F47A-4731-86FD-9DEB34D850B8}" destId="{AB7C6CD4-FF75-4E23-A8C3-0A2318DBB1D6}" srcOrd="0" destOrd="0" presId="urn:microsoft.com/office/officeart/2005/8/layout/hierarchy2"/>
-    <dgm:cxn modelId="{2200048C-70B1-4FA9-ADC4-4FC5885ED3B5}" type="presOf" srcId="{83FAD934-5D5B-40FC-B3CA-D6105DE3D322}" destId="{8F195852-041E-423A-B5DF-8945941EB406}" srcOrd="0" destOrd="0" presId="urn:microsoft.com/office/officeart/2005/8/layout/hierarchy2"/>
+    <dgm:cxn modelId="{F87E6ADA-13A4-4C89-B70B-49290FBA10AE}" type="presOf" srcId="{076B6350-4EE3-45E3-9904-173A771DF62A}" destId="{BE306FCD-9806-4F30-B3B1-CA273857349C}" srcOrd="0" destOrd="0" presId="urn:microsoft.com/office/officeart/2005/8/layout/hierarchy2"/>
     <dgm:cxn modelId="{4CE301CD-89A8-41A8-9F17-DEC7FF5575CF}" srcId="{076B6350-4EE3-45E3-9904-173A771DF62A}" destId="{5AA90255-5B35-44C4-B702-E81F223BEFD8}" srcOrd="1" destOrd="0" parTransId="{2854FE16-3A46-47EE-A032-1136B67EB2C8}" sibTransId="{7B5E0C86-564B-4BB8-9398-E23143C8B801}"/>
+    <dgm:cxn modelId="{3998BB7E-A370-4C26-8327-7AE660ED0EF3}" type="presOf" srcId="{B503AF60-5EB5-4190-8EFC-246E35833849}" destId="{F53448B5-447F-4F1A-81C6-1F0D19E192DD}" srcOrd="0" destOrd="0" presId="urn:microsoft.com/office/officeart/2005/8/layout/hierarchy2"/>
     <dgm:cxn modelId="{A80A4F65-7375-4E8E-9CED-0483DD45593D}" srcId="{3958656D-BDA3-48B8-B715-8A44FDE6304E}" destId="{B503AF60-5EB5-4190-8EFC-246E35833849}" srcOrd="1" destOrd="0" parTransId="{9F4AA07C-F7C0-4EE0-B444-1A0A99B21C5A}" sibTransId="{97EEA01A-8995-4136-9B0E-B8636C2DDA04}"/>
-    <dgm:cxn modelId="{486D6622-7FAA-40D4-BA95-30934189C50C}" type="presOf" srcId="{F20EDC0B-CCE5-4D9D-9982-89A201087390}" destId="{674BA392-5914-4B78-A520-EE26D65D05C8}" srcOrd="0" destOrd="0" presId="urn:microsoft.com/office/officeart/2005/8/layout/hierarchy2"/>
+    <dgm:cxn modelId="{A7DA3247-CD7C-4B46-AB7A-A96D571945D3}" type="presOf" srcId="{50BC2FEF-90AA-4887-A217-BCE929A4632A}" destId="{9F0B1A31-63BD-41F6-82FC-F5574A92E909}" srcOrd="1" destOrd="0" presId="urn:microsoft.com/office/officeart/2005/8/layout/hierarchy2"/>
+    <dgm:cxn modelId="{420D2BA8-F796-4F30-A90F-5DBA9874B0EB}" type="presOf" srcId="{96FC7229-231F-4CA5-9914-6E9A83756569}" destId="{1906A700-A645-429B-8F9F-2A4F59D4835E}" srcOrd="0" destOrd="0" presId="urn:microsoft.com/office/officeart/2005/8/layout/hierarchy2"/>
     <dgm:cxn modelId="{96C6A9B5-7C0D-453A-8D3D-838B1E47CC7C}" srcId="{45CDA3C7-8713-4369-838A-8B5F475DA36B}" destId="{8B8178A4-03D0-4F83-88CD-9E6E781603E6}" srcOrd="0" destOrd="0" parTransId="{50BC2FEF-90AA-4887-A217-BCE929A4632A}" sibTransId="{0B865DCC-B624-40ED-970E-B677A52C4467}"/>
-    <dgm:cxn modelId="{B9C7148F-DF1E-4CCC-BF7F-D5D16235CBA3}" type="presOf" srcId="{50BC2FEF-90AA-4887-A217-BCE929A4632A}" destId="{9F0B1A31-63BD-41F6-82FC-F5574A92E909}" srcOrd="1" destOrd="0" presId="urn:microsoft.com/office/officeart/2005/8/layout/hierarchy2"/>
-    <dgm:cxn modelId="{43241762-1876-46DC-9CB4-3B258604B664}" type="presOf" srcId="{753D8466-5B43-4022-9EA6-80697AD791EF}" destId="{A6341011-54EC-4E06-9306-EAF2DE56CD2C}" srcOrd="1" destOrd="0" presId="urn:microsoft.com/office/officeart/2005/8/layout/hierarchy2"/>
-    <dgm:cxn modelId="{816D303C-9BFE-4DC6-B80B-5EB0D343B9B8}" type="presParOf" srcId="{BE306FCD-9806-4F30-B3B1-CA273857349C}" destId="{BC89B9CD-5E6C-4475-ADF6-F7C2D7A5A353}" srcOrd="0" destOrd="0" presId="urn:microsoft.com/office/officeart/2005/8/layout/hierarchy2"/>
-    <dgm:cxn modelId="{C869742B-ACAC-4C0C-B591-53C3528268FA}" type="presParOf" srcId="{BC89B9CD-5E6C-4475-ADF6-F7C2D7A5A353}" destId="{6E6D9CAD-33D1-4ABE-986B-53D6D631EB94}" srcOrd="0" destOrd="0" presId="urn:microsoft.com/office/officeart/2005/8/layout/hierarchy2"/>
-    <dgm:cxn modelId="{7A3EE335-96D3-4625-91A4-2BAC6AA07CC4}" type="presParOf" srcId="{BC89B9CD-5E6C-4475-ADF6-F7C2D7A5A353}" destId="{47C7FA5F-116D-41D5-BE1E-63389D526519}" srcOrd="1" destOrd="0" presId="urn:microsoft.com/office/officeart/2005/8/layout/hierarchy2"/>
-    <dgm:cxn modelId="{49481C03-63D1-458A-BBE5-FC25FC996E35}" type="presParOf" srcId="{47C7FA5F-116D-41D5-BE1E-63389D526519}" destId="{B4361C68-E191-4E89-B0BD-BAD091626B5B}" srcOrd="0" destOrd="0" presId="urn:microsoft.com/office/officeart/2005/8/layout/hierarchy2"/>
-    <dgm:cxn modelId="{84718ABC-364D-4A2F-AC33-CFFD8FEAB5A2}" type="presParOf" srcId="{B4361C68-E191-4E89-B0BD-BAD091626B5B}" destId="{12FD7525-DB42-46F9-B8FD-D33568A05731}" srcOrd="0" destOrd="0" presId="urn:microsoft.com/office/officeart/2005/8/layout/hierarchy2"/>
-    <dgm:cxn modelId="{722F24C0-4790-4E66-9272-347101112248}" type="presParOf" srcId="{47C7FA5F-116D-41D5-BE1E-63389D526519}" destId="{8D4B9DA0-8352-443E-AB23-4081880753A9}" srcOrd="1" destOrd="0" presId="urn:microsoft.com/office/officeart/2005/8/layout/hierarchy2"/>
-    <dgm:cxn modelId="{0B052C93-9EAB-4647-9BA8-F5820AD3ED03}" type="presParOf" srcId="{8D4B9DA0-8352-443E-AB23-4081880753A9}" destId="{CA6C5886-D1D3-4819-90BD-4BAC8F1EE87D}" srcOrd="0" destOrd="0" presId="urn:microsoft.com/office/officeart/2005/8/layout/hierarchy2"/>
-    <dgm:cxn modelId="{5C1EC026-6B02-46EF-B12C-DB0A105516E9}" type="presParOf" srcId="{8D4B9DA0-8352-443E-AB23-4081880753A9}" destId="{9192797A-2A70-45CD-83CD-8CC844391943}" srcOrd="1" destOrd="0" presId="urn:microsoft.com/office/officeart/2005/8/layout/hierarchy2"/>
-    <dgm:cxn modelId="{BD1FDD03-4729-4847-9133-B2EAB1B0F98C}" type="presParOf" srcId="{47C7FA5F-116D-41D5-BE1E-63389D526519}" destId="{E11C7B6F-7180-43A5-992E-3EA5851F2391}" srcOrd="2" destOrd="0" presId="urn:microsoft.com/office/officeart/2005/8/layout/hierarchy2"/>
-    <dgm:cxn modelId="{B9E90C82-1E38-48F1-8E11-6AD2F3183A20}" type="presParOf" srcId="{E11C7B6F-7180-43A5-992E-3EA5851F2391}" destId="{FB48A239-373B-4448-BD7F-C055FA9C8C48}" srcOrd="0" destOrd="0" presId="urn:microsoft.com/office/officeart/2005/8/layout/hierarchy2"/>
-    <dgm:cxn modelId="{771073E7-73F4-465F-87A3-AF9F887BC3B0}" type="presParOf" srcId="{47C7FA5F-116D-41D5-BE1E-63389D526519}" destId="{49833578-BD56-4B76-A7B4-93C083AE7440}" srcOrd="3" destOrd="0" presId="urn:microsoft.com/office/officeart/2005/8/layout/hierarchy2"/>
-    <dgm:cxn modelId="{5E7BF38C-62EA-4610-AFF7-3AA19545E66C}" type="presParOf" srcId="{49833578-BD56-4B76-A7B4-93C083AE7440}" destId="{419BEB18-32F6-4B18-9238-A8818FE634FC}" srcOrd="0" destOrd="0" presId="urn:microsoft.com/office/officeart/2005/8/layout/hierarchy2"/>
-    <dgm:cxn modelId="{8A3427D8-541C-4ACB-85F9-3844C8FE41F9}" type="presParOf" srcId="{49833578-BD56-4B76-A7B4-93C083AE7440}" destId="{9606F08B-4F70-4EB6-983D-ED46C176903C}" srcOrd="1" destOrd="0" presId="urn:microsoft.com/office/officeart/2005/8/layout/hierarchy2"/>
-    <dgm:cxn modelId="{E4D4D6BF-2D1A-43D8-8D92-E4D951A7407A}" type="presParOf" srcId="{47C7FA5F-116D-41D5-BE1E-63389D526519}" destId="{8F195852-041E-423A-B5DF-8945941EB406}" srcOrd="4" destOrd="0" presId="urn:microsoft.com/office/officeart/2005/8/layout/hierarchy2"/>
-    <dgm:cxn modelId="{6299F8FB-789E-42F9-A53B-95CC5729681B}" type="presParOf" srcId="{8F195852-041E-423A-B5DF-8945941EB406}" destId="{19EBF599-727A-47CA-B105-7B4051DFB8C7}" srcOrd="0" destOrd="0" presId="urn:microsoft.com/office/officeart/2005/8/layout/hierarchy2"/>
-    <dgm:cxn modelId="{AF27BC50-099F-422F-9172-C9BE6A64DB2B}" type="presParOf" srcId="{47C7FA5F-116D-41D5-BE1E-63389D526519}" destId="{5B0C94E8-6047-4A9D-A59D-4243CA01023B}" srcOrd="5" destOrd="0" presId="urn:microsoft.com/office/officeart/2005/8/layout/hierarchy2"/>
-    <dgm:cxn modelId="{90BAAB18-2579-4BEF-BD39-3E24E8571778}" type="presParOf" srcId="{5B0C94E8-6047-4A9D-A59D-4243CA01023B}" destId="{47ACED10-AF50-4A06-8AC5-32A97AE3B1C8}" srcOrd="0" destOrd="0" presId="urn:microsoft.com/office/officeart/2005/8/layout/hierarchy2"/>
-    <dgm:cxn modelId="{2A235C09-C32B-4AA8-8EC8-1CAA9B768A59}" type="presParOf" srcId="{5B0C94E8-6047-4A9D-A59D-4243CA01023B}" destId="{51C9AA23-5208-47C4-9495-ED7DF43D7949}" srcOrd="1" destOrd="0" presId="urn:microsoft.com/office/officeart/2005/8/layout/hierarchy2"/>
-    <dgm:cxn modelId="{5EE99F71-E679-433A-894D-CE372596FADF}" type="presParOf" srcId="{BE306FCD-9806-4F30-B3B1-CA273857349C}" destId="{8658F2C1-2E33-4716-96CE-BB95A05DA53A}" srcOrd="1" destOrd="0" presId="urn:microsoft.com/office/officeart/2005/8/layout/hierarchy2"/>
-    <dgm:cxn modelId="{246D48C2-C7D5-43D1-B539-485EDC279920}" type="presParOf" srcId="{8658F2C1-2E33-4716-96CE-BB95A05DA53A}" destId="{3985982F-35AF-48B0-84C6-0C8F1D9EF2FA}" srcOrd="0" destOrd="0" presId="urn:microsoft.com/office/officeart/2005/8/layout/hierarchy2"/>
-    <dgm:cxn modelId="{DCDD3395-B669-4B94-AE7F-0ADA9DAA6877}" type="presParOf" srcId="{8658F2C1-2E33-4716-96CE-BB95A05DA53A}" destId="{E962D45F-3934-4127-B852-040B19CBBED4}" srcOrd="1" destOrd="0" presId="urn:microsoft.com/office/officeart/2005/8/layout/hierarchy2"/>
-    <dgm:cxn modelId="{B9B20833-D6A9-4269-842A-F36C31274AC9}" type="presParOf" srcId="{E962D45F-3934-4127-B852-040B19CBBED4}" destId="{AB7C6CD4-FF75-4E23-A8C3-0A2318DBB1D6}" srcOrd="0" destOrd="0" presId="urn:microsoft.com/office/officeart/2005/8/layout/hierarchy2"/>
-    <dgm:cxn modelId="{97041364-36D7-4369-A9C8-BB4151829177}" type="presParOf" srcId="{AB7C6CD4-FF75-4E23-A8C3-0A2318DBB1D6}" destId="{86416187-05A5-41DD-ADA2-C443892DABB2}" srcOrd="0" destOrd="0" presId="urn:microsoft.com/office/officeart/2005/8/layout/hierarchy2"/>
-    <dgm:cxn modelId="{275ADB76-1445-4D6C-8ED3-48B6BD9C1830}" type="presParOf" srcId="{E962D45F-3934-4127-B852-040B19CBBED4}" destId="{F5141415-821F-4342-AEDF-E9BC97E8B75D}" srcOrd="1" destOrd="0" presId="urn:microsoft.com/office/officeart/2005/8/layout/hierarchy2"/>
-    <dgm:cxn modelId="{1437A145-7EF2-4FC8-B1E3-AE32ECE8E7C8}" type="presParOf" srcId="{F5141415-821F-4342-AEDF-E9BC97E8B75D}" destId="{A1B1FB24-4A19-4073-B3DA-7D6FAFFD6611}" srcOrd="0" destOrd="0" presId="urn:microsoft.com/office/officeart/2005/8/layout/hierarchy2"/>
-    <dgm:cxn modelId="{2EC5EE6C-4A21-4E15-95D9-738BE4F05ABF}" type="presParOf" srcId="{F5141415-821F-4342-AEDF-E9BC97E8B75D}" destId="{1AAB8F11-CB53-4E23-8DA2-6135C0475A27}" srcOrd="1" destOrd="0" presId="urn:microsoft.com/office/officeart/2005/8/layout/hierarchy2"/>
-    <dgm:cxn modelId="{911F16AA-E18C-41B0-8973-DAC12C6F2C41}" type="presParOf" srcId="{1AAB8F11-CB53-4E23-8DA2-6135C0475A27}" destId="{FDA47220-895B-4A69-B2BB-8BF8C016FF4B}" srcOrd="0" destOrd="0" presId="urn:microsoft.com/office/officeart/2005/8/layout/hierarchy2"/>
-    <dgm:cxn modelId="{CD473D24-B88A-4E88-91FF-AECC128A52B7}" type="presParOf" srcId="{FDA47220-895B-4A69-B2BB-8BF8C016FF4B}" destId="{9F0B1A31-63BD-41F6-82FC-F5574A92E909}" srcOrd="0" destOrd="0" presId="urn:microsoft.com/office/officeart/2005/8/layout/hierarchy2"/>
-    <dgm:cxn modelId="{5C1D31C8-3707-41C2-9B19-94E24800E276}" type="presParOf" srcId="{1AAB8F11-CB53-4E23-8DA2-6135C0475A27}" destId="{519D71D9-AD17-481A-BC45-95647664C32A}" srcOrd="1" destOrd="0" presId="urn:microsoft.com/office/officeart/2005/8/layout/hierarchy2"/>
-    <dgm:cxn modelId="{889F93E1-B8EF-4537-82BF-EAA12737FD55}" type="presParOf" srcId="{519D71D9-AD17-481A-BC45-95647664C32A}" destId="{C0C8DC8E-72DB-4A2E-A50E-DA1CA06D79E3}" srcOrd="0" destOrd="0" presId="urn:microsoft.com/office/officeart/2005/8/layout/hierarchy2"/>
-    <dgm:cxn modelId="{A38B230B-0F86-400C-96F9-73C967EB3F1E}" type="presParOf" srcId="{519D71D9-AD17-481A-BC45-95647664C32A}" destId="{98B01CE3-DDD6-4A2E-A4D8-B0F413861D6D}" srcOrd="1" destOrd="0" presId="urn:microsoft.com/office/officeart/2005/8/layout/hierarchy2"/>
-    <dgm:cxn modelId="{91CB7C64-394B-4D94-95CE-666917505E26}" type="presParOf" srcId="{1AAB8F11-CB53-4E23-8DA2-6135C0475A27}" destId="{4E10DB54-35ED-4D9F-B388-F6C78413B8E9}" srcOrd="2" destOrd="0" presId="urn:microsoft.com/office/officeart/2005/8/layout/hierarchy2"/>
-    <dgm:cxn modelId="{D619237A-B7D4-4B84-8528-863CE0F8703A}" type="presParOf" srcId="{4E10DB54-35ED-4D9F-B388-F6C78413B8E9}" destId="{F67B909A-A307-4E9B-9469-45A779E59A51}" srcOrd="0" destOrd="0" presId="urn:microsoft.com/office/officeart/2005/8/layout/hierarchy2"/>
-    <dgm:cxn modelId="{D782387C-12E4-444D-90CD-E171E6434A64}" type="presParOf" srcId="{1AAB8F11-CB53-4E23-8DA2-6135C0475A27}" destId="{14714887-E966-470C-860D-96908FD88E18}" srcOrd="3" destOrd="0" presId="urn:microsoft.com/office/officeart/2005/8/layout/hierarchy2"/>
-    <dgm:cxn modelId="{A59C3F26-A74B-4DCE-8BA8-1CB589FE255E}" type="presParOf" srcId="{14714887-E966-470C-860D-96908FD88E18}" destId="{1906A700-A645-429B-8F9F-2A4F59D4835E}" srcOrd="0" destOrd="0" presId="urn:microsoft.com/office/officeart/2005/8/layout/hierarchy2"/>
-    <dgm:cxn modelId="{19317748-5147-4643-80F7-49B699EAFC1C}" type="presParOf" srcId="{14714887-E966-470C-860D-96908FD88E18}" destId="{9E21E745-5CA6-4C1A-A097-7D4CFAE8952B}" srcOrd="1" destOrd="0" presId="urn:microsoft.com/office/officeart/2005/8/layout/hierarchy2"/>
-    <dgm:cxn modelId="{CCEC9458-BE99-44C4-B567-95DBEE41669A}" type="presParOf" srcId="{1AAB8F11-CB53-4E23-8DA2-6135C0475A27}" destId="{2938BCE4-55BC-4FA7-8B13-8D7362E71CAD}" srcOrd="4" destOrd="0" presId="urn:microsoft.com/office/officeart/2005/8/layout/hierarchy2"/>
-    <dgm:cxn modelId="{E1788DD8-E079-4AF4-BC11-DCBC2126A02D}" type="presParOf" srcId="{2938BCE4-55BC-4FA7-8B13-8D7362E71CAD}" destId="{A6341011-54EC-4E06-9306-EAF2DE56CD2C}" srcOrd="0" destOrd="0" presId="urn:microsoft.com/office/officeart/2005/8/layout/hierarchy2"/>
-    <dgm:cxn modelId="{C136F41E-C8B7-4416-8438-3293703CA3C5}" type="presParOf" srcId="{1AAB8F11-CB53-4E23-8DA2-6135C0475A27}" destId="{A0A8C24A-B549-4DD3-A86B-5C27239361DA}" srcOrd="5" destOrd="0" presId="urn:microsoft.com/office/officeart/2005/8/layout/hierarchy2"/>
-    <dgm:cxn modelId="{78D57C35-5A1B-4E37-91F3-F09694CE13AF}" type="presParOf" srcId="{A0A8C24A-B549-4DD3-A86B-5C27239361DA}" destId="{368F1645-5A66-45DB-B296-C23315AB7E22}" srcOrd="0" destOrd="0" presId="urn:microsoft.com/office/officeart/2005/8/layout/hierarchy2"/>
-    <dgm:cxn modelId="{F8F29517-32AC-4FFB-9A3E-BA48A8529FE8}" type="presParOf" srcId="{A0A8C24A-B549-4DD3-A86B-5C27239361DA}" destId="{AAB70EE2-6F5D-4397-9BEA-BD14754644EA}" srcOrd="1" destOrd="0" presId="urn:microsoft.com/office/officeart/2005/8/layout/hierarchy2"/>
-    <dgm:cxn modelId="{E37F386D-385D-43DF-A16A-48920E8E9920}" type="presParOf" srcId="{BE306FCD-9806-4F30-B3B1-CA273857349C}" destId="{3EC8FEA1-FACA-4B7A-ACC4-B6309011D501}" srcOrd="2" destOrd="0" presId="urn:microsoft.com/office/officeart/2005/8/layout/hierarchy2"/>
-    <dgm:cxn modelId="{3663E6A3-E37F-4715-A906-1F1CA7A700EC}" type="presParOf" srcId="{3EC8FEA1-FACA-4B7A-ACC4-B6309011D501}" destId="{2AEF7D3A-FF38-45BC-9B3E-D40CCE847072}" srcOrd="0" destOrd="0" presId="urn:microsoft.com/office/officeart/2005/8/layout/hierarchy2"/>
-    <dgm:cxn modelId="{8C339B93-60B1-496E-93DB-7E0E6139C0E5}" type="presParOf" srcId="{3EC8FEA1-FACA-4B7A-ACC4-B6309011D501}" destId="{2E81C92C-CE54-4B34-8AD9-23F5F8E60BCB}" srcOrd="1" destOrd="0" presId="urn:microsoft.com/office/officeart/2005/8/layout/hierarchy2"/>
-    <dgm:cxn modelId="{159B8050-1C4F-4907-BA54-D60F97F2DA64}" type="presParOf" srcId="{2E81C92C-CE54-4B34-8AD9-23F5F8E60BCB}" destId="{674BA392-5914-4B78-A520-EE26D65D05C8}" srcOrd="0" destOrd="0" presId="urn:microsoft.com/office/officeart/2005/8/layout/hierarchy2"/>
-    <dgm:cxn modelId="{2EC6C7B7-85F7-4F9D-9D1F-36E910689618}" type="presParOf" srcId="{674BA392-5914-4B78-A520-EE26D65D05C8}" destId="{CAE1C8E1-FF9C-459C-820F-5A372E5B5202}" srcOrd="0" destOrd="0" presId="urn:microsoft.com/office/officeart/2005/8/layout/hierarchy2"/>
-    <dgm:cxn modelId="{761E7556-62E9-4A61-80C3-DF0286EB87D1}" type="presParOf" srcId="{2E81C92C-CE54-4B34-8AD9-23F5F8E60BCB}" destId="{905C17AD-FE93-4469-8609-EDCF89529AA2}" srcOrd="1" destOrd="0" presId="urn:microsoft.com/office/officeart/2005/8/layout/hierarchy2"/>
-    <dgm:cxn modelId="{57654CB3-3C7C-423E-80E3-879345163FC8}" type="presParOf" srcId="{905C17AD-FE93-4469-8609-EDCF89529AA2}" destId="{497DB5E4-8EF3-40EA-9803-E80F51F19C35}" srcOrd="0" destOrd="0" presId="urn:microsoft.com/office/officeart/2005/8/layout/hierarchy2"/>
-    <dgm:cxn modelId="{BF9EAAAF-AEEB-4927-A5B5-3304DA25F253}" type="presParOf" srcId="{905C17AD-FE93-4469-8609-EDCF89529AA2}" destId="{A54907F9-77D3-493A-BD14-6183BAA27BA4}" srcOrd="1" destOrd="0" presId="urn:microsoft.com/office/officeart/2005/8/layout/hierarchy2"/>
-    <dgm:cxn modelId="{099FEA20-957F-4A5E-9A6E-A1D4EE92EAD5}" type="presParOf" srcId="{2E81C92C-CE54-4B34-8AD9-23F5F8E60BCB}" destId="{EB2274FC-15F8-41B7-935B-E389FD47AFD1}" srcOrd="2" destOrd="0" presId="urn:microsoft.com/office/officeart/2005/8/layout/hierarchy2"/>
-    <dgm:cxn modelId="{8EB6DAAE-6FB6-4AEB-94CE-27D09AAC2028}" type="presParOf" srcId="{EB2274FC-15F8-41B7-935B-E389FD47AFD1}" destId="{87E32AC2-4577-44E3-BD84-D5E3BD970540}" srcOrd="0" destOrd="0" presId="urn:microsoft.com/office/officeart/2005/8/layout/hierarchy2"/>
-    <dgm:cxn modelId="{6BE686BB-32B8-4ADA-8B97-976D6970FFB3}" type="presParOf" srcId="{2E81C92C-CE54-4B34-8AD9-23F5F8E60BCB}" destId="{9076073A-94D7-4B3A-BEDD-A7CFB249D472}" srcOrd="3" destOrd="0" presId="urn:microsoft.com/office/officeart/2005/8/layout/hierarchy2"/>
-    <dgm:cxn modelId="{32FBDEAD-E738-484F-99BD-9840AA7DF39A}" type="presParOf" srcId="{9076073A-94D7-4B3A-BEDD-A7CFB249D472}" destId="{F53448B5-447F-4F1A-81C6-1F0D19E192DD}" srcOrd="0" destOrd="0" presId="urn:microsoft.com/office/officeart/2005/8/layout/hierarchy2"/>
-    <dgm:cxn modelId="{75F46CE8-E8D4-472E-8192-FE5204AF2041}" type="presParOf" srcId="{9076073A-94D7-4B3A-BEDD-A7CFB249D472}" destId="{9771CB1D-2BA5-42D9-9957-3E7E79F8490A}" srcOrd="1" destOrd="0" presId="urn:microsoft.com/office/officeart/2005/8/layout/hierarchy2"/>
+    <dgm:cxn modelId="{E2CE190B-896B-4759-A598-4FA865DF48A0}" type="presOf" srcId="{9F4AA07C-F7C0-4EE0-B444-1A0A99B21C5A}" destId="{EB2274FC-15F8-41B7-935B-E389FD47AFD1}" srcOrd="0" destOrd="0" presId="urn:microsoft.com/office/officeart/2005/8/layout/hierarchy2"/>
+    <dgm:cxn modelId="{9888ECBA-5BCF-4F15-8E81-1F8A9AA63EF9}" type="presOf" srcId="{50BC2FEF-90AA-4887-A217-BCE929A4632A}" destId="{FDA47220-895B-4A69-B2BB-8BF8C016FF4B}" srcOrd="0" destOrd="0" presId="urn:microsoft.com/office/officeart/2005/8/layout/hierarchy2"/>
+    <dgm:cxn modelId="{DD051A13-86EF-49C0-89E3-8B37F3D84A75}" type="presParOf" srcId="{BE306FCD-9806-4F30-B3B1-CA273857349C}" destId="{BC89B9CD-5E6C-4475-ADF6-F7C2D7A5A353}" srcOrd="0" destOrd="0" presId="urn:microsoft.com/office/officeart/2005/8/layout/hierarchy2"/>
+    <dgm:cxn modelId="{EE5189A3-356D-4BAC-A72C-9ECC83F4CBDD}" type="presParOf" srcId="{BC89B9CD-5E6C-4475-ADF6-F7C2D7A5A353}" destId="{6E6D9CAD-33D1-4ABE-986B-53D6D631EB94}" srcOrd="0" destOrd="0" presId="urn:microsoft.com/office/officeart/2005/8/layout/hierarchy2"/>
+    <dgm:cxn modelId="{C20DC3BA-F400-45FC-89F0-E35CE7091F4A}" type="presParOf" srcId="{BC89B9CD-5E6C-4475-ADF6-F7C2D7A5A353}" destId="{47C7FA5F-116D-41D5-BE1E-63389D526519}" srcOrd="1" destOrd="0" presId="urn:microsoft.com/office/officeart/2005/8/layout/hierarchy2"/>
+    <dgm:cxn modelId="{20096CB0-F261-4159-9244-4494A206B7AD}" type="presParOf" srcId="{47C7FA5F-116D-41D5-BE1E-63389D526519}" destId="{B4361C68-E191-4E89-B0BD-BAD091626B5B}" srcOrd="0" destOrd="0" presId="urn:microsoft.com/office/officeart/2005/8/layout/hierarchy2"/>
+    <dgm:cxn modelId="{F8556452-741A-4984-89C8-610F058F48C7}" type="presParOf" srcId="{B4361C68-E191-4E89-B0BD-BAD091626B5B}" destId="{12FD7525-DB42-46F9-B8FD-D33568A05731}" srcOrd="0" destOrd="0" presId="urn:microsoft.com/office/officeart/2005/8/layout/hierarchy2"/>
+    <dgm:cxn modelId="{0FA37360-CADC-4C64-80C8-B227CA5AE9FC}" type="presParOf" srcId="{47C7FA5F-116D-41D5-BE1E-63389D526519}" destId="{8D4B9DA0-8352-443E-AB23-4081880753A9}" srcOrd="1" destOrd="0" presId="urn:microsoft.com/office/officeart/2005/8/layout/hierarchy2"/>
+    <dgm:cxn modelId="{F5DF5528-4579-467A-95BD-B34DDBD32F0F}" type="presParOf" srcId="{8D4B9DA0-8352-443E-AB23-4081880753A9}" destId="{CA6C5886-D1D3-4819-90BD-4BAC8F1EE87D}" srcOrd="0" destOrd="0" presId="urn:microsoft.com/office/officeart/2005/8/layout/hierarchy2"/>
+    <dgm:cxn modelId="{E6737EF9-1087-45BF-8EEF-63B0223EB769}" type="presParOf" srcId="{8D4B9DA0-8352-443E-AB23-4081880753A9}" destId="{9192797A-2A70-45CD-83CD-8CC844391943}" srcOrd="1" destOrd="0" presId="urn:microsoft.com/office/officeart/2005/8/layout/hierarchy2"/>
+    <dgm:cxn modelId="{613FBC58-CF21-483D-863E-F25977B36758}" type="presParOf" srcId="{47C7FA5F-116D-41D5-BE1E-63389D526519}" destId="{E11C7B6F-7180-43A5-992E-3EA5851F2391}" srcOrd="2" destOrd="0" presId="urn:microsoft.com/office/officeart/2005/8/layout/hierarchy2"/>
+    <dgm:cxn modelId="{84BE5C95-FFAF-45AE-8EE0-2B47AA2EBDB0}" type="presParOf" srcId="{E11C7B6F-7180-43A5-992E-3EA5851F2391}" destId="{FB48A239-373B-4448-BD7F-C055FA9C8C48}" srcOrd="0" destOrd="0" presId="urn:microsoft.com/office/officeart/2005/8/layout/hierarchy2"/>
+    <dgm:cxn modelId="{E38C803F-3014-4079-BFE1-9EE4998EF094}" type="presParOf" srcId="{47C7FA5F-116D-41D5-BE1E-63389D526519}" destId="{49833578-BD56-4B76-A7B4-93C083AE7440}" srcOrd="3" destOrd="0" presId="urn:microsoft.com/office/officeart/2005/8/layout/hierarchy2"/>
+    <dgm:cxn modelId="{2C16435F-4F52-4F74-9450-6EFF641FDBC2}" type="presParOf" srcId="{49833578-BD56-4B76-A7B4-93C083AE7440}" destId="{419BEB18-32F6-4B18-9238-A8818FE634FC}" srcOrd="0" destOrd="0" presId="urn:microsoft.com/office/officeart/2005/8/layout/hierarchy2"/>
+    <dgm:cxn modelId="{718EBD97-18E7-4F6C-B41C-BBFA90AD7C9F}" type="presParOf" srcId="{49833578-BD56-4B76-A7B4-93C083AE7440}" destId="{9606F08B-4F70-4EB6-983D-ED46C176903C}" srcOrd="1" destOrd="0" presId="urn:microsoft.com/office/officeart/2005/8/layout/hierarchy2"/>
+    <dgm:cxn modelId="{13CFE14E-5657-41DB-B25C-3DB0CC47E83B}" type="presParOf" srcId="{47C7FA5F-116D-41D5-BE1E-63389D526519}" destId="{8F195852-041E-423A-B5DF-8945941EB406}" srcOrd="4" destOrd="0" presId="urn:microsoft.com/office/officeart/2005/8/layout/hierarchy2"/>
+    <dgm:cxn modelId="{DC506C0C-71BC-4B54-82BE-E93DF0B7AAC2}" type="presParOf" srcId="{8F195852-041E-423A-B5DF-8945941EB406}" destId="{19EBF599-727A-47CA-B105-7B4051DFB8C7}" srcOrd="0" destOrd="0" presId="urn:microsoft.com/office/officeart/2005/8/layout/hierarchy2"/>
+    <dgm:cxn modelId="{DFCD2755-A8EF-4D4D-9AD1-394DF9FC23B4}" type="presParOf" srcId="{47C7FA5F-116D-41D5-BE1E-63389D526519}" destId="{5B0C94E8-6047-4A9D-A59D-4243CA01023B}" srcOrd="5" destOrd="0" presId="urn:microsoft.com/office/officeart/2005/8/layout/hierarchy2"/>
+    <dgm:cxn modelId="{35E16D64-93DB-40E5-9FF2-BD9CF2D03EE8}" type="presParOf" srcId="{5B0C94E8-6047-4A9D-A59D-4243CA01023B}" destId="{47ACED10-AF50-4A06-8AC5-32A97AE3B1C8}" srcOrd="0" destOrd="0" presId="urn:microsoft.com/office/officeart/2005/8/layout/hierarchy2"/>
+    <dgm:cxn modelId="{238385B2-C6A1-488C-AE6F-76C1B5C6501B}" type="presParOf" srcId="{5B0C94E8-6047-4A9D-A59D-4243CA01023B}" destId="{51C9AA23-5208-47C4-9495-ED7DF43D7949}" srcOrd="1" destOrd="0" presId="urn:microsoft.com/office/officeart/2005/8/layout/hierarchy2"/>
+    <dgm:cxn modelId="{B7CF69D9-30F4-48DB-90BA-55A671AFD397}" type="presParOf" srcId="{BE306FCD-9806-4F30-B3B1-CA273857349C}" destId="{8658F2C1-2E33-4716-96CE-BB95A05DA53A}" srcOrd="1" destOrd="0" presId="urn:microsoft.com/office/officeart/2005/8/layout/hierarchy2"/>
+    <dgm:cxn modelId="{4555EFC6-72FC-4E0A-9AA9-511A82104B1C}" type="presParOf" srcId="{8658F2C1-2E33-4716-96CE-BB95A05DA53A}" destId="{3985982F-35AF-48B0-84C6-0C8F1D9EF2FA}" srcOrd="0" destOrd="0" presId="urn:microsoft.com/office/officeart/2005/8/layout/hierarchy2"/>
+    <dgm:cxn modelId="{11DDEE0F-ABDA-4C89-9B91-80C31789A55E}" type="presParOf" srcId="{8658F2C1-2E33-4716-96CE-BB95A05DA53A}" destId="{E962D45F-3934-4127-B852-040B19CBBED4}" srcOrd="1" destOrd="0" presId="urn:microsoft.com/office/officeart/2005/8/layout/hierarchy2"/>
+    <dgm:cxn modelId="{9C3C82D1-EB33-487F-ACF0-94C71FD26617}" type="presParOf" srcId="{E962D45F-3934-4127-B852-040B19CBBED4}" destId="{AB7C6CD4-FF75-4E23-A8C3-0A2318DBB1D6}" srcOrd="0" destOrd="0" presId="urn:microsoft.com/office/officeart/2005/8/layout/hierarchy2"/>
+    <dgm:cxn modelId="{A09483E6-3B68-4E18-A965-868EEF8FF14E}" type="presParOf" srcId="{AB7C6CD4-FF75-4E23-A8C3-0A2318DBB1D6}" destId="{86416187-05A5-41DD-ADA2-C443892DABB2}" srcOrd="0" destOrd="0" presId="urn:microsoft.com/office/officeart/2005/8/layout/hierarchy2"/>
+    <dgm:cxn modelId="{30AD1C94-5671-491A-BDBD-349BF4E0D73B}" type="presParOf" srcId="{E962D45F-3934-4127-B852-040B19CBBED4}" destId="{F5141415-821F-4342-AEDF-E9BC97E8B75D}" srcOrd="1" destOrd="0" presId="urn:microsoft.com/office/officeart/2005/8/layout/hierarchy2"/>
+    <dgm:cxn modelId="{E95704E4-2762-40B0-AEC3-4CBB506AF5D8}" type="presParOf" srcId="{F5141415-821F-4342-AEDF-E9BC97E8B75D}" destId="{A1B1FB24-4A19-4073-B3DA-7D6FAFFD6611}" srcOrd="0" destOrd="0" presId="urn:microsoft.com/office/officeart/2005/8/layout/hierarchy2"/>
+    <dgm:cxn modelId="{3B30D2F5-8CE5-46AF-8CAC-44D7402B9354}" type="presParOf" srcId="{F5141415-821F-4342-AEDF-E9BC97E8B75D}" destId="{1AAB8F11-CB53-4E23-8DA2-6135C0475A27}" srcOrd="1" destOrd="0" presId="urn:microsoft.com/office/officeart/2005/8/layout/hierarchy2"/>
+    <dgm:cxn modelId="{EE9938B4-DE64-4DB6-8496-66C55878C50B}" type="presParOf" srcId="{1AAB8F11-CB53-4E23-8DA2-6135C0475A27}" destId="{FDA47220-895B-4A69-B2BB-8BF8C016FF4B}" srcOrd="0" destOrd="0" presId="urn:microsoft.com/office/officeart/2005/8/layout/hierarchy2"/>
+    <dgm:cxn modelId="{D41A0C45-FE6E-492F-BF80-0D9D13C77F88}" type="presParOf" srcId="{FDA47220-895B-4A69-B2BB-8BF8C016FF4B}" destId="{9F0B1A31-63BD-41F6-82FC-F5574A92E909}" srcOrd="0" destOrd="0" presId="urn:microsoft.com/office/officeart/2005/8/layout/hierarchy2"/>
+    <dgm:cxn modelId="{7575950B-51FF-41AB-985C-D7FED037BA1A}" type="presParOf" srcId="{1AAB8F11-CB53-4E23-8DA2-6135C0475A27}" destId="{519D71D9-AD17-481A-BC45-95647664C32A}" srcOrd="1" destOrd="0" presId="urn:microsoft.com/office/officeart/2005/8/layout/hierarchy2"/>
+    <dgm:cxn modelId="{8A153F5F-6A3B-4300-A264-4A666D6F652C}" type="presParOf" srcId="{519D71D9-AD17-481A-BC45-95647664C32A}" destId="{C0C8DC8E-72DB-4A2E-A50E-DA1CA06D79E3}" srcOrd="0" destOrd="0" presId="urn:microsoft.com/office/officeart/2005/8/layout/hierarchy2"/>
+    <dgm:cxn modelId="{A8173F73-905C-4199-B813-0C3EC5BC7C9F}" type="presParOf" srcId="{519D71D9-AD17-481A-BC45-95647664C32A}" destId="{98B01CE3-DDD6-4A2E-A4D8-B0F413861D6D}" srcOrd="1" destOrd="0" presId="urn:microsoft.com/office/officeart/2005/8/layout/hierarchy2"/>
+    <dgm:cxn modelId="{76D68EDE-B49C-43AE-AB96-8B9D60D106B8}" type="presParOf" srcId="{1AAB8F11-CB53-4E23-8DA2-6135C0475A27}" destId="{4E10DB54-35ED-4D9F-B388-F6C78413B8E9}" srcOrd="2" destOrd="0" presId="urn:microsoft.com/office/officeart/2005/8/layout/hierarchy2"/>
+    <dgm:cxn modelId="{BDFDCDAC-2B17-4E4F-BE18-68267627D45C}" type="presParOf" srcId="{4E10DB54-35ED-4D9F-B388-F6C78413B8E9}" destId="{F67B909A-A307-4E9B-9469-45A779E59A51}" srcOrd="0" destOrd="0" presId="urn:microsoft.com/office/officeart/2005/8/layout/hierarchy2"/>
+    <dgm:cxn modelId="{B1EF672B-DE87-49FA-8807-4DE7F2F1BF52}" type="presParOf" srcId="{1AAB8F11-CB53-4E23-8DA2-6135C0475A27}" destId="{14714887-E966-470C-860D-96908FD88E18}" srcOrd="3" destOrd="0" presId="urn:microsoft.com/office/officeart/2005/8/layout/hierarchy2"/>
+    <dgm:cxn modelId="{F7453623-728F-4D23-97F9-3D39F0B799C9}" type="presParOf" srcId="{14714887-E966-470C-860D-96908FD88E18}" destId="{1906A700-A645-429B-8F9F-2A4F59D4835E}" srcOrd="0" destOrd="0" presId="urn:microsoft.com/office/officeart/2005/8/layout/hierarchy2"/>
+    <dgm:cxn modelId="{5AB4DAD3-D3A1-45CA-BE30-AB5ABAC44C6C}" type="presParOf" srcId="{14714887-E966-470C-860D-96908FD88E18}" destId="{9E21E745-5CA6-4C1A-A097-7D4CFAE8952B}" srcOrd="1" destOrd="0" presId="urn:microsoft.com/office/officeart/2005/8/layout/hierarchy2"/>
+    <dgm:cxn modelId="{69E1D797-9B83-4715-826A-2E5A623B3498}" type="presParOf" srcId="{1AAB8F11-CB53-4E23-8DA2-6135C0475A27}" destId="{2938BCE4-55BC-4FA7-8B13-8D7362E71CAD}" srcOrd="4" destOrd="0" presId="urn:microsoft.com/office/officeart/2005/8/layout/hierarchy2"/>
+    <dgm:cxn modelId="{47685B0B-C34E-467B-BC86-E26E1403314D}" type="presParOf" srcId="{2938BCE4-55BC-4FA7-8B13-8D7362E71CAD}" destId="{A6341011-54EC-4E06-9306-EAF2DE56CD2C}" srcOrd="0" destOrd="0" presId="urn:microsoft.com/office/officeart/2005/8/layout/hierarchy2"/>
+    <dgm:cxn modelId="{5B716D7C-A2A4-4549-8939-BF42BDE07856}" type="presParOf" srcId="{1AAB8F11-CB53-4E23-8DA2-6135C0475A27}" destId="{A0A8C24A-B549-4DD3-A86B-5C27239361DA}" srcOrd="5" destOrd="0" presId="urn:microsoft.com/office/officeart/2005/8/layout/hierarchy2"/>
+    <dgm:cxn modelId="{67228B0A-06AA-4339-80AB-4533BA4FDA19}" type="presParOf" srcId="{A0A8C24A-B549-4DD3-A86B-5C27239361DA}" destId="{368F1645-5A66-45DB-B296-C23315AB7E22}" srcOrd="0" destOrd="0" presId="urn:microsoft.com/office/officeart/2005/8/layout/hierarchy2"/>
+    <dgm:cxn modelId="{1D088C16-E1A5-469E-9536-83E3061DCD4E}" type="presParOf" srcId="{A0A8C24A-B549-4DD3-A86B-5C27239361DA}" destId="{AAB70EE2-6F5D-4397-9BEA-BD14754644EA}" srcOrd="1" destOrd="0" presId="urn:microsoft.com/office/officeart/2005/8/layout/hierarchy2"/>
+    <dgm:cxn modelId="{B383C6F4-C04C-4C8A-A44A-7C92A752457F}" type="presParOf" srcId="{BE306FCD-9806-4F30-B3B1-CA273857349C}" destId="{3EC8FEA1-FACA-4B7A-ACC4-B6309011D501}" srcOrd="2" destOrd="0" presId="urn:microsoft.com/office/officeart/2005/8/layout/hierarchy2"/>
+    <dgm:cxn modelId="{14EDC620-4E19-4E7E-B994-5058C9F9B9C6}" type="presParOf" srcId="{3EC8FEA1-FACA-4B7A-ACC4-B6309011D501}" destId="{2AEF7D3A-FF38-45BC-9B3E-D40CCE847072}" srcOrd="0" destOrd="0" presId="urn:microsoft.com/office/officeart/2005/8/layout/hierarchy2"/>
+    <dgm:cxn modelId="{DCFDE7D4-5753-4728-8FB9-652A37962554}" type="presParOf" srcId="{3EC8FEA1-FACA-4B7A-ACC4-B6309011D501}" destId="{2E81C92C-CE54-4B34-8AD9-23F5F8E60BCB}" srcOrd="1" destOrd="0" presId="urn:microsoft.com/office/officeart/2005/8/layout/hierarchy2"/>
+    <dgm:cxn modelId="{2BF02A24-ACA9-4DBF-BCF2-DC3ADB44E87D}" type="presParOf" srcId="{2E81C92C-CE54-4B34-8AD9-23F5F8E60BCB}" destId="{674BA392-5914-4B78-A520-EE26D65D05C8}" srcOrd="0" destOrd="0" presId="urn:microsoft.com/office/officeart/2005/8/layout/hierarchy2"/>
+    <dgm:cxn modelId="{8BE9F320-CC33-4BAF-B15E-82E7E9921BB6}" type="presParOf" srcId="{674BA392-5914-4B78-A520-EE26D65D05C8}" destId="{CAE1C8E1-FF9C-459C-820F-5A372E5B5202}" srcOrd="0" destOrd="0" presId="urn:microsoft.com/office/officeart/2005/8/layout/hierarchy2"/>
+    <dgm:cxn modelId="{63849BE8-E177-4626-B57F-4EC2293C7076}" type="presParOf" srcId="{2E81C92C-CE54-4B34-8AD9-23F5F8E60BCB}" destId="{905C17AD-FE93-4469-8609-EDCF89529AA2}" srcOrd="1" destOrd="0" presId="urn:microsoft.com/office/officeart/2005/8/layout/hierarchy2"/>
+    <dgm:cxn modelId="{DD575E0A-A75C-44B8-9B9F-E25E5825207D}" type="presParOf" srcId="{905C17AD-FE93-4469-8609-EDCF89529AA2}" destId="{497DB5E4-8EF3-40EA-9803-E80F51F19C35}" srcOrd="0" destOrd="0" presId="urn:microsoft.com/office/officeart/2005/8/layout/hierarchy2"/>
+    <dgm:cxn modelId="{925D58CB-E23A-40D5-8D5B-92551B6F36CB}" type="presParOf" srcId="{905C17AD-FE93-4469-8609-EDCF89529AA2}" destId="{A54907F9-77D3-493A-BD14-6183BAA27BA4}" srcOrd="1" destOrd="0" presId="urn:microsoft.com/office/officeart/2005/8/layout/hierarchy2"/>
+    <dgm:cxn modelId="{66E6C0D3-0F59-47F1-8A2A-FCBA826A24B7}" type="presParOf" srcId="{2E81C92C-CE54-4B34-8AD9-23F5F8E60BCB}" destId="{EB2274FC-15F8-41B7-935B-E389FD47AFD1}" srcOrd="2" destOrd="0" presId="urn:microsoft.com/office/officeart/2005/8/layout/hierarchy2"/>
+    <dgm:cxn modelId="{BF374DE0-0B99-4089-9058-D66D9B610C5F}" type="presParOf" srcId="{EB2274FC-15F8-41B7-935B-E389FD47AFD1}" destId="{87E32AC2-4577-44E3-BD84-D5E3BD970540}" srcOrd="0" destOrd="0" presId="urn:microsoft.com/office/officeart/2005/8/layout/hierarchy2"/>
+    <dgm:cxn modelId="{94980F26-3B64-4D48-B568-A37C4F577A73}" type="presParOf" srcId="{2E81C92C-CE54-4B34-8AD9-23F5F8E60BCB}" destId="{9076073A-94D7-4B3A-BEDD-A7CFB249D472}" srcOrd="3" destOrd="0" presId="urn:microsoft.com/office/officeart/2005/8/layout/hierarchy2"/>
+    <dgm:cxn modelId="{108A0FFD-7ABB-4747-B8FF-DD1AFF51A08B}" type="presParOf" srcId="{9076073A-94D7-4B3A-BEDD-A7CFB249D472}" destId="{F53448B5-447F-4F1A-81C6-1F0D19E192DD}" srcOrd="0" destOrd="0" presId="urn:microsoft.com/office/officeart/2005/8/layout/hierarchy2"/>
+    <dgm:cxn modelId="{A330C4EF-2361-4BAF-8AAF-3610ED0A674D}" type="presParOf" srcId="{9076073A-94D7-4B3A-BEDD-A7CFB249D472}" destId="{9771CB1D-2BA5-42D9-9957-3E7E79F8490A}" srcOrd="1" destOrd="0" presId="urn:microsoft.com/office/officeart/2005/8/layout/hierarchy2"/>
   </dgm:cxnLst>
   <dgm:bg/>
   <dgm:whole/>
   <dgm:extLst>
     <a:ext uri="http://schemas.microsoft.com/office/drawing/2008/diagram">
-      <dsp:dataModelExt xmlns:dsp="http://schemas.microsoft.com/office/drawing/2008/diagram" relId="rId28" minVer="http://schemas.openxmlformats.org/drawingml/2006/diagram"/>
+      <dsp:dataModelExt xmlns:dsp="http://schemas.microsoft.com/office/drawing/2008/diagram" relId="rId29" minVer="http://schemas.openxmlformats.org/drawingml/2006/diagram"/>
     </a:ext>
   </dgm:extLst>
 </dgm:dataModel>
@@ -26773,7 +27629,7 @@
   <a:extraClrSchemeLst/>
   <a:extLst>
     <a:ext uri="{05A4C25C-085E-4340-85A3-A5531E510DB2}">
-      <thm15:themeFamily xmlns:thm15="http://schemas.microsoft.com/office/thememl/2012/main" name="Slate" id="{C3F70B94-7CE9-428E-ADC1-3269CC2C3385}" vid="{3F2DE9A5-64E6-437C-A389-CC4477E817E8}"/>
+      <thm15:themeFamily xmlns:thm15="http://schemas.microsoft.com/office/thememl/2012/main" xmlns="" name="Slate" id="{C3F70B94-7CE9-428E-ADC1-3269CC2C3385}" vid="{3F2DE9A5-64E6-437C-A389-CC4477E817E8}"/>
     </a:ext>
   </a:extLst>
 </a:theme>
@@ -26820,7 +27676,7 @@
 </file>
 
 <file path=customXml/itemProps3.xml><?xml version="1.0" encoding="utf-8"?>
-<ds:datastoreItem xmlns:ds="http://schemas.openxmlformats.org/officeDocument/2006/customXml" ds:itemID="{02BC9E8C-758D-4C49-98EC-0FC01D8118FB}">
+<ds:datastoreItem xmlns:ds="http://schemas.openxmlformats.org/officeDocument/2006/customXml" ds:itemID="{2B180296-E8FD-4F35-AE12-DFB689DE4999}">
   <ds:schemaRefs>
     <ds:schemaRef ds:uri="http://schemas.openxmlformats.org/officeDocument/2006/bibliography"/>
   </ds:schemaRefs>

</xml_diff>

<commit_message>
Mise à jour TP3, ajout TP4
</commit_message>
<xml_diff>
--- a/train/IUT_TD_TP_2015.docx
+++ b/train/IUT_TD_TP_2015.docx
@@ -1,6 +1,6 @@
 
 <file path=word/document.xml><?xml version="1.0" encoding="utf-8"?>
-<w:document xmlns:wpc="http://schemas.microsoft.com/office/word/2010/wordprocessingCanvas" xmlns:mc="http://schemas.openxmlformats.org/markup-compatibility/2006" xmlns:o="urn:schemas-microsoft-com:office:office" xmlns:r="http://schemas.openxmlformats.org/officeDocument/2006/relationships" xmlns:m="http://schemas.openxmlformats.org/officeDocument/2006/math" xmlns:v="urn:schemas-microsoft-com:vml" xmlns:wp14="http://schemas.microsoft.com/office/word/2010/wordprocessingDrawing" xmlns:wp="http://schemas.openxmlformats.org/drawingml/2006/wordprocessingDrawing" xmlns:w10="urn:schemas-microsoft-com:office:word" xmlns:w="http://schemas.openxmlformats.org/wordprocessingml/2006/main" xmlns:w14="http://schemas.microsoft.com/office/word/2010/wordml" xmlns:wpg="http://schemas.microsoft.com/office/word/2010/wordprocessingGroup" xmlns:wpi="http://schemas.microsoft.com/office/word/2010/wordprocessingInk" xmlns:wne="http://schemas.microsoft.com/office/word/2006/wordml" xmlns:wps="http://schemas.microsoft.com/office/word/2010/wordprocessingShape" mc:Ignorable="w14 wp14">
+<w:document xmlns:wpc="http://schemas.microsoft.com/office/word/2010/wordprocessingCanvas" xmlns:mc="http://schemas.openxmlformats.org/markup-compatibility/2006" xmlns:o="urn:schemas-microsoft-com:office:office" xmlns:r="http://schemas.openxmlformats.org/officeDocument/2006/relationships" xmlns:m="http://schemas.openxmlformats.org/officeDocument/2006/math" xmlns:v="urn:schemas-microsoft-com:vml" xmlns:wp14="http://schemas.microsoft.com/office/word/2010/wordprocessingDrawing" xmlns:wp="http://schemas.openxmlformats.org/drawingml/2006/wordprocessingDrawing" xmlns:w10="urn:schemas-microsoft-com:office:word" xmlns:w="http://schemas.openxmlformats.org/wordprocessingml/2006/main" xmlns:w14="http://schemas.microsoft.com/office/word/2010/wordml" xmlns:w15="http://schemas.microsoft.com/office/word/2012/wordml" xmlns:wpg="http://schemas.microsoft.com/office/word/2010/wordprocessingGroup" xmlns:wpi="http://schemas.microsoft.com/office/word/2010/wordprocessingInk" xmlns:wne="http://schemas.microsoft.com/office/word/2006/wordml" xmlns:wps="http://schemas.microsoft.com/office/word/2010/wordprocessingShape" mc:Ignorable="w14 w15 wp14">
   <w:body>
     <w:sdt>
       <w:sdtPr>
@@ -13,6 +13,7 @@
           <w:docPartUnique/>
         </w:docPartObj>
       </w:sdtPr>
+      <w:sdtEndPr/>
       <w:sdtContent>
         <w:p>
           <w:pPr>
@@ -228,7 +229,7 @@
                                 <a:avLst/>
                               </a:prstGeom>
                               <a:blipFill>
-                                <a:blip r:embed="rId11"/>
+                                <a:blip r:embed="rId10"/>
                                 <a:stretch>
                                   <a:fillRect r="-7574"/>
                                 </a:stretch>
@@ -272,15 +273,15 @@
                   </wp:anchor>
                 </w:drawing>
               </mc:Choice>
-              <mc:Fallback xmlns:w15="http://schemas.microsoft.com/office/word/2012/wordml">
+              <mc:Fallback>
                 <w:pict>
-                  <v:group w14:anchorId="30C2960A" id="Groupe 149" o:spid="_x0000_s1026" style="position:absolute;margin-left:0;margin-top:0;width:8in;height:95.7pt;z-index:251669504;mso-width-percent:941;mso-height-percent:121;mso-top-percent:23;mso-position-horizontal:center;mso-position-horizontal-relative:page;mso-position-vertical-relative:page;mso-width-percent:941;mso-height-percent:121;mso-top-percent:23" coordorigin="" coordsize="73152,12161" o:gfxdata="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">
+                  <v:group w14:anchorId="1117AF16" id="Groupe 149" o:spid="_x0000_s1026" style="position:absolute;margin-left:0;margin-top:0;width:8in;height:95.7pt;z-index:251669504;mso-width-percent:941;mso-height-percent:121;mso-top-percent:23;mso-position-horizontal:center;mso-position-horizontal-relative:page;mso-position-vertical-relative:page;mso-width-percent:941;mso-height-percent:121;mso-top-percent:23" coordorigin="" coordsize="73152,12161" o:gfxdata="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">
                     <v:shape id="Rectangle 51" o:spid="_x0000_s1027" style="position:absolute;width:73152;height:11303;visibility:visible;mso-wrap-style:square;v-text-anchor:middle" coordsize="7312660,1129665" o:gfxdata="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" path="m,l7312660,r,1129665l3619500,733425,,1091565,,xe" fillcolor="#bc451b [3204]" stroked="f" strokeweight="1.25pt">
                       <v:stroke endcap="round"/>
                       <v:path arrowok="t" o:connecttype="custom" o:connectlocs="0,0;7315200,0;7315200,1130373;3620757,733885;0,1092249;0,0" o:connectangles="0,0,0,0,0,0"/>
                     </v:shape>
                     <v:rect id="Rectangle 151" o:spid="_x0000_s1028" style="position:absolute;width:73152;height:12161;visibility:visible;mso-wrap-style:square;v-text-anchor:middle" o:gfxdata="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" stroked="f" strokeweight="1.25pt">
-                      <v:fill r:id="rId12" o:title="" recolor="t" rotate="t" type="frame"/>
+                      <v:fill r:id="rId11" o:title="" recolor="t" rotate="t" type="frame"/>
                       <v:stroke endcap="round"/>
                     </v:rect>
                     <w10:wrap anchorx="page" anchory="page"/>
@@ -363,10 +364,10 @@
                                   <w:alias w:val="Auteur"/>
                                   <w:tag w:val=""/>
                                   <w:id w:val="1519425463"/>
-                                  <w:showingPlcHdr/>
                                   <w:dataBinding w:prefixMappings="xmlns:ns0='http://purl.org/dc/elements/1.1/' xmlns:ns1='http://schemas.openxmlformats.org/package/2006/metadata/core-properties' " w:xpath="/ns1:coreProperties[1]/ns0:creator[1]" w:storeItemID="{6C3C8BC8-F283-45AE-878A-BAB7291924A1}"/>
                                   <w:text/>
                                 </w:sdtPr>
+                                <w:sdtEndPr/>
                                 <w:sdtContent>
                                   <w:p>
                                     <w:pPr>
@@ -383,9 +384,8 @@
                                         <w:color w:val="595959" w:themeColor="text1" w:themeTint="A6"/>
                                         <w:sz w:val="28"/>
                                         <w:szCs w:val="28"/>
-                                        <w:lang w:val="en-US"/>
                                       </w:rPr>
-                                      <w:t xml:space="preserve">     </w:t>
+                                      <w:t>modele</w:t>
                                     </w:r>
                                   </w:p>
                                 </w:sdtContent>
@@ -413,6 +413,7 @@
                                     <w:dataBinding w:prefixMappings="xmlns:ns0='http://schemas.microsoft.com/office/2006/coverPageProps' " w:xpath="/ns0:CoverPageProperties[1]/ns0:CompanyEmail[1]" w:storeItemID="{55AF091B-3C7A-41E3-B477-F2FDAA23CFDA}"/>
                                     <w:text/>
                                   </w:sdtPr>
+                                  <w:sdtEndPr/>
                                   <w:sdtContent>
                                     <w:r>
                                       <w:rPr>
@@ -455,7 +456,7 @@
               </mc:Choice>
               <mc:Fallback>
                 <w:pict>
-                  <v:shapetype id="_x0000_t202" coordsize="21600,21600" o:spt="202" path="m,l,21600r21600,l21600,xe">
+                  <v:shapetype w14:anchorId="200508BF" id="_x0000_t202" coordsize="21600,21600" o:spt="202" path="m,l,21600r21600,l21600,xe">
                     <v:stroke joinstyle="miter"/>
                     <v:path gradientshapeok="t" o:connecttype="rect"/>
                   </v:shapetype>
@@ -473,10 +474,10 @@
                             <w:alias w:val="Auteur"/>
                             <w:tag w:val=""/>
                             <w:id w:val="1519425463"/>
-                            <w:showingPlcHdr/>
                             <w:dataBinding w:prefixMappings="xmlns:ns0='http://purl.org/dc/elements/1.1/' xmlns:ns1='http://schemas.openxmlformats.org/package/2006/metadata/core-properties' " w:xpath="/ns1:coreProperties[1]/ns0:creator[1]" w:storeItemID="{6C3C8BC8-F283-45AE-878A-BAB7291924A1}"/>
                             <w:text/>
                           </w:sdtPr>
+                          <w:sdtEndPr/>
                           <w:sdtContent>
                             <w:p>
                               <w:pPr>
@@ -493,9 +494,8 @@
                                   <w:color w:val="595959" w:themeColor="text1" w:themeTint="A6"/>
                                   <w:sz w:val="28"/>
                                   <w:szCs w:val="28"/>
-                                  <w:lang w:val="en-US"/>
                                 </w:rPr>
-                                <w:t xml:space="preserve">     </w:t>
+                                <w:t>modele</w:t>
                               </w:r>
                             </w:p>
                           </w:sdtContent>
@@ -523,6 +523,7 @@
                               <w:dataBinding w:prefixMappings="xmlns:ns0='http://schemas.microsoft.com/office/2006/coverPageProps' " w:xpath="/ns0:CoverPageProperties[1]/ns0:CompanyEmail[1]" w:storeItemID="{55AF091B-3C7A-41E3-B477-F2FDAA23CFDA}"/>
                               <w:text/>
                             </w:sdtPr>
+                            <w:sdtEndPr/>
                             <w:sdtContent>
                               <w:r>
                                 <w:rPr>
@@ -658,6 +659,7 @@
                                     <w:dataBinding w:prefixMappings="xmlns:ns0='http://purl.org/dc/elements/1.1/' xmlns:ns1='http://schemas.openxmlformats.org/package/2006/metadata/core-properties' " w:xpath="/ns1:coreProperties[1]/ns0:subject[1]" w:storeItemID="{6C3C8BC8-F283-45AE-878A-BAB7291924A1}"/>
                                     <w:text/>
                                   </w:sdtPr>
+                                  <w:sdtEndPr/>
                                   <w:sdtContent>
                                     <w:r>
                                       <w:rPr>
@@ -845,7 +847,7 @@
                                           <w:color w:val="404040" w:themeColor="text1" w:themeTint="BF"/>
                                         </w:rPr>
                                       </w:pPr>
-                                      <w:hyperlink r:id="rId13" w:history="1">
+                                      <w:hyperlink r:id="rId12" w:history="1">
                                         <w:r>
                                           <w:rPr>
                                             <w:rStyle w:val="Lienhypertexte"/>
@@ -936,7 +938,7 @@
                                           <w:color w:val="404040" w:themeColor="text1" w:themeTint="BF"/>
                                         </w:rPr>
                                       </w:pPr>
-                                      <w:hyperlink r:id="rId14" w:history="1">
+                                      <w:hyperlink r:id="rId13" w:history="1">
                                         <w:r>
                                           <w:rPr>
                                             <w:rStyle w:val="Lienhypertexte"/>
@@ -1023,7 +1025,7 @@
                                       <w:pPr>
                                         <w:cnfStyle w:val="000000000000" w:firstRow="0" w:lastRow="0" w:firstColumn="0" w:lastColumn="0" w:oddVBand="0" w:evenVBand="0" w:oddHBand="0" w:evenHBand="0" w:firstRowFirstColumn="0" w:firstRowLastColumn="0" w:lastRowFirstColumn="0" w:lastRowLastColumn="0"/>
                                       </w:pPr>
-                                      <w:hyperlink r:id="rId15" w:history="1">
+                                      <w:hyperlink r:id="rId14" w:history="1">
                                         <w:r>
                                           <w:rPr>
                                             <w:rStyle w:val="Lienhypertexte"/>
@@ -1124,7 +1126,7 @@
               </mc:Choice>
               <mc:Fallback>
                 <w:pict>
-                  <v:shape id="Zone de texte 154" o:spid="_x0000_s1027" type="#_x0000_t202" style="position:absolute;margin-left:17.3pt;margin-top:154.95pt;width:8in;height:533.35pt;z-index:251661312;visibility:visible;mso-wrap-style:square;mso-width-percent:941;mso-height-percent:0;mso-wrap-distance-left:9pt;mso-wrap-distance-top:0;mso-wrap-distance-right:9pt;mso-wrap-distance-bottom:0;mso-position-horizontal:absolute;mso-position-horizontal-relative:page;mso-position-vertical:absolute;mso-position-vertical-relative:page;mso-width-percent:941;mso-height-percent:0;mso-width-relative:page;mso-height-relative:page;v-text-anchor:bottom" o:gfxdata="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" filled="f" stroked="f" strokeweight=".5pt">
+                  <v:shape w14:anchorId="7356C6FB" id="Zone de texte 154" o:spid="_x0000_s1027" type="#_x0000_t202" style="position:absolute;margin-left:17.3pt;margin-top:154.95pt;width:8in;height:533.35pt;z-index:251661312;visibility:visible;mso-wrap-style:square;mso-width-percent:941;mso-height-percent:0;mso-wrap-distance-left:9pt;mso-wrap-distance-top:0;mso-wrap-distance-right:9pt;mso-wrap-distance-bottom:0;mso-position-horizontal:absolute;mso-position-horizontal-relative:page;mso-position-vertical:absolute;mso-position-vertical-relative:page;mso-width-percent:941;mso-height-percent:0;mso-width-relative:page;mso-height-relative:page;v-text-anchor:bottom" o:gfxdata="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" filled="f" stroked="f" strokeweight=".5pt">
                     <v:textbox inset="126pt,0,54pt,0">
                       <w:txbxContent>
                         <w:p>
@@ -1173,6 +1175,7 @@
                               <w:dataBinding w:prefixMappings="xmlns:ns0='http://purl.org/dc/elements/1.1/' xmlns:ns1='http://schemas.openxmlformats.org/package/2006/metadata/core-properties' " w:xpath="/ns1:coreProperties[1]/ns0:subject[1]" w:storeItemID="{6C3C8BC8-F283-45AE-878A-BAB7291924A1}"/>
                               <w:text/>
                             </w:sdtPr>
+                            <w:sdtEndPr/>
                             <w:sdtContent>
                               <w:r>
                                 <w:rPr>
@@ -1360,7 +1363,7 @@
                                     <w:color w:val="404040" w:themeColor="text1" w:themeTint="BF"/>
                                   </w:rPr>
                                 </w:pPr>
-                                <w:hyperlink r:id="rId16" w:history="1">
+                                <w:hyperlink r:id="rId15" w:history="1">
                                   <w:r>
                                     <w:rPr>
                                       <w:rStyle w:val="Lienhypertexte"/>
@@ -1451,7 +1454,7 @@
                                     <w:color w:val="404040" w:themeColor="text1" w:themeTint="BF"/>
                                   </w:rPr>
                                 </w:pPr>
-                                <w:hyperlink r:id="rId17" w:history="1">
+                                <w:hyperlink r:id="rId16" w:history="1">
                                   <w:r>
                                     <w:rPr>
                                       <w:rStyle w:val="Lienhypertexte"/>
@@ -1538,7 +1541,7 @@
                                 <w:pPr>
                                   <w:cnfStyle w:val="000000000000" w:firstRow="0" w:lastRow="0" w:firstColumn="0" w:lastColumn="0" w:oddVBand="0" w:evenVBand="0" w:oddHBand="0" w:evenHBand="0" w:firstRowFirstColumn="0" w:firstRowLastColumn="0" w:lastRowFirstColumn="0" w:lastRowLastColumn="0"/>
                                 </w:pPr>
-                                <w:hyperlink r:id="rId18" w:history="1">
+                                <w:hyperlink r:id="rId17" w:history="1">
                                   <w:r>
                                     <w:rPr>
                                       <w:rStyle w:val="Lienhypertexte"/>
@@ -6905,7 +6908,7 @@
             <wp:cNvGraphicFramePr/>
             <a:graphic xmlns:a="http://schemas.openxmlformats.org/drawingml/2006/main">
               <a:graphicData uri="http://schemas.openxmlformats.org/drawingml/2006/diagram">
-                <dgm:relIds xmlns:dgm="http://schemas.openxmlformats.org/drawingml/2006/diagram" xmlns:r="http://schemas.openxmlformats.org/officeDocument/2006/relationships" r:dm="rId19" r:lo="rId20" r:qs="rId21" r:cs="rId22"/>
+                <dgm:relIds xmlns:dgm="http://schemas.openxmlformats.org/drawingml/2006/diagram" xmlns:r="http://schemas.openxmlformats.org/officeDocument/2006/relationships" r:dm="rId18" r:lo="rId19" r:qs="rId20" r:cs="rId21"/>
               </a:graphicData>
             </a:graphic>
           </wp:inline>
@@ -6982,9 +6985,9 @@
               </wp:anchor>
             </w:drawing>
           </mc:Choice>
-          <mc:Fallback xmlns:w15="http://schemas.microsoft.com/office/word/2012/wordml">
+          <mc:Fallback>
             <w:pict>
-              <v:rect w14:anchorId="2489C92F" id="Rectangle 8" o:spid="_x0000_s1026" style="position:absolute;margin-left:0;margin-top:.2pt;width:48.35pt;height:10.9pt;z-index:251672576;visibility:visible;mso-wrap-style:square;mso-wrap-distance-left:9pt;mso-wrap-distance-top:0;mso-wrap-distance-right:9pt;mso-wrap-distance-bottom:0;mso-position-horizontal:left;mso-position-horizontal-relative:margin;mso-position-vertical:absolute;mso-position-vertical-relative:text;v-text-anchor:middle" o:gfxdata="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" fillcolor="#bc451b [3204]" strokecolor="#5d220d [1604]" strokeweight="1.25pt">
+              <v:rect w14:anchorId="39D97EBA" id="Rectangle 8" o:spid="_x0000_s1026" style="position:absolute;margin-left:0;margin-top:.2pt;width:48.35pt;height:10.9pt;z-index:251672576;visibility:visible;mso-wrap-style:square;mso-wrap-distance-left:9pt;mso-wrap-distance-top:0;mso-wrap-distance-right:9pt;mso-wrap-distance-bottom:0;mso-position-horizontal:left;mso-position-horizontal-relative:margin;mso-position-vertical:absolute;mso-position-vertical-relative:text;v-text-anchor:middle" o:gfxdata="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" fillcolor="#bc451b [3204]" strokecolor="#5d220d [1604]" strokeweight="1.25pt">
                 <v:stroke endcap="round"/>
                 <w10:wrap type="square" anchorx="margin"/>
               </v:rect>
@@ -7067,9 +7070,9 @@
               </wp:anchor>
             </w:drawing>
           </mc:Choice>
-          <mc:Fallback xmlns:w15="http://schemas.microsoft.com/office/word/2012/wordml">
+          <mc:Fallback>
             <w:pict>
-              <v:rect w14:anchorId="753273E8" id="Rectangle 4" o:spid="_x0000_s1026" style="position:absolute;margin-left:0;margin-top:.5pt;width:48.35pt;height:10.9pt;z-index:251670528;visibility:visible;mso-wrap-style:square;mso-wrap-distance-left:9pt;mso-wrap-distance-top:0;mso-wrap-distance-right:9pt;mso-wrap-distance-bottom:0;mso-position-horizontal:left;mso-position-horizontal-relative:margin;mso-position-vertical:absolute;mso-position-vertical-relative:text;v-text-anchor:middle" o:gfxdata="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" fillcolor="#d3ba68 [3205]" strokecolor="#796523 [1605]" strokeweight="1.25pt">
+              <v:rect w14:anchorId="572C2F91" id="Rectangle 4" o:spid="_x0000_s1026" style="position:absolute;margin-left:0;margin-top:.5pt;width:48.35pt;height:10.9pt;z-index:251670528;visibility:visible;mso-wrap-style:square;mso-wrap-distance-left:9pt;mso-wrap-distance-top:0;mso-wrap-distance-right:9pt;mso-wrap-distance-bottom:0;mso-position-horizontal:left;mso-position-horizontal-relative:margin;mso-position-vertical:absolute;mso-position-vertical-relative:text;v-text-anchor:middle" o:gfxdata="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" fillcolor="#d3ba68 [3205]" strokecolor="#796523 [1605]" strokeweight="1.25pt">
                 <v:stroke endcap="round"/>
                 <w10:wrap type="square" anchorx="margin"/>
               </v:rect>
@@ -7173,7 +7176,7 @@
           </mc:Choice>
           <mc:Fallback>
             <w:pict>
-              <v:rect id="Rectangle 9" o:spid="_x0000_s1028" style="position:absolute;margin-left:0;margin-top:.5pt;width:48.35pt;height:10.9pt;z-index:251674624;visibility:visible;mso-wrap-style:square;mso-wrap-distance-left:9pt;mso-wrap-distance-top:0;mso-wrap-distance-right:9pt;mso-wrap-distance-bottom:0;mso-position-horizontal:left;mso-position-horizontal-relative:margin;mso-position-vertical:absolute;mso-position-vertical-relative:text;v-text-anchor:middle" o:gfxdata="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" fillcolor="#ad9277 [3207]" strokecolor="#5a4836 [1607]" strokeweight="1.25pt">
+              <v:rect w14:anchorId="14997B53" id="Rectangle 9" o:spid="_x0000_s1028" style="position:absolute;margin-left:0;margin-top:.5pt;width:48.35pt;height:10.9pt;z-index:251674624;visibility:visible;mso-wrap-style:square;mso-wrap-distance-left:9pt;mso-wrap-distance-top:0;mso-wrap-distance-right:9pt;mso-wrap-distance-bottom:0;mso-position-horizontal:left;mso-position-horizontal-relative:margin;mso-position-vertical:absolute;mso-position-vertical-relative:text;v-text-anchor:middle" o:gfxdata="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" fillcolor="#ad9277 [3207]" strokecolor="#5a4836 [1607]" strokeweight="1.25pt">
                 <v:stroke endcap="round"/>
                 <v:textbox>
                   <w:txbxContent>
@@ -8615,7 +8618,7 @@
         </w:rPr>
         <w:t xml:space="preserve">: </w:t>
       </w:r>
-      <w:hyperlink r:id="rId24" w:history="1">
+      <w:hyperlink r:id="rId23" w:history="1">
         <w:r>
           <w:rPr>
             <w:rStyle w:val="Lienhypertexte"/>
@@ -9837,12 +9840,12 @@
         <w:drawing>
           <wp:inline distT="0" distB="0" distL="0" distR="0">
             <wp:extent cx="2494077" cy="1660525"/>
-            <wp:effectExtent l="0" t="0" r="0" b="15875"/>
+            <wp:effectExtent l="0" t="19050" r="0" b="15875"/>
             <wp:docPr id="1" name="Diagramme 1"/>
             <wp:cNvGraphicFramePr/>
             <a:graphic xmlns:a="http://schemas.openxmlformats.org/drawingml/2006/main">
               <a:graphicData uri="http://schemas.openxmlformats.org/drawingml/2006/diagram">
-                <dgm:relIds xmlns:dgm="http://schemas.openxmlformats.org/drawingml/2006/diagram" xmlns:r="http://schemas.openxmlformats.org/officeDocument/2006/relationships" r:dm="rId25" r:lo="rId26" r:qs="rId27" r:cs="rId28"/>
+                <dgm:relIds xmlns:dgm="http://schemas.openxmlformats.org/drawingml/2006/diagram" xmlns:r="http://schemas.openxmlformats.org/officeDocument/2006/relationships" r:dm="rId24" r:lo="rId25" r:qs="rId26" r:cs="rId27"/>
               </a:graphicData>
             </a:graphic>
           </wp:inline>
@@ -10329,7 +10332,7 @@
       <w:r>
         <w:t xml:space="preserve"> : </w:t>
       </w:r>
-      <w:hyperlink r:id="rId30" w:history="1">
+      <w:hyperlink r:id="rId29" w:history="1">
         <w:r>
           <w:rPr>
             <w:rStyle w:val="Lienhypertexte"/>
@@ -10348,7 +10351,7 @@
       <w:r>
         <w:t xml:space="preserve"> </w:t>
       </w:r>
-      <w:hyperlink r:id="rId31" w:history="1">
+      <w:hyperlink r:id="rId30" w:history="1">
         <w:r>
           <w:rPr>
             <w:rStyle w:val="Lienhypertexte"/>
@@ -10376,7 +10379,7 @@
         </w:rPr>
         <w:t xml:space="preserve"> </w:t>
       </w:r>
-      <w:hyperlink r:id="rId32" w:history="1">
+      <w:hyperlink r:id="rId31" w:history="1">
         <w:r>
           <w:rPr>
             <w:rStyle w:val="Lienhypertexte"/>
@@ -10448,8 +10451,6 @@
       <w:r>
         <w:t>, ce qui permettra à l’utilisateur de réaliser un choix d’affichage plus centré</w:t>
       </w:r>
-      <w:bookmarkStart w:id="33" w:name="_GoBack"/>
-      <w:bookmarkEnd w:id="33"/>
       <w:r>
         <w:t xml:space="preserve">. </w:t>
       </w:r>
@@ -10458,11 +10459,11 @@
       <w:pPr>
         <w:pStyle w:val="Titre3"/>
       </w:pPr>
-      <w:bookmarkStart w:id="34" w:name="_Toc430965386"/>
+      <w:bookmarkStart w:id="33" w:name="_Toc430965386"/>
       <w:r>
         <w:t>Difficultés rencontrées</w:t>
       </w:r>
-      <w:bookmarkEnd w:id="34"/>
+      <w:bookmarkEnd w:id="33"/>
     </w:p>
     <w:p>
       <w:pPr>
@@ -10508,7 +10509,7 @@
           <w:noProof/>
         </w:rPr>
       </w:pPr>
-      <w:bookmarkStart w:id="35" w:name="_Toc430965387"/>
+      <w:bookmarkStart w:id="34" w:name="_Toc430965387"/>
       <w:r>
         <w:rPr>
           <w:noProof/>
@@ -10522,18 +10523,18 @@
         </w:rPr>
         <w:t xml:space="preserve"> Les entrées / sorties</w:t>
       </w:r>
-      <w:bookmarkEnd w:id="35"/>
+      <w:bookmarkEnd w:id="34"/>
     </w:p>
     <w:p/>
     <w:p>
       <w:pPr>
         <w:pStyle w:val="Titre2"/>
       </w:pPr>
-      <w:bookmarkStart w:id="36" w:name="_Toc430965388"/>
+      <w:bookmarkStart w:id="35" w:name="_Toc430965388"/>
       <w:r>
         <w:t>Exercices</w:t>
       </w:r>
-      <w:bookmarkEnd w:id="36"/>
+      <w:bookmarkEnd w:id="35"/>
     </w:p>
     <w:p>
       <w:pPr>
@@ -10544,7 +10545,7 @@
       <w:pPr>
         <w:pStyle w:val="Titre3"/>
       </w:pPr>
-      <w:bookmarkStart w:id="37" w:name="_Toc430965389"/>
+      <w:bookmarkStart w:id="36" w:name="_Toc430965389"/>
       <w:r>
         <w:t xml:space="preserve">Exercice </w:t>
       </w:r>
@@ -10557,7 +10558,7 @@
       <w:r>
         <w:t>Lire &amp; écrire un fichier XML</w:t>
       </w:r>
-      <w:bookmarkEnd w:id="37"/>
+      <w:bookmarkEnd w:id="36"/>
     </w:p>
     <w:p>
       <w:pPr>
@@ -10568,7 +10569,15 @@
         </w:numPr>
       </w:pPr>
       <w:r>
-        <w:t>Sauvegarder le contenu de l’application (agenda) dans un fichier XML.</w:t>
+        <w:t xml:space="preserve">Sauvegarder le contenu de </w:t>
+      </w:r>
+      <w:bookmarkStart w:id="37" w:name="_GoBack"/>
+      <w:r>
+        <w:t xml:space="preserve">l’application </w:t>
+      </w:r>
+      <w:bookmarkEnd w:id="37"/>
+      <w:r>
+        <w:t>(agenda) dans un fichier XML.</w:t>
       </w:r>
     </w:p>
     <w:p>
@@ -10842,12 +10851,24 @@
       <w:r>
         <w:t xml:space="preserve">Afficher de l’HTML : </w:t>
       </w:r>
-      <w:hyperlink r:id="rId33" w:history="1">
+      <w:hyperlink r:id="rId32" w:history="1">
         <w:r>
           <w:rPr>
             <w:rStyle w:val="Lienhypertexte"/>
           </w:rPr>
-          <w:t>http://alvinalexander.com/blog/post/jfc-swing/how-create-simple-swing-html-viewer-browser-java</w:t>
+          <w:t>http://alvinalexa</w:t>
+        </w:r>
+        <w:r>
+          <w:rPr>
+            <w:rStyle w:val="Lienhypertexte"/>
+          </w:rPr>
+          <w:t>n</w:t>
+        </w:r>
+        <w:r>
+          <w:rPr>
+            <w:rStyle w:val="Lienhypertexte"/>
+          </w:rPr>
+          <w:t>der.com/blog/post/jfc-swing/how-create-simple-swing-html-viewer-browser-java</w:t>
         </w:r>
       </w:hyperlink>
     </w:p>
@@ -10872,7 +10893,7 @@
         </w:rPr>
         <w:t xml:space="preserve">Base de données : </w:t>
       </w:r>
-      <w:hyperlink r:id="rId34" w:history="1">
+      <w:hyperlink r:id="rId33" w:history="1">
         <w:r>
           <w:rPr>
             <w:rStyle w:val="Lienhypertexte"/>
@@ -11585,7 +11606,7 @@
         </w:rPr>
         <w:t xml:space="preserve"> : </w:t>
       </w:r>
-      <w:hyperlink r:id="rId35" w:history="1">
+      <w:hyperlink r:id="rId34" w:history="1">
         <w:r>
           <w:rPr>
             <w:rStyle w:val="Lienhypertexte"/>
@@ -11646,7 +11667,7 @@
       </w:pPr>
     </w:p>
     <w:sectPr>
-      <w:headerReference w:type="default" r:id="rId36"/>
+      <w:headerReference w:type="default" r:id="rId35"/>
       <w:pgSz w:w="11901" w:h="16817"/>
       <w:pgMar w:top="720" w:right="720" w:bottom="720" w:left="720" w:header="227" w:footer="284" w:gutter="0"/>
       <w:pgNumType w:start="0"/>
@@ -11659,7 +11680,7 @@
 </file>
 
 <file path=word/endnotes.xml><?xml version="1.0" encoding="utf-8"?>
-<w:endnotes xmlns:wpc="http://schemas.microsoft.com/office/word/2010/wordprocessingCanvas" xmlns:mc="http://schemas.openxmlformats.org/markup-compatibility/2006" xmlns:o="urn:schemas-microsoft-com:office:office" xmlns:r="http://schemas.openxmlformats.org/officeDocument/2006/relationships" xmlns:m="http://schemas.openxmlformats.org/officeDocument/2006/math" xmlns:v="urn:schemas-microsoft-com:vml" xmlns:wp14="http://schemas.microsoft.com/office/word/2010/wordprocessingDrawing" xmlns:wp="http://schemas.openxmlformats.org/drawingml/2006/wordprocessingDrawing" xmlns:w10="urn:schemas-microsoft-com:office:word" xmlns:w="http://schemas.openxmlformats.org/wordprocessingml/2006/main" xmlns:w14="http://schemas.microsoft.com/office/word/2010/wordml" xmlns:wpg="http://schemas.microsoft.com/office/word/2010/wordprocessingGroup" xmlns:wpi="http://schemas.microsoft.com/office/word/2010/wordprocessingInk" xmlns:wne="http://schemas.microsoft.com/office/word/2006/wordml" xmlns:wps="http://schemas.microsoft.com/office/word/2010/wordprocessingShape" mc:Ignorable="w14 wp14">
+<w:endnotes xmlns:wpc="http://schemas.microsoft.com/office/word/2010/wordprocessingCanvas" xmlns:mc="http://schemas.openxmlformats.org/markup-compatibility/2006" xmlns:o="urn:schemas-microsoft-com:office:office" xmlns:r="http://schemas.openxmlformats.org/officeDocument/2006/relationships" xmlns:m="http://schemas.openxmlformats.org/officeDocument/2006/math" xmlns:v="urn:schemas-microsoft-com:vml" xmlns:wp14="http://schemas.microsoft.com/office/word/2010/wordprocessingDrawing" xmlns:wp="http://schemas.openxmlformats.org/drawingml/2006/wordprocessingDrawing" xmlns:w10="urn:schemas-microsoft-com:office:word" xmlns:w="http://schemas.openxmlformats.org/wordprocessingml/2006/main" xmlns:w14="http://schemas.microsoft.com/office/word/2010/wordml" xmlns:w15="http://schemas.microsoft.com/office/word/2012/wordml" xmlns:wpg="http://schemas.microsoft.com/office/word/2010/wordprocessingGroup" xmlns:wpi="http://schemas.microsoft.com/office/word/2010/wordprocessingInk" xmlns:wne="http://schemas.microsoft.com/office/word/2006/wordml" xmlns:wps="http://schemas.microsoft.com/office/word/2010/wordprocessingShape" mc:Ignorable="w14 w15 wp14">
   <w:endnote w:type="separator" w:id="-1">
     <w:p>
       <w:r>
@@ -11678,7 +11699,7 @@
 </file>
 
 <file path=word/footnotes.xml><?xml version="1.0" encoding="utf-8"?>
-<w:footnotes xmlns:wpc="http://schemas.microsoft.com/office/word/2010/wordprocessingCanvas" xmlns:mc="http://schemas.openxmlformats.org/markup-compatibility/2006" xmlns:o="urn:schemas-microsoft-com:office:office" xmlns:r="http://schemas.openxmlformats.org/officeDocument/2006/relationships" xmlns:m="http://schemas.openxmlformats.org/officeDocument/2006/math" xmlns:v="urn:schemas-microsoft-com:vml" xmlns:wp14="http://schemas.microsoft.com/office/word/2010/wordprocessingDrawing" xmlns:wp="http://schemas.openxmlformats.org/drawingml/2006/wordprocessingDrawing" xmlns:w10="urn:schemas-microsoft-com:office:word" xmlns:w="http://schemas.openxmlformats.org/wordprocessingml/2006/main" xmlns:w14="http://schemas.microsoft.com/office/word/2010/wordml" xmlns:wpg="http://schemas.microsoft.com/office/word/2010/wordprocessingGroup" xmlns:wpi="http://schemas.microsoft.com/office/word/2010/wordprocessingInk" xmlns:wne="http://schemas.microsoft.com/office/word/2006/wordml" xmlns:wps="http://schemas.microsoft.com/office/word/2010/wordprocessingShape" mc:Ignorable="w14 wp14">
+<w:footnotes xmlns:wpc="http://schemas.microsoft.com/office/word/2010/wordprocessingCanvas" xmlns:mc="http://schemas.openxmlformats.org/markup-compatibility/2006" xmlns:o="urn:schemas-microsoft-com:office:office" xmlns:r="http://schemas.openxmlformats.org/officeDocument/2006/relationships" xmlns:m="http://schemas.openxmlformats.org/officeDocument/2006/math" xmlns:v="urn:schemas-microsoft-com:vml" xmlns:wp14="http://schemas.microsoft.com/office/word/2010/wordprocessingDrawing" xmlns:wp="http://schemas.openxmlformats.org/drawingml/2006/wordprocessingDrawing" xmlns:w10="urn:schemas-microsoft-com:office:word" xmlns:w="http://schemas.openxmlformats.org/wordprocessingml/2006/main" xmlns:w14="http://schemas.microsoft.com/office/word/2010/wordml" xmlns:w15="http://schemas.microsoft.com/office/word/2012/wordml" xmlns:wpg="http://schemas.microsoft.com/office/word/2010/wordprocessingGroup" xmlns:wpi="http://schemas.microsoft.com/office/word/2010/wordprocessingInk" xmlns:wne="http://schemas.microsoft.com/office/word/2006/wordml" xmlns:wps="http://schemas.microsoft.com/office/word/2010/wordprocessingShape" mc:Ignorable="w14 w15 wp14">
   <w:footnote w:type="separator" w:id="-1">
     <w:p>
       <w:r>
@@ -11697,7 +11718,7 @@
 </file>
 
 <file path=word/header1.xml><?xml version="1.0" encoding="utf-8"?>
-<w:hdr xmlns:wpc="http://schemas.microsoft.com/office/word/2010/wordprocessingCanvas" xmlns:mc="http://schemas.openxmlformats.org/markup-compatibility/2006" xmlns:o="urn:schemas-microsoft-com:office:office" xmlns:r="http://schemas.openxmlformats.org/officeDocument/2006/relationships" xmlns:m="http://schemas.openxmlformats.org/officeDocument/2006/math" xmlns:v="urn:schemas-microsoft-com:vml" xmlns:wp14="http://schemas.microsoft.com/office/word/2010/wordprocessingDrawing" xmlns:wp="http://schemas.openxmlformats.org/drawingml/2006/wordprocessingDrawing" xmlns:w10="urn:schemas-microsoft-com:office:word" xmlns:w="http://schemas.openxmlformats.org/wordprocessingml/2006/main" xmlns:w14="http://schemas.microsoft.com/office/word/2010/wordml" xmlns:wpg="http://schemas.microsoft.com/office/word/2010/wordprocessingGroup" xmlns:wpi="http://schemas.microsoft.com/office/word/2010/wordprocessingInk" xmlns:wne="http://schemas.microsoft.com/office/word/2006/wordml" xmlns:wps="http://schemas.microsoft.com/office/word/2010/wordprocessingShape" mc:Ignorable="w14 wp14">
+<w:hdr xmlns:wpc="http://schemas.microsoft.com/office/word/2010/wordprocessingCanvas" xmlns:mc="http://schemas.openxmlformats.org/markup-compatibility/2006" xmlns:o="urn:schemas-microsoft-com:office:office" xmlns:r="http://schemas.openxmlformats.org/officeDocument/2006/relationships" xmlns:m="http://schemas.openxmlformats.org/officeDocument/2006/math" xmlns:v="urn:schemas-microsoft-com:vml" xmlns:wp14="http://schemas.microsoft.com/office/word/2010/wordprocessingDrawing" xmlns:wp="http://schemas.openxmlformats.org/drawingml/2006/wordprocessingDrawing" xmlns:w10="urn:schemas-microsoft-com:office:word" xmlns:w="http://schemas.openxmlformats.org/wordprocessingml/2006/main" xmlns:w14="http://schemas.microsoft.com/office/word/2010/wordml" xmlns:w15="http://schemas.microsoft.com/office/word/2012/wordml" xmlns:wpg="http://schemas.microsoft.com/office/word/2010/wordprocessingGroup" xmlns:wpi="http://schemas.microsoft.com/office/word/2010/wordprocessingInk" xmlns:wne="http://schemas.microsoft.com/office/word/2006/wordml" xmlns:wps="http://schemas.microsoft.com/office/word/2010/wordprocessingShape" mc:Ignorable="w14 w15 wp14">
   <w:sdt>
     <w:sdtPr>
       <w:id w:val="-374928996"/>
@@ -11706,6 +11727,7 @@
         <w:docPartUnique/>
       </w:docPartObj>
     </w:sdtPr>
+    <w:sdtEndPr/>
     <w:sdtContent>
       <w:p>
         <w:pPr>
@@ -11948,8 +11970,8 @@
 </file>
 
 <file path=word/numbering.xml><?xml version="1.0" encoding="utf-8"?>
-<w:numbering xmlns:wpc="http://schemas.microsoft.com/office/word/2010/wordprocessingCanvas" xmlns:mc="http://schemas.openxmlformats.org/markup-compatibility/2006" xmlns:o="urn:schemas-microsoft-com:office:office" xmlns:r="http://schemas.openxmlformats.org/officeDocument/2006/relationships" xmlns:m="http://schemas.openxmlformats.org/officeDocument/2006/math" xmlns:v="urn:schemas-microsoft-com:vml" xmlns:wp14="http://schemas.microsoft.com/office/word/2010/wordprocessingDrawing" xmlns:wp="http://schemas.openxmlformats.org/drawingml/2006/wordprocessingDrawing" xmlns:w10="urn:schemas-microsoft-com:office:word" xmlns:w="http://schemas.openxmlformats.org/wordprocessingml/2006/main" xmlns:w14="http://schemas.microsoft.com/office/word/2010/wordml" xmlns:wpg="http://schemas.microsoft.com/office/word/2010/wordprocessingGroup" xmlns:wpi="http://schemas.microsoft.com/office/word/2010/wordprocessingInk" xmlns:wne="http://schemas.microsoft.com/office/word/2006/wordml" xmlns:wps="http://schemas.microsoft.com/office/word/2010/wordprocessingShape" mc:Ignorable="w14 wp14">
-  <w:abstractNum w:abstractNumId="0">
+<w:numbering xmlns:wpc="http://schemas.microsoft.com/office/word/2010/wordprocessingCanvas" xmlns:mc="http://schemas.openxmlformats.org/markup-compatibility/2006" xmlns:o="urn:schemas-microsoft-com:office:office" xmlns:r="http://schemas.openxmlformats.org/officeDocument/2006/relationships" xmlns:m="http://schemas.openxmlformats.org/officeDocument/2006/math" xmlns:v="urn:schemas-microsoft-com:vml" xmlns:wp14="http://schemas.microsoft.com/office/word/2010/wordprocessingDrawing" xmlns:wp="http://schemas.openxmlformats.org/drawingml/2006/wordprocessingDrawing" xmlns:w10="urn:schemas-microsoft-com:office:word" xmlns:w="http://schemas.openxmlformats.org/wordprocessingml/2006/main" xmlns:w14="http://schemas.microsoft.com/office/word/2010/wordml" xmlns:w15="http://schemas.microsoft.com/office/word/2012/wordml" xmlns:wpg="http://schemas.microsoft.com/office/word/2010/wordprocessingGroup" xmlns:wpi="http://schemas.microsoft.com/office/word/2010/wordprocessingInk" xmlns:wne="http://schemas.microsoft.com/office/word/2006/wordml" xmlns:wps="http://schemas.microsoft.com/office/word/2010/wordprocessingShape" mc:Ignorable="w14 w15 wp14">
+  <w:abstractNum w:abstractNumId="0" w15:restartNumberingAfterBreak="0">
     <w:nsid w:val="06564DCA"/>
     <w:multiLevelType w:val="hybridMultilevel"/>
     <w:tmpl w:val="F6EA2564"/>
@@ -12035,7 +12057,7 @@
       </w:pPr>
     </w:lvl>
   </w:abstractNum>
-  <w:abstractNum w:abstractNumId="1">
+  <w:abstractNum w:abstractNumId="1" w15:restartNumberingAfterBreak="0">
     <w:nsid w:val="06813849"/>
     <w:multiLevelType w:val="hybridMultilevel"/>
     <w:tmpl w:val="2CBA2F12"/>
@@ -12148,7 +12170,7 @@
       </w:rPr>
     </w:lvl>
   </w:abstractNum>
-  <w:abstractNum w:abstractNumId="2">
+  <w:abstractNum w:abstractNumId="2" w15:restartNumberingAfterBreak="0">
     <w:nsid w:val="07D227D8"/>
     <w:multiLevelType w:val="hybridMultilevel"/>
     <w:tmpl w:val="6D585180"/>
@@ -12261,7 +12283,7 @@
       </w:rPr>
     </w:lvl>
   </w:abstractNum>
-  <w:abstractNum w:abstractNumId="3">
+  <w:abstractNum w:abstractNumId="3" w15:restartNumberingAfterBreak="0">
     <w:nsid w:val="0C717620"/>
     <w:multiLevelType w:val="hybridMultilevel"/>
     <w:tmpl w:val="0C52E628"/>
@@ -12347,7 +12369,7 @@
       </w:pPr>
     </w:lvl>
   </w:abstractNum>
-  <w:abstractNum w:abstractNumId="4">
+  <w:abstractNum w:abstractNumId="4" w15:restartNumberingAfterBreak="0">
     <w:nsid w:val="0D6B765D"/>
     <w:multiLevelType w:val="hybridMultilevel"/>
     <w:tmpl w:val="4CA820CA"/>
@@ -12460,7 +12482,7 @@
       </w:rPr>
     </w:lvl>
   </w:abstractNum>
-  <w:abstractNum w:abstractNumId="5">
+  <w:abstractNum w:abstractNumId="5" w15:restartNumberingAfterBreak="0">
     <w:nsid w:val="15B73603"/>
     <w:multiLevelType w:val="hybridMultilevel"/>
     <w:tmpl w:val="9418F15C"/>
@@ -12573,7 +12595,7 @@
       </w:rPr>
     </w:lvl>
   </w:abstractNum>
-  <w:abstractNum w:abstractNumId="6">
+  <w:abstractNum w:abstractNumId="6" w15:restartNumberingAfterBreak="0">
     <w:nsid w:val="170559E9"/>
     <w:multiLevelType w:val="hybridMultilevel"/>
     <w:tmpl w:val="36BE8BF8"/>
@@ -12686,7 +12708,7 @@
       </w:rPr>
     </w:lvl>
   </w:abstractNum>
-  <w:abstractNum w:abstractNumId="7">
+  <w:abstractNum w:abstractNumId="7" w15:restartNumberingAfterBreak="0">
     <w:nsid w:val="1A6D78E9"/>
     <w:multiLevelType w:val="hybridMultilevel"/>
     <w:tmpl w:val="6D40A07C"/>
@@ -12801,7 +12823,7 @@
       </w:rPr>
     </w:lvl>
   </w:abstractNum>
-  <w:abstractNum w:abstractNumId="8">
+  <w:abstractNum w:abstractNumId="8" w15:restartNumberingAfterBreak="0">
     <w:nsid w:val="1C51050E"/>
     <w:multiLevelType w:val="hybridMultilevel"/>
     <w:tmpl w:val="1D84913E"/>
@@ -12914,7 +12936,7 @@
       </w:rPr>
     </w:lvl>
   </w:abstractNum>
-  <w:abstractNum w:abstractNumId="9">
+  <w:abstractNum w:abstractNumId="9" w15:restartNumberingAfterBreak="0">
     <w:nsid w:val="28237EDC"/>
     <w:multiLevelType w:val="hybridMultilevel"/>
     <w:tmpl w:val="4A96C984"/>
@@ -13000,7 +13022,7 @@
       </w:pPr>
     </w:lvl>
   </w:abstractNum>
-  <w:abstractNum w:abstractNumId="10">
+  <w:abstractNum w:abstractNumId="10" w15:restartNumberingAfterBreak="0">
     <w:nsid w:val="2FF2241E"/>
     <w:multiLevelType w:val="hybridMultilevel"/>
     <w:tmpl w:val="982EC244"/>
@@ -13113,7 +13135,7 @@
       </w:rPr>
     </w:lvl>
   </w:abstractNum>
-  <w:abstractNum w:abstractNumId="11">
+  <w:abstractNum w:abstractNumId="11" w15:restartNumberingAfterBreak="0">
     <w:nsid w:val="32F1066C"/>
     <w:multiLevelType w:val="hybridMultilevel"/>
     <w:tmpl w:val="005879B4"/>
@@ -13226,7 +13248,7 @@
       </w:rPr>
     </w:lvl>
   </w:abstractNum>
-  <w:abstractNum w:abstractNumId="12">
+  <w:abstractNum w:abstractNumId="12" w15:restartNumberingAfterBreak="0">
     <w:nsid w:val="37020A68"/>
     <w:multiLevelType w:val="hybridMultilevel"/>
     <w:tmpl w:val="D578EDFA"/>
@@ -13339,7 +13361,7 @@
       </w:rPr>
     </w:lvl>
   </w:abstractNum>
-  <w:abstractNum w:abstractNumId="13">
+  <w:abstractNum w:abstractNumId="13" w15:restartNumberingAfterBreak="0">
     <w:nsid w:val="3CD161F3"/>
     <w:multiLevelType w:val="hybridMultilevel"/>
     <w:tmpl w:val="649C2908"/>
@@ -13452,7 +13474,7 @@
       </w:rPr>
     </w:lvl>
   </w:abstractNum>
-  <w:abstractNum w:abstractNumId="14">
+  <w:abstractNum w:abstractNumId="14" w15:restartNumberingAfterBreak="0">
     <w:nsid w:val="3D726EA1"/>
     <w:multiLevelType w:val="hybridMultilevel"/>
     <w:tmpl w:val="C1A43D6C"/>
@@ -13565,7 +13587,7 @@
       </w:rPr>
     </w:lvl>
   </w:abstractNum>
-  <w:abstractNum w:abstractNumId="15">
+  <w:abstractNum w:abstractNumId="15" w15:restartNumberingAfterBreak="0">
     <w:nsid w:val="441C275C"/>
     <w:multiLevelType w:val="hybridMultilevel"/>
     <w:tmpl w:val="0B7E49D4"/>
@@ -13679,7 +13701,7 @@
       </w:rPr>
     </w:lvl>
   </w:abstractNum>
-  <w:abstractNum w:abstractNumId="16">
+  <w:abstractNum w:abstractNumId="16" w15:restartNumberingAfterBreak="0">
     <w:nsid w:val="4C1E5409"/>
     <w:multiLevelType w:val="hybridMultilevel"/>
     <w:tmpl w:val="53C66A36"/>
@@ -13792,7 +13814,7 @@
       </w:rPr>
     </w:lvl>
   </w:abstractNum>
-  <w:abstractNum w:abstractNumId="17">
+  <w:abstractNum w:abstractNumId="17" w15:restartNumberingAfterBreak="0">
     <w:nsid w:val="4D2956E3"/>
     <w:multiLevelType w:val="hybridMultilevel"/>
     <w:tmpl w:val="F96E8380"/>
@@ -13905,7 +13927,7 @@
       </w:rPr>
     </w:lvl>
   </w:abstractNum>
-  <w:abstractNum w:abstractNumId="18">
+  <w:abstractNum w:abstractNumId="18" w15:restartNumberingAfterBreak="0">
     <w:nsid w:val="53831A2B"/>
     <w:multiLevelType w:val="hybridMultilevel"/>
     <w:tmpl w:val="81089E24"/>
@@ -14018,7 +14040,7 @@
       </w:rPr>
     </w:lvl>
   </w:abstractNum>
-  <w:abstractNum w:abstractNumId="19">
+  <w:abstractNum w:abstractNumId="19" w15:restartNumberingAfterBreak="0">
     <w:nsid w:val="56BD6131"/>
     <w:multiLevelType w:val="hybridMultilevel"/>
     <w:tmpl w:val="BBEE3DBE"/>
@@ -14131,7 +14153,7 @@
       </w:rPr>
     </w:lvl>
   </w:abstractNum>
-  <w:abstractNum w:abstractNumId="20">
+  <w:abstractNum w:abstractNumId="20" w15:restartNumberingAfterBreak="0">
     <w:nsid w:val="5A9D7867"/>
     <w:multiLevelType w:val="hybridMultilevel"/>
     <w:tmpl w:val="B7163AF4"/>
@@ -14244,7 +14266,7 @@
       </w:rPr>
     </w:lvl>
   </w:abstractNum>
-  <w:abstractNum w:abstractNumId="21">
+  <w:abstractNum w:abstractNumId="21" w15:restartNumberingAfterBreak="0">
     <w:nsid w:val="5E676868"/>
     <w:multiLevelType w:val="hybridMultilevel"/>
     <w:tmpl w:val="45AAEE86"/>
@@ -14357,7 +14379,7 @@
       </w:rPr>
     </w:lvl>
   </w:abstractNum>
-  <w:abstractNum w:abstractNumId="22">
+  <w:abstractNum w:abstractNumId="22" w15:restartNumberingAfterBreak="0">
     <w:nsid w:val="67226155"/>
     <w:multiLevelType w:val="hybridMultilevel"/>
     <w:tmpl w:val="A2809F4C"/>
@@ -14470,7 +14492,7 @@
       </w:rPr>
     </w:lvl>
   </w:abstractNum>
-  <w:abstractNum w:abstractNumId="23">
+  <w:abstractNum w:abstractNumId="23" w15:restartNumberingAfterBreak="0">
     <w:nsid w:val="695C2D34"/>
     <w:multiLevelType w:val="hybridMultilevel"/>
     <w:tmpl w:val="9D02CDAE"/>
@@ -14556,7 +14578,7 @@
       </w:pPr>
     </w:lvl>
   </w:abstractNum>
-  <w:abstractNum w:abstractNumId="24">
+  <w:abstractNum w:abstractNumId="24" w15:restartNumberingAfterBreak="0">
     <w:nsid w:val="6C4A101B"/>
     <w:multiLevelType w:val="hybridMultilevel"/>
     <w:tmpl w:val="0B726274"/>
@@ -14669,7 +14691,7 @@
       </w:rPr>
     </w:lvl>
   </w:abstractNum>
-  <w:abstractNum w:abstractNumId="25">
+  <w:abstractNum w:abstractNumId="25" w15:restartNumberingAfterBreak="0">
     <w:nsid w:val="6C943D39"/>
     <w:multiLevelType w:val="hybridMultilevel"/>
     <w:tmpl w:val="F0242206"/>
@@ -14782,7 +14804,7 @@
       </w:rPr>
     </w:lvl>
   </w:abstractNum>
-  <w:abstractNum w:abstractNumId="26">
+  <w:abstractNum w:abstractNumId="26" w15:restartNumberingAfterBreak="0">
     <w:nsid w:val="6DD97BF3"/>
     <w:multiLevelType w:val="hybridMultilevel"/>
     <w:tmpl w:val="C8C6FE24"/>
@@ -14895,7 +14917,7 @@
       </w:rPr>
     </w:lvl>
   </w:abstractNum>
-  <w:abstractNum w:abstractNumId="27">
+  <w:abstractNum w:abstractNumId="27" w15:restartNumberingAfterBreak="0">
     <w:nsid w:val="739602CA"/>
     <w:multiLevelType w:val="hybridMultilevel"/>
     <w:tmpl w:val="53820E50"/>
@@ -14981,7 +15003,7 @@
       </w:pPr>
     </w:lvl>
   </w:abstractNum>
-  <w:abstractNum w:abstractNumId="28">
+  <w:abstractNum w:abstractNumId="28" w15:restartNumberingAfterBreak="0">
     <w:nsid w:val="7BF94CD8"/>
     <w:multiLevelType w:val="hybridMultilevel"/>
     <w:tmpl w:val="C6CE4730"/>
@@ -15094,7 +15116,7 @@
       </w:rPr>
     </w:lvl>
   </w:abstractNum>
-  <w:abstractNum w:abstractNumId="29">
+  <w:abstractNum w:abstractNumId="29" w15:restartNumberingAfterBreak="0">
     <w:nsid w:val="7D99258B"/>
     <w:multiLevelType w:val="hybridMultilevel"/>
     <w:tmpl w:val="ED1C10D2"/>
@@ -15301,7 +15323,7 @@
 </file>
 
 <file path=word/styles.xml><?xml version="1.0" encoding="utf-8"?>
-<w:styles xmlns:mc="http://schemas.openxmlformats.org/markup-compatibility/2006" xmlns:r="http://schemas.openxmlformats.org/officeDocument/2006/relationships" xmlns:w="http://schemas.openxmlformats.org/wordprocessingml/2006/main" xmlns:w14="http://schemas.microsoft.com/office/word/2010/wordml" mc:Ignorable="w14">
+<w:styles xmlns:mc="http://schemas.openxmlformats.org/markup-compatibility/2006" xmlns:r="http://schemas.openxmlformats.org/officeDocument/2006/relationships" xmlns:w="http://schemas.openxmlformats.org/wordprocessingml/2006/main" xmlns:w14="http://schemas.microsoft.com/office/word/2010/wordml" xmlns:w15="http://schemas.microsoft.com/office/word/2012/wordml" mc:Ignorable="w14 w15">
   <w:docDefaults>
     <w:rPrDefault>
       <w:rPr>
@@ -15317,1207 +15339,378 @@
       </w:pPr>
     </w:pPrDefault>
   </w:docDefaults>
-  <w:latentStyles w:defLockedState="0" w:defUIPriority="99" w:defSemiHidden="1" w:defUnhideWhenUsed="1" w:defQFormat="0" w:count="267">
-    <w:lsdException w:name="Normal" w:semiHidden="0" w:uiPriority="0" w:unhideWhenUsed="0" w:qFormat="1"/>
-    <w:lsdException w:name="heading 1" w:semiHidden="0" w:uiPriority="9" w:unhideWhenUsed="0" w:qFormat="1"/>
-    <w:lsdException w:name="heading 2" w:uiPriority="9" w:qFormat="1"/>
-    <w:lsdException w:name="heading 3" w:uiPriority="9" w:qFormat="1"/>
-    <w:lsdException w:name="heading 4" w:uiPriority="9" w:qFormat="1"/>
-    <w:lsdException w:name="heading 5" w:uiPriority="9" w:qFormat="1"/>
-    <w:lsdException w:name="heading 6" w:uiPriority="9" w:qFormat="1"/>
-    <w:lsdException w:name="heading 7" w:uiPriority="9" w:qFormat="1"/>
-    <w:lsdException w:name="heading 8" w:uiPriority="9" w:qFormat="1"/>
-    <w:lsdException w:name="heading 9" w:uiPriority="9" w:qFormat="1"/>
-    <w:lsdException w:name="toc 1" w:uiPriority="39"/>
-    <w:lsdException w:name="toc 2" w:uiPriority="39"/>
-    <w:lsdException w:name="toc 3" w:uiPriority="39"/>
-    <w:lsdException w:name="toc 4" w:uiPriority="39"/>
-    <w:lsdException w:name="toc 5" w:uiPriority="39"/>
-    <w:lsdException w:name="toc 6" w:uiPriority="39"/>
-    <w:lsdException w:name="toc 7" w:uiPriority="39"/>
-    <w:lsdException w:name="toc 8" w:uiPriority="39"/>
-    <w:lsdException w:name="toc 9" w:uiPriority="39"/>
-    <w:lsdException w:name="caption" w:uiPriority="35" w:qFormat="1"/>
-    <w:lsdException w:name="Title" w:semiHidden="0" w:uiPriority="10" w:unhideWhenUsed="0" w:qFormat="1"/>
-    <w:lsdException w:name="Default Paragraph Font" w:uiPriority="1"/>
-    <w:lsdException w:name="Subtitle" w:semiHidden="0" w:uiPriority="11" w:unhideWhenUsed="0" w:qFormat="1"/>
-    <w:lsdException w:name="Strong" w:semiHidden="0" w:uiPriority="22" w:unhideWhenUsed="0" w:qFormat="1"/>
-    <w:lsdException w:name="Emphasis" w:semiHidden="0" w:uiPriority="20" w:unhideWhenUsed="0" w:qFormat="1"/>
-    <w:lsdException w:name="Table Grid" w:semiHidden="0" w:uiPriority="59" w:unhideWhenUsed="0"/>
-    <w:lsdException w:name="Placeholder Text" w:unhideWhenUsed="0"/>
-    <w:lsdException w:name="No Spacing" w:semiHidden="0" w:uiPriority="1" w:unhideWhenUsed="0" w:qFormat="1"/>
-    <w:lsdException w:name="Light Shading" w:semiHidden="0" w:uiPriority="60" w:unhideWhenUsed="0"/>
-    <w:lsdException w:name="Light List" w:semiHidden="0" w:uiPriority="61" w:unhideWhenUsed="0"/>
-    <w:lsdException w:name="Light Grid" w:semiHidden="0" w:uiPriority="62" w:unhideWhenUsed="0"/>
-    <w:lsdException w:name="Medium Shading 1" w:semiHidden="0" w:uiPriority="63" w:unhideWhenUsed="0"/>
-    <w:lsdException w:name="Medium Shading 2" w:semiHidden="0" w:uiPriority="64" w:unhideWhenUsed="0"/>
-    <w:lsdException w:name="Medium List 1" w:semiHidden="0" w:uiPriority="65" w:unhideWhenUsed="0"/>
-    <w:lsdException w:name="Medium List 2" w:semiHidden="0" w:uiPriority="66" w:unhideWhenUsed="0"/>
-    <w:lsdException w:name="Medium Grid 1" w:semiHidden="0" w:uiPriority="67" w:unhideWhenUsed="0"/>
-    <w:lsdException w:name="Medium Grid 2" w:semiHidden="0" w:uiPriority="68" w:unhideWhenUsed="0"/>
-    <w:lsdException w:name="Medium Grid 3" w:semiHidden="0" w:uiPriority="69" w:unhideWhenUsed="0"/>
-    <w:lsdException w:name="Dark List" w:semiHidden="0" w:uiPriority="70" w:unhideWhenUsed="0"/>
-    <w:lsdException w:name="Colorful Shading" w:semiHidden="0" w:uiPriority="71" w:unhideWhenUsed="0"/>
-    <w:lsdException w:name="Colorful List" w:semiHidden="0" w:uiPriority="72" w:unhideWhenUsed="0"/>
-    <w:lsdException w:name="Colorful Grid" w:semiHidden="0" w:uiPriority="73" w:unhideWhenUsed="0"/>
-    <w:lsdException w:name="Light Shading Accent 1" w:semiHidden="0" w:uiPriority="60" w:unhideWhenUsed="0"/>
-    <w:lsdException w:name="Light List Accent 1" w:semiHidden="0" w:uiPriority="61" w:unhideWhenUsed="0"/>
-    <w:lsdException w:name="Light Grid Accent 1" w:semiHidden="0" w:uiPriority="62" w:unhideWhenUsed="0"/>
-    <w:lsdException w:name="Medium Shading 1 Accent 1" w:semiHidden="0" w:uiPriority="63" w:unhideWhenUsed="0"/>
-    <w:lsdException w:name="Medium Shading 2 Accent 1" w:semiHidden="0" w:uiPriority="64" w:unhideWhenUsed="0"/>
-    <w:lsdException w:name="Medium List 1 Accent 1" w:semiHidden="0" w:uiPriority="65" w:unhideWhenUsed="0"/>
-    <w:lsdException w:name="Revision" w:unhideWhenUsed="0"/>
-    <w:lsdException w:name="List Paragraph" w:semiHidden="0" w:uiPriority="34" w:unhideWhenUsed="0" w:qFormat="1"/>
-    <w:lsdException w:name="Quote" w:semiHidden="0" w:uiPriority="29" w:unhideWhenUsed="0" w:qFormat="1"/>
-    <w:lsdException w:name="Intense Quote" w:semiHidden="0" w:uiPriority="30" w:unhideWhenUsed="0" w:qFormat="1"/>
-    <w:lsdException w:name="Medium List 2 Accent 1" w:semiHidden="0" w:uiPriority="66" w:unhideWhenUsed="0"/>
-    <w:lsdException w:name="Medium Grid 1 Accent 1" w:semiHidden="0" w:uiPriority="67" w:unhideWhenUsed="0"/>
-    <w:lsdException w:name="Medium Grid 2 Accent 1" w:semiHidden="0" w:uiPriority="68" w:unhideWhenUsed="0"/>
-    <w:lsdException w:name="Medium Grid 3 Accent 1" w:semiHidden="0" w:uiPriority="69" w:unhideWhenUsed="0"/>
-    <w:lsdException w:name="Dark List Accent 1" w:semiHidden="0" w:uiPriority="70" w:unhideWhenUsed="0"/>
-    <w:lsdException w:name="Colorful Shading Accent 1" w:semiHidden="0" w:uiPriority="71" w:unhideWhenUsed="0"/>
-    <w:lsdException w:name="Colorful List Accent 1" w:semiHidden="0" w:uiPriority="72" w:unhideWhenUsed="0"/>
-    <w:lsdException w:name="Colorful Grid Accent 1" w:semiHidden="0" w:uiPriority="73" w:unhideWhenUsed="0"/>
-    <w:lsdException w:name="Light Shading Accent 2" w:semiHidden="0" w:uiPriority="60" w:unhideWhenUsed="0"/>
-    <w:lsdException w:name="Light List Accent 2" w:semiHidden="0" w:uiPriority="61" w:unhideWhenUsed="0"/>
-    <w:lsdException w:name="Light Grid Accent 2" w:semiHidden="0" w:uiPriority="62" w:unhideWhenUsed="0"/>
-    <w:lsdException w:name="Medium Shading 1 Accent 2" w:semiHidden="0" w:uiPriority="63" w:unhideWhenUsed="0"/>
-    <w:lsdException w:name="Medium Shading 2 Accent 2" w:semiHidden="0" w:uiPriority="64" w:unhideWhenUsed="0"/>
-    <w:lsdException w:name="Medium List 1 Accent 2" w:semiHidden="0" w:uiPriority="65" w:unhideWhenUsed="0"/>
-    <w:lsdException w:name="Medium List 2 Accent 2" w:semiHidden="0" w:uiPriority="66" w:unhideWhenUsed="0"/>
-    <w:lsdException w:name="Medium Grid 1 Accent 2" w:semiHidden="0" w:uiPriority="67" w:unhideWhenUsed="0"/>
-    <w:lsdException w:name="Medium Grid 2 Accent 2" w:semiHidden="0" w:uiPriority="68" w:unhideWhenUsed="0"/>
-    <w:lsdException w:name="Medium Grid 3 Accent 2" w:semiHidden="0" w:uiPriority="69" w:unhideWhenUsed="0"/>
-    <w:lsdException w:name="Dark List Accent 2" w:semiHidden="0" w:uiPriority="70" w:unhideWhenUsed="0"/>
-    <w:lsdException w:name="Colorful Shading Accent 2" w:semiHidden="0" w:uiPriority="71" w:unhideWhenUsed="0"/>
-    <w:lsdException w:name="Colorful List Accent 2" w:semiHidden="0" w:uiPriority="72" w:unhideWhenUsed="0"/>
-    <w:lsdException w:name="Colorful Grid Accent 2" w:semiHidden="0" w:uiPriority="73" w:unhideWhenUsed="0"/>
-    <w:lsdException w:name="Light Shading Accent 3" w:semiHidden="0" w:uiPriority="60" w:unhideWhenUsed="0"/>
-    <w:lsdException w:name="Light List Accent 3" w:semiHidden="0" w:uiPriority="61" w:unhideWhenUsed="0"/>
-    <w:lsdException w:name="Light Grid Accent 3" w:semiHidden="0" w:uiPriority="62" w:unhideWhenUsed="0"/>
-    <w:lsdException w:name="Medium Shading 1 Accent 3" w:semiHidden="0" w:uiPriority="63" w:unhideWhenUsed="0"/>
-    <w:lsdException w:name="Medium Shading 2 Accent 3" w:semiHidden="0" w:uiPriority="64" w:unhideWhenUsed="0"/>
-    <w:lsdException w:name="Medium List 1 Accent 3" w:semiHidden="0" w:uiPriority="65" w:unhideWhenUsed="0"/>
-    <w:lsdException w:name="Medium List 2 Accent 3" w:semiHidden="0" w:uiPriority="66" w:unhideWhenUsed="0"/>
-    <w:lsdException w:name="Medium Grid 1 Accent 3" w:semiHidden="0" w:uiPriority="67" w:unhideWhenUsed="0"/>
-    <w:lsdException w:name="Medium Grid 2 Accent 3" w:semiHidden="0" w:uiPriority="68" w:unhideWhenUsed="0"/>
-    <w:lsdException w:name="Medium Grid 3 Accent 3" w:semiHidden="0" w:uiPriority="69" w:unhideWhenUsed="0"/>
-    <w:lsdException w:name="Dark List Accent 3" w:semiHidden="0" w:uiPriority="70" w:unhideWhenUsed="0"/>
-    <w:lsdException w:name="Colorful Shading Accent 3" w:semiHidden="0" w:uiPriority="71" w:unhideWhenUsed="0"/>
-    <w:lsdException w:name="Colorful List Accent 3" w:semiHidden="0" w:uiPriority="72" w:unhideWhenUsed="0"/>
-    <w:lsdException w:name="Colorful Grid Accent 3" w:semiHidden="0" w:uiPriority="73" w:unhideWhenUsed="0"/>
-    <w:lsdException w:name="Light Shading Accent 4" w:semiHidden="0" w:uiPriority="60" w:unhideWhenUsed="0"/>
-    <w:lsdException w:name="Light List Accent 4" w:semiHidden="0" w:uiPriority="61" w:unhideWhenUsed="0"/>
-    <w:lsdException w:name="Light Grid Accent 4" w:semiHidden="0" w:uiPriority="62" w:unhideWhenUsed="0"/>
-    <w:lsdException w:name="Medium Shading 1 Accent 4" w:semiHidden="0" w:uiPriority="63" w:unhideWhenUsed="0"/>
-    <w:lsdException w:name="Medium Shading 2 Accent 4" w:semiHidden="0" w:uiPriority="64" w:unhideWhenUsed="0"/>
-    <w:lsdException w:name="Medium List 1 Accent 4" w:semiHidden="0" w:uiPriority="65" w:unhideWhenUsed="0"/>
-    <w:lsdException w:name="Medium List 2 Accent 4" w:semiHidden="0" w:uiPriority="66" w:unhideWhenUsed="0"/>
-    <w:lsdException w:name="Medium Grid 1 Accent 4" w:semiHidden="0" w:uiPriority="67" w:unhideWhenUsed="0"/>
-    <w:lsdException w:name="Medium Grid 2 Accent 4" w:semiHidden="0" w:uiPriority="68" w:unhideWhenUsed="0"/>
-    <w:lsdException w:name="Medium Grid 3 Accent 4" w:semiHidden="0" w:uiPriority="69" w:unhideWhenUsed="0"/>
-    <w:lsdException w:name="Dark List Accent 4" w:semiHidden="0" w:uiPriority="70" w:unhideWhenUsed="0"/>
-    <w:lsdException w:name="Colorful Shading Accent 4" w:semiHidden="0" w:uiPriority="71" w:unhideWhenUsed="0"/>
-    <w:lsdException w:name="Colorful List Accent 4" w:semiHidden="0" w:uiPriority="72" w:unhideWhenUsed="0"/>
-    <w:lsdException w:name="Colorful Grid Accent 4" w:semiHidden="0" w:uiPriority="73" w:unhideWhenUsed="0"/>
-    <w:lsdException w:name="Light Shading Accent 5" w:semiHidden="0" w:uiPriority="60" w:unhideWhenUsed="0"/>
-    <w:lsdException w:name="Light List Accent 5" w:semiHidden="0" w:uiPriority="61" w:unhideWhenUsed="0"/>
-    <w:lsdException w:name="Light Grid Accent 5" w:semiHidden="0" w:uiPriority="62" w:unhideWhenUsed="0"/>
-    <w:lsdException w:name="Medium Shading 1 Accent 5" w:semiHidden="0" w:uiPriority="63" w:unhideWhenUsed="0"/>
-    <w:lsdException w:name="Medium Shading 2 Accent 5" w:semiHidden="0" w:uiPriority="64" w:unhideWhenUsed="0"/>
-    <w:lsdException w:name="Medium List 1 Accent 5" w:semiHidden="0" w:uiPriority="65" w:unhideWhenUsed="0"/>
-    <w:lsdException w:name="Medium List 2 Accent 5" w:semiHidden="0" w:uiPriority="66" w:unhideWhenUsed="0"/>
-    <w:lsdException w:name="Medium Grid 1 Accent 5" w:semiHidden="0" w:uiPriority="67" w:unhideWhenUsed="0"/>
-    <w:lsdException w:name="Medium Grid 2 Accent 5" w:semiHidden="0" w:uiPriority="68" w:unhideWhenUsed="0"/>
-    <w:lsdException w:name="Medium Grid 3 Accent 5" w:semiHidden="0" w:uiPriority="69" w:unhideWhenUsed="0"/>
-    <w:lsdException w:name="Dark List Accent 5" w:semiHidden="0" w:uiPriority="70" w:unhideWhenUsed="0"/>
-    <w:lsdException w:name="Colorful Shading Accent 5" w:semiHidden="0" w:uiPriority="71" w:unhideWhenUsed="0"/>
-    <w:lsdException w:name="Colorful List Accent 5" w:semiHidden="0" w:uiPriority="72" w:unhideWhenUsed="0"/>
-    <w:lsdException w:name="Colorful Grid Accent 5" w:semiHidden="0" w:uiPriority="73" w:unhideWhenUsed="0"/>
-    <w:lsdException w:name="Light Shading Accent 6" w:semiHidden="0" w:uiPriority="60" w:unhideWhenUsed="0"/>
-    <w:lsdException w:name="Light List Accent 6" w:semiHidden="0" w:uiPriority="61" w:unhideWhenUsed="0"/>
-    <w:lsdException w:name="Light Grid Accent 6" w:semiHidden="0" w:uiPriority="62" w:unhideWhenUsed="0"/>
-    <w:lsdException w:name="Medium Shading 1 Accent 6" w:semiHidden="0" w:uiPriority="63" w:unhideWhenUsed="0"/>
-    <w:lsdException w:name="Medium Shading 2 Accent 6" w:semiHidden="0" w:uiPriority="64" w:unhideWhenUsed="0"/>
-    <w:lsdException w:name="Medium List 1 Accent 6" w:semiHidden="0" w:uiPriority="65" w:unhideWhenUsed="0"/>
-    <w:lsdException w:name="Medium List 2 Accent 6" w:semiHidden="0" w:uiPriority="66" w:unhideWhenUsed="0"/>
-    <w:lsdException w:name="Medium Grid 1 Accent 6" w:semiHidden="0" w:uiPriority="67" w:unhideWhenUsed="0"/>
-    <w:lsdException w:name="Medium Grid 2 Accent 6" w:semiHidden="0" w:uiPriority="68" w:unhideWhenUsed="0"/>
-    <w:lsdException w:name="Medium Grid 3 Accent 6" w:semiHidden="0" w:uiPriority="69" w:unhideWhenUsed="0"/>
-    <w:lsdException w:name="Dark List Accent 6" w:semiHidden="0" w:uiPriority="70" w:unhideWhenUsed="0"/>
-    <w:lsdException w:name="Colorful Shading Accent 6" w:semiHidden="0" w:uiPriority="71" w:unhideWhenUsed="0"/>
-    <w:lsdException w:name="Colorful List Accent 6" w:semiHidden="0" w:uiPriority="72" w:unhideWhenUsed="0"/>
-    <w:lsdException w:name="Colorful Grid Accent 6" w:semiHidden="0" w:uiPriority="73" w:unhideWhenUsed="0"/>
-    <w:lsdException w:name="Subtle Emphasis" w:semiHidden="0" w:uiPriority="19" w:unhideWhenUsed="0" w:qFormat="1"/>
-    <w:lsdException w:name="Intense Emphasis" w:semiHidden="0" w:uiPriority="21" w:unhideWhenUsed="0" w:qFormat="1"/>
-    <w:lsdException w:name="Subtle Reference" w:semiHidden="0" w:uiPriority="31" w:unhideWhenUsed="0" w:qFormat="1"/>
-    <w:lsdException w:name="Intense Reference" w:semiHidden="0" w:uiPriority="32" w:unhideWhenUsed="0" w:qFormat="1"/>
-    <w:lsdException w:name="Book Title" w:semiHidden="0" w:uiPriority="33" w:unhideWhenUsed="0" w:qFormat="1"/>
-    <w:lsdException w:name="Bibliography" w:uiPriority="37"/>
-    <w:lsdException w:name="TOC Heading" w:uiPriority="39" w:qFormat="1"/>
-  </w:latentStyles>
-  <w:style w:type="paragraph" w:default="1" w:styleId="Normal">
-    <w:name w:val="Normal"/>
-    <w:qFormat/>
-    <w:rsid w:val="005C33C3"/>
-  </w:style>
-  <w:style w:type="paragraph" w:styleId="Titre1">
-    <w:name w:val="heading 1"/>
-    <w:basedOn w:val="Normal"/>
-    <w:next w:val="Normal"/>
-    <w:link w:val="Titre1Car"/>
-    <w:uiPriority w:val="9"/>
-    <w:qFormat/>
-    <w:rsid w:val="005C33C3"/>
-    <w:pPr>
-      <w:keepNext/>
-      <w:keepLines/>
-      <w:pBdr>
-        <w:bottom w:val="single" w:sz="4" w:space="1" w:color="BC451B" w:themeColor="accent1"/>
-      </w:pBdr>
-      <w:spacing w:before="400" w:after="40" w:line="240" w:lineRule="auto"/>
-      <w:outlineLvl w:val="0"/>
-    </w:pPr>
-    <w:rPr>
-      <w:rFonts w:asciiTheme="majorHAnsi" w:eastAsiaTheme="majorEastAsia" w:hAnsiTheme="majorHAnsi" w:cstheme="majorBidi"/>
-      <w:color w:val="8C3314" w:themeColor="accent1" w:themeShade="BF"/>
-      <w:sz w:val="36"/>
-      <w:szCs w:val="36"/>
-    </w:rPr>
-  </w:style>
-  <w:style w:type="paragraph" w:styleId="Titre2">
-    <w:name w:val="heading 2"/>
-    <w:basedOn w:val="Normal"/>
-    <w:next w:val="Normal"/>
-    <w:link w:val="Titre2Car"/>
-    <w:uiPriority w:val="9"/>
-    <w:unhideWhenUsed/>
-    <w:qFormat/>
-    <w:rsid w:val="005C33C3"/>
-    <w:pPr>
-      <w:keepNext/>
-      <w:keepLines/>
-      <w:spacing w:before="160" w:after="0" w:line="240" w:lineRule="auto"/>
-      <w:outlineLvl w:val="1"/>
-    </w:pPr>
-    <w:rPr>
-      <w:rFonts w:asciiTheme="majorHAnsi" w:eastAsiaTheme="majorEastAsia" w:hAnsiTheme="majorHAnsi" w:cstheme="majorBidi"/>
-      <w:color w:val="8C3314" w:themeColor="accent1" w:themeShade="BF"/>
-      <w:sz w:val="28"/>
-      <w:szCs w:val="28"/>
-    </w:rPr>
-  </w:style>
-  <w:style w:type="paragraph" w:styleId="Titre3">
-    <w:name w:val="heading 3"/>
-    <w:basedOn w:val="Normal"/>
-    <w:next w:val="Normal"/>
-    <w:link w:val="Titre3Car"/>
-    <w:uiPriority w:val="9"/>
-    <w:unhideWhenUsed/>
-    <w:qFormat/>
-    <w:rsid w:val="005C33C3"/>
-    <w:pPr>
-      <w:keepNext/>
-      <w:keepLines/>
-      <w:spacing w:before="80" w:after="0" w:line="240" w:lineRule="auto"/>
-      <w:outlineLvl w:val="2"/>
-    </w:pPr>
-    <w:rPr>
-      <w:rFonts w:asciiTheme="majorHAnsi" w:eastAsiaTheme="majorEastAsia" w:hAnsiTheme="majorHAnsi" w:cstheme="majorBidi"/>
-      <w:color w:val="404040" w:themeColor="text1" w:themeTint="BF"/>
-      <w:sz w:val="26"/>
-      <w:szCs w:val="26"/>
-    </w:rPr>
-  </w:style>
-  <w:style w:type="paragraph" w:styleId="Titre4">
-    <w:name w:val="heading 4"/>
-    <w:basedOn w:val="Normal"/>
-    <w:next w:val="Normal"/>
-    <w:link w:val="Titre4Car"/>
-    <w:uiPriority w:val="9"/>
-    <w:unhideWhenUsed/>
-    <w:qFormat/>
-    <w:rsid w:val="005C33C3"/>
-    <w:pPr>
-      <w:keepNext/>
-      <w:keepLines/>
-      <w:spacing w:before="80" w:after="0"/>
-      <w:outlineLvl w:val="3"/>
-    </w:pPr>
-    <w:rPr>
-      <w:rFonts w:asciiTheme="majorHAnsi" w:eastAsiaTheme="majorEastAsia" w:hAnsiTheme="majorHAnsi" w:cstheme="majorBidi"/>
-      <w:sz w:val="24"/>
-      <w:szCs w:val="24"/>
-    </w:rPr>
-  </w:style>
-  <w:style w:type="paragraph" w:styleId="Titre5">
-    <w:name w:val="heading 5"/>
-    <w:basedOn w:val="Normal"/>
-    <w:next w:val="Normal"/>
-    <w:link w:val="Titre5Car"/>
-    <w:uiPriority w:val="9"/>
-    <w:semiHidden/>
-    <w:unhideWhenUsed/>
-    <w:qFormat/>
-    <w:rsid w:val="005C33C3"/>
-    <w:pPr>
-      <w:keepNext/>
-      <w:keepLines/>
-      <w:spacing w:before="80" w:after="0"/>
-      <w:outlineLvl w:val="4"/>
-    </w:pPr>
-    <w:rPr>
-      <w:rFonts w:asciiTheme="majorHAnsi" w:eastAsiaTheme="majorEastAsia" w:hAnsiTheme="majorHAnsi" w:cstheme="majorBidi"/>
-      <w:i/>
-      <w:iCs/>
-      <w:sz w:val="22"/>
-      <w:szCs w:val="22"/>
-    </w:rPr>
-  </w:style>
-  <w:style w:type="paragraph" w:styleId="Titre6">
-    <w:name w:val="heading 6"/>
-    <w:basedOn w:val="Normal"/>
-    <w:next w:val="Normal"/>
-    <w:link w:val="Titre6Car"/>
-    <w:uiPriority w:val="9"/>
-    <w:semiHidden/>
-    <w:unhideWhenUsed/>
-    <w:qFormat/>
-    <w:rsid w:val="005C33C3"/>
-    <w:pPr>
-      <w:keepNext/>
-      <w:keepLines/>
-      <w:spacing w:before="80" w:after="0"/>
-      <w:outlineLvl w:val="5"/>
-    </w:pPr>
-    <w:rPr>
-      <w:rFonts w:asciiTheme="majorHAnsi" w:eastAsiaTheme="majorEastAsia" w:hAnsiTheme="majorHAnsi" w:cstheme="majorBidi"/>
-      <w:color w:val="595959" w:themeColor="text1" w:themeTint="A6"/>
-    </w:rPr>
-  </w:style>
-  <w:style w:type="paragraph" w:styleId="Titre7">
-    <w:name w:val="heading 7"/>
-    <w:basedOn w:val="Normal"/>
-    <w:next w:val="Normal"/>
-    <w:link w:val="Titre7Car"/>
-    <w:uiPriority w:val="9"/>
-    <w:semiHidden/>
-    <w:unhideWhenUsed/>
-    <w:qFormat/>
-    <w:rsid w:val="005C33C3"/>
-    <w:pPr>
-      <w:keepNext/>
-      <w:keepLines/>
-      <w:spacing w:before="80" w:after="0"/>
-      <w:outlineLvl w:val="6"/>
-    </w:pPr>
-    <w:rPr>
-      <w:rFonts w:asciiTheme="majorHAnsi" w:eastAsiaTheme="majorEastAsia" w:hAnsiTheme="majorHAnsi" w:cstheme="majorBidi"/>
-      <w:i/>
-      <w:iCs/>
-      <w:color w:val="595959" w:themeColor="text1" w:themeTint="A6"/>
-    </w:rPr>
-  </w:style>
-  <w:style w:type="paragraph" w:styleId="Titre8">
-    <w:name w:val="heading 8"/>
-    <w:basedOn w:val="Normal"/>
-    <w:next w:val="Normal"/>
-    <w:link w:val="Titre8Car"/>
-    <w:uiPriority w:val="9"/>
-    <w:semiHidden/>
-    <w:unhideWhenUsed/>
-    <w:qFormat/>
-    <w:rsid w:val="005C33C3"/>
-    <w:pPr>
-      <w:keepNext/>
-      <w:keepLines/>
-      <w:spacing w:before="80" w:after="0"/>
-      <w:outlineLvl w:val="7"/>
-    </w:pPr>
-    <w:rPr>
-      <w:rFonts w:asciiTheme="majorHAnsi" w:eastAsiaTheme="majorEastAsia" w:hAnsiTheme="majorHAnsi" w:cstheme="majorBidi"/>
-      <w:smallCaps/>
-      <w:color w:val="595959" w:themeColor="text1" w:themeTint="A6"/>
-    </w:rPr>
-  </w:style>
-  <w:style w:type="paragraph" w:styleId="Titre9">
-    <w:name w:val="heading 9"/>
-    <w:basedOn w:val="Normal"/>
-    <w:next w:val="Normal"/>
-    <w:link w:val="Titre9Car"/>
-    <w:uiPriority w:val="9"/>
-    <w:semiHidden/>
-    <w:unhideWhenUsed/>
-    <w:qFormat/>
-    <w:rsid w:val="005C33C3"/>
-    <w:pPr>
-      <w:keepNext/>
-      <w:keepLines/>
-      <w:spacing w:before="80" w:after="0"/>
-      <w:outlineLvl w:val="8"/>
-    </w:pPr>
-    <w:rPr>
-      <w:rFonts w:asciiTheme="majorHAnsi" w:eastAsiaTheme="majorEastAsia" w:hAnsiTheme="majorHAnsi" w:cstheme="majorBidi"/>
-      <w:i/>
-      <w:iCs/>
-      <w:smallCaps/>
-      <w:color w:val="595959" w:themeColor="text1" w:themeTint="A6"/>
-    </w:rPr>
-  </w:style>
-  <w:style w:type="character" w:default="1" w:styleId="Policepardfaut">
-    <w:name w:val="Default Paragraph Font"/>
-    <w:uiPriority w:val="1"/>
-    <w:semiHidden/>
-    <w:unhideWhenUsed/>
-  </w:style>
-  <w:style w:type="table" w:default="1" w:styleId="TableauNormal">
-    <w:name w:val="Normal Table"/>
-    <w:uiPriority w:val="99"/>
-    <w:semiHidden/>
-    <w:unhideWhenUsed/>
-    <w:tblPr>
-      <w:tblInd w:w="0" w:type="dxa"/>
-      <w:tblCellMar>
-        <w:top w:w="0" w:type="dxa"/>
-        <w:left w:w="108" w:type="dxa"/>
-        <w:bottom w:w="0" w:type="dxa"/>
-        <w:right w:w="108" w:type="dxa"/>
-      </w:tblCellMar>
-    </w:tblPr>
-  </w:style>
-  <w:style w:type="numbering" w:default="1" w:styleId="Aucuneliste">
-    <w:name w:val="No List"/>
-    <w:uiPriority w:val="99"/>
-    <w:semiHidden/>
-    <w:unhideWhenUsed/>
-  </w:style>
-  <w:style w:type="paragraph" w:styleId="Textedebulles">
-    <w:name w:val="Balloon Text"/>
-    <w:basedOn w:val="Normal"/>
-    <w:link w:val="TextedebullesCar"/>
-    <w:uiPriority w:val="99"/>
-    <w:semiHidden/>
-    <w:unhideWhenUsed/>
-    <w:rsid w:val="006B445E"/>
-    <w:rPr>
-      <w:rFonts w:ascii="Lucida Grande" w:hAnsi="Lucida Grande"/>
-      <w:sz w:val="18"/>
-      <w:szCs w:val="18"/>
-    </w:rPr>
-  </w:style>
-  <w:style w:type="character" w:customStyle="1" w:styleId="TextedebullesCar">
-    <w:name w:val="Texte de bulles Car"/>
-    <w:basedOn w:val="Policepardfaut"/>
-    <w:link w:val="Textedebulles"/>
-    <w:uiPriority w:val="99"/>
-    <w:semiHidden/>
-    <w:rsid w:val="006B445E"/>
-    <w:rPr>
-      <w:rFonts w:ascii="Lucida Grande" w:hAnsi="Lucida Grande"/>
-      <w:sz w:val="18"/>
-      <w:szCs w:val="18"/>
-    </w:rPr>
-  </w:style>
-  <w:style w:type="paragraph" w:styleId="En-tte">
-    <w:name w:val="header"/>
-    <w:basedOn w:val="Normal"/>
-    <w:link w:val="En-tteCar"/>
-    <w:uiPriority w:val="99"/>
-    <w:unhideWhenUsed/>
-    <w:rsid w:val="006651C9"/>
-    <w:pPr>
-      <w:tabs>
-        <w:tab w:val="center" w:pos="4536"/>
-        <w:tab w:val="right" w:pos="9072"/>
-      </w:tabs>
-    </w:pPr>
-  </w:style>
-  <w:style w:type="character" w:customStyle="1" w:styleId="En-tteCar">
-    <w:name w:val="En-tête Car"/>
-    <w:basedOn w:val="Policepardfaut"/>
-    <w:link w:val="En-tte"/>
-    <w:uiPriority w:val="99"/>
-    <w:rsid w:val="006651C9"/>
-  </w:style>
-  <w:style w:type="paragraph" w:styleId="Pieddepage">
-    <w:name w:val="footer"/>
-    <w:basedOn w:val="Normal"/>
-    <w:link w:val="PieddepageCar"/>
-    <w:uiPriority w:val="99"/>
-    <w:unhideWhenUsed/>
-    <w:rsid w:val="006651C9"/>
-    <w:pPr>
-      <w:tabs>
-        <w:tab w:val="center" w:pos="4536"/>
-        <w:tab w:val="right" w:pos="9072"/>
-      </w:tabs>
-    </w:pPr>
-  </w:style>
-  <w:style w:type="character" w:customStyle="1" w:styleId="PieddepageCar">
-    <w:name w:val="Pied de page Car"/>
-    <w:basedOn w:val="Policepardfaut"/>
-    <w:link w:val="Pieddepage"/>
-    <w:uiPriority w:val="99"/>
-    <w:rsid w:val="006651C9"/>
-  </w:style>
-  <w:style w:type="paragraph" w:styleId="Sansinterligne">
-    <w:name w:val="No Spacing"/>
-    <w:link w:val="SansinterligneCar"/>
-    <w:uiPriority w:val="1"/>
-    <w:qFormat/>
-    <w:rsid w:val="005C33C3"/>
-    <w:pPr>
-      <w:spacing w:after="0" w:line="240" w:lineRule="auto"/>
-    </w:pPr>
-  </w:style>
-  <w:style w:type="character" w:customStyle="1" w:styleId="SansinterligneCar">
-    <w:name w:val="Sans interligne Car"/>
-    <w:basedOn w:val="Policepardfaut"/>
-    <w:link w:val="Sansinterligne"/>
-    <w:uiPriority w:val="1"/>
-    <w:rsid w:val="002D4303"/>
-  </w:style>
-  <w:style w:type="character" w:customStyle="1" w:styleId="Titre1Car">
-    <w:name w:val="Titre 1 Car"/>
-    <w:basedOn w:val="Policepardfaut"/>
-    <w:link w:val="Titre1"/>
-    <w:uiPriority w:val="9"/>
-    <w:rsid w:val="005C33C3"/>
-    <w:rPr>
-      <w:rFonts w:asciiTheme="majorHAnsi" w:eastAsiaTheme="majorEastAsia" w:hAnsiTheme="majorHAnsi" w:cstheme="majorBidi"/>
-      <w:color w:val="8C3314" w:themeColor="accent1" w:themeShade="BF"/>
-      <w:sz w:val="36"/>
-      <w:szCs w:val="36"/>
-    </w:rPr>
-  </w:style>
-  <w:style w:type="paragraph" w:styleId="En-ttedetabledesmatires">
-    <w:name w:val="TOC Heading"/>
-    <w:basedOn w:val="Titre1"/>
-    <w:next w:val="Normal"/>
-    <w:uiPriority w:val="39"/>
-    <w:unhideWhenUsed/>
-    <w:qFormat/>
-    <w:rsid w:val="005C33C3"/>
-    <w:pPr>
-      <w:outlineLvl w:val="9"/>
-    </w:pPr>
-  </w:style>
-  <w:style w:type="paragraph" w:styleId="TM1">
-    <w:name w:val="toc 1"/>
-    <w:basedOn w:val="Normal"/>
-    <w:next w:val="Normal"/>
-    <w:autoRedefine/>
-    <w:uiPriority w:val="39"/>
-    <w:unhideWhenUsed/>
-    <w:rsid w:val="007F2214"/>
-    <w:pPr>
-      <w:spacing w:after="100"/>
-    </w:pPr>
-  </w:style>
-  <w:style w:type="character" w:styleId="Lienhypertexte">
-    <w:name w:val="Hyperlink"/>
-    <w:basedOn w:val="Policepardfaut"/>
-    <w:uiPriority w:val="99"/>
-    <w:unhideWhenUsed/>
-    <w:rsid w:val="007F2214"/>
-    <w:rPr>
-      <w:color w:val="E98052" w:themeColor="hyperlink"/>
-      <w:u w:val="single"/>
-    </w:rPr>
-  </w:style>
-  <w:style w:type="character" w:customStyle="1" w:styleId="Titre2Car">
-    <w:name w:val="Titre 2 Car"/>
-    <w:basedOn w:val="Policepardfaut"/>
-    <w:link w:val="Titre2"/>
-    <w:uiPriority w:val="9"/>
-    <w:rsid w:val="005C33C3"/>
-    <w:rPr>
-      <w:rFonts w:asciiTheme="majorHAnsi" w:eastAsiaTheme="majorEastAsia" w:hAnsiTheme="majorHAnsi" w:cstheme="majorBidi"/>
-      <w:color w:val="8C3314" w:themeColor="accent1" w:themeShade="BF"/>
-      <w:sz w:val="28"/>
-      <w:szCs w:val="28"/>
-    </w:rPr>
-  </w:style>
-  <w:style w:type="character" w:customStyle="1" w:styleId="Titre3Car">
-    <w:name w:val="Titre 3 Car"/>
-    <w:basedOn w:val="Policepardfaut"/>
-    <w:link w:val="Titre3"/>
-    <w:uiPriority w:val="9"/>
-    <w:rsid w:val="005C33C3"/>
-    <w:rPr>
-      <w:rFonts w:asciiTheme="majorHAnsi" w:eastAsiaTheme="majorEastAsia" w:hAnsiTheme="majorHAnsi" w:cstheme="majorBidi"/>
-      <w:color w:val="404040" w:themeColor="text1" w:themeTint="BF"/>
-      <w:sz w:val="26"/>
-      <w:szCs w:val="26"/>
-    </w:rPr>
-  </w:style>
-  <w:style w:type="paragraph" w:styleId="TM2">
-    <w:name w:val="toc 2"/>
-    <w:basedOn w:val="Normal"/>
-    <w:next w:val="Normal"/>
-    <w:autoRedefine/>
-    <w:uiPriority w:val="39"/>
-    <w:unhideWhenUsed/>
-    <w:rsid w:val="00A92C9A"/>
-    <w:pPr>
-      <w:spacing w:after="100"/>
-      <w:ind w:left="240"/>
-    </w:pPr>
-  </w:style>
-  <w:style w:type="paragraph" w:styleId="TM3">
-    <w:name w:val="toc 3"/>
-    <w:basedOn w:val="Normal"/>
-    <w:next w:val="Normal"/>
-    <w:autoRedefine/>
-    <w:uiPriority w:val="39"/>
-    <w:unhideWhenUsed/>
-    <w:rsid w:val="00A92C9A"/>
-    <w:pPr>
-      <w:spacing w:after="100"/>
-      <w:ind w:left="480"/>
-    </w:pPr>
-  </w:style>
-  <w:style w:type="character" w:customStyle="1" w:styleId="Titre4Car">
-    <w:name w:val="Titre 4 Car"/>
-    <w:basedOn w:val="Policepardfaut"/>
-    <w:link w:val="Titre4"/>
-    <w:uiPriority w:val="9"/>
-    <w:rsid w:val="005C33C3"/>
-    <w:rPr>
-      <w:rFonts w:asciiTheme="majorHAnsi" w:eastAsiaTheme="majorEastAsia" w:hAnsiTheme="majorHAnsi" w:cstheme="majorBidi"/>
-      <w:sz w:val="24"/>
-      <w:szCs w:val="24"/>
-    </w:rPr>
-  </w:style>
-  <w:style w:type="table" w:styleId="Grilledutableau">
-    <w:name w:val="Table Grid"/>
-    <w:basedOn w:val="TableauNormal"/>
-    <w:uiPriority w:val="59"/>
-    <w:rsid w:val="00260206"/>
-    <w:tblPr>
-      <w:tblBorders>
-        <w:top w:val="single" w:sz="4" w:space="0" w:color="auto"/>
-        <w:left w:val="single" w:sz="4" w:space="0" w:color="auto"/>
-        <w:bottom w:val="single" w:sz="4" w:space="0" w:color="auto"/>
-        <w:right w:val="single" w:sz="4" w:space="0" w:color="auto"/>
-        <w:insideH w:val="single" w:sz="4" w:space="0" w:color="auto"/>
-        <w:insideV w:val="single" w:sz="4" w:space="0" w:color="auto"/>
-      </w:tblBorders>
-    </w:tblPr>
-  </w:style>
-  <w:style w:type="table" w:customStyle="1" w:styleId="Grilledetableauclaire1">
-    <w:name w:val="Grille de tableau claire1"/>
-    <w:basedOn w:val="TableauNormal"/>
-    <w:uiPriority w:val="99"/>
-    <w:rsid w:val="00260206"/>
-    <w:tblPr>
-      <w:tblBorders>
-        <w:top w:val="single" w:sz="4" w:space="0" w:color="BFBFBF" w:themeColor="background1" w:themeShade="BF"/>
-        <w:left w:val="single" w:sz="4" w:space="0" w:color="BFBFBF" w:themeColor="background1" w:themeShade="BF"/>
-        <w:bottom w:val="single" w:sz="4" w:space="0" w:color="BFBFBF" w:themeColor="background1" w:themeShade="BF"/>
-        <w:right w:val="single" w:sz="4" w:space="0" w:color="BFBFBF" w:themeColor="background1" w:themeShade="BF"/>
-        <w:insideH w:val="single" w:sz="4" w:space="0" w:color="BFBFBF" w:themeColor="background1" w:themeShade="BF"/>
-        <w:insideV w:val="single" w:sz="4" w:space="0" w:color="BFBFBF" w:themeColor="background1" w:themeShade="BF"/>
-      </w:tblBorders>
-    </w:tblPr>
-  </w:style>
-  <w:style w:type="table" w:customStyle="1" w:styleId="Tableausimple11">
-    <w:name w:val="Tableau simple 11"/>
-    <w:basedOn w:val="TableauNormal"/>
-    <w:uiPriority w:val="99"/>
-    <w:rsid w:val="00260206"/>
-    <w:tblPr>
-      <w:tblStyleRowBandSize w:val="1"/>
-      <w:tblStyleColBandSize w:val="1"/>
-      <w:tblBorders>
-        <w:top w:val="single" w:sz="4" w:space="0" w:color="BFBFBF" w:themeColor="background1" w:themeShade="BF"/>
-        <w:left w:val="single" w:sz="4" w:space="0" w:color="BFBFBF" w:themeColor="background1" w:themeShade="BF"/>
-        <w:bottom w:val="single" w:sz="4" w:space="0" w:color="BFBFBF" w:themeColor="background1" w:themeShade="BF"/>
-        <w:right w:val="single" w:sz="4" w:space="0" w:color="BFBFBF" w:themeColor="background1" w:themeShade="BF"/>
-        <w:insideH w:val="single" w:sz="4" w:space="0" w:color="BFBFBF" w:themeColor="background1" w:themeShade="BF"/>
-        <w:insideV w:val="single" w:sz="4" w:space="0" w:color="BFBFBF" w:themeColor="background1" w:themeShade="BF"/>
-      </w:tblBorders>
-    </w:tblPr>
-    <w:tblStylePr w:type="firstRow">
-      <w:rPr>
-        <w:b/>
-        <w:bCs/>
-      </w:rPr>
-    </w:tblStylePr>
-    <w:tblStylePr w:type="lastRow">
-      <w:rPr>
-        <w:b/>
-        <w:bCs/>
-      </w:rPr>
-      <w:tblPr/>
-      <w:tcPr>
-        <w:tcBorders>
-          <w:top w:val="double" w:sz="4" w:space="0" w:color="BFBFBF" w:themeColor="background1" w:themeShade="BF"/>
-        </w:tcBorders>
-      </w:tcPr>
-    </w:tblStylePr>
-    <w:tblStylePr w:type="firstCol">
-      <w:rPr>
-        <w:b/>
-        <w:bCs/>
-      </w:rPr>
-    </w:tblStylePr>
-    <w:tblStylePr w:type="lastCol">
-      <w:rPr>
-        <w:b/>
-        <w:bCs/>
-      </w:rPr>
-    </w:tblStylePr>
-    <w:tblStylePr w:type="band1Vert">
-      <w:tblPr/>
-      <w:tcPr>
-        <w:shd w:val="clear" w:color="auto" w:fill="F2F2F2" w:themeFill="background1" w:themeFillShade="F2"/>
-      </w:tcPr>
-    </w:tblStylePr>
-    <w:tblStylePr w:type="band1Horz">
-      <w:tblPr/>
-      <w:tcPr>
-        <w:shd w:val="clear" w:color="auto" w:fill="F2F2F2" w:themeFill="background1" w:themeFillShade="F2"/>
-      </w:tcPr>
-    </w:tblStylePr>
-  </w:style>
-  <w:style w:type="table" w:customStyle="1" w:styleId="TableauGrille1Clair-Accentuation11">
-    <w:name w:val="Tableau Grille 1 Clair - Accentuation 11"/>
-    <w:basedOn w:val="TableauNormal"/>
-    <w:uiPriority w:val="46"/>
-    <w:rsid w:val="00260206"/>
-    <w:tblPr>
-      <w:tblStyleRowBandSize w:val="1"/>
-      <w:tblStyleColBandSize w:val="1"/>
-      <w:tblBorders>
-        <w:top w:val="single" w:sz="4" w:space="0" w:color="F0AE97" w:themeColor="accent1" w:themeTint="66"/>
-        <w:left w:val="single" w:sz="4" w:space="0" w:color="F0AE97" w:themeColor="accent1" w:themeTint="66"/>
-        <w:bottom w:val="single" w:sz="4" w:space="0" w:color="F0AE97" w:themeColor="accent1" w:themeTint="66"/>
-        <w:right w:val="single" w:sz="4" w:space="0" w:color="F0AE97" w:themeColor="accent1" w:themeTint="66"/>
-        <w:insideH w:val="single" w:sz="4" w:space="0" w:color="F0AE97" w:themeColor="accent1" w:themeTint="66"/>
-        <w:insideV w:val="single" w:sz="4" w:space="0" w:color="F0AE97" w:themeColor="accent1" w:themeTint="66"/>
-      </w:tblBorders>
-    </w:tblPr>
-    <w:tblStylePr w:type="firstRow">
-      <w:rPr>
-        <w:b/>
-        <w:bCs/>
-      </w:rPr>
-      <w:tblPr/>
-      <w:tcPr>
-        <w:tcBorders>
-          <w:bottom w:val="single" w:sz="12" w:space="0" w:color="E88664" w:themeColor="accent1" w:themeTint="99"/>
-        </w:tcBorders>
-      </w:tcPr>
-    </w:tblStylePr>
-    <w:tblStylePr w:type="lastRow">
-      <w:rPr>
-        <w:b/>
-        <w:bCs/>
-      </w:rPr>
-      <w:tblPr/>
-      <w:tcPr>
-        <w:tcBorders>
-          <w:top w:val="double" w:sz="2" w:space="0" w:color="E88664" w:themeColor="accent1" w:themeTint="99"/>
-        </w:tcBorders>
-      </w:tcPr>
-    </w:tblStylePr>
-    <w:tblStylePr w:type="firstCol">
-      <w:rPr>
-        <w:b/>
-        <w:bCs/>
-      </w:rPr>
-    </w:tblStylePr>
-    <w:tblStylePr w:type="lastCol">
-      <w:rPr>
-        <w:b/>
-        <w:bCs/>
-      </w:rPr>
-    </w:tblStylePr>
-  </w:style>
-  <w:style w:type="paragraph" w:styleId="Paragraphedeliste">
-    <w:name w:val="List Paragraph"/>
-    <w:basedOn w:val="Normal"/>
-    <w:uiPriority w:val="34"/>
-    <w:qFormat/>
-    <w:rsid w:val="007A11AB"/>
-    <w:pPr>
-      <w:ind w:left="720"/>
-      <w:contextualSpacing/>
-    </w:pPr>
-  </w:style>
-  <w:style w:type="character" w:customStyle="1" w:styleId="Titre5Car">
-    <w:name w:val="Titre 5 Car"/>
-    <w:basedOn w:val="Policepardfaut"/>
-    <w:link w:val="Titre5"/>
-    <w:uiPriority w:val="9"/>
-    <w:semiHidden/>
-    <w:rsid w:val="005C33C3"/>
-    <w:rPr>
-      <w:rFonts w:asciiTheme="majorHAnsi" w:eastAsiaTheme="majorEastAsia" w:hAnsiTheme="majorHAnsi" w:cstheme="majorBidi"/>
-      <w:i/>
-      <w:iCs/>
-      <w:sz w:val="22"/>
-      <w:szCs w:val="22"/>
-    </w:rPr>
-  </w:style>
-  <w:style w:type="character" w:customStyle="1" w:styleId="Titre6Car">
-    <w:name w:val="Titre 6 Car"/>
-    <w:basedOn w:val="Policepardfaut"/>
-    <w:link w:val="Titre6"/>
-    <w:uiPriority w:val="9"/>
-    <w:semiHidden/>
-    <w:rsid w:val="005C33C3"/>
-    <w:rPr>
-      <w:rFonts w:asciiTheme="majorHAnsi" w:eastAsiaTheme="majorEastAsia" w:hAnsiTheme="majorHAnsi" w:cstheme="majorBidi"/>
-      <w:color w:val="595959" w:themeColor="text1" w:themeTint="A6"/>
-    </w:rPr>
-  </w:style>
-  <w:style w:type="character" w:customStyle="1" w:styleId="Titre7Car">
-    <w:name w:val="Titre 7 Car"/>
-    <w:basedOn w:val="Policepardfaut"/>
-    <w:link w:val="Titre7"/>
-    <w:uiPriority w:val="9"/>
-    <w:semiHidden/>
-    <w:rsid w:val="005C33C3"/>
-    <w:rPr>
-      <w:rFonts w:asciiTheme="majorHAnsi" w:eastAsiaTheme="majorEastAsia" w:hAnsiTheme="majorHAnsi" w:cstheme="majorBidi"/>
-      <w:i/>
-      <w:iCs/>
-      <w:color w:val="595959" w:themeColor="text1" w:themeTint="A6"/>
-    </w:rPr>
-  </w:style>
-  <w:style w:type="character" w:customStyle="1" w:styleId="Titre8Car">
-    <w:name w:val="Titre 8 Car"/>
-    <w:basedOn w:val="Policepardfaut"/>
-    <w:link w:val="Titre8"/>
-    <w:uiPriority w:val="9"/>
-    <w:semiHidden/>
-    <w:rsid w:val="005C33C3"/>
-    <w:rPr>
-      <w:rFonts w:asciiTheme="majorHAnsi" w:eastAsiaTheme="majorEastAsia" w:hAnsiTheme="majorHAnsi" w:cstheme="majorBidi"/>
-      <w:smallCaps/>
-      <w:color w:val="595959" w:themeColor="text1" w:themeTint="A6"/>
-    </w:rPr>
-  </w:style>
-  <w:style w:type="character" w:customStyle="1" w:styleId="Titre9Car">
-    <w:name w:val="Titre 9 Car"/>
-    <w:basedOn w:val="Policepardfaut"/>
-    <w:link w:val="Titre9"/>
-    <w:uiPriority w:val="9"/>
-    <w:semiHidden/>
-    <w:rsid w:val="005C33C3"/>
-    <w:rPr>
-      <w:rFonts w:asciiTheme="majorHAnsi" w:eastAsiaTheme="majorEastAsia" w:hAnsiTheme="majorHAnsi" w:cstheme="majorBidi"/>
-      <w:i/>
-      <w:iCs/>
-      <w:smallCaps/>
-      <w:color w:val="595959" w:themeColor="text1" w:themeTint="A6"/>
-    </w:rPr>
-  </w:style>
-  <w:style w:type="paragraph" w:styleId="Lgende">
-    <w:name w:val="caption"/>
-    <w:basedOn w:val="Normal"/>
-    <w:next w:val="Normal"/>
-    <w:uiPriority w:val="35"/>
-    <w:semiHidden/>
-    <w:unhideWhenUsed/>
-    <w:qFormat/>
-    <w:rsid w:val="005C33C3"/>
-    <w:pPr>
-      <w:spacing w:line="240" w:lineRule="auto"/>
-    </w:pPr>
-    <w:rPr>
-      <w:b/>
-      <w:bCs/>
-      <w:color w:val="404040" w:themeColor="text1" w:themeTint="BF"/>
-      <w:sz w:val="20"/>
-      <w:szCs w:val="20"/>
-    </w:rPr>
-  </w:style>
-  <w:style w:type="paragraph" w:styleId="Titre">
-    <w:name w:val="Title"/>
-    <w:basedOn w:val="Normal"/>
-    <w:next w:val="Normal"/>
-    <w:link w:val="TitreCar"/>
-    <w:uiPriority w:val="10"/>
-    <w:qFormat/>
-    <w:rsid w:val="005C33C3"/>
-    <w:pPr>
-      <w:spacing w:after="0" w:line="240" w:lineRule="auto"/>
-      <w:contextualSpacing/>
-    </w:pPr>
-    <w:rPr>
-      <w:rFonts w:asciiTheme="majorHAnsi" w:eastAsiaTheme="majorEastAsia" w:hAnsiTheme="majorHAnsi" w:cstheme="majorBidi"/>
-      <w:color w:val="8C3314" w:themeColor="accent1" w:themeShade="BF"/>
-      <w:spacing w:val="-7"/>
-      <w:sz w:val="80"/>
-      <w:szCs w:val="80"/>
-    </w:rPr>
-  </w:style>
-  <w:style w:type="character" w:customStyle="1" w:styleId="TitreCar">
-    <w:name w:val="Titre Car"/>
-    <w:basedOn w:val="Policepardfaut"/>
-    <w:link w:val="Titre"/>
-    <w:uiPriority w:val="10"/>
-    <w:rsid w:val="005C33C3"/>
-    <w:rPr>
-      <w:rFonts w:asciiTheme="majorHAnsi" w:eastAsiaTheme="majorEastAsia" w:hAnsiTheme="majorHAnsi" w:cstheme="majorBidi"/>
-      <w:color w:val="8C3314" w:themeColor="accent1" w:themeShade="BF"/>
-      <w:spacing w:val="-7"/>
-      <w:sz w:val="80"/>
-      <w:szCs w:val="80"/>
-    </w:rPr>
-  </w:style>
-  <w:style w:type="paragraph" w:styleId="Sous-titre">
-    <w:name w:val="Subtitle"/>
-    <w:basedOn w:val="Normal"/>
-    <w:next w:val="Normal"/>
-    <w:link w:val="Sous-titreCar"/>
-    <w:uiPriority w:val="11"/>
-    <w:qFormat/>
-    <w:rsid w:val="005C33C3"/>
-    <w:pPr>
-      <w:numPr>
-        <w:ilvl w:val="1"/>
-      </w:numPr>
-      <w:spacing w:after="240" w:line="240" w:lineRule="auto"/>
-    </w:pPr>
-    <w:rPr>
-      <w:rFonts w:asciiTheme="majorHAnsi" w:eastAsiaTheme="majorEastAsia" w:hAnsiTheme="majorHAnsi" w:cstheme="majorBidi"/>
-      <w:color w:val="404040" w:themeColor="text1" w:themeTint="BF"/>
-      <w:sz w:val="30"/>
-      <w:szCs w:val="30"/>
-    </w:rPr>
-  </w:style>
-  <w:style w:type="character" w:customStyle="1" w:styleId="Sous-titreCar">
-    <w:name w:val="Sous-titre Car"/>
-    <w:basedOn w:val="Policepardfaut"/>
-    <w:link w:val="Sous-titre"/>
-    <w:uiPriority w:val="11"/>
-    <w:rsid w:val="005C33C3"/>
-    <w:rPr>
-      <w:rFonts w:asciiTheme="majorHAnsi" w:eastAsiaTheme="majorEastAsia" w:hAnsiTheme="majorHAnsi" w:cstheme="majorBidi"/>
-      <w:color w:val="404040" w:themeColor="text1" w:themeTint="BF"/>
-      <w:sz w:val="30"/>
-      <w:szCs w:val="30"/>
-    </w:rPr>
-  </w:style>
-  <w:style w:type="character" w:styleId="lev">
-    <w:name w:val="Strong"/>
-    <w:basedOn w:val="Policepardfaut"/>
-    <w:uiPriority w:val="22"/>
-    <w:qFormat/>
-    <w:rsid w:val="005C33C3"/>
-    <w:rPr>
-      <w:b/>
-      <w:bCs/>
-    </w:rPr>
-  </w:style>
-  <w:style w:type="character" w:styleId="Accentuation">
-    <w:name w:val="Emphasis"/>
-    <w:basedOn w:val="Policepardfaut"/>
-    <w:uiPriority w:val="20"/>
-    <w:qFormat/>
-    <w:rsid w:val="005C33C3"/>
-    <w:rPr>
-      <w:i/>
-      <w:iCs/>
-    </w:rPr>
-  </w:style>
-  <w:style w:type="paragraph" w:styleId="Citation">
-    <w:name w:val="Quote"/>
-    <w:basedOn w:val="Normal"/>
-    <w:next w:val="Normal"/>
-    <w:link w:val="CitationCar"/>
-    <w:uiPriority w:val="29"/>
-    <w:qFormat/>
-    <w:rsid w:val="005C33C3"/>
-    <w:pPr>
-      <w:spacing w:before="240" w:after="240" w:line="252" w:lineRule="auto"/>
-      <w:ind w:left="864" w:right="864"/>
-      <w:jc w:val="center"/>
-    </w:pPr>
-    <w:rPr>
-      <w:i/>
-      <w:iCs/>
-    </w:rPr>
-  </w:style>
-  <w:style w:type="character" w:customStyle="1" w:styleId="CitationCar">
-    <w:name w:val="Citation Car"/>
-    <w:basedOn w:val="Policepardfaut"/>
-    <w:link w:val="Citation"/>
-    <w:uiPriority w:val="29"/>
-    <w:rsid w:val="005C33C3"/>
-    <w:rPr>
-      <w:i/>
-      <w:iCs/>
-    </w:rPr>
-  </w:style>
-  <w:style w:type="paragraph" w:styleId="Citationintense">
-    <w:name w:val="Intense Quote"/>
-    <w:basedOn w:val="Normal"/>
-    <w:next w:val="Normal"/>
-    <w:link w:val="CitationintenseCar"/>
-    <w:uiPriority w:val="30"/>
-    <w:qFormat/>
-    <w:rsid w:val="005C33C3"/>
-    <w:pPr>
-      <w:spacing w:before="100" w:beforeAutospacing="1" w:after="240"/>
-      <w:ind w:left="864" w:right="864"/>
-      <w:jc w:val="center"/>
-    </w:pPr>
-    <w:rPr>
-      <w:rFonts w:asciiTheme="majorHAnsi" w:eastAsiaTheme="majorEastAsia" w:hAnsiTheme="majorHAnsi" w:cstheme="majorBidi"/>
-      <w:color w:val="BC451B" w:themeColor="accent1"/>
-      <w:sz w:val="28"/>
-      <w:szCs w:val="28"/>
-    </w:rPr>
-  </w:style>
-  <w:style w:type="character" w:customStyle="1" w:styleId="CitationintenseCar">
-    <w:name w:val="Citation intense Car"/>
-    <w:basedOn w:val="Policepardfaut"/>
-    <w:link w:val="Citationintense"/>
-    <w:uiPriority w:val="30"/>
-    <w:rsid w:val="005C33C3"/>
-    <w:rPr>
-      <w:rFonts w:asciiTheme="majorHAnsi" w:eastAsiaTheme="majorEastAsia" w:hAnsiTheme="majorHAnsi" w:cstheme="majorBidi"/>
-      <w:color w:val="BC451B" w:themeColor="accent1"/>
-      <w:sz w:val="28"/>
-      <w:szCs w:val="28"/>
-    </w:rPr>
-  </w:style>
-  <w:style w:type="character" w:styleId="Emphaseple">
-    <w:name w:val="Subtle Emphasis"/>
-    <w:basedOn w:val="Policepardfaut"/>
-    <w:uiPriority w:val="19"/>
-    <w:qFormat/>
-    <w:rsid w:val="005C33C3"/>
-    <w:rPr>
-      <w:i/>
-      <w:iCs/>
-      <w:color w:val="595959" w:themeColor="text1" w:themeTint="A6"/>
-    </w:rPr>
-  </w:style>
-  <w:style w:type="character" w:styleId="Emphaseintense">
-    <w:name w:val="Intense Emphasis"/>
-    <w:basedOn w:val="Policepardfaut"/>
-    <w:uiPriority w:val="21"/>
-    <w:qFormat/>
-    <w:rsid w:val="005C33C3"/>
-    <w:rPr>
-      <w:b/>
-      <w:bCs/>
-      <w:i/>
-      <w:iCs/>
-    </w:rPr>
-  </w:style>
-  <w:style w:type="character" w:styleId="Rfrenceple">
-    <w:name w:val="Subtle Reference"/>
-    <w:basedOn w:val="Policepardfaut"/>
-    <w:uiPriority w:val="31"/>
-    <w:qFormat/>
-    <w:rsid w:val="005C33C3"/>
-    <w:rPr>
-      <w:smallCaps/>
-      <w:color w:val="404040" w:themeColor="text1" w:themeTint="BF"/>
-    </w:rPr>
-  </w:style>
-  <w:style w:type="character" w:styleId="Rfrenceintense">
-    <w:name w:val="Intense Reference"/>
-    <w:basedOn w:val="Policepardfaut"/>
-    <w:uiPriority w:val="32"/>
-    <w:qFormat/>
-    <w:rsid w:val="005C33C3"/>
-    <w:rPr>
-      <w:b/>
-      <w:bCs/>
-      <w:smallCaps/>
-      <w:u w:val="single"/>
-    </w:rPr>
-  </w:style>
-  <w:style w:type="character" w:styleId="Titredulivre">
-    <w:name w:val="Book Title"/>
-    <w:basedOn w:val="Policepardfaut"/>
-    <w:uiPriority w:val="33"/>
-    <w:qFormat/>
-    <w:rsid w:val="005C33C3"/>
-    <w:rPr>
-      <w:b/>
-      <w:bCs/>
-      <w:smallCaps/>
-    </w:rPr>
-  </w:style>
-  <w:style w:type="character" w:styleId="Lienhypertextesuivivisit">
-    <w:name w:val="FollowedHyperlink"/>
-    <w:basedOn w:val="Policepardfaut"/>
-    <w:uiPriority w:val="99"/>
-    <w:semiHidden/>
-    <w:unhideWhenUsed/>
-    <w:rsid w:val="00440360"/>
-    <w:rPr>
-      <w:color w:val="F4B69B" w:themeColor="followedHyperlink"/>
-      <w:u w:val="single"/>
-    </w:rPr>
-  </w:style>
-</w:styles>
-</file>
-
-<file path=word/stylesWithEffects.xml><?xml version="1.0" encoding="utf-8"?>
-<w:styles xmlns:wpc="http://schemas.microsoft.com/office/word/2010/wordprocessingCanvas" xmlns:mc="http://schemas.openxmlformats.org/markup-compatibility/2006" xmlns:o="urn:schemas-microsoft-com:office:office" xmlns:r="http://schemas.openxmlformats.org/officeDocument/2006/relationships" xmlns:m="http://schemas.openxmlformats.org/officeDocument/2006/math" xmlns:v="urn:schemas-microsoft-com:vml" xmlns:wp14="http://schemas.microsoft.com/office/word/2010/wordprocessingDrawing" xmlns:wp="http://schemas.openxmlformats.org/drawingml/2006/wordprocessingDrawing" xmlns:w10="urn:schemas-microsoft-com:office:word" xmlns:w="http://schemas.openxmlformats.org/wordprocessingml/2006/main" xmlns:w14="http://schemas.microsoft.com/office/word/2010/wordml" xmlns:wpg="http://schemas.microsoft.com/office/word/2010/wordprocessingGroup" xmlns:wpi="http://schemas.microsoft.com/office/word/2010/wordprocessingInk" xmlns:wne="http://schemas.microsoft.com/office/word/2006/wordml" xmlns:wps="http://schemas.microsoft.com/office/word/2010/wordprocessingShape" mc:Ignorable="w14 wp14">
-  <w:docDefaults>
-    <w:rPrDefault>
-      <w:rPr>
-        <w:rFonts w:asciiTheme="minorHAnsi" w:eastAsiaTheme="minorEastAsia" w:hAnsiTheme="minorHAnsi" w:cstheme="minorBidi"/>
-        <w:sz w:val="21"/>
-        <w:szCs w:val="21"/>
-        <w:lang w:val="fr-FR" w:eastAsia="fr-FR" w:bidi="ar-SA"/>
-      </w:rPr>
-    </w:rPrDefault>
-    <w:pPrDefault>
-      <w:pPr>
-        <w:spacing w:after="120" w:line="264" w:lineRule="auto"/>
-      </w:pPr>
-    </w:pPrDefault>
-  </w:docDefaults>
-  <w:latentStyles w:defLockedState="0" w:defUIPriority="99" w:defSemiHidden="1" w:defUnhideWhenUsed="1" w:defQFormat="0" w:count="267">
-    <w:lsdException w:name="Normal" w:semiHidden="0" w:uiPriority="0" w:unhideWhenUsed="0" w:qFormat="1"/>
-    <w:lsdException w:name="heading 1" w:semiHidden="0" w:uiPriority="9" w:unhideWhenUsed="0" w:qFormat="1"/>
-    <w:lsdException w:name="heading 2" w:uiPriority="9" w:qFormat="1"/>
-    <w:lsdException w:name="heading 3" w:uiPriority="9" w:qFormat="1"/>
-    <w:lsdException w:name="heading 4" w:uiPriority="9" w:qFormat="1"/>
-    <w:lsdException w:name="heading 5" w:uiPriority="9" w:qFormat="1"/>
-    <w:lsdException w:name="heading 6" w:uiPriority="9" w:qFormat="1"/>
-    <w:lsdException w:name="heading 7" w:uiPriority="9" w:qFormat="1"/>
-    <w:lsdException w:name="heading 8" w:uiPriority="9" w:qFormat="1"/>
-    <w:lsdException w:name="heading 9" w:uiPriority="9" w:qFormat="1"/>
-    <w:lsdException w:name="toc 1" w:uiPriority="39"/>
-    <w:lsdException w:name="toc 2" w:uiPriority="39"/>
-    <w:lsdException w:name="toc 3" w:uiPriority="39"/>
-    <w:lsdException w:name="toc 4" w:uiPriority="39"/>
-    <w:lsdException w:name="toc 5" w:uiPriority="39"/>
-    <w:lsdException w:name="toc 6" w:uiPriority="39"/>
-    <w:lsdException w:name="toc 7" w:uiPriority="39"/>
-    <w:lsdException w:name="toc 8" w:uiPriority="39"/>
-    <w:lsdException w:name="toc 9" w:uiPriority="39"/>
-    <w:lsdException w:name="caption" w:uiPriority="35" w:qFormat="1"/>
-    <w:lsdException w:name="Title" w:semiHidden="0" w:uiPriority="10" w:unhideWhenUsed="0" w:qFormat="1"/>
-    <w:lsdException w:name="Default Paragraph Font" w:uiPriority="1"/>
-    <w:lsdException w:name="Subtitle" w:semiHidden="0" w:uiPriority="11" w:unhideWhenUsed="0" w:qFormat="1"/>
-    <w:lsdException w:name="Strong" w:semiHidden="0" w:uiPriority="22" w:unhideWhenUsed="0" w:qFormat="1"/>
-    <w:lsdException w:name="Emphasis" w:semiHidden="0" w:uiPriority="20" w:unhideWhenUsed="0" w:qFormat="1"/>
-    <w:lsdException w:name="Table Grid" w:semiHidden="0" w:uiPriority="59" w:unhideWhenUsed="0"/>
-    <w:lsdException w:name="Placeholder Text" w:unhideWhenUsed="0"/>
-    <w:lsdException w:name="No Spacing" w:semiHidden="0" w:uiPriority="1" w:unhideWhenUsed="0" w:qFormat="1"/>
-    <w:lsdException w:name="Light Shading" w:semiHidden="0" w:uiPriority="60" w:unhideWhenUsed="0"/>
-    <w:lsdException w:name="Light List" w:semiHidden="0" w:uiPriority="61" w:unhideWhenUsed="0"/>
-    <w:lsdException w:name="Light Grid" w:semiHidden="0" w:uiPriority="62" w:unhideWhenUsed="0"/>
-    <w:lsdException w:name="Medium Shading 1" w:semiHidden="0" w:uiPriority="63" w:unhideWhenUsed="0"/>
-    <w:lsdException w:name="Medium Shading 2" w:semiHidden="0" w:uiPriority="64" w:unhideWhenUsed="0"/>
-    <w:lsdException w:name="Medium List 1" w:semiHidden="0" w:uiPriority="65" w:unhideWhenUsed="0"/>
-    <w:lsdException w:name="Medium List 2" w:semiHidden="0" w:uiPriority="66" w:unhideWhenUsed="0"/>
-    <w:lsdException w:name="Medium Grid 1" w:semiHidden="0" w:uiPriority="67" w:unhideWhenUsed="0"/>
-    <w:lsdException w:name="Medium Grid 2" w:semiHidden="0" w:uiPriority="68" w:unhideWhenUsed="0"/>
-    <w:lsdException w:name="Medium Grid 3" w:semiHidden="0" w:uiPriority="69" w:unhideWhenUsed="0"/>
-    <w:lsdException w:name="Dark List" w:semiHidden="0" w:uiPriority="70" w:unhideWhenUsed="0"/>
-    <w:lsdException w:name="Colorful Shading" w:semiHidden="0" w:uiPriority="71" w:unhideWhenUsed="0"/>
-    <w:lsdException w:name="Colorful List" w:semiHidden="0" w:uiPriority="72" w:unhideWhenUsed="0"/>
-    <w:lsdException w:name="Colorful Grid" w:semiHidden="0" w:uiPriority="73" w:unhideWhenUsed="0"/>
-    <w:lsdException w:name="Light Shading Accent 1" w:semiHidden="0" w:uiPriority="60" w:unhideWhenUsed="0"/>
-    <w:lsdException w:name="Light List Accent 1" w:semiHidden="0" w:uiPriority="61" w:unhideWhenUsed="0"/>
-    <w:lsdException w:name="Light Grid Accent 1" w:semiHidden="0" w:uiPriority="62" w:unhideWhenUsed="0"/>
-    <w:lsdException w:name="Medium Shading 1 Accent 1" w:semiHidden="0" w:uiPriority="63" w:unhideWhenUsed="0"/>
-    <w:lsdException w:name="Medium Shading 2 Accent 1" w:semiHidden="0" w:uiPriority="64" w:unhideWhenUsed="0"/>
-    <w:lsdException w:name="Medium List 1 Accent 1" w:semiHidden="0" w:uiPriority="65" w:unhideWhenUsed="0"/>
-    <w:lsdException w:name="Revision" w:unhideWhenUsed="0"/>
-    <w:lsdException w:name="List Paragraph" w:semiHidden="0" w:uiPriority="34" w:unhideWhenUsed="0" w:qFormat="1"/>
-    <w:lsdException w:name="Quote" w:semiHidden="0" w:uiPriority="29" w:unhideWhenUsed="0" w:qFormat="1"/>
-    <w:lsdException w:name="Intense Quote" w:semiHidden="0" w:uiPriority="30" w:unhideWhenUsed="0" w:qFormat="1"/>
-    <w:lsdException w:name="Medium List 2 Accent 1" w:semiHidden="0" w:uiPriority="66" w:unhideWhenUsed="0"/>
-    <w:lsdException w:name="Medium Grid 1 Accent 1" w:semiHidden="0" w:uiPriority="67" w:unhideWhenUsed="0"/>
-    <w:lsdException w:name="Medium Grid 2 Accent 1" w:semiHidden="0" w:uiPriority="68" w:unhideWhenUsed="0"/>
-    <w:lsdException w:name="Medium Grid 3 Accent 1" w:semiHidden="0" w:uiPriority="69" w:unhideWhenUsed="0"/>
-    <w:lsdException w:name="Dark List Accent 1" w:semiHidden="0" w:uiPriority="70" w:unhideWhenUsed="0"/>
-    <w:lsdException w:name="Colorful Shading Accent 1" w:semiHidden="0" w:uiPriority="71" w:unhideWhenUsed="0"/>
-    <w:lsdException w:name="Colorful List Accent 1" w:semiHidden="0" w:uiPriority="72" w:unhideWhenUsed="0"/>
-    <w:lsdException w:name="Colorful Grid Accent 1" w:semiHidden="0" w:uiPriority="73" w:unhideWhenUsed="0"/>
-    <w:lsdException w:name="Light Shading Accent 2" w:semiHidden="0" w:uiPriority="60" w:unhideWhenUsed="0"/>
-    <w:lsdException w:name="Light List Accent 2" w:semiHidden="0" w:uiPriority="61" w:unhideWhenUsed="0"/>
-    <w:lsdException w:name="Light Grid Accent 2" w:semiHidden="0" w:uiPriority="62" w:unhideWhenUsed="0"/>
-    <w:lsdException w:name="Medium Shading 1 Accent 2" w:semiHidden="0" w:uiPriority="63" w:unhideWhenUsed="0"/>
-    <w:lsdException w:name="Medium Shading 2 Accent 2" w:semiHidden="0" w:uiPriority="64" w:unhideWhenUsed="0"/>
-    <w:lsdException w:name="Medium List 1 Accent 2" w:semiHidden="0" w:uiPriority="65" w:unhideWhenUsed="0"/>
-    <w:lsdException w:name="Medium List 2 Accent 2" w:semiHidden="0" w:uiPriority="66" w:unhideWhenUsed="0"/>
-    <w:lsdException w:name="Medium Grid 1 Accent 2" w:semiHidden="0" w:uiPriority="67" w:unhideWhenUsed="0"/>
-    <w:lsdException w:name="Medium Grid 2 Accent 2" w:semiHidden="0" w:uiPriority="68" w:unhideWhenUsed="0"/>
-    <w:lsdException w:name="Medium Grid 3 Accent 2" w:semiHidden="0" w:uiPriority="69" w:unhideWhenUsed="0"/>
-    <w:lsdException w:name="Dark List Accent 2" w:semiHidden="0" w:uiPriority="70" w:unhideWhenUsed="0"/>
-    <w:lsdException w:name="Colorful Shading Accent 2" w:semiHidden="0" w:uiPriority="71" w:unhideWhenUsed="0"/>
-    <w:lsdException w:name="Colorful List Accent 2" w:semiHidden="0" w:uiPriority="72" w:unhideWhenUsed="0"/>
-    <w:lsdException w:name="Colorful Grid Accent 2" w:semiHidden="0" w:uiPriority="73" w:unhideWhenUsed="0"/>
-    <w:lsdException w:name="Light Shading Accent 3" w:semiHidden="0" w:uiPriority="60" w:unhideWhenUsed="0"/>
-    <w:lsdException w:name="Light List Accent 3" w:semiHidden="0" w:uiPriority="61" w:unhideWhenUsed="0"/>
-    <w:lsdException w:name="Light Grid Accent 3" w:semiHidden="0" w:uiPriority="62" w:unhideWhenUsed="0"/>
-    <w:lsdException w:name="Medium Shading 1 Accent 3" w:semiHidden="0" w:uiPriority="63" w:unhideWhenUsed="0"/>
-    <w:lsdException w:name="Medium Shading 2 Accent 3" w:semiHidden="0" w:uiPriority="64" w:unhideWhenUsed="0"/>
-    <w:lsdException w:name="Medium List 1 Accent 3" w:semiHidden="0" w:uiPriority="65" w:unhideWhenUsed="0"/>
-    <w:lsdException w:name="Medium List 2 Accent 3" w:semiHidden="0" w:uiPriority="66" w:unhideWhenUsed="0"/>
-    <w:lsdException w:name="Medium Grid 1 Accent 3" w:semiHidden="0" w:uiPriority="67" w:unhideWhenUsed="0"/>
-    <w:lsdException w:name="Medium Grid 2 Accent 3" w:semiHidden="0" w:uiPriority="68" w:unhideWhenUsed="0"/>
-    <w:lsdException w:name="Medium Grid 3 Accent 3" w:semiHidden="0" w:uiPriority="69" w:unhideWhenUsed="0"/>
-    <w:lsdException w:name="Dark List Accent 3" w:semiHidden="0" w:uiPriority="70" w:unhideWhenUsed="0"/>
-    <w:lsdException w:name="Colorful Shading Accent 3" w:semiHidden="0" w:uiPriority="71" w:unhideWhenUsed="0"/>
-    <w:lsdException w:name="Colorful List Accent 3" w:semiHidden="0" w:uiPriority="72" w:unhideWhenUsed="0"/>
-    <w:lsdException w:name="Colorful Grid Accent 3" w:semiHidden="0" w:uiPriority="73" w:unhideWhenUsed="0"/>
-    <w:lsdException w:name="Light Shading Accent 4" w:semiHidden="0" w:uiPriority="60" w:unhideWhenUsed="0"/>
-    <w:lsdException w:name="Light List Accent 4" w:semiHidden="0" w:uiPriority="61" w:unhideWhenUsed="0"/>
-    <w:lsdException w:name="Light Grid Accent 4" w:semiHidden="0" w:uiPriority="62" w:unhideWhenUsed="0"/>
-    <w:lsdException w:name="Medium Shading 1 Accent 4" w:semiHidden="0" w:uiPriority="63" w:unhideWhenUsed="0"/>
-    <w:lsdException w:name="Medium Shading 2 Accent 4" w:semiHidden="0" w:uiPriority="64" w:unhideWhenUsed="0"/>
-    <w:lsdException w:name="Medium List 1 Accent 4" w:semiHidden="0" w:uiPriority="65" w:unhideWhenUsed="0"/>
-    <w:lsdException w:name="Medium List 2 Accent 4" w:semiHidden="0" w:uiPriority="66" w:unhideWhenUsed="0"/>
-    <w:lsdException w:name="Medium Grid 1 Accent 4" w:semiHidden="0" w:uiPriority="67" w:unhideWhenUsed="0"/>
-    <w:lsdException w:name="Medium Grid 2 Accent 4" w:semiHidden="0" w:uiPriority="68" w:unhideWhenUsed="0"/>
-    <w:lsdException w:name="Medium Grid 3 Accent 4" w:semiHidden="0" w:uiPriority="69" w:unhideWhenUsed="0"/>
-    <w:lsdException w:name="Dark List Accent 4" w:semiHidden="0" w:uiPriority="70" w:unhideWhenUsed="0"/>
-    <w:lsdException w:name="Colorful Shading Accent 4" w:semiHidden="0" w:uiPriority="71" w:unhideWhenUsed="0"/>
-    <w:lsdException w:name="Colorful List Accent 4" w:semiHidden="0" w:uiPriority="72" w:unhideWhenUsed="0"/>
-    <w:lsdException w:name="Colorful Grid Accent 4" w:semiHidden="0" w:uiPriority="73" w:unhideWhenUsed="0"/>
-    <w:lsdException w:name="Light Shading Accent 5" w:semiHidden="0" w:uiPriority="60" w:unhideWhenUsed="0"/>
-    <w:lsdException w:name="Light List Accent 5" w:semiHidden="0" w:uiPriority="61" w:unhideWhenUsed="0"/>
-    <w:lsdException w:name="Light Grid Accent 5" w:semiHidden="0" w:uiPriority="62" w:unhideWhenUsed="0"/>
-    <w:lsdException w:name="Medium Shading 1 Accent 5" w:semiHidden="0" w:uiPriority="63" w:unhideWhenUsed="0"/>
-    <w:lsdException w:name="Medium Shading 2 Accent 5" w:semiHidden="0" w:uiPriority="64" w:unhideWhenUsed="0"/>
-    <w:lsdException w:name="Medium List 1 Accent 5" w:semiHidden="0" w:uiPriority="65" w:unhideWhenUsed="0"/>
-    <w:lsdException w:name="Medium List 2 Accent 5" w:semiHidden="0" w:uiPriority="66" w:unhideWhenUsed="0"/>
-    <w:lsdException w:name="Medium Grid 1 Accent 5" w:semiHidden="0" w:uiPriority="67" w:unhideWhenUsed="0"/>
-    <w:lsdException w:name="Medium Grid 2 Accent 5" w:semiHidden="0" w:uiPriority="68" w:unhideWhenUsed="0"/>
-    <w:lsdException w:name="Medium Grid 3 Accent 5" w:semiHidden="0" w:uiPriority="69" w:unhideWhenUsed="0"/>
-    <w:lsdException w:name="Dark List Accent 5" w:semiHidden="0" w:uiPriority="70" w:unhideWhenUsed="0"/>
-    <w:lsdException w:name="Colorful Shading Accent 5" w:semiHidden="0" w:uiPriority="71" w:unhideWhenUsed="0"/>
-    <w:lsdException w:name="Colorful List Accent 5" w:semiHidden="0" w:uiPriority="72" w:unhideWhenUsed="0"/>
-    <w:lsdException w:name="Colorful Grid Accent 5" w:semiHidden="0" w:uiPriority="73" w:unhideWhenUsed="0"/>
-    <w:lsdException w:name="Light Shading Accent 6" w:semiHidden="0" w:uiPriority="60" w:unhideWhenUsed="0"/>
-    <w:lsdException w:name="Light List Accent 6" w:semiHidden="0" w:uiPriority="61" w:unhideWhenUsed="0"/>
-    <w:lsdException w:name="Light Grid Accent 6" w:semiHidden="0" w:uiPriority="62" w:unhideWhenUsed="0"/>
-    <w:lsdException w:name="Medium Shading 1 Accent 6" w:semiHidden="0" w:uiPriority="63" w:unhideWhenUsed="0"/>
-    <w:lsdException w:name="Medium Shading 2 Accent 6" w:semiHidden="0" w:uiPriority="64" w:unhideWhenUsed="0"/>
-    <w:lsdException w:name="Medium List 1 Accent 6" w:semiHidden="0" w:uiPriority="65" w:unhideWhenUsed="0"/>
-    <w:lsdException w:name="Medium List 2 Accent 6" w:semiHidden="0" w:uiPriority="66" w:unhideWhenUsed="0"/>
-    <w:lsdException w:name="Medium Grid 1 Accent 6" w:semiHidden="0" w:uiPriority="67" w:unhideWhenUsed="0"/>
-    <w:lsdException w:name="Medium Grid 2 Accent 6" w:semiHidden="0" w:uiPriority="68" w:unhideWhenUsed="0"/>
-    <w:lsdException w:name="Medium Grid 3 Accent 6" w:semiHidden="0" w:uiPriority="69" w:unhideWhenUsed="0"/>
-    <w:lsdException w:name="Dark List Accent 6" w:semiHidden="0" w:uiPriority="70" w:unhideWhenUsed="0"/>
-    <w:lsdException w:name="Colorful Shading Accent 6" w:semiHidden="0" w:uiPriority="71" w:unhideWhenUsed="0"/>
-    <w:lsdException w:name="Colorful List Accent 6" w:semiHidden="0" w:uiPriority="72" w:unhideWhenUsed="0"/>
-    <w:lsdException w:name="Colorful Grid Accent 6" w:semiHidden="0" w:uiPriority="73" w:unhideWhenUsed="0"/>
-    <w:lsdException w:name="Subtle Emphasis" w:semiHidden="0" w:uiPriority="19" w:unhideWhenUsed="0" w:qFormat="1"/>
-    <w:lsdException w:name="Intense Emphasis" w:semiHidden="0" w:uiPriority="21" w:unhideWhenUsed="0" w:qFormat="1"/>
-    <w:lsdException w:name="Subtle Reference" w:semiHidden="0" w:uiPriority="31" w:unhideWhenUsed="0" w:qFormat="1"/>
-    <w:lsdException w:name="Intense Reference" w:semiHidden="0" w:uiPriority="32" w:unhideWhenUsed="0" w:qFormat="1"/>
-    <w:lsdException w:name="Book Title" w:semiHidden="0" w:uiPriority="33" w:unhideWhenUsed="0" w:qFormat="1"/>
-    <w:lsdException w:name="Bibliography" w:uiPriority="37"/>
-    <w:lsdException w:name="TOC Heading" w:uiPriority="39" w:qFormat="1"/>
+  <w:latentStyles w:defLockedState="0" w:defUIPriority="99" w:defSemiHidden="0" w:defUnhideWhenUsed="0" w:defQFormat="0" w:count="371">
+    <w:lsdException w:name="Normal" w:uiPriority="0" w:qFormat="1"/>
+    <w:lsdException w:name="heading 1" w:uiPriority="9" w:qFormat="1"/>
+    <w:lsdException w:name="heading 2" w:semiHidden="1" w:uiPriority="9" w:unhideWhenUsed="1" w:qFormat="1"/>
+    <w:lsdException w:name="heading 3" w:semiHidden="1" w:uiPriority="9" w:unhideWhenUsed="1" w:qFormat="1"/>
+    <w:lsdException w:name="heading 4" w:semiHidden="1" w:uiPriority="9" w:unhideWhenUsed="1" w:qFormat="1"/>
+    <w:lsdException w:name="heading 5" w:semiHidden="1" w:uiPriority="9" w:unhideWhenUsed="1" w:qFormat="1"/>
+    <w:lsdException w:name="heading 6" w:semiHidden="1" w:uiPriority="9" w:unhideWhenUsed="1" w:qFormat="1"/>
+    <w:lsdException w:name="heading 7" w:semiHidden="1" w:uiPriority="9" w:unhideWhenUsed="1" w:qFormat="1"/>
+    <w:lsdException w:name="heading 8" w:semiHidden="1" w:uiPriority="9" w:unhideWhenUsed="1" w:qFormat="1"/>
+    <w:lsdException w:name="heading 9" w:semiHidden="1" w:uiPriority="9" w:unhideWhenUsed="1" w:qFormat="1"/>
+    <w:lsdException w:name="index 1" w:semiHidden="1" w:unhideWhenUsed="1"/>
+    <w:lsdException w:name="index 2" w:semiHidden="1" w:unhideWhenUsed="1"/>
+    <w:lsdException w:name="index 3" w:semiHidden="1" w:unhideWhenUsed="1"/>
+    <w:lsdException w:name="index 4" w:semiHidden="1" w:unhideWhenUsed="1"/>
+    <w:lsdException w:name="index 5" w:semiHidden="1" w:unhideWhenUsed="1"/>
+    <w:lsdException w:name="index 6" w:semiHidden="1" w:unhideWhenUsed="1"/>
+    <w:lsdException w:name="index 7" w:semiHidden="1" w:unhideWhenUsed="1"/>
+    <w:lsdException w:name="index 8" w:semiHidden="1" w:unhideWhenUsed="1"/>
+    <w:lsdException w:name="index 9" w:semiHidden="1" w:unhideWhenUsed="1"/>
+    <w:lsdException w:name="toc 1" w:semiHidden="1" w:uiPriority="39" w:unhideWhenUsed="1"/>
+    <w:lsdException w:name="toc 2" w:semiHidden="1" w:uiPriority="39" w:unhideWhenUsed="1"/>
+    <w:lsdException w:name="toc 3" w:semiHidden="1" w:uiPriority="39" w:unhideWhenUsed="1"/>
+    <w:lsdException w:name="toc 4" w:semiHidden="1" w:uiPriority="39" w:unhideWhenUsed="1"/>
+    <w:lsdException w:name="toc 5" w:semiHidden="1" w:uiPriority="39" w:unhideWhenUsed="1"/>
+    <w:lsdException w:name="toc 6" w:semiHidden="1" w:uiPriority="39" w:unhideWhenUsed="1"/>
+    <w:lsdException w:name="toc 7" w:semiHidden="1" w:uiPriority="39" w:unhideWhenUsed="1"/>
+    <w:lsdException w:name="toc 8" w:semiHidden="1" w:uiPriority="39" w:unhideWhenUsed="1"/>
+    <w:lsdException w:name="toc 9" w:semiHidden="1" w:uiPriority="39" w:unhideWhenUsed="1"/>
+    <w:lsdException w:name="Normal Indent" w:semiHidden="1" w:unhideWhenUsed="1"/>
+    <w:lsdException w:name="footnote text" w:semiHidden="1" w:unhideWhenUsed="1"/>
+    <w:lsdException w:name="annotation text" w:semiHidden="1" w:unhideWhenUsed="1"/>
+    <w:lsdException w:name="header" w:semiHidden="1" w:unhideWhenUsed="1"/>
+    <w:lsdException w:name="footer" w:semiHidden="1" w:unhideWhenUsed="1"/>
+    <w:lsdException w:name="index heading" w:semiHidden="1" w:unhideWhenUsed="1"/>
+    <w:lsdException w:name="caption" w:semiHidden="1" w:uiPriority="35" w:unhideWhenUsed="1" w:qFormat="1"/>
+    <w:lsdException w:name="table of figures" w:semiHidden="1" w:unhideWhenUsed="1"/>
+    <w:lsdException w:name="envelope address" w:semiHidden="1" w:unhideWhenUsed="1"/>
+    <w:lsdException w:name="envelope return" w:semiHidden="1" w:unhideWhenUsed="1"/>
+    <w:lsdException w:name="footnote reference" w:semiHidden="1" w:unhideWhenUsed="1"/>
+    <w:lsdException w:name="annotation reference" w:semiHidden="1" w:unhideWhenUsed="1"/>
+    <w:lsdException w:name="line number" w:semiHidden="1" w:unhideWhenUsed="1"/>
+    <w:lsdException w:name="page number" w:semiHidden="1" w:unhideWhenUsed="1"/>
+    <w:lsdException w:name="endnote reference" w:semiHidden="1" w:unhideWhenUsed="1"/>
+    <w:lsdException w:name="endnote text" w:semiHidden="1" w:unhideWhenUsed="1"/>
+    <w:lsdException w:name="table of authorities" w:semiHidden="1" w:unhideWhenUsed="1"/>
+    <w:lsdException w:name="macro" w:semiHidden="1" w:unhideWhenUsed="1"/>
+    <w:lsdException w:name="toa heading" w:semiHidden="1" w:unhideWhenUsed="1"/>
+    <w:lsdException w:name="List" w:semiHidden="1" w:unhideWhenUsed="1"/>
+    <w:lsdException w:name="List Bullet" w:semiHidden="1" w:unhideWhenUsed="1"/>
+    <w:lsdException w:name="List Number" w:semiHidden="1" w:unhideWhenUsed="1"/>
+    <w:lsdException w:name="List 2" w:semiHidden="1" w:unhideWhenUsed="1"/>
+    <w:lsdException w:name="List 3" w:semiHidden="1" w:unhideWhenUsed="1"/>
+    <w:lsdException w:name="List 4" w:semiHidden="1" w:unhideWhenUsed="1"/>
+    <w:lsdException w:name="List 5" w:semiHidden="1" w:unhideWhenUsed="1"/>
+    <w:lsdException w:name="List Bullet 2" w:semiHidden="1" w:unhideWhenUsed="1"/>
+    <w:lsdException w:name="List Bullet 3" w:semiHidden="1" w:unhideWhenUsed="1"/>
+    <w:lsdException w:name="List Bullet 4" w:semiHidden="1" w:unhideWhenUsed="1"/>
+    <w:lsdException w:name="List Bullet 5" w:semiHidden="1" w:unhideWhenUsed="1"/>
+    <w:lsdException w:name="List Number 2" w:semiHidden="1" w:unhideWhenUsed="1"/>
+    <w:lsdException w:name="List Number 3" w:semiHidden="1" w:unhideWhenUsed="1"/>
+    <w:lsdException w:name="List Number 4" w:semiHidden="1" w:unhideWhenUsed="1"/>
+    <w:lsdException w:name="List Number 5" w:semiHidden="1" w:unhideWhenUsed="1"/>
+    <w:lsdException w:name="Title" w:uiPriority="10" w:qFormat="1"/>
+    <w:lsdException w:name="Closing" w:semiHidden="1" w:unhideWhenUsed="1"/>
+    <w:lsdException w:name="Signature" w:semiHidden="1" w:unhideWhenUsed="1"/>
+    <w:lsdException w:name="Default Paragraph Font" w:semiHidden="1" w:uiPriority="1" w:unhideWhenUsed="1"/>
+    <w:lsdException w:name="Body Text" w:semiHidden="1" w:unhideWhenUsed="1"/>
+    <w:lsdException w:name="Body Text Indent" w:semiHidden="1" w:unhideWhenUsed="1"/>
+    <w:lsdException w:name="List Continue" w:semiHidden="1" w:unhideWhenUsed="1"/>
+    <w:lsdException w:name="List Continue 2" w:semiHidden="1" w:unhideWhenUsed="1"/>
+    <w:lsdException w:name="List Continue 3" w:semiHidden="1" w:unhideWhenUsed="1"/>
+    <w:lsdException w:name="List Continue 4" w:semiHidden="1" w:unhideWhenUsed="1"/>
+    <w:lsdException w:name="List Continue 5" w:semiHidden="1" w:unhideWhenUsed="1"/>
+    <w:lsdException w:name="Message Header" w:semiHidden="1" w:unhideWhenUsed="1"/>
+    <w:lsdException w:name="Subtitle" w:uiPriority="11" w:qFormat="1"/>
+    <w:lsdException w:name="Salutation" w:semiHidden="1" w:unhideWhenUsed="1"/>
+    <w:lsdException w:name="Date" w:semiHidden="1" w:unhideWhenUsed="1"/>
+    <w:lsdException w:name="Body Text First Indent" w:semiHidden="1" w:unhideWhenUsed="1"/>
+    <w:lsdException w:name="Body Text First Indent 2" w:semiHidden="1" w:unhideWhenUsed="1"/>
+    <w:lsdException w:name="Note Heading" w:semiHidden="1" w:unhideWhenUsed="1"/>
+    <w:lsdException w:name="Body Text 2" w:semiHidden="1" w:unhideWhenUsed="1"/>
+    <w:lsdException w:name="Body Text 3" w:semiHidden="1" w:unhideWhenUsed="1"/>
+    <w:lsdException w:name="Body Text Indent 2" w:semiHidden="1" w:unhideWhenUsed="1"/>
+    <w:lsdException w:name="Body Text Indent 3" w:semiHidden="1" w:unhideWhenUsed="1"/>
+    <w:lsdException w:name="Block Text" w:semiHidden="1" w:unhideWhenUsed="1"/>
+    <w:lsdException w:name="Hyperlink" w:semiHidden="1" w:unhideWhenUsed="1"/>
+    <w:lsdException w:name="FollowedHyperlink" w:semiHidden="1" w:unhideWhenUsed="1"/>
+    <w:lsdException w:name="Strong" w:uiPriority="22" w:qFormat="1"/>
+    <w:lsdException w:name="Emphasis" w:uiPriority="20" w:qFormat="1"/>
+    <w:lsdException w:name="Document Map" w:semiHidden="1" w:unhideWhenUsed="1"/>
+    <w:lsdException w:name="Plain Text" w:semiHidden="1" w:unhideWhenUsed="1"/>
+    <w:lsdException w:name="E-mail Signature" w:semiHidden="1" w:unhideWhenUsed="1"/>
+    <w:lsdException w:name="HTML Top of Form" w:semiHidden="1" w:unhideWhenUsed="1"/>
+    <w:lsdException w:name="HTML Bottom of Form" w:semiHidden="1" w:unhideWhenUsed="1"/>
+    <w:lsdException w:name="Normal (Web)" w:semiHidden="1" w:unhideWhenUsed="1"/>
+    <w:lsdException w:name="HTML Acronym" w:semiHidden="1" w:unhideWhenUsed="1"/>
+    <w:lsdException w:name="HTML Address" w:semiHidden="1" w:unhideWhenUsed="1"/>
+    <w:lsdException w:name="HTML Cite" w:semiHidden="1" w:unhideWhenUsed="1"/>
+    <w:lsdException w:name="HTML Code" w:semiHidden="1" w:unhideWhenUsed="1"/>
+    <w:lsdException w:name="HTML Definition" w:semiHidden="1" w:unhideWhenUsed="1"/>
+    <w:lsdException w:name="HTML Keyboard" w:semiHidden="1" w:unhideWhenUsed="1"/>
+    <w:lsdException w:name="HTML Preformatted" w:semiHidden="1" w:unhideWhenUsed="1"/>
+    <w:lsdException w:name="HTML Sample" w:semiHidden="1" w:unhideWhenUsed="1"/>
+    <w:lsdException w:name="HTML Typewriter" w:semiHidden="1" w:unhideWhenUsed="1"/>
+    <w:lsdException w:name="HTML Variable" w:semiHidden="1" w:unhideWhenUsed="1"/>
+    <w:lsdException w:name="Normal Table" w:semiHidden="1" w:unhideWhenUsed="1"/>
+    <w:lsdException w:name="annotation subject" w:semiHidden="1" w:unhideWhenUsed="1"/>
+    <w:lsdException w:name="No List" w:semiHidden="1" w:unhideWhenUsed="1"/>
+    <w:lsdException w:name="Outline List 1" w:semiHidden="1" w:unhideWhenUsed="1"/>
+    <w:lsdException w:name="Outline List 2" w:semiHidden="1" w:unhideWhenUsed="1"/>
+    <w:lsdException w:name="Outline List 3" w:semiHidden="1" w:unhideWhenUsed="1"/>
+    <w:lsdException w:name="Table Simple 1" w:semiHidden="1" w:unhideWhenUsed="1"/>
+    <w:lsdException w:name="Table Simple 2" w:semiHidden="1" w:unhideWhenUsed="1"/>
+    <w:lsdException w:name="Table Simple 3" w:semiHidden="1" w:unhideWhenUsed="1"/>
+    <w:lsdException w:name="Table Classic 1" w:semiHidden="1" w:unhideWhenUsed="1"/>
+    <w:lsdException w:name="Table Classic 2" w:semiHidden="1" w:unhideWhenUsed="1"/>
+    <w:lsdException w:name="Table Classic 3" w:semiHidden="1" w:unhideWhenUsed="1"/>
+    <w:lsdException w:name="Table Classic 4" w:semiHidden="1" w:unhideWhenUsed="1"/>
+    <w:lsdException w:name="Table Colorful 1" w:semiHidden="1" w:unhideWhenUsed="1"/>
+    <w:lsdException w:name="Table Colorful 2" w:semiHidden="1" w:unhideWhenUsed="1"/>
+    <w:lsdException w:name="Table Colorful 3" w:semiHidden="1" w:unhideWhenUsed="1"/>
+    <w:lsdException w:name="Table Columns 1" w:semiHidden="1" w:unhideWhenUsed="1"/>
+    <w:lsdException w:name="Table Columns 2" w:semiHidden="1" w:unhideWhenUsed="1"/>
+    <w:lsdException w:name="Table Columns 3" w:semiHidden="1" w:unhideWhenUsed="1"/>
+    <w:lsdException w:name="Table Columns 4" w:semiHidden="1" w:unhideWhenUsed="1"/>
+    <w:lsdException w:name="Table Columns 5" w:semiHidden="1" w:unhideWhenUsed="1"/>
+    <w:lsdException w:name="Table Grid 1" w:semiHidden="1" w:unhideWhenUsed="1"/>
+    <w:lsdException w:name="Table Grid 2" w:semiHidden="1" w:unhideWhenUsed="1"/>
+    <w:lsdException w:name="Table Grid 3" w:semiHidden="1" w:unhideWhenUsed="1"/>
+    <w:lsdException w:name="Table Grid 4" w:semiHidden="1" w:unhideWhenUsed="1"/>
+    <w:lsdException w:name="Table Grid 5" w:semiHidden="1" w:unhideWhenUsed="1"/>
+    <w:lsdException w:name="Table Grid 6" w:semiHidden="1" w:unhideWhenUsed="1"/>
+    <w:lsdException w:name="Table Grid 7" w:semiHidden="1" w:unhideWhenUsed="1"/>
+    <w:lsdException w:name="Table Grid 8" w:semiHidden="1" w:unhideWhenUsed="1"/>
+    <w:lsdException w:name="Table List 1" w:semiHidden="1" w:unhideWhenUsed="1"/>
+    <w:lsdException w:name="Table List 2" w:semiHidden="1" w:unhideWhenUsed="1"/>
+    <w:lsdException w:name="Table List 3" w:semiHidden="1" w:unhideWhenUsed="1"/>
+    <w:lsdException w:name="Table List 4" w:semiHidden="1" w:unhideWhenUsed="1"/>
+    <w:lsdException w:name="Table List 5" w:semiHidden="1" w:unhideWhenUsed="1"/>
+    <w:lsdException w:name="Table List 6" w:semiHidden="1" w:unhideWhenUsed="1"/>
+    <w:lsdException w:name="Table List 7" w:semiHidden="1" w:unhideWhenUsed="1"/>
+    <w:lsdException w:name="Table List 8" w:semiHidden="1" w:unhideWhenUsed="1"/>
+    <w:lsdException w:name="Table 3D effects 1" w:semiHidden="1" w:unhideWhenUsed="1"/>
+    <w:lsdException w:name="Table 3D effects 2" w:semiHidden="1" w:unhideWhenUsed="1"/>
+    <w:lsdException w:name="Table 3D effects 3" w:semiHidden="1" w:unhideWhenUsed="1"/>
+    <w:lsdException w:name="Table Contemporary" w:semiHidden="1" w:unhideWhenUsed="1"/>
+    <w:lsdException w:name="Table Elegant" w:semiHidden="1" w:unhideWhenUsed="1"/>
+    <w:lsdException w:name="Table Professional" w:semiHidden="1" w:unhideWhenUsed="1"/>
+    <w:lsdException w:name="Table Subtle 1" w:semiHidden="1" w:unhideWhenUsed="1"/>
+    <w:lsdException w:name="Table Subtle 2" w:semiHidden="1" w:unhideWhenUsed="1"/>
+    <w:lsdException w:name="Table Web 1" w:semiHidden="1" w:unhideWhenUsed="1"/>
+    <w:lsdException w:name="Table Web 2" w:semiHidden="1" w:unhideWhenUsed="1"/>
+    <w:lsdException w:name="Table Web 3" w:semiHidden="1" w:unhideWhenUsed="1"/>
+    <w:lsdException w:name="Balloon Text" w:semiHidden="1" w:unhideWhenUsed="1"/>
+    <w:lsdException w:name="Table Grid" w:uiPriority="59"/>
+    <w:lsdException w:name="Table Theme" w:semiHidden="1" w:unhideWhenUsed="1"/>
+    <w:lsdException w:name="Placeholder Text" w:semiHidden="1"/>
+    <w:lsdException w:name="No Spacing" w:uiPriority="1" w:qFormat="1"/>
+    <w:lsdException w:name="Light Shading" w:uiPriority="60"/>
+    <w:lsdException w:name="Light List" w:uiPriority="61"/>
+    <w:lsdException w:name="Light Grid" w:uiPriority="62"/>
+    <w:lsdException w:name="Medium Shading 1" w:uiPriority="63"/>
+    <w:lsdException w:name="Medium Shading 2" w:uiPriority="64"/>
+    <w:lsdException w:name="Medium List 1" w:uiPriority="65"/>
+    <w:lsdException w:name="Medium List 2" w:uiPriority="66"/>
+    <w:lsdException w:name="Medium Grid 1" w:uiPriority="67"/>
+    <w:lsdException w:name="Medium Grid 2" w:uiPriority="68"/>
+    <w:lsdException w:name="Medium Grid 3" w:uiPriority="69"/>
+    <w:lsdException w:name="Dark List" w:uiPriority="70"/>
+    <w:lsdException w:name="Colorful Shading" w:uiPriority="71"/>
+    <w:lsdException w:name="Colorful List" w:uiPriority="72"/>
+    <w:lsdException w:name="Colorful Grid" w:uiPriority="73"/>
+    <w:lsdException w:name="Light Shading Accent 1" w:uiPriority="60"/>
+    <w:lsdException w:name="Light List Accent 1" w:uiPriority="61"/>
+    <w:lsdException w:name="Light Grid Accent 1" w:uiPriority="62"/>
+    <w:lsdException w:name="Medium Shading 1 Accent 1" w:uiPriority="63"/>
+    <w:lsdException w:name="Medium Shading 2 Accent 1" w:uiPriority="64"/>
+    <w:lsdException w:name="Medium List 1 Accent 1" w:uiPriority="65"/>
+    <w:lsdException w:name="Revision" w:semiHidden="1"/>
+    <w:lsdException w:name="List Paragraph" w:uiPriority="34" w:qFormat="1"/>
+    <w:lsdException w:name="Quote" w:uiPriority="29" w:qFormat="1"/>
+    <w:lsdException w:name="Intense Quote" w:uiPriority="30" w:qFormat="1"/>
+    <w:lsdException w:name="Medium List 2 Accent 1" w:uiPriority="66"/>
+    <w:lsdException w:name="Medium Grid 1 Accent 1" w:uiPriority="67"/>
+    <w:lsdException w:name="Medium Grid 2 Accent 1" w:uiPriority="68"/>
+    <w:lsdException w:name="Medium Grid 3 Accent 1" w:uiPriority="69"/>
+    <w:lsdException w:name="Dark List Accent 1" w:uiPriority="70"/>
+    <w:lsdException w:name="Colorful Shading Accent 1" w:uiPriority="71"/>
+    <w:lsdException w:name="Colorful List Accent 1" w:uiPriority="72"/>
+    <w:lsdException w:name="Colorful Grid Accent 1" w:uiPriority="73"/>
+    <w:lsdException w:name="Light Shading Accent 2" w:uiPriority="60"/>
+    <w:lsdException w:name="Light List Accent 2" w:uiPriority="61"/>
+    <w:lsdException w:name="Light Grid Accent 2" w:uiPriority="62"/>
+    <w:lsdException w:name="Medium Shading 1 Accent 2" w:uiPriority="63"/>
+    <w:lsdException w:name="Medium Shading 2 Accent 2" w:uiPriority="64"/>
+    <w:lsdException w:name="Medium List 1 Accent 2" w:uiPriority="65"/>
+    <w:lsdException w:name="Medium List 2 Accent 2" w:uiPriority="66"/>
+    <w:lsdException w:name="Medium Grid 1 Accent 2" w:uiPriority="67"/>
+    <w:lsdException w:name="Medium Grid 2 Accent 2" w:uiPriority="68"/>
+    <w:lsdException w:name="Medium Grid 3 Accent 2" w:uiPriority="69"/>
+    <w:lsdException w:name="Dark List Accent 2" w:uiPriority="70"/>
+    <w:lsdException w:name="Colorful Shading Accent 2" w:uiPriority="71"/>
+    <w:lsdException w:name="Colorful List Accent 2" w:uiPriority="72"/>
+    <w:lsdException w:name="Colorful Grid Accent 2" w:uiPriority="73"/>
+    <w:lsdException w:name="Light Shading Accent 3" w:uiPriority="60"/>
+    <w:lsdException w:name="Light List Accent 3" w:uiPriority="61"/>
+    <w:lsdException w:name="Light Grid Accent 3" w:uiPriority="62"/>
+    <w:lsdException w:name="Medium Shading 1 Accent 3" w:uiPriority="63"/>
+    <w:lsdException w:name="Medium Shading 2 Accent 3" w:uiPriority="64"/>
+    <w:lsdException w:name="Medium List 1 Accent 3" w:uiPriority="65"/>
+    <w:lsdException w:name="Medium List 2 Accent 3" w:uiPriority="66"/>
+    <w:lsdException w:name="Medium Grid 1 Accent 3" w:uiPriority="67"/>
+    <w:lsdException w:name="Medium Grid 2 Accent 3" w:uiPriority="68"/>
+    <w:lsdException w:name="Medium Grid 3 Accent 3" w:uiPriority="69"/>
+    <w:lsdException w:name="Dark List Accent 3" w:uiPriority="70"/>
+    <w:lsdException w:name="Colorful Shading Accent 3" w:uiPriority="71"/>
+    <w:lsdException w:name="Colorful List Accent 3" w:uiPriority="72"/>
+    <w:lsdException w:name="Colorful Grid Accent 3" w:uiPriority="73"/>
+    <w:lsdException w:name="Light Shading Accent 4" w:uiPriority="60"/>
+    <w:lsdException w:name="Light List Accent 4" w:uiPriority="61"/>
+    <w:lsdException w:name="Light Grid Accent 4" w:uiPriority="62"/>
+    <w:lsdException w:name="Medium Shading 1 Accent 4" w:uiPriority="63"/>
+    <w:lsdException w:name="Medium Shading 2 Accent 4" w:uiPriority="64"/>
+    <w:lsdException w:name="Medium List 1 Accent 4" w:uiPriority="65"/>
+    <w:lsdException w:name="Medium List 2 Accent 4" w:uiPriority="66"/>
+    <w:lsdException w:name="Medium Grid 1 Accent 4" w:uiPriority="67"/>
+    <w:lsdException w:name="Medium Grid 2 Accent 4" w:uiPriority="68"/>
+    <w:lsdException w:name="Medium Grid 3 Accent 4" w:uiPriority="69"/>
+    <w:lsdException w:name="Dark List Accent 4" w:uiPriority="70"/>
+    <w:lsdException w:name="Colorful Shading Accent 4" w:uiPriority="71"/>
+    <w:lsdException w:name="Colorful List Accent 4" w:uiPriority="72"/>
+    <w:lsdException w:name="Colorful Grid Accent 4" w:uiPriority="73"/>
+    <w:lsdException w:name="Light Shading Accent 5" w:uiPriority="60"/>
+    <w:lsdException w:name="Light List Accent 5" w:uiPriority="61"/>
+    <w:lsdException w:name="Light Grid Accent 5" w:uiPriority="62"/>
+    <w:lsdException w:name="Medium Shading 1 Accent 5" w:uiPriority="63"/>
+    <w:lsdException w:name="Medium Shading 2 Accent 5" w:uiPriority="64"/>
+    <w:lsdException w:name="Medium List 1 Accent 5" w:uiPriority="65"/>
+    <w:lsdException w:name="Medium List 2 Accent 5" w:uiPriority="66"/>
+    <w:lsdException w:name="Medium Grid 1 Accent 5" w:uiPriority="67"/>
+    <w:lsdException w:name="Medium Grid 2 Accent 5" w:uiPriority="68"/>
+    <w:lsdException w:name="Medium Grid 3 Accent 5" w:uiPriority="69"/>
+    <w:lsdException w:name="Dark List Accent 5" w:uiPriority="70"/>
+    <w:lsdException w:name="Colorful Shading Accent 5" w:uiPriority="71"/>
+    <w:lsdException w:name="Colorful List Accent 5" w:uiPriority="72"/>
+    <w:lsdException w:name="Colorful Grid Accent 5" w:uiPriority="73"/>
+    <w:lsdException w:name="Light Shading Accent 6" w:uiPriority="60"/>
+    <w:lsdException w:name="Light List Accent 6" w:uiPriority="61"/>
+    <w:lsdException w:name="Light Grid Accent 6" w:uiPriority="62"/>
+    <w:lsdException w:name="Medium Shading 1 Accent 6" w:uiPriority="63"/>
+    <w:lsdException w:name="Medium Shading 2 Accent 6" w:uiPriority="64"/>
+    <w:lsdException w:name="Medium List 1 Accent 6" w:uiPriority="65"/>
+    <w:lsdException w:name="Medium List 2 Accent 6" w:uiPriority="66"/>
+    <w:lsdException w:name="Medium Grid 1 Accent 6" w:uiPriority="67"/>
+    <w:lsdException w:name="Medium Grid 2 Accent 6" w:uiPriority="68"/>
+    <w:lsdException w:name="Medium Grid 3 Accent 6" w:uiPriority="69"/>
+    <w:lsdException w:name="Dark List Accent 6" w:uiPriority="70"/>
+    <w:lsdException w:name="Colorful Shading Accent 6" w:uiPriority="71"/>
+    <w:lsdException w:name="Colorful List Accent 6" w:uiPriority="72"/>
+    <w:lsdException w:name="Colorful Grid Accent 6" w:uiPriority="73"/>
+    <w:lsdException w:name="Subtle Emphasis" w:uiPriority="19" w:qFormat="1"/>
+    <w:lsdException w:name="Intense Emphasis" w:uiPriority="21" w:qFormat="1"/>
+    <w:lsdException w:name="Subtle Reference" w:uiPriority="31" w:qFormat="1"/>
+    <w:lsdException w:name="Intense Reference" w:uiPriority="32" w:qFormat="1"/>
+    <w:lsdException w:name="Book Title" w:uiPriority="33" w:qFormat="1"/>
+    <w:lsdException w:name="Bibliography" w:semiHidden="1" w:uiPriority="37" w:unhideWhenUsed="1"/>
+    <w:lsdException w:name="TOC Heading" w:semiHidden="1" w:uiPriority="39" w:unhideWhenUsed="1" w:qFormat="1"/>
+    <w:lsdException w:name="Plain Table 1" w:uiPriority="41"/>
+    <w:lsdException w:name="Plain Table 2" w:uiPriority="42"/>
+    <w:lsdException w:name="Plain Table 3" w:uiPriority="43"/>
+    <w:lsdException w:name="Plain Table 4" w:uiPriority="44"/>
+    <w:lsdException w:name="Plain Table 5" w:uiPriority="45"/>
+    <w:lsdException w:name="Grid Table Light" w:uiPriority="40"/>
+    <w:lsdException w:name="Grid Table 1 Light" w:uiPriority="46"/>
+    <w:lsdException w:name="Grid Table 2" w:uiPriority="47"/>
+    <w:lsdException w:name="Grid Table 3" w:uiPriority="48"/>
+    <w:lsdException w:name="Grid Table 4" w:uiPriority="49"/>
+    <w:lsdException w:name="Grid Table 5 Dark" w:uiPriority="50"/>
+    <w:lsdException w:name="Grid Table 6 Colorful" w:uiPriority="51"/>
+    <w:lsdException w:name="Grid Table 7 Colorful" w:uiPriority="52"/>
+    <w:lsdException w:name="Grid Table 1 Light Accent 1" w:uiPriority="46"/>
+    <w:lsdException w:name="Grid Table 2 Accent 1" w:uiPriority="47"/>
+    <w:lsdException w:name="Grid Table 3 Accent 1" w:uiPriority="48"/>
+    <w:lsdException w:name="Grid Table 4 Accent 1" w:uiPriority="49"/>
+    <w:lsdException w:name="Grid Table 5 Dark Accent 1" w:uiPriority="50"/>
+    <w:lsdException w:name="Grid Table 6 Colorful Accent 1" w:uiPriority="51"/>
+    <w:lsdException w:name="Grid Table 7 Colorful Accent 1" w:uiPriority="52"/>
+    <w:lsdException w:name="Grid Table 1 Light Accent 2" w:uiPriority="46"/>
+    <w:lsdException w:name="Grid Table 2 Accent 2" w:uiPriority="47"/>
+    <w:lsdException w:name="Grid Table 3 Accent 2" w:uiPriority="48"/>
+    <w:lsdException w:name="Grid Table 4 Accent 2" w:uiPriority="49"/>
+    <w:lsdException w:name="Grid Table 5 Dark Accent 2" w:uiPriority="50"/>
+    <w:lsdException w:name="Grid Table 6 Colorful Accent 2" w:uiPriority="51"/>
+    <w:lsdException w:name="Grid Table 7 Colorful Accent 2" w:uiPriority="52"/>
+    <w:lsdException w:name="Grid Table 1 Light Accent 3" w:uiPriority="46"/>
+    <w:lsdException w:name="Grid Table 2 Accent 3" w:uiPriority="47"/>
+    <w:lsdException w:name="Grid Table 3 Accent 3" w:uiPriority="48"/>
+    <w:lsdException w:name="Grid Table 4 Accent 3" w:uiPriority="49"/>
+    <w:lsdException w:name="Grid Table 5 Dark Accent 3" w:uiPriority="50"/>
+    <w:lsdException w:name="Grid Table 6 Colorful Accent 3" w:uiPriority="51"/>
+    <w:lsdException w:name="Grid Table 7 Colorful Accent 3" w:uiPriority="52"/>
+    <w:lsdException w:name="Grid Table 1 Light Accent 4" w:uiPriority="46"/>
+    <w:lsdException w:name="Grid Table 2 Accent 4" w:uiPriority="47"/>
+    <w:lsdException w:name="Grid Table 3 Accent 4" w:uiPriority="48"/>
+    <w:lsdException w:name="Grid Table 4 Accent 4" w:uiPriority="49"/>
+    <w:lsdException w:name="Grid Table 5 Dark Accent 4" w:uiPriority="50"/>
+    <w:lsdException w:name="Grid Table 6 Colorful Accent 4" w:uiPriority="51"/>
+    <w:lsdException w:name="Grid Table 7 Colorful Accent 4" w:uiPriority="52"/>
+    <w:lsdException w:name="Grid Table 1 Light Accent 5" w:uiPriority="46"/>
+    <w:lsdException w:name="Grid Table 2 Accent 5" w:uiPriority="47"/>
+    <w:lsdException w:name="Grid Table 3 Accent 5" w:uiPriority="48"/>
+    <w:lsdException w:name="Grid Table 4 Accent 5" w:uiPriority="49"/>
+    <w:lsdException w:name="Grid Table 5 Dark Accent 5" w:uiPriority="50"/>
+    <w:lsdException w:name="Grid Table 6 Colorful Accent 5" w:uiPriority="51"/>
+    <w:lsdException w:name="Grid Table 7 Colorful Accent 5" w:uiPriority="52"/>
+    <w:lsdException w:name="Grid Table 1 Light Accent 6" w:uiPriority="46"/>
+    <w:lsdException w:name="Grid Table 2 Accent 6" w:uiPriority="47"/>
+    <w:lsdException w:name="Grid Table 3 Accent 6" w:uiPriority="48"/>
+    <w:lsdException w:name="Grid Table 4 Accent 6" w:uiPriority="49"/>
+    <w:lsdException w:name="Grid Table 5 Dark Accent 6" w:uiPriority="50"/>
+    <w:lsdException w:name="Grid Table 6 Colorful Accent 6" w:uiPriority="51"/>
+    <w:lsdException w:name="Grid Table 7 Colorful Accent 6" w:uiPriority="52"/>
+    <w:lsdException w:name="List Table 1 Light" w:uiPriority="46"/>
+    <w:lsdException w:name="List Table 2" w:uiPriority="47"/>
+    <w:lsdException w:name="List Table 3" w:uiPriority="48"/>
+    <w:lsdException w:name="List Table 4" w:uiPriority="49"/>
+    <w:lsdException w:name="List Table 5 Dark" w:uiPriority="50"/>
+    <w:lsdException w:name="List Table 6 Colorful" w:uiPriority="51"/>
+    <w:lsdException w:name="List Table 7 Colorful" w:uiPriority="52"/>
+    <w:lsdException w:name="List Table 1 Light Accent 1" w:uiPriority="46"/>
+    <w:lsdException w:name="List Table 2 Accent 1" w:uiPriority="47"/>
+    <w:lsdException w:name="List Table 3 Accent 1" w:uiPriority="48"/>
+    <w:lsdException w:name="List Table 4 Accent 1" w:uiPriority="49"/>
+    <w:lsdException w:name="List Table 5 Dark Accent 1" w:uiPriority="50"/>
+    <w:lsdException w:name="List Table 6 Colorful Accent 1" w:uiPriority="51"/>
+    <w:lsdException w:name="List Table 7 Colorful Accent 1" w:uiPriority="52"/>
+    <w:lsdException w:name="List Table 1 Light Accent 2" w:uiPriority="46"/>
+    <w:lsdException w:name="List Table 2 Accent 2" w:uiPriority="47"/>
+    <w:lsdException w:name="List Table 3 Accent 2" w:uiPriority="48"/>
+    <w:lsdException w:name="List Table 4 Accent 2" w:uiPriority="49"/>
+    <w:lsdException w:name="List Table 5 Dark Accent 2" w:uiPriority="50"/>
+    <w:lsdException w:name="List Table 6 Colorful Accent 2" w:uiPriority="51"/>
+    <w:lsdException w:name="List Table 7 Colorful Accent 2" w:uiPriority="52"/>
+    <w:lsdException w:name="List Table 1 Light Accent 3" w:uiPriority="46"/>
+    <w:lsdException w:name="List Table 2 Accent 3" w:uiPriority="47"/>
+    <w:lsdException w:name="List Table 3 Accent 3" w:uiPriority="48"/>
+    <w:lsdException w:name="List Table 4 Accent 3" w:uiPriority="49"/>
+    <w:lsdException w:name="List Table 5 Dark Accent 3" w:uiPriority="50"/>
+    <w:lsdException w:name="List Table 6 Colorful Accent 3" w:uiPriority="51"/>
+    <w:lsdException w:name="List Table 7 Colorful Accent 3" w:uiPriority="52"/>
+    <w:lsdException w:name="List Table 1 Light Accent 4" w:uiPriority="46"/>
+    <w:lsdException w:name="List Table 2 Accent 4" w:uiPriority="47"/>
+    <w:lsdException w:name="List Table 3 Accent 4" w:uiPriority="48"/>
+    <w:lsdException w:name="List Table 4 Accent 4" w:uiPriority="49"/>
+    <w:lsdException w:name="List Table 5 Dark Accent 4" w:uiPriority="50"/>
+    <w:lsdException w:name="List Table 6 Colorful Accent 4" w:uiPriority="51"/>
+    <w:lsdException w:name="List Table 7 Colorful Accent 4" w:uiPriority="52"/>
+    <w:lsdException w:name="List Table 1 Light Accent 5" w:uiPriority="46"/>
+    <w:lsdException w:name="List Table 2 Accent 5" w:uiPriority="47"/>
+    <w:lsdException w:name="List Table 3 Accent 5" w:uiPriority="48"/>
+    <w:lsdException w:name="List Table 4 Accent 5" w:uiPriority="49"/>
+    <w:lsdException w:name="List Table 5 Dark Accent 5" w:uiPriority="50"/>
+    <w:lsdException w:name="List Table 6 Colorful Accent 5" w:uiPriority="51"/>
+    <w:lsdException w:name="List Table 7 Colorful Accent 5" w:uiPriority="52"/>
+    <w:lsdException w:name="List Table 1 Light Accent 6" w:uiPriority="46"/>
+    <w:lsdException w:name="List Table 2 Accent 6" w:uiPriority="47"/>
+    <w:lsdException w:name="List Table 3 Accent 6" w:uiPriority="48"/>
+    <w:lsdException w:name="List Table 4 Accent 6" w:uiPriority="49"/>
+    <w:lsdException w:name="List Table 5 Dark Accent 6" w:uiPriority="50"/>
+    <w:lsdException w:name="List Table 6 Colorful Accent 6" w:uiPriority="51"/>
+    <w:lsdException w:name="List Table 7 Colorful Accent 6" w:uiPriority="52"/>
   </w:latentStyles>
   <w:style w:type="paragraph" w:default="1" w:styleId="Normal">
     <w:name w:val="Normal"/>
@@ -20217,7 +19410,7 @@
   <dgm:whole/>
   <dgm:extLst>
     <a:ext uri="http://schemas.microsoft.com/office/drawing/2008/diagram">
-      <dsp:dataModelExt xmlns:dsp="http://schemas.microsoft.com/office/drawing/2008/diagram" relId="rId23" minVer="http://schemas.openxmlformats.org/drawingml/2006/diagram"/>
+      <dsp:dataModelExt xmlns:dsp="http://schemas.microsoft.com/office/drawing/2008/diagram" relId="rId22" minVer="http://schemas.openxmlformats.org/drawingml/2006/diagram"/>
     </a:ext>
   </dgm:extLst>
 </dgm:dataModel>
@@ -21187,16 +20380,16 @@
     <dgm:cxn modelId="{9B2EA76F-610D-4F07-84CA-226420CF4FA4}" type="presOf" srcId="{86643E8D-F7CB-4F7B-B35A-FF26EACC433C}" destId="{419BEB18-32F6-4B18-9238-A8818FE634FC}" srcOrd="0" destOrd="0" presId="urn:microsoft.com/office/officeart/2005/8/layout/hierarchy2"/>
     <dgm:cxn modelId="{A8013DE8-B217-4928-B43F-BAFD2520B14F}" type="presOf" srcId="{BABCE05A-4544-49DE-A70D-EBD4C2932AA1}" destId="{12FD7525-DB42-46F9-B8FD-D33568A05731}" srcOrd="1" destOrd="0" presId="urn:microsoft.com/office/officeart/2005/8/layout/hierarchy2"/>
     <dgm:cxn modelId="{2C77BFC8-E19E-492B-BA25-FFA7B49E5572}" type="presOf" srcId="{C3D618C2-BF81-4220-A584-D841429B7058}" destId="{CA6C5886-D1D3-4819-90BD-4BAC8F1EE87D}" srcOrd="0" destOrd="0" presId="urn:microsoft.com/office/officeart/2005/8/layout/hierarchy2"/>
-    <dgm:cxn modelId="{E327B7B0-9E1B-4C47-8EC9-82D317F70C6D}" type="presOf" srcId="{45CDA3C7-8713-4369-838A-8B5F475DA36B}" destId="{A1B1FB24-4A19-4073-B3DA-7D6FAFFD6611}" srcOrd="0" destOrd="0" presId="urn:microsoft.com/office/officeart/2005/8/layout/hierarchy2"/>
     <dgm:cxn modelId="{5BCF40AF-D2D5-49BD-82C1-6A883DA66004}" type="presOf" srcId="{753D8466-5B43-4022-9EA6-80697AD791EF}" destId="{A6341011-54EC-4E06-9306-EAF2DE56CD2C}" srcOrd="1" destOrd="0" presId="urn:microsoft.com/office/officeart/2005/8/layout/hierarchy2"/>
     <dgm:cxn modelId="{E6600A42-CD71-4600-9706-35224C8410B5}" type="presOf" srcId="{BABCE05A-4544-49DE-A70D-EBD4C2932AA1}" destId="{B4361C68-E191-4E89-B0BD-BAD091626B5B}" srcOrd="0" destOrd="0" presId="urn:microsoft.com/office/officeart/2005/8/layout/hierarchy2"/>
+    <dgm:cxn modelId="{E327B7B0-9E1B-4C47-8EC9-82D317F70C6D}" type="presOf" srcId="{45CDA3C7-8713-4369-838A-8B5F475DA36B}" destId="{A1B1FB24-4A19-4073-B3DA-7D6FAFFD6611}" srcOrd="0" destOrd="0" presId="urn:microsoft.com/office/officeart/2005/8/layout/hierarchy2"/>
     <dgm:cxn modelId="{32ABE36F-B84E-48F4-BC67-8F5D825C7F85}" srcId="{076B6350-4EE3-45E3-9904-173A771DF62A}" destId="{D4D9B399-9B7F-46DA-97B2-FED098F5DA6B}" srcOrd="0" destOrd="0" parTransId="{E6A38AA6-80D6-4020-A52C-B824CD5FBB0F}" sibTransId="{48A5178F-146C-4A23-8FF2-2E99B30882F8}"/>
     <dgm:cxn modelId="{F87E6ADA-13A4-4C89-B70B-49290FBA10AE}" type="presOf" srcId="{076B6350-4EE3-45E3-9904-173A771DF62A}" destId="{BE306FCD-9806-4F30-B3B1-CA273857349C}" srcOrd="0" destOrd="0" presId="urn:microsoft.com/office/officeart/2005/8/layout/hierarchy2"/>
     <dgm:cxn modelId="{4CE301CD-89A8-41A8-9F17-DEC7FF5575CF}" srcId="{076B6350-4EE3-45E3-9904-173A771DF62A}" destId="{5AA90255-5B35-44C4-B702-E81F223BEFD8}" srcOrd="1" destOrd="0" parTransId="{2854FE16-3A46-47EE-A032-1136B67EB2C8}" sibTransId="{7B5E0C86-564B-4BB8-9398-E23143C8B801}"/>
     <dgm:cxn modelId="{3998BB7E-A370-4C26-8327-7AE660ED0EF3}" type="presOf" srcId="{B503AF60-5EB5-4190-8EFC-246E35833849}" destId="{F53448B5-447F-4F1A-81C6-1F0D19E192DD}" srcOrd="0" destOrd="0" presId="urn:microsoft.com/office/officeart/2005/8/layout/hierarchy2"/>
     <dgm:cxn modelId="{A80A4F65-7375-4E8E-9CED-0483DD45593D}" srcId="{3958656D-BDA3-48B8-B715-8A44FDE6304E}" destId="{B503AF60-5EB5-4190-8EFC-246E35833849}" srcOrd="1" destOrd="0" parTransId="{9F4AA07C-F7C0-4EE0-B444-1A0A99B21C5A}" sibTransId="{97EEA01A-8995-4136-9B0E-B8636C2DDA04}"/>
+    <dgm:cxn modelId="{420D2BA8-F796-4F30-A90F-5DBA9874B0EB}" type="presOf" srcId="{96FC7229-231F-4CA5-9914-6E9A83756569}" destId="{1906A700-A645-429B-8F9F-2A4F59D4835E}" srcOrd="0" destOrd="0" presId="urn:microsoft.com/office/officeart/2005/8/layout/hierarchy2"/>
     <dgm:cxn modelId="{A7DA3247-CD7C-4B46-AB7A-A96D571945D3}" type="presOf" srcId="{50BC2FEF-90AA-4887-A217-BCE929A4632A}" destId="{9F0B1A31-63BD-41F6-82FC-F5574A92E909}" srcOrd="1" destOrd="0" presId="urn:microsoft.com/office/officeart/2005/8/layout/hierarchy2"/>
-    <dgm:cxn modelId="{420D2BA8-F796-4F30-A90F-5DBA9874B0EB}" type="presOf" srcId="{96FC7229-231F-4CA5-9914-6E9A83756569}" destId="{1906A700-A645-429B-8F9F-2A4F59D4835E}" srcOrd="0" destOrd="0" presId="urn:microsoft.com/office/officeart/2005/8/layout/hierarchy2"/>
     <dgm:cxn modelId="{96C6A9B5-7C0D-453A-8D3D-838B1E47CC7C}" srcId="{45CDA3C7-8713-4369-838A-8B5F475DA36B}" destId="{8B8178A4-03D0-4F83-88CD-9E6E781603E6}" srcOrd="0" destOrd="0" parTransId="{50BC2FEF-90AA-4887-A217-BCE929A4632A}" sibTransId="{0B865DCC-B624-40ED-970E-B677A52C4467}"/>
     <dgm:cxn modelId="{E2CE190B-896B-4759-A598-4FA865DF48A0}" type="presOf" srcId="{9F4AA07C-F7C0-4EE0-B444-1A0A99B21C5A}" destId="{EB2274FC-15F8-41B7-935B-E389FD47AFD1}" srcOrd="0" destOrd="0" presId="urn:microsoft.com/office/officeart/2005/8/layout/hierarchy2"/>
     <dgm:cxn modelId="{9888ECBA-5BCF-4F15-8E81-1F8A9AA63EF9}" type="presOf" srcId="{50BC2FEF-90AA-4887-A217-BCE929A4632A}" destId="{FDA47220-895B-4A69-B2BB-8BF8C016FF4B}" srcOrd="0" destOrd="0" presId="urn:microsoft.com/office/officeart/2005/8/layout/hierarchy2"/>
@@ -21259,7 +20452,7 @@
   <dgm:whole/>
   <dgm:extLst>
     <a:ext uri="http://schemas.microsoft.com/office/drawing/2008/diagram">
-      <dsp:dataModelExt xmlns:dsp="http://schemas.microsoft.com/office/drawing/2008/diagram" relId="rId29" minVer="http://schemas.openxmlformats.org/drawingml/2006/diagram"/>
+      <dsp:dataModelExt xmlns:dsp="http://schemas.microsoft.com/office/drawing/2008/diagram" relId="rId28" minVer="http://schemas.openxmlformats.org/drawingml/2006/diagram"/>
     </a:ext>
   </dgm:extLst>
 </dgm:dataModel>
@@ -27629,7 +26822,7 @@
   <a:extraClrSchemeLst/>
   <a:extLst>
     <a:ext uri="{05A4C25C-085E-4340-85A3-A5531E510DB2}">
-      <thm15:themeFamily xmlns:thm15="http://schemas.microsoft.com/office/thememl/2012/main" xmlns="" name="Slate" id="{C3F70B94-7CE9-428E-ADC1-3269CC2C3385}" vid="{3F2DE9A5-64E6-437C-A389-CC4477E817E8}"/>
+      <thm15:themeFamily xmlns:thm15="http://schemas.microsoft.com/office/thememl/2012/main" name="Slate" id="{C3F70B94-7CE9-428E-ADC1-3269CC2C3385}" vid="{3F2DE9A5-64E6-437C-A389-CC4477E817E8}"/>
     </a:ext>
   </a:extLst>
 </a:theme>
@@ -27676,7 +26869,7 @@
 </file>
 
 <file path=customXml/itemProps3.xml><?xml version="1.0" encoding="utf-8"?>
-<ds:datastoreItem xmlns:ds="http://schemas.openxmlformats.org/officeDocument/2006/customXml" ds:itemID="{2B180296-E8FD-4F35-AE12-DFB689DE4999}">
+<ds:datastoreItem xmlns:ds="http://schemas.openxmlformats.org/officeDocument/2006/customXml" ds:itemID="{BCD13A2E-3662-4B6D-904F-7D500CBDBA3B}">
   <ds:schemaRefs>
     <ds:schemaRef ds:uri="http://schemas.openxmlformats.org/officeDocument/2006/bibliography"/>
   </ds:schemaRefs>

</xml_diff>

<commit_message>
Mise a jour TP4
</commit_message>
<xml_diff>
--- a/train/IUT_TD_TP_2015.docx
+++ b/train/IUT_TD_TP_2015.docx
@@ -275,7 +275,7 @@
               </mc:Choice>
               <mc:Fallback>
                 <w:pict>
-                  <v:group w14:anchorId="1117AF16" id="Groupe 149" o:spid="_x0000_s1026" style="position:absolute;margin-left:0;margin-top:0;width:8in;height:95.7pt;z-index:251669504;mso-width-percent:941;mso-height-percent:121;mso-top-percent:23;mso-position-horizontal:center;mso-position-horizontal-relative:page;mso-position-vertical-relative:page;mso-width-percent:941;mso-height-percent:121;mso-top-percent:23" coordorigin="" coordsize="73152,12161" o:gfxdata="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">
+                  <v:group w14:anchorId="25667B3F" id="Groupe 149" o:spid="_x0000_s1026" style="position:absolute;margin-left:0;margin-top:0;width:8in;height:95.7pt;z-index:251669504;mso-width-percent:941;mso-height-percent:121;mso-top-percent:23;mso-position-horizontal:center;mso-position-horizontal-relative:page;mso-position-vertical-relative:page;mso-width-percent:941;mso-height-percent:121;mso-top-percent:23" coordorigin="" coordsize="73152,12161" o:gfxdata="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">
                     <v:shape id="Rectangle 51" o:spid="_x0000_s1027" style="position:absolute;width:73152;height:11303;visibility:visible;mso-wrap-style:square;v-text-anchor:middle" coordsize="7312660,1129665" o:gfxdata="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" path="m,l7312660,r,1129665l3619500,733425,,1091565,,xe" fillcolor="#bc451b [3204]" stroked="f" strokeweight="1.25pt">
                       <v:stroke endcap="round"/>
                       <v:path arrowok="t" o:connecttype="custom" o:connectlocs="0,0;7315200,0;7315200,1130373;3620757,733885;0,1092249;0,0" o:connectangles="0,0,0,0,0,0"/>
@@ -1634,6 +1634,8 @@
             </w:rPr>
             <w:br w:type="page"/>
           </w:r>
+          <w:bookmarkStart w:id="0" w:name="_GoBack"/>
+          <w:bookmarkEnd w:id="0"/>
         </w:p>
         <w:sdt>
           <w:sdtPr>
@@ -6077,12 +6079,12 @@
       <w:pPr>
         <w:pStyle w:val="Titre1"/>
       </w:pPr>
-      <w:bookmarkStart w:id="0" w:name="_Toc430965353"/>
+      <w:bookmarkStart w:id="1" w:name="_Toc430965353"/>
       <w:r>
         <w:lastRenderedPageBreak/>
         <w:t>Evaluation</w:t>
       </w:r>
-      <w:bookmarkEnd w:id="0"/>
+      <w:bookmarkEnd w:id="1"/>
     </w:p>
     <w:p/>
     <w:tbl>
@@ -6611,7 +6613,7 @@
           <w:noProof/>
         </w:rPr>
       </w:pPr>
-      <w:bookmarkStart w:id="1" w:name="_Toc430965354"/>
+      <w:bookmarkStart w:id="2" w:name="_Toc430965354"/>
       <w:r>
         <w:lastRenderedPageBreak/>
         <w:t>Organisation</w:t>
@@ -6631,7 +6633,7 @@
         </w:rPr>
         <w:t>/TP</w:t>
       </w:r>
-      <w:bookmarkEnd w:id="1"/>
+      <w:bookmarkEnd w:id="2"/>
     </w:p>
     <w:p>
       <w:pPr>
@@ -6642,11 +6644,11 @@
       <w:pPr>
         <w:pStyle w:val="Titre2"/>
       </w:pPr>
-      <w:bookmarkStart w:id="2" w:name="_Toc430965355"/>
+      <w:bookmarkStart w:id="3" w:name="_Toc430965355"/>
       <w:r>
         <w:t>Avant de commencer …</w:t>
       </w:r>
-      <w:bookmarkEnd w:id="2"/>
+      <w:bookmarkEnd w:id="3"/>
     </w:p>
     <w:p/>
     <w:p>
@@ -6987,7 +6989,7 @@
           </mc:Choice>
           <mc:Fallback>
             <w:pict>
-              <v:rect w14:anchorId="39D97EBA" id="Rectangle 8" o:spid="_x0000_s1026" style="position:absolute;margin-left:0;margin-top:.2pt;width:48.35pt;height:10.9pt;z-index:251672576;visibility:visible;mso-wrap-style:square;mso-wrap-distance-left:9pt;mso-wrap-distance-top:0;mso-wrap-distance-right:9pt;mso-wrap-distance-bottom:0;mso-position-horizontal:left;mso-position-horizontal-relative:margin;mso-position-vertical:absolute;mso-position-vertical-relative:text;v-text-anchor:middle" o:gfxdata="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" fillcolor="#bc451b [3204]" strokecolor="#5d220d [1604]" strokeweight="1.25pt">
+              <v:rect w14:anchorId="44A53E45" id="Rectangle 8" o:spid="_x0000_s1026" style="position:absolute;margin-left:0;margin-top:.2pt;width:48.35pt;height:10.9pt;z-index:251672576;visibility:visible;mso-wrap-style:square;mso-wrap-distance-left:9pt;mso-wrap-distance-top:0;mso-wrap-distance-right:9pt;mso-wrap-distance-bottom:0;mso-position-horizontal:left;mso-position-horizontal-relative:margin;mso-position-vertical:absolute;mso-position-vertical-relative:text;v-text-anchor:middle" o:gfxdata="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" fillcolor="#bc451b [3204]" strokecolor="#5d220d [1604]" strokeweight="1.25pt">
                 <v:stroke endcap="round"/>
                 <w10:wrap type="square" anchorx="margin"/>
               </v:rect>
@@ -7072,7 +7074,7 @@
           </mc:Choice>
           <mc:Fallback>
             <w:pict>
-              <v:rect w14:anchorId="572C2F91" id="Rectangle 4" o:spid="_x0000_s1026" style="position:absolute;margin-left:0;margin-top:.5pt;width:48.35pt;height:10.9pt;z-index:251670528;visibility:visible;mso-wrap-style:square;mso-wrap-distance-left:9pt;mso-wrap-distance-top:0;mso-wrap-distance-right:9pt;mso-wrap-distance-bottom:0;mso-position-horizontal:left;mso-position-horizontal-relative:margin;mso-position-vertical:absolute;mso-position-vertical-relative:text;v-text-anchor:middle" o:gfxdata="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" fillcolor="#d3ba68 [3205]" strokecolor="#796523 [1605]" strokeweight="1.25pt">
+              <v:rect w14:anchorId="51EAE3AB" id="Rectangle 4" o:spid="_x0000_s1026" style="position:absolute;margin-left:0;margin-top:.5pt;width:48.35pt;height:10.9pt;z-index:251670528;visibility:visible;mso-wrap-style:square;mso-wrap-distance-left:9pt;mso-wrap-distance-top:0;mso-wrap-distance-right:9pt;mso-wrap-distance-bottom:0;mso-position-horizontal:left;mso-position-horizontal-relative:margin;mso-position-vertical:absolute;mso-position-vertical-relative:text;v-text-anchor:middle" o:gfxdata="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" fillcolor="#d3ba68 [3205]" strokecolor="#796523 [1605]" strokeweight="1.25pt">
                 <v:stroke endcap="round"/>
                 <w10:wrap type="square" anchorx="margin"/>
               </v:rect>
@@ -7212,11 +7214,11 @@
       <w:pPr>
         <w:pStyle w:val="Titre2"/>
       </w:pPr>
-      <w:bookmarkStart w:id="3" w:name="_Toc430965356"/>
+      <w:bookmarkStart w:id="4" w:name="_Toc430965356"/>
       <w:r>
         <w:t>A propos des TD/TP</w:t>
       </w:r>
-      <w:bookmarkEnd w:id="3"/>
+      <w:bookmarkEnd w:id="4"/>
     </w:p>
     <w:p/>
     <w:p>
@@ -7445,7 +7447,7 @@
           <w:noProof/>
         </w:rPr>
       </w:pPr>
-      <w:bookmarkStart w:id="4" w:name="_Toc430965357"/>
+      <w:bookmarkStart w:id="5" w:name="_Toc430965357"/>
       <w:r>
         <w:rPr>
           <w:noProof/>
@@ -7458,26 +7460,26 @@
           <w:noProof/>
         </w:rPr>
         <w:t>Rappels</w:t>
-      </w:r>
-      <w:bookmarkEnd w:id="4"/>
-    </w:p>
-    <w:p/>
-    <w:p>
-      <w:pPr>
-        <w:pStyle w:val="Titre2"/>
-      </w:pPr>
-      <w:bookmarkStart w:id="5" w:name="_Toc430965358"/>
-      <w:r>
-        <w:t>Exercices</w:t>
       </w:r>
       <w:bookmarkEnd w:id="5"/>
     </w:p>
     <w:p/>
     <w:p>
       <w:pPr>
+        <w:pStyle w:val="Titre2"/>
+      </w:pPr>
+      <w:bookmarkStart w:id="6" w:name="_Toc430965358"/>
+      <w:r>
+        <w:t>Exercices</w:t>
+      </w:r>
+      <w:bookmarkEnd w:id="6"/>
+    </w:p>
+    <w:p/>
+    <w:p>
+      <w:pPr>
         <w:pStyle w:val="Titre3"/>
       </w:pPr>
-      <w:bookmarkStart w:id="6" w:name="_Toc430965359"/>
+      <w:bookmarkStart w:id="7" w:name="_Toc430965359"/>
       <w:r>
         <w:t xml:space="preserve">Exercice 1 : </w:t>
       </w:r>
@@ -7487,7 +7489,7 @@
       <w:r>
         <w:t xml:space="preserve"> &amp; Héritage</w:t>
       </w:r>
-      <w:bookmarkEnd w:id="6"/>
+      <w:bookmarkEnd w:id="7"/>
     </w:p>
     <w:p>
       <w:r>
@@ -8187,7 +8189,7 @@
       <w:pPr>
         <w:pStyle w:val="Titre3"/>
       </w:pPr>
-      <w:bookmarkStart w:id="7" w:name="_Toc430965360"/>
+      <w:bookmarkStart w:id="8" w:name="_Toc430965360"/>
       <w:r>
         <w:t>Exercice 2 : </w:t>
       </w:r>
@@ -8197,7 +8199,7 @@
       <w:r>
         <w:t>s</w:t>
       </w:r>
-      <w:bookmarkEnd w:id="7"/>
+      <w:bookmarkEnd w:id="8"/>
     </w:p>
     <w:p>
       <w:r>
@@ -8381,7 +8383,7 @@
       <w:pPr>
         <w:pStyle w:val="Titre3"/>
       </w:pPr>
-      <w:bookmarkStart w:id="8" w:name="_Toc430965361"/>
+      <w:bookmarkStart w:id="9" w:name="_Toc430965361"/>
       <w:r>
         <w:t xml:space="preserve">Exercice </w:t>
       </w:r>
@@ -8409,7 +8411,7 @@
       <w:r>
         <w:t> : implémentation partielle d’un agenda</w:t>
       </w:r>
-      <w:bookmarkEnd w:id="8"/>
+      <w:bookmarkEnd w:id="9"/>
     </w:p>
     <w:p>
       <w:pPr>
@@ -8564,12 +8566,12 @@
       <w:pPr>
         <w:pStyle w:val="Titre2"/>
       </w:pPr>
-      <w:bookmarkStart w:id="9" w:name="_Toc430965362"/>
+      <w:bookmarkStart w:id="10" w:name="_Toc430965362"/>
       <w:r>
         <w:lastRenderedPageBreak/>
         <w:t>Aide</w:t>
       </w:r>
-      <w:bookmarkEnd w:id="9"/>
+      <w:bookmarkEnd w:id="10"/>
     </w:p>
     <w:p>
       <w:pPr>
@@ -8639,119 +8641,119 @@
       <w:pPr>
         <w:pStyle w:val="Titre2"/>
       </w:pPr>
-      <w:bookmarkStart w:id="10" w:name="_Toc430965363"/>
+      <w:bookmarkStart w:id="11" w:name="_Toc430965363"/>
       <w:r>
         <w:t>Rapport</w:t>
       </w:r>
-      <w:bookmarkEnd w:id="10"/>
+      <w:bookmarkEnd w:id="11"/>
     </w:p>
     <w:p/>
     <w:p>
       <w:pPr>
         <w:pStyle w:val="Titre3"/>
       </w:pPr>
-      <w:bookmarkStart w:id="11" w:name="_Toc430965364"/>
+      <w:bookmarkStart w:id="12" w:name="_Toc430965364"/>
       <w:r>
         <w:t>Description des travaux</w:t>
-      </w:r>
-      <w:bookmarkEnd w:id="11"/>
-    </w:p>
-    <w:p>
-      <w:r>
-        <w:t>Le travail réalisé durant cette séance de TP a été d’implémenter et de compléter les méthodes</w:t>
-      </w:r>
-      <w:r>
-        <w:t xml:space="preserve"> et classes</w:t>
-      </w:r>
-      <w:r>
-        <w:t xml:space="preserve"> demandées</w:t>
-      </w:r>
-      <w:r>
-        <w:t>, ainsi que l’initialisation des variables et l’utilisation d’une JOptionPane pour afficher les boîtes de dialogues</w:t>
-      </w:r>
-      <w:r>
-        <w:t xml:space="preserve">. </w:t>
-      </w:r>
-    </w:p>
-    <w:p>
-      <w:pPr>
-        <w:pStyle w:val="Titre3"/>
-      </w:pPr>
-      <w:bookmarkStart w:id="12" w:name="_Toc430965365"/>
-      <w:r>
-        <w:t>Difficultés rencontrées</w:t>
       </w:r>
       <w:bookmarkEnd w:id="12"/>
     </w:p>
     <w:p>
-      <w:pPr>
-        <w:rPr>
-          <w:noProof/>
-        </w:rPr>
-      </w:pPr>
-      <w:r>
-        <w:rPr>
-          <w:noProof/>
-        </w:rPr>
-        <w:t xml:space="preserve">La principale difficulté rencontrée a été le fait que les consignes sont desfois difficiles à comprendre. Le travail fourni ne correspondait donc pas à ce qui était demandé. </w:t>
+      <w:r>
+        <w:t>Le travail réalisé durant cette séance de TP a été d’implémenter et de compléter les méthodes</w:t>
+      </w:r>
+      <w:r>
+        <w:t xml:space="preserve"> et classes</w:t>
+      </w:r>
+      <w:r>
+        <w:t xml:space="preserve"> demandées</w:t>
+      </w:r>
+      <w:r>
+        <w:t>, ainsi que l’initialisation des variables et l’utilisation d’une JOptionPane pour afficher les boîtes de dialogues</w:t>
+      </w:r>
+      <w:r>
+        <w:t xml:space="preserve">. </w:t>
       </w:r>
     </w:p>
     <w:p>
       <w:pPr>
-        <w:rPr>
-          <w:noProof/>
-        </w:rPr>
-      </w:pPr>
-      <w:r>
-        <w:rPr>
-          <w:noProof/>
-        </w:rPr>
-        <w:br w:type="page"/>
-      </w:r>
-    </w:p>
-    <w:p>
-      <w:pPr>
-        <w:rPr>
-          <w:noProof/>
-        </w:rPr>
-      </w:pPr>
-    </w:p>
-    <w:p>
-      <w:pPr>
-        <w:pStyle w:val="Titre1"/>
-        <w:rPr>
-          <w:noProof/>
-        </w:rPr>
-      </w:pPr>
-      <w:bookmarkStart w:id="13" w:name="_Toc430965366"/>
-      <w:r>
-        <w:rPr>
-          <w:noProof/>
-        </w:rPr>
-        <w:t>TD/TP 2 –</w:t>
-      </w:r>
-      <w:r>
-        <w:rPr>
-          <w:noProof/>
-        </w:rPr>
-        <w:t xml:space="preserve"> Gestion des erreurs, tests &amp; bonnes pratiques</w:t>
+        <w:pStyle w:val="Titre3"/>
+      </w:pPr>
+      <w:bookmarkStart w:id="13" w:name="_Toc430965365"/>
+      <w:r>
+        <w:t>Difficultés rencontrées</w:t>
       </w:r>
       <w:bookmarkEnd w:id="13"/>
     </w:p>
     <w:p>
       <w:pPr>
-        <w:pStyle w:val="Titre2"/>
-      </w:pPr>
+        <w:rPr>
+          <w:noProof/>
+        </w:rPr>
+      </w:pPr>
+      <w:r>
+        <w:rPr>
+          <w:noProof/>
+        </w:rPr>
+        <w:t xml:space="preserve">La principale difficulté rencontrée a été le fait que les consignes sont desfois difficiles à comprendre. Le travail fourni ne correspondait donc pas à ce qui était demandé. </w:t>
+      </w:r>
     </w:p>
     <w:p>
       <w:pPr>
+        <w:rPr>
+          <w:noProof/>
+        </w:rPr>
+      </w:pPr>
+      <w:r>
+        <w:rPr>
+          <w:noProof/>
+        </w:rPr>
+        <w:br w:type="page"/>
+      </w:r>
+    </w:p>
+    <w:p>
+      <w:pPr>
+        <w:rPr>
+          <w:noProof/>
+        </w:rPr>
+      </w:pPr>
+    </w:p>
+    <w:p>
+      <w:pPr>
+        <w:pStyle w:val="Titre1"/>
+        <w:rPr>
+          <w:noProof/>
+        </w:rPr>
+      </w:pPr>
+      <w:bookmarkStart w:id="14" w:name="_Toc430965366"/>
+      <w:r>
+        <w:rPr>
+          <w:noProof/>
+        </w:rPr>
+        <w:t>TD/TP 2 –</w:t>
+      </w:r>
+      <w:r>
+        <w:rPr>
+          <w:noProof/>
+        </w:rPr>
+        <w:t xml:space="preserve"> Gestion des erreurs, tests &amp; bonnes pratiques</w:t>
+      </w:r>
+      <w:bookmarkEnd w:id="14"/>
+    </w:p>
+    <w:p>
+      <w:pPr>
         <w:pStyle w:val="Titre2"/>
       </w:pPr>
-      <w:bookmarkStart w:id="14" w:name="_Toc430965367"/>
+    </w:p>
+    <w:p>
+      <w:pPr>
+        <w:pStyle w:val="Titre2"/>
+      </w:pPr>
+      <w:bookmarkStart w:id="15" w:name="_Toc430965367"/>
       <w:r>
         <w:t>Exercices</w:t>
       </w:r>
-      <w:bookmarkEnd w:id="14"/>
+      <w:bookmarkEnd w:id="15"/>
     </w:p>
     <w:p/>
     <w:p>
@@ -8761,7 +8763,7 @@
           <w:i/>
         </w:rPr>
       </w:pPr>
-      <w:bookmarkStart w:id="15" w:name="_Toc430965368"/>
+      <w:bookmarkStart w:id="16" w:name="_Toc430965368"/>
       <w:r>
         <w:t xml:space="preserve">Exercice </w:t>
       </w:r>
@@ -8780,7 +8782,7 @@
         </w:rPr>
         <w:t>debugger</w:t>
       </w:r>
-      <w:bookmarkEnd w:id="15"/>
+      <w:bookmarkEnd w:id="16"/>
     </w:p>
     <w:p>
       <w:pPr>
@@ -8823,11 +8825,11 @@
       <w:pPr>
         <w:pStyle w:val="Titre3"/>
       </w:pPr>
-      <w:bookmarkStart w:id="16" w:name="_Toc430965369"/>
+      <w:bookmarkStart w:id="17" w:name="_Toc430965369"/>
       <w:r>
         <w:t>Exercice 2 : Internationalisation</w:t>
       </w:r>
-      <w:bookmarkEnd w:id="16"/>
+      <w:bookmarkEnd w:id="17"/>
     </w:p>
     <w:p>
       <w:pPr>
@@ -8865,7 +8867,7 @@
       <w:pPr>
         <w:pStyle w:val="Titre3"/>
       </w:pPr>
-      <w:bookmarkStart w:id="17" w:name="_Toc430965370"/>
+      <w:bookmarkStart w:id="18" w:name="_Toc430965370"/>
       <w:r>
         <w:t xml:space="preserve">Exercice 3 : </w:t>
       </w:r>
@@ -8875,7 +8877,7 @@
       <w:r>
         <w:t xml:space="preserve"> (Exceptions)</w:t>
       </w:r>
-      <w:bookmarkEnd w:id="17"/>
+      <w:bookmarkEnd w:id="18"/>
     </w:p>
     <w:p>
       <w:pPr>
@@ -9008,7 +9010,7 @@
       <w:pPr>
         <w:pStyle w:val="Titre3"/>
       </w:pPr>
-      <w:bookmarkStart w:id="18" w:name="_Toc430965371"/>
+      <w:bookmarkStart w:id="19" w:name="_Toc430965371"/>
       <w:r>
         <w:t>Exercice 4</w:t>
       </w:r>
@@ -9018,7 +9020,7 @@
       <w:r>
         <w:t>GUI – Changer la langue d’une application</w:t>
       </w:r>
-      <w:bookmarkEnd w:id="18"/>
+      <w:bookmarkEnd w:id="19"/>
     </w:p>
     <w:p>
       <w:r>
@@ -9046,14 +9048,14 @@
       <w:pPr>
         <w:pStyle w:val="Titre3"/>
       </w:pPr>
-      <w:bookmarkStart w:id="19" w:name="_Toc430965372"/>
+      <w:bookmarkStart w:id="20" w:name="_Toc430965372"/>
       <w:r>
         <w:t>Exercice 5</w:t>
       </w:r>
       <w:r>
         <w:t> : Créer sa bibliothèque &amp; construire un livrable</w:t>
       </w:r>
-      <w:bookmarkEnd w:id="19"/>
+      <w:bookmarkEnd w:id="20"/>
     </w:p>
     <w:p>
       <w:r>
@@ -9153,67 +9155,67 @@
       <w:pPr>
         <w:pStyle w:val="Titre2"/>
       </w:pPr>
-      <w:bookmarkStart w:id="20" w:name="_Toc430965373"/>
+      <w:bookmarkStart w:id="21" w:name="_Toc430965373"/>
       <w:r>
         <w:t>Rapport</w:t>
       </w:r>
-      <w:bookmarkEnd w:id="20"/>
+      <w:bookmarkEnd w:id="21"/>
     </w:p>
     <w:p/>
     <w:p>
       <w:pPr>
         <w:pStyle w:val="Titre3"/>
       </w:pPr>
-      <w:bookmarkStart w:id="21" w:name="_Toc430965374"/>
+      <w:bookmarkStart w:id="22" w:name="_Toc430965374"/>
       <w:r>
         <w:t>Description des travaux</w:t>
-      </w:r>
-      <w:bookmarkEnd w:id="21"/>
-    </w:p>
-    <w:p>
-      <w:r>
-        <w:t xml:space="preserve">Durant cette séance, tout comme lors de la séance précédente, nous avons complété les classes et méthodes à trous qui nous étaient fournis. La grande différence a été que nous avons réalisé une classe de test unitaire pour tester le bon fonctionnement de la classe </w:t>
-      </w:r>
-      <w:r>
-        <w:t>ApplicationSession</w:t>
-      </w:r>
-      <w:r>
-        <w:t xml:space="preserve">, en particulier son système d’internationalisation. Nous avons également généré une javadoc, ainsi qu’un exécutable </w:t>
-      </w:r>
-      <w:r>
-        <w:t>IUTScheduler</w:t>
-      </w:r>
-      <w:r>
-        <w:t xml:space="preserve">.jar. </w:t>
-      </w:r>
-    </w:p>
-    <w:p>
-      <w:pPr>
-        <w:pStyle w:val="Titre3"/>
-      </w:pPr>
-      <w:bookmarkStart w:id="22" w:name="_Toc430965375"/>
-      <w:r>
-        <w:t>Difficultés rencontrées</w:t>
       </w:r>
       <w:bookmarkEnd w:id="22"/>
     </w:p>
     <w:p>
       <w:r>
-        <w:t xml:space="preserve">Le principal souci a été de comprendre ce qui était demandé dans la consigne. En particulier dans l’exercice 1, où on ne savait pas vraiment s’il fallait faire un test unitaire pour toutes les classes ou non. </w:t>
-      </w:r>
-      <w:r>
-        <w:br w:type="page"/>
+        <w:t xml:space="preserve">Durant cette séance, tout comme lors de la séance précédente, nous avons complété les classes et méthodes à trous qui nous étaient fournis. La grande différence a été que nous avons réalisé une classe de test unitaire pour tester le bon fonctionnement de la classe </w:t>
+      </w:r>
+      <w:r>
+        <w:t>ApplicationSession</w:t>
+      </w:r>
+      <w:r>
+        <w:t xml:space="preserve">, en particulier son système d’internationalisation. Nous avons également généré une javadoc, ainsi qu’un exécutable </w:t>
+      </w:r>
+      <w:r>
+        <w:t>IUTScheduler</w:t>
+      </w:r>
+      <w:r>
+        <w:t xml:space="preserve">.jar. </w:t>
       </w:r>
     </w:p>
     <w:p>
       <w:pPr>
+        <w:pStyle w:val="Titre3"/>
+      </w:pPr>
+      <w:bookmarkStart w:id="23" w:name="_Toc430965375"/>
+      <w:r>
+        <w:t>Difficultés rencontrées</w:t>
+      </w:r>
+      <w:bookmarkEnd w:id="23"/>
+    </w:p>
+    <w:p>
+      <w:r>
+        <w:t xml:space="preserve">Le principal souci a été de comprendre ce qui était demandé dans la consigne. En particulier dans l’exercice 1, où on ne savait pas vraiment s’il fallait faire un test unitaire pour toutes les classes ou non. </w:t>
+      </w:r>
+      <w:r>
+        <w:br w:type="page"/>
+      </w:r>
+    </w:p>
+    <w:p>
+      <w:pPr>
         <w:pStyle w:val="Titre1"/>
         <w:rPr>
           <w:i/>
           <w:noProof/>
         </w:rPr>
       </w:pPr>
-      <w:bookmarkStart w:id="23" w:name="_Toc430965376"/>
+      <w:bookmarkStart w:id="24" w:name="_Toc430965376"/>
       <w:r>
         <w:rPr>
           <w:noProof/>
@@ -9234,35 +9236,35 @@
         </w:rPr>
         <w:t>Design patterns</w:t>
       </w:r>
-      <w:bookmarkEnd w:id="23"/>
+      <w:bookmarkEnd w:id="24"/>
     </w:p>
     <w:p/>
     <w:p>
       <w:pPr>
         <w:pStyle w:val="Titre2"/>
       </w:pPr>
-      <w:bookmarkStart w:id="24" w:name="_Toc430965377"/>
+      <w:bookmarkStart w:id="25" w:name="_Toc430965377"/>
       <w:r>
         <w:t>Exercices</w:t>
-      </w:r>
-      <w:bookmarkEnd w:id="24"/>
-    </w:p>
-    <w:p>
-      <w:pPr>
-        <w:pStyle w:val="Titre3"/>
-      </w:pPr>
-    </w:p>
-    <w:p>
-      <w:pPr>
-        <w:pStyle w:val="Titre3"/>
-      </w:pPr>
-      <w:bookmarkStart w:id="25" w:name="_Toc430965378"/>
-      <w:r>
-        <w:t>Exercice 0</w:t>
       </w:r>
       <w:bookmarkEnd w:id="25"/>
     </w:p>
     <w:p>
+      <w:pPr>
+        <w:pStyle w:val="Titre3"/>
+      </w:pPr>
+    </w:p>
+    <w:p>
+      <w:pPr>
+        <w:pStyle w:val="Titre3"/>
+      </w:pPr>
+      <w:bookmarkStart w:id="26" w:name="_Toc430965378"/>
+      <w:r>
+        <w:t>Exercice 0</w:t>
+      </w:r>
+      <w:bookmarkEnd w:id="26"/>
+    </w:p>
+    <w:p>
       <w:r>
         <w:t xml:space="preserve">Pourquoi, dans le TP1, a-t-on créé un </w:t>
       </w:r>
@@ -9298,7 +9300,7 @@
       <w:pPr>
         <w:pStyle w:val="Titre3"/>
       </w:pPr>
-      <w:bookmarkStart w:id="26" w:name="_Toc430965379"/>
+      <w:bookmarkStart w:id="27" w:name="_Toc430965379"/>
       <w:r>
         <w:t xml:space="preserve">Exercice 1 : </w:t>
       </w:r>
@@ -9308,7 +9310,7 @@
       <w:r>
         <w:t xml:space="preserve"> – Création d’un lecteur d’arguments</w:t>
       </w:r>
-      <w:bookmarkEnd w:id="26"/>
+      <w:bookmarkEnd w:id="27"/>
       <w:r>
         <w:t xml:space="preserve"> </w:t>
       </w:r>
@@ -9456,7 +9458,7 @@
           <w:i/>
         </w:rPr>
       </w:pPr>
-      <w:bookmarkStart w:id="27" w:name="_Toc430965380"/>
+      <w:bookmarkStart w:id="28" w:name="_Toc430965380"/>
       <w:r>
         <w:t xml:space="preserve">Exercice 2 : </w:t>
       </w:r>
@@ -9489,7 +9491,7 @@
         </w:rPr>
         <w:t>vent</w:t>
       </w:r>
-      <w:bookmarkEnd w:id="27"/>
+      <w:bookmarkEnd w:id="28"/>
     </w:p>
     <w:p>
       <w:pPr>
@@ -9673,14 +9675,14 @@
       <w:pPr>
         <w:pStyle w:val="Titre3"/>
       </w:pPr>
-      <w:bookmarkStart w:id="28" w:name="_Toc430965381"/>
+      <w:bookmarkStart w:id="29" w:name="_Toc430965381"/>
       <w:r>
         <w:t xml:space="preserve">Exercice 3 : </w:t>
       </w:r>
       <w:r>
         <w:t>Design pattern</w:t>
       </w:r>
-      <w:bookmarkEnd w:id="28"/>
+      <w:bookmarkEnd w:id="29"/>
     </w:p>
     <w:p>
       <w:pPr>
@@ -9808,11 +9810,11 @@
       <w:pPr>
         <w:pStyle w:val="Titre3"/>
       </w:pPr>
-      <w:bookmarkStart w:id="29" w:name="_Toc430965382"/>
+      <w:bookmarkStart w:id="30" w:name="_Toc430965382"/>
       <w:r>
         <w:t>Exercice 4 : GUI – Menu</w:t>
       </w:r>
-      <w:bookmarkEnd w:id="29"/>
+      <w:bookmarkEnd w:id="30"/>
     </w:p>
     <w:p>
       <w:pPr>
@@ -10316,11 +10318,11 @@
       <w:pPr>
         <w:pStyle w:val="Titre2"/>
       </w:pPr>
-      <w:bookmarkStart w:id="30" w:name="_Toc430965383"/>
+      <w:bookmarkStart w:id="31" w:name="_Toc430965383"/>
       <w:r>
         <w:t>Aide</w:t>
       </w:r>
-      <w:bookmarkEnd w:id="30"/>
+      <w:bookmarkEnd w:id="31"/>
     </w:p>
     <w:p>
       <w:r>
@@ -10401,18 +10403,18 @@
       <w:pPr>
         <w:pStyle w:val="Titre2"/>
       </w:pPr>
-      <w:bookmarkStart w:id="31" w:name="_Toc430965384"/>
+      <w:bookmarkStart w:id="32" w:name="_Toc430965384"/>
       <w:r>
         <w:t>Rapport</w:t>
       </w:r>
-      <w:bookmarkEnd w:id="31"/>
+      <w:bookmarkEnd w:id="32"/>
     </w:p>
     <w:p/>
     <w:p>
       <w:pPr>
         <w:pStyle w:val="Titre3"/>
       </w:pPr>
-      <w:bookmarkStart w:id="32" w:name="_Toc430965385"/>
+      <w:bookmarkStart w:id="33" w:name="_Toc430965385"/>
       <w:r>
         <w:t>Description des travaux</w:t>
       </w:r>
@@ -10424,92 +10426,92 @@
       </w:r>
       <w:r>
         <w:t>réponses aux questions)</w:t>
-      </w:r>
-      <w:bookmarkEnd w:id="32"/>
-    </w:p>
-    <w:p>
-      <w:r>
-        <w:t xml:space="preserve">Le singleton ApplicationSession créé dans le TP1 permet au programme d’avoir un seul unique local, permettant ainsi à l’application d’avoir la même langue partout en fonction du local défini dans ApplicationSession (si ApplicationSession n’était pas un singleton, chaque partie du programme aurait son propre local : il ne serait donc pas entièrement en français ou entièrement en anglais). </w:t>
-      </w:r>
-    </w:p>
-    <w:p>
-      <w:r>
-        <w:t xml:space="preserve">Le travail réalisé dans ce TP a essentiellement été de préparer des classes de données (Modèle dans le contexte MVC) qui permettront plus tard de gérer les données de l’agenda (exemple : les classes génériques et les ExamEvent). Nous avons également </w:t>
-      </w:r>
-      <w:r>
-        <w:t>ajouté un</w:t>
-      </w:r>
-      <w:r>
-        <w:t xml:space="preserve"> menu</w:t>
-      </w:r>
-      <w:r>
-        <w:t xml:space="preserve"> qui permettra des opérations d’édition, de choix d’affichage, …</w:t>
-      </w:r>
-      <w:r>
-        <w:t xml:space="preserve"> L’ajout d’un Spinner et de deux ComboBox ont également remplacé le bouton Next pour le choix de l’affichage</w:t>
-      </w:r>
-      <w:r>
-        <w:t>, ce qui permettra à l’utilisateur de réaliser un choix d’affichage plus centré</w:t>
-      </w:r>
-      <w:r>
-        <w:t xml:space="preserve">. </w:t>
-      </w:r>
-    </w:p>
-    <w:p>
-      <w:pPr>
-        <w:pStyle w:val="Titre3"/>
-      </w:pPr>
-      <w:bookmarkStart w:id="33" w:name="_Toc430965386"/>
-      <w:r>
-        <w:t>Difficultés rencontrées</w:t>
       </w:r>
       <w:bookmarkEnd w:id="33"/>
     </w:p>
     <w:p>
-      <w:pPr>
-        <w:rPr>
-          <w:noProof/>
-        </w:rPr>
-      </w:pPr>
-      <w:r>
-        <w:rPr>
-          <w:noProof/>
-        </w:rPr>
-        <w:t>Tout</w:t>
-      </w:r>
-      <w:r>
-        <w:rPr>
-          <w:noProof/>
-        </w:rPr>
-        <w:t xml:space="preserve"> comme dans les précédents TP, une des difficultés rencontrées a été de comprendre</w:t>
-      </w:r>
-      <w:r>
-        <w:rPr>
-          <w:noProof/>
-        </w:rPr>
-        <w:t xml:space="preserve"> l’énoncé</w:t>
-      </w:r>
-      <w:r>
-        <w:rPr>
-          <w:noProof/>
-        </w:rPr>
-        <w:t xml:space="preserve">. Un autre problème rencontré par un des membres de l’équipe a été de résoudre un problème de version de JDK, lorsqu’il a tenté de run le projet sur Eclipse à partir de son ordinateur portable. </w:t>
-      </w:r>
-      <w:r>
-        <w:rPr>
-          <w:noProof/>
-        </w:rPr>
-        <w:br w:type="page"/>
+      <w:r>
+        <w:t xml:space="preserve">Le singleton ApplicationSession créé dans le TP1 permet au programme d’avoir un seul unique local, permettant ainsi à l’application d’avoir la même langue partout en fonction du local défini dans ApplicationSession (si ApplicationSession n’était pas un singleton, chaque partie du programme aurait son propre local : il ne serait donc pas entièrement en français ou entièrement en anglais). </w:t>
       </w:r>
     </w:p>
     <w:p>
+      <w:r>
+        <w:t xml:space="preserve">Le travail réalisé dans ce TP a essentiellement été de préparer des classes de données (Modèle dans le contexte MVC) qui permettront plus tard de gérer les données de l’agenda (exemple : les classes génériques et les ExamEvent). Nous avons également </w:t>
+      </w:r>
+      <w:r>
+        <w:t>ajouté un</w:t>
+      </w:r>
+      <w:r>
+        <w:t xml:space="preserve"> menu</w:t>
+      </w:r>
+      <w:r>
+        <w:t xml:space="preserve"> qui permettra des opérations d’édition, de choix d’affichage, …</w:t>
+      </w:r>
+      <w:r>
+        <w:t xml:space="preserve"> L’ajout d’un Spinner et de deux ComboBox ont également remplacé le bouton Next pour le choix de l’affichage</w:t>
+      </w:r>
+      <w:r>
+        <w:t>, ce qui permettra à l’utilisateur de réaliser un choix d’affichage plus centré</w:t>
+      </w:r>
+      <w:r>
+        <w:t xml:space="preserve">. </w:t>
+      </w:r>
+    </w:p>
+    <w:p>
+      <w:pPr>
+        <w:pStyle w:val="Titre3"/>
+      </w:pPr>
+      <w:bookmarkStart w:id="34" w:name="_Toc430965386"/>
+      <w:r>
+        <w:t>Difficultés rencontrées</w:t>
+      </w:r>
+      <w:bookmarkEnd w:id="34"/>
+    </w:p>
+    <w:p>
+      <w:pPr>
+        <w:rPr>
+          <w:noProof/>
+        </w:rPr>
+      </w:pPr>
+      <w:r>
+        <w:rPr>
+          <w:noProof/>
+        </w:rPr>
+        <w:t>Tout</w:t>
+      </w:r>
+      <w:r>
+        <w:rPr>
+          <w:noProof/>
+        </w:rPr>
+        <w:t xml:space="preserve"> comme dans les précédents TP, une des difficultés rencontrées a été de comprendre</w:t>
+      </w:r>
+      <w:r>
+        <w:rPr>
+          <w:noProof/>
+        </w:rPr>
+        <w:t xml:space="preserve"> l’énoncé</w:t>
+      </w:r>
+      <w:r>
+        <w:rPr>
+          <w:noProof/>
+        </w:rPr>
+        <w:t xml:space="preserve">. Un autre problème rencontré par un des membres de l’équipe a été de résoudre un problème de version de JDK, lorsqu’il a tenté de run le projet sur Eclipse à partir de son ordinateur portable. </w:t>
+      </w:r>
+      <w:r>
+        <w:rPr>
+          <w:noProof/>
+        </w:rPr>
+        <w:br w:type="page"/>
+      </w:r>
+    </w:p>
+    <w:p>
       <w:pPr>
         <w:pStyle w:val="Titre1"/>
         <w:rPr>
           <w:noProof/>
         </w:rPr>
       </w:pPr>
-      <w:bookmarkStart w:id="34" w:name="_Toc430965387"/>
+      <w:bookmarkStart w:id="35" w:name="_Toc430965387"/>
       <w:r>
         <w:rPr>
           <w:noProof/>
@@ -10523,18 +10525,18 @@
         </w:rPr>
         <w:t xml:space="preserve"> Les entrées / sorties</w:t>
       </w:r>
-      <w:bookmarkEnd w:id="34"/>
+      <w:bookmarkEnd w:id="35"/>
     </w:p>
     <w:p/>
     <w:p>
       <w:pPr>
         <w:pStyle w:val="Titre2"/>
       </w:pPr>
-      <w:bookmarkStart w:id="35" w:name="_Toc430965388"/>
+      <w:bookmarkStart w:id="36" w:name="_Toc430965388"/>
       <w:r>
         <w:t>Exercices</w:t>
       </w:r>
-      <w:bookmarkEnd w:id="35"/>
+      <w:bookmarkEnd w:id="36"/>
     </w:p>
     <w:p>
       <w:pPr>
@@ -10545,7 +10547,7 @@
       <w:pPr>
         <w:pStyle w:val="Titre3"/>
       </w:pPr>
-      <w:bookmarkStart w:id="36" w:name="_Toc430965389"/>
+      <w:bookmarkStart w:id="37" w:name="_Toc430965389"/>
       <w:r>
         <w:t xml:space="preserve">Exercice </w:t>
       </w:r>
@@ -10558,7 +10560,7 @@
       <w:r>
         <w:t>Lire &amp; écrire un fichier XML</w:t>
       </w:r>
-      <w:bookmarkEnd w:id="36"/>
+      <w:bookmarkEnd w:id="37"/>
     </w:p>
     <w:p>
       <w:pPr>
@@ -10569,15 +10571,7 @@
         </w:numPr>
       </w:pPr>
       <w:r>
-        <w:t xml:space="preserve">Sauvegarder le contenu de </w:t>
-      </w:r>
-      <w:bookmarkStart w:id="37" w:name="_GoBack"/>
-      <w:r>
-        <w:t xml:space="preserve">l’application </w:t>
-      </w:r>
-      <w:bookmarkEnd w:id="37"/>
-      <w:r>
-        <w:t>(agenda) dans un fichier XML.</w:t>
+        <w:t>Sauvegarder le contenu de l’application (agenda) dans un fichier XML.</w:t>
       </w:r>
     </w:p>
     <w:p>
@@ -10856,19 +10850,7 @@
           <w:rPr>
             <w:rStyle w:val="Lienhypertexte"/>
           </w:rPr>
-          <w:t>http://alvinalexa</w:t>
-        </w:r>
-        <w:r>
-          <w:rPr>
-            <w:rStyle w:val="Lienhypertexte"/>
-          </w:rPr>
-          <w:t>n</w:t>
-        </w:r>
-        <w:r>
-          <w:rPr>
-            <w:rStyle w:val="Lienhypertexte"/>
-          </w:rPr>
-          <w:t>der.com/blog/post/jfc-swing/how-create-simple-swing-html-viewer-browser-java</w:t>
+          <w:t>http://alvinalexander.com/blog/post/jfc-swing/how-create-simple-swing-html-viewer-browser-java</w:t>
         </w:r>
       </w:hyperlink>
     </w:p>
@@ -26869,7 +26851,7 @@
 </file>
 
 <file path=customXml/itemProps3.xml><?xml version="1.0" encoding="utf-8"?>
-<ds:datastoreItem xmlns:ds="http://schemas.openxmlformats.org/officeDocument/2006/customXml" ds:itemID="{BCD13A2E-3662-4B6D-904F-7D500CBDBA3B}">
+<ds:datastoreItem xmlns:ds="http://schemas.openxmlformats.org/officeDocument/2006/customXml" ds:itemID="{3D633FF0-7C8F-401C-9071-6632AF203F05}">
   <ds:schemaRefs>
     <ds:schemaRef ds:uri="http://schemas.openxmlformats.org/officeDocument/2006/bibliography"/>
   </ds:schemaRefs>

</xml_diff>